<commit_message>
maj du cahier des charges
</commit_message>
<xml_diff>
--- a/CAHIER DES CHARGES PPE.docx
+++ b/CAHIER DES CHARGES PPE.docx
@@ -1,6 +1,6 @@
 
 <file path=word/document.xml><?xml version="1.0" encoding="utf-8"?>
-<w:document xmlns:wpc="http://schemas.microsoft.com/office/word/2010/wordprocessingCanvas" xmlns:mc="http://schemas.openxmlformats.org/markup-compatibility/2006" xmlns:o="urn:schemas-microsoft-com:office:office" xmlns:r="http://schemas.openxmlformats.org/officeDocument/2006/relationships" xmlns:m="http://schemas.openxmlformats.org/officeDocument/2006/math" xmlns:v="urn:schemas-microsoft-com:vml" xmlns:wp14="http://schemas.microsoft.com/office/word/2010/wordprocessingDrawing" xmlns:wp="http://schemas.openxmlformats.org/drawingml/2006/wordprocessingDrawing" xmlns:w10="urn:schemas-microsoft-com:office:word" xmlns:w="http://schemas.openxmlformats.org/wordprocessingml/2006/main" xmlns:w14="http://schemas.microsoft.com/office/word/2010/wordml" xmlns:w15="http://schemas.microsoft.com/office/word/2012/wordml" xmlns:wpg="http://schemas.microsoft.com/office/word/2010/wordprocessingGroup" xmlns:wpi="http://schemas.microsoft.com/office/word/2010/wordprocessingInk" xmlns:wne="http://schemas.microsoft.com/office/word/2006/wordml" xmlns:wps="http://schemas.microsoft.com/office/word/2010/wordprocessingShape" mc:Ignorable="w14 w15 wp14">
+<w:document xmlns:ve="http://schemas.openxmlformats.org/markup-compatibility/2006" xmlns:o="urn:schemas-microsoft-com:office:office" xmlns:r="http://schemas.openxmlformats.org/officeDocument/2006/relationships" xmlns:m="http://schemas.openxmlformats.org/officeDocument/2006/math" xmlns:v="urn:schemas-microsoft-com:vml" xmlns:wp="http://schemas.openxmlformats.org/drawingml/2006/wordprocessingDrawing" xmlns:w10="urn:schemas-microsoft-com:office:word" xmlns:w="http://schemas.openxmlformats.org/wordprocessingml/2006/main" xmlns:wne="http://schemas.microsoft.com/office/word/2006/wordml">
   <w:body>
     <w:p>
       <w:pPr>
@@ -45,7 +45,7 @@
                     <a:blip r:embed="rId8" cstate="print">
                       <a:extLst>
                         <a:ext uri="{28A0092B-C50C-407E-A947-70E740481C1C}">
-                          <a14:useLocalDpi xmlns:a14="http://schemas.microsoft.com/office/drawing/2010/main" val="0"/>
+                          <a14:useLocalDpi xmlns:a14="http://schemas.microsoft.com/office/drawing/2010/main" xmlns:wps="http://schemas.microsoft.com/office/word/2010/wordprocessingShape" xmlns:wpi="http://schemas.microsoft.com/office/word/2010/wordprocessingInk" xmlns:wpg="http://schemas.microsoft.com/office/word/2010/wordprocessingGroup" xmlns:w15="http://schemas.microsoft.com/office/word/2012/wordml" xmlns:w14="http://schemas.microsoft.com/office/word/2010/wordml" xmlns:w="http://schemas.openxmlformats.org/wordprocessingml/2006/main" xmlns:w10="urn:schemas-microsoft-com:office:word" xmlns:wp14="http://schemas.microsoft.com/office/word/2010/wordprocessingDrawing" xmlns:v="urn:schemas-microsoft-com:vml" xmlns:o="urn:schemas-microsoft-com:office:office" xmlns:mc="http://schemas.openxmlformats.org/markup-compatibility/2006" xmlns:wpc="http://schemas.microsoft.com/office/word/2010/wordprocessingCanvas" xmlns="" val="0"/>
                         </a:ext>
                       </a:extLst>
                     </a:blip>
@@ -317,7 +317,7 @@
                     <a:blip r:embed="rId9" cstate="print">
                       <a:extLst>
                         <a:ext uri="{28A0092B-C50C-407E-A947-70E740481C1C}">
-                          <a14:useLocalDpi xmlns:a14="http://schemas.microsoft.com/office/drawing/2010/main" val="0"/>
+                          <a14:useLocalDpi xmlns:a14="http://schemas.microsoft.com/office/drawing/2010/main" xmlns:wps="http://schemas.microsoft.com/office/word/2010/wordprocessingShape" xmlns:wpi="http://schemas.microsoft.com/office/word/2010/wordprocessingInk" xmlns:wpg="http://schemas.microsoft.com/office/word/2010/wordprocessingGroup" xmlns:w15="http://schemas.microsoft.com/office/word/2012/wordml" xmlns:w14="http://schemas.microsoft.com/office/word/2010/wordml" xmlns:w="http://schemas.openxmlformats.org/wordprocessingml/2006/main" xmlns:w10="urn:schemas-microsoft-com:office:word" xmlns:wp14="http://schemas.microsoft.com/office/word/2010/wordprocessingDrawing" xmlns:v="urn:schemas-microsoft-com:vml" xmlns:o="urn:schemas-microsoft-com:office:office" xmlns:mc="http://schemas.openxmlformats.org/markup-compatibility/2006" xmlns:wpc="http://schemas.microsoft.com/office/word/2010/wordprocessingCanvas" xmlns="" val="0"/>
                         </a:ext>
                       </a:extLst>
                     </a:blip>
@@ -531,7 +531,7 @@
                     <a:blip r:embed="rId10" cstate="print">
                       <a:extLst>
                         <a:ext uri="{28A0092B-C50C-407E-A947-70E740481C1C}">
-                          <a14:useLocalDpi xmlns:a14="http://schemas.microsoft.com/office/drawing/2010/main" val="0"/>
+                          <a14:useLocalDpi xmlns:a14="http://schemas.microsoft.com/office/drawing/2010/main" xmlns:wps="http://schemas.microsoft.com/office/word/2010/wordprocessingShape" xmlns:wpi="http://schemas.microsoft.com/office/word/2010/wordprocessingInk" xmlns:wpg="http://schemas.microsoft.com/office/word/2010/wordprocessingGroup" xmlns:w15="http://schemas.microsoft.com/office/word/2012/wordml" xmlns:w14="http://schemas.microsoft.com/office/word/2010/wordml" xmlns:w="http://schemas.openxmlformats.org/wordprocessingml/2006/main" xmlns:w10="urn:schemas-microsoft-com:office:word" xmlns:wp14="http://schemas.microsoft.com/office/word/2010/wordprocessingDrawing" xmlns:v="urn:schemas-microsoft-com:vml" xmlns:o="urn:schemas-microsoft-com:office:office" xmlns:mc="http://schemas.openxmlformats.org/markup-compatibility/2006" xmlns:wpc="http://schemas.microsoft.com/office/word/2010/wordprocessingCanvas" xmlns="" val="0"/>
                         </a:ext>
                       </a:extLst>
                     </a:blip>
@@ -562,7 +562,7 @@
                     </a:effectLst>
                     <a:extLst>
                       <a:ext uri="{53640926-AAD7-44D8-BBD7-CCE9431645EC}">
-                        <a14:shadowObscured xmlns:a14="http://schemas.microsoft.com/office/drawing/2010/main"/>
+                        <a14:shadowObscured xmlns:a14="http://schemas.microsoft.com/office/drawing/2010/main" xmlns:wps="http://schemas.microsoft.com/office/word/2010/wordprocessingShape" xmlns:wpi="http://schemas.microsoft.com/office/word/2010/wordprocessingInk" xmlns:wpg="http://schemas.microsoft.com/office/word/2010/wordprocessingGroup" xmlns:w15="http://schemas.microsoft.com/office/word/2012/wordml" xmlns:w14="http://schemas.microsoft.com/office/word/2010/wordml" xmlns:w="http://schemas.openxmlformats.org/wordprocessingml/2006/main" xmlns:w10="urn:schemas-microsoft-com:office:word" xmlns:wp14="http://schemas.microsoft.com/office/word/2010/wordprocessingDrawing" xmlns:v="urn:schemas-microsoft-com:vml" xmlns:o="urn:schemas-microsoft-com:office:office" xmlns:mc="http://schemas.openxmlformats.org/markup-compatibility/2006" xmlns:wpc="http://schemas.microsoft.com/office/word/2010/wordprocessingCanvas" xmlns=""/>
                       </a:ext>
                     </a:extLst>
                   </pic:spPr>
@@ -734,26 +734,6 @@
     <w:p>
       <w:pPr>
         <w:jc w:val="both"/>
-        <w:rPr>
-          <w:rFonts w:ascii="Myriad Set Pro" w:hAnsi="Myriad Set Pro"/>
-        </w:rPr>
-      </w:pPr>
-      <w:r>
-        <w:rPr>
-          <w:rFonts w:ascii="Myriad Set Pro" w:hAnsi="Myriad Set Pro"/>
-        </w:rPr>
-        <w:t>Le site internet de la chaîne propose</w:t>
-      </w:r>
-      <w:r>
-        <w:rPr>
-          <w:rFonts w:ascii="Myriad Set Pro" w:hAnsi="Myriad Set Pro"/>
-        </w:rPr>
-        <w:t xml:space="preserve"> la réservation de chambres, de voitures de locations pour les clients ainsi que la possibilité de réserver des circuits touristiques.</w:t>
-      </w:r>
-    </w:p>
-    <w:p>
-      <w:pPr>
-        <w:jc w:val="both"/>
       </w:pPr>
       <w:r>
         <w:rPr>
@@ -786,8 +766,36 @@
         <w:t>ner dans le restaurant de l’hôtel.</w:t>
       </w:r>
     </w:p>
-    <w:p/>
-    <w:p/>
+    <w:p>
+      <w:pPr>
+        <w:jc w:val="both"/>
+        <w:rPr>
+          <w:rFonts w:ascii="Myriad Set Pro" w:hAnsi="Myriad Set Pro"/>
+        </w:rPr>
+      </w:pPr>
+      <w:r>
+        <w:rPr>
+          <w:rFonts w:ascii="Myriad Set Pro" w:hAnsi="Myriad Set Pro"/>
+        </w:rPr>
+        <w:t>La réservation de chambres, de circuits touristiques (durant son séjour uniquement) et la location de voiture peut également se faire par téléphone ou directement à l’hôtel.</w:t>
+      </w:r>
+    </w:p>
+    <w:p>
+      <w:pPr>
+        <w:jc w:val="both"/>
+        <w:rPr>
+          <w:rFonts w:ascii="Myriad Set Pro" w:hAnsi="Myriad Set Pro"/>
+        </w:rPr>
+      </w:pPr>
+    </w:p>
+    <w:p>
+      <w:pPr>
+        <w:jc w:val="both"/>
+        <w:rPr>
+          <w:rFonts w:ascii="Myriad Set Pro" w:hAnsi="Myriad Set Pro"/>
+        </w:rPr>
+      </w:pPr>
+    </w:p>
     <w:p>
       <w:pPr>
         <w:pStyle w:val="Sous-titre"/>
@@ -795,22 +803,14 @@
           <w:u w:val="single"/>
         </w:rPr>
       </w:pPr>
-    </w:p>
-    <w:p>
-      <w:pPr>
-        <w:pStyle w:val="Sous-titre"/>
+      <w:r>
         <w:rPr>
           <w:u w:val="single"/>
         </w:rPr>
-      </w:pPr>
-      <w:r>
-        <w:rPr>
-          <w:u w:val="single"/>
-        </w:rPr>
+        <w:lastRenderedPageBreak/>
         <w:t>Tarifications</w:t>
       </w:r>
     </w:p>
-    <w:p/>
     <w:p/>
     <w:p>
       <w:pPr>
@@ -843,26 +843,27 @@
             <v:path o:extrusionok="f" gradientshapeok="t" o:connecttype="rect"/>
             <o:lock v:ext="edit" aspectratio="t"/>
           </v:shapetype>
-          <v:shape id="_x0000_i1025" type="#_x0000_t75" style="width:452.55pt;height:341.3pt">
-            <v:imagedata r:id="rId11" o:title="all"/>
+          <v:shape id="_x0000_i1025" type="#_x0000_t75" style="width:453.75pt;height:339.75pt">
+            <v:imagedata r:id="rId11" o:title="circuits"/>
           </v:shape>
         </w:pict>
       </w:r>
     </w:p>
-    <w:p>
-      <w:pPr>
-        <w:jc w:val="both"/>
-        <w:rPr>
-          <w:rFonts w:ascii="Myriad Set Pro" w:hAnsi="Myriad Set Pro"/>
-        </w:rPr>
-      </w:pPr>
-      <w:r>
-        <w:rPr>
-          <w:rFonts w:ascii="Myriad Set Pro" w:hAnsi="Myriad Set Pro"/>
-        </w:rPr>
-        <w:lastRenderedPageBreak/>
+    <w:p/>
+    <w:p/>
+    <w:p>
+      <w:pPr>
+        <w:jc w:val="both"/>
+        <w:rPr>
+          <w:rFonts w:ascii="Myriad Set Pro" w:hAnsi="Myriad Set Pro"/>
+        </w:rPr>
+      </w:pPr>
+      <w:r>
+        <w:rPr>
+          <w:rFonts w:ascii="Myriad Set Pro" w:hAnsi="Myriad Set Pro"/>
+        </w:rPr>
         <w:pict>
-          <v:shape id="_x0000_i1026" type="#_x0000_t75" style="width:453.5pt;height:308.55pt">
+          <v:shape id="_x0000_i1026" type="#_x0000_t75" style="width:453.75pt;height:232.5pt">
             <v:imagedata r:id="rId12" o:title="voitures"/>
           </v:shape>
         </w:pict>
@@ -883,37 +884,14 @@
           <w:rFonts w:ascii="Myriad Set Pro" w:hAnsi="Myriad Set Pro"/>
         </w:rPr>
       </w:pPr>
-    </w:p>
-    <w:p>
-      <w:pPr>
-        <w:jc w:val="both"/>
-        <w:rPr>
-          <w:rFonts w:ascii="Myriad Set Pro" w:hAnsi="Myriad Set Pro"/>
-        </w:rPr>
-      </w:pPr>
-    </w:p>
-    <w:p>
-      <w:pPr>
-        <w:jc w:val="both"/>
-        <w:rPr>
-          <w:rFonts w:ascii="Myriad Set Pro" w:hAnsi="Myriad Set Pro"/>
-        </w:rPr>
-      </w:pPr>
-    </w:p>
-    <w:p>
-      <w:pPr>
-        <w:jc w:val="both"/>
-        <w:rPr>
-          <w:rFonts w:ascii="Myriad Set Pro" w:hAnsi="Myriad Set Pro"/>
-        </w:rPr>
-      </w:pPr>
-      <w:r>
-        <w:rPr>
-          <w:rFonts w:ascii="Myriad Set Pro" w:hAnsi="Myriad Set Pro"/>
-        </w:rPr>
+      <w:r>
+        <w:rPr>
+          <w:rFonts w:ascii="Myriad Set Pro" w:hAnsi="Myriad Set Pro"/>
+        </w:rPr>
+        <w:lastRenderedPageBreak/>
         <w:pict>
-          <v:shape id="_x0000_i1027" type="#_x0000_t75" style="width:452.55pt;height:232.85pt">
-            <v:imagedata r:id="rId13" o:title="Capture"/>
+          <v:shape id="_x0000_i1027" type="#_x0000_t75" style="width:453.75pt;height:180pt">
+            <v:imagedata r:id="rId13" o:title="chambres"/>
           </v:shape>
         </w:pict>
       </w:r>
@@ -945,7 +923,6 @@
         <w:rPr>
           <w:rFonts w:ascii="Myriad Set Pro" w:hAnsi="Myriad Set Pro"/>
         </w:rPr>
-        <w:lastRenderedPageBreak/>
         <w:t>C</w:t>
       </w:r>
       <w:r>
@@ -964,7 +941,21 @@
         <w:rPr>
           <w:rFonts w:ascii="Myriad Set Pro" w:hAnsi="Myriad Set Pro"/>
         </w:rPr>
-        <w:t xml:space="preserve">, Restauration, etc). </w:t>
+        <w:t xml:space="preserve">, Restauration, </w:t>
+      </w:r>
+      <w:proofErr w:type="spellStart"/>
+      <w:r>
+        <w:rPr>
+          <w:rFonts w:ascii="Myriad Set Pro" w:hAnsi="Myriad Set Pro"/>
+        </w:rPr>
+        <w:t>etc</w:t>
+      </w:r>
+      <w:proofErr w:type="spellEnd"/>
+      <w:r>
+        <w:rPr>
+          <w:rFonts w:ascii="Myriad Set Pro" w:hAnsi="Myriad Set Pro"/>
+        </w:rPr>
+        <w:t xml:space="preserve">). </w:t>
       </w:r>
     </w:p>
     <w:p>
@@ -1000,21 +991,49 @@
         <w:rPr>
           <w:rFonts w:ascii="Myriad Set Pro" w:hAnsi="Myriad Set Pro"/>
         </w:rPr>
-        <w:t xml:space="preserve">Cette centralisation est gérée grâce à deux serveurs, l’un utilisant le système propriétaire « Windows Server 2012 R2 » et l’autre utilisant le système libre « Ubuntu Server Edition ». </w:t>
-      </w:r>
-    </w:p>
-    <w:p>
-      <w:pPr>
-        <w:jc w:val="both"/>
-        <w:rPr>
-          <w:rFonts w:ascii="Myriad Set Pro" w:hAnsi="Myriad Set Pro"/>
-        </w:rPr>
-      </w:pPr>
-      <w:r>
-        <w:rPr>
-          <w:rFonts w:ascii="Myriad Set Pro" w:hAnsi="Myriad Set Pro"/>
-        </w:rPr>
-        <w:t xml:space="preserve">Le serveur Ubuntu sert à gérer toute l’administration des </w:t>
+        <w:t>Cette centralisation est gérée grâce à deux serveurs, l’un utilisant le système propriétaire « Windows Server 2012 R2 » et l’autre utilisant le système libre « </w:t>
+      </w:r>
+      <w:proofErr w:type="spellStart"/>
+      <w:r>
+        <w:rPr>
+          <w:rFonts w:ascii="Myriad Set Pro" w:hAnsi="Myriad Set Pro"/>
+        </w:rPr>
+        <w:t>Ubuntu</w:t>
+      </w:r>
+      <w:proofErr w:type="spellEnd"/>
+      <w:r>
+        <w:rPr>
+          <w:rFonts w:ascii="Myriad Set Pro" w:hAnsi="Myriad Set Pro"/>
+        </w:rPr>
+        <w:t xml:space="preserve"> Server Edition ». </w:t>
+      </w:r>
+    </w:p>
+    <w:p>
+      <w:pPr>
+        <w:jc w:val="both"/>
+        <w:rPr>
+          <w:rFonts w:ascii="Myriad Set Pro" w:hAnsi="Myriad Set Pro"/>
+        </w:rPr>
+      </w:pPr>
+      <w:r>
+        <w:rPr>
+          <w:rFonts w:ascii="Myriad Set Pro" w:hAnsi="Myriad Set Pro"/>
+        </w:rPr>
+        <w:t xml:space="preserve">Le serveur </w:t>
+      </w:r>
+      <w:proofErr w:type="spellStart"/>
+      <w:r>
+        <w:rPr>
+          <w:rFonts w:ascii="Myriad Set Pro" w:hAnsi="Myriad Set Pro"/>
+        </w:rPr>
+        <w:t>Ubuntu</w:t>
+      </w:r>
+      <w:proofErr w:type="spellEnd"/>
+      <w:r>
+        <w:rPr>
+          <w:rFonts w:ascii="Myriad Set Pro" w:hAnsi="Myriad Set Pro"/>
+        </w:rPr>
+        <w:t xml:space="preserve"> sert à gérer toute l’administration des </w:t>
       </w:r>
       <w:r>
         <w:rPr>
@@ -1026,7 +1045,21 @@
         <w:rPr>
           <w:rFonts w:ascii="Myriad Set Pro" w:hAnsi="Myriad Set Pro"/>
         </w:rPr>
-        <w:t xml:space="preserve"> humaines, et le serveur Windows sert à gérer les hôtels (réservations de chambres, de tables, etc). </w:t>
+        <w:t xml:space="preserve"> humaines, et le serveur Windows sert à gérer les hôtels (réservations de chambres, de tables, </w:t>
+      </w:r>
+      <w:proofErr w:type="spellStart"/>
+      <w:r>
+        <w:rPr>
+          <w:rFonts w:ascii="Myriad Set Pro" w:hAnsi="Myriad Set Pro"/>
+        </w:rPr>
+        <w:t>etc</w:t>
+      </w:r>
+      <w:proofErr w:type="spellEnd"/>
+      <w:r>
+        <w:rPr>
+          <w:rFonts w:ascii="Myriad Set Pro" w:hAnsi="Myriad Set Pro"/>
+        </w:rPr>
+        <w:t xml:space="preserve">). </w:t>
       </w:r>
     </w:p>
     <w:p>
@@ -1075,7 +1108,7 @@
                     <a:blip r:embed="rId14" cstate="print">
                       <a:extLst>
                         <a:ext uri="{28A0092B-C50C-407E-A947-70E740481C1C}">
-                          <a14:useLocalDpi xmlns:a14="http://schemas.microsoft.com/office/drawing/2010/main" val="0"/>
+                          <a14:useLocalDpi xmlns:a14="http://schemas.microsoft.com/office/drawing/2010/main" xmlns:wps="http://schemas.microsoft.com/office/word/2010/wordprocessingShape" xmlns:wpi="http://schemas.microsoft.com/office/word/2010/wordprocessingInk" xmlns:wpg="http://schemas.microsoft.com/office/word/2010/wordprocessingGroup" xmlns:w15="http://schemas.microsoft.com/office/word/2012/wordml" xmlns:w14="http://schemas.microsoft.com/office/word/2010/wordml" xmlns:w="http://schemas.openxmlformats.org/wordprocessingml/2006/main" xmlns:w10="urn:schemas-microsoft-com:office:word" xmlns:wp14="http://schemas.microsoft.com/office/word/2010/wordprocessingDrawing" xmlns:v="urn:schemas-microsoft-com:vml" xmlns:o="urn:schemas-microsoft-com:office:office" xmlns:mc="http://schemas.openxmlformats.org/markup-compatibility/2006" xmlns:wpc="http://schemas.microsoft.com/office/word/2010/wordprocessingCanvas" xmlns="" val="0"/>
                         </a:ext>
                       </a:extLst>
                     </a:blip>
@@ -1141,7 +1174,7 @@
                     <a:blip r:embed="rId15" cstate="print">
                       <a:extLst>
                         <a:ext uri="{28A0092B-C50C-407E-A947-70E740481C1C}">
-                          <a14:useLocalDpi xmlns:a14="http://schemas.microsoft.com/office/drawing/2010/main" val="0"/>
+                          <a14:useLocalDpi xmlns:a14="http://schemas.microsoft.com/office/drawing/2010/main" xmlns:wps="http://schemas.microsoft.com/office/word/2010/wordprocessingShape" xmlns:wpi="http://schemas.microsoft.com/office/word/2010/wordprocessingInk" xmlns:wpg="http://schemas.microsoft.com/office/word/2010/wordprocessingGroup" xmlns:w15="http://schemas.microsoft.com/office/word/2012/wordml" xmlns:w14="http://schemas.microsoft.com/office/word/2010/wordml" xmlns:w="http://schemas.openxmlformats.org/wordprocessingml/2006/main" xmlns:w10="urn:schemas-microsoft-com:office:word" xmlns:wp14="http://schemas.microsoft.com/office/word/2010/wordprocessingDrawing" xmlns:v="urn:schemas-microsoft-com:vml" xmlns:o="urn:schemas-microsoft-com:office:office" xmlns:mc="http://schemas.openxmlformats.org/markup-compatibility/2006" xmlns:wpc="http://schemas.microsoft.com/office/word/2010/wordprocessingCanvas" xmlns="" val="0"/>
                         </a:ext>
                       </a:extLst>
                     </a:blip>
@@ -1271,6 +1304,7 @@
           <w:rFonts w:ascii="Myriad Set Pro" w:hAnsi="Myriad Set Pro"/>
           <w:u w:val="single"/>
         </w:rPr>
+        <w:lastRenderedPageBreak/>
         <w:t>Objectifs des attentes</w:t>
       </w:r>
     </w:p>
@@ -1404,7 +1438,6 @@
           <w:rFonts w:ascii="Myriad Set Pro" w:hAnsi="Myriad Set Pro"/>
           <w:u w:val="single"/>
         </w:rPr>
-        <w:lastRenderedPageBreak/>
         <w:t>Organigramme de la société</w:t>
       </w:r>
     </w:p>
@@ -1476,7 +1509,7 @@
                     <a:blip r:embed="rId16" cstate="print">
                       <a:extLst>
                         <a:ext uri="{28A0092B-C50C-407E-A947-70E740481C1C}">
-                          <a14:useLocalDpi xmlns:a14="http://schemas.microsoft.com/office/drawing/2010/main" val="0"/>
+                          <a14:useLocalDpi xmlns:a14="http://schemas.microsoft.com/office/drawing/2010/main" xmlns:wps="http://schemas.microsoft.com/office/word/2010/wordprocessingShape" xmlns:wpi="http://schemas.microsoft.com/office/word/2010/wordprocessingInk" xmlns:wpg="http://schemas.microsoft.com/office/word/2010/wordprocessingGroup" xmlns:w15="http://schemas.microsoft.com/office/word/2012/wordml" xmlns:w14="http://schemas.microsoft.com/office/word/2010/wordml" xmlns:w="http://schemas.openxmlformats.org/wordprocessingml/2006/main" xmlns:w10="urn:schemas-microsoft-com:office:word" xmlns:wp14="http://schemas.microsoft.com/office/word/2010/wordprocessingDrawing" xmlns:v="urn:schemas-microsoft-com:vml" xmlns:o="urn:schemas-microsoft-com:office:office" xmlns:mc="http://schemas.openxmlformats.org/markup-compatibility/2006" xmlns:wpc="http://schemas.microsoft.com/office/word/2010/wordprocessingCanvas" xmlns="" val="0"/>
                         </a:ext>
                       </a:extLst>
                     </a:blip>
@@ -1507,7 +1540,7 @@
                     </a:effectLst>
                     <a:extLst>
                       <a:ext uri="{53640926-AAD7-44D8-BBD7-CCE9431645EC}">
-                        <a14:shadowObscured xmlns:a14="http://schemas.microsoft.com/office/drawing/2010/main"/>
+                        <a14:shadowObscured xmlns:a14="http://schemas.microsoft.com/office/drawing/2010/main" xmlns:wps="http://schemas.microsoft.com/office/word/2010/wordprocessingShape" xmlns:wpi="http://schemas.microsoft.com/office/word/2010/wordprocessingInk" xmlns:wpg="http://schemas.microsoft.com/office/word/2010/wordprocessingGroup" xmlns:w15="http://schemas.microsoft.com/office/word/2012/wordml" xmlns:w14="http://schemas.microsoft.com/office/word/2010/wordml" xmlns:w="http://schemas.openxmlformats.org/wordprocessingml/2006/main" xmlns:w10="urn:schemas-microsoft-com:office:word" xmlns:wp14="http://schemas.microsoft.com/office/word/2010/wordprocessingDrawing" xmlns:v="urn:schemas-microsoft-com:vml" xmlns:o="urn:schemas-microsoft-com:office:office" xmlns:mc="http://schemas.openxmlformats.org/markup-compatibility/2006" xmlns:wpc="http://schemas.microsoft.com/office/word/2010/wordprocessingCanvas" xmlns=""/>
                       </a:ext>
                     </a:extLst>
                   </pic:spPr>
@@ -1633,6 +1666,30 @@
     </w:p>
     <w:p>
       <w:pPr>
+        <w:jc w:val="both"/>
+        <w:rPr>
+          <w:rFonts w:ascii="Myriad Set Pro" w:hAnsi="Myriad Set Pro"/>
+        </w:rPr>
+      </w:pPr>
+    </w:p>
+    <w:p>
+      <w:pPr>
+        <w:jc w:val="both"/>
+        <w:rPr>
+          <w:rFonts w:ascii="Myriad Set Pro" w:hAnsi="Myriad Set Pro"/>
+        </w:rPr>
+      </w:pPr>
+    </w:p>
+    <w:p>
+      <w:pPr>
+        <w:jc w:val="both"/>
+        <w:rPr>
+          <w:rFonts w:ascii="Myriad Set Pro" w:hAnsi="Myriad Set Pro"/>
+        </w:rPr>
+      </w:pPr>
+    </w:p>
+    <w:p>
+      <w:pPr>
         <w:rPr>
           <w:rFonts w:ascii="Myriad Set Pro" w:hAnsi="Myriad Set Pro"/>
         </w:rPr>
@@ -1642,6 +1699,7 @@
           <w:rFonts w:ascii="Myriad Set Pro" w:hAnsi="Myriad Set Pro"/>
           <w:u w:val="single"/>
         </w:rPr>
+        <w:lastRenderedPageBreak/>
         <w:t>Partie HOTELLERIE</w:t>
       </w:r>
       <w:r>
@@ -1672,10 +1730,10 @@
               <wp:align>left</wp:align>
             </wp:positionH>
             <wp:positionV relativeFrom="paragraph">
-              <wp:posOffset>83350</wp:posOffset>
+              <wp:posOffset>63500</wp:posOffset>
             </wp:positionV>
-            <wp:extent cx="5761249" cy="3878488"/>
-            <wp:effectExtent l="76200" t="76200" r="125730" b="141605"/>
+            <wp:extent cx="5760720" cy="3877945"/>
+            <wp:effectExtent l="38100" t="57150" r="106680" b="103505"/>
             <wp:wrapNone/>
             <wp:docPr id="8" name="Picture 8"/>
             <wp:cNvGraphicFramePr>
@@ -1692,7 +1750,7 @@
                     <a:blip r:embed="rId17" cstate="print">
                       <a:extLst>
                         <a:ext uri="{28A0092B-C50C-407E-A947-70E740481C1C}">
-                          <a14:useLocalDpi xmlns:a14="http://schemas.microsoft.com/office/drawing/2010/main" val="0"/>
+                          <a14:useLocalDpi xmlns:a14="http://schemas.microsoft.com/office/drawing/2010/main" xmlns:wps="http://schemas.microsoft.com/office/word/2010/wordprocessingShape" xmlns:wpi="http://schemas.microsoft.com/office/word/2010/wordprocessingInk" xmlns:wpg="http://schemas.microsoft.com/office/word/2010/wordprocessingGroup" xmlns:w15="http://schemas.microsoft.com/office/word/2012/wordml" xmlns:w14="http://schemas.microsoft.com/office/word/2010/wordml" xmlns:w="http://schemas.openxmlformats.org/wordprocessingml/2006/main" xmlns:w10="urn:schemas-microsoft-com:office:word" xmlns:wp14="http://schemas.microsoft.com/office/word/2010/wordprocessingDrawing" xmlns:v="urn:schemas-microsoft-com:vml" xmlns:o="urn:schemas-microsoft-com:office:office" xmlns:mc="http://schemas.openxmlformats.org/markup-compatibility/2006" xmlns:wpc="http://schemas.microsoft.com/office/word/2010/wordprocessingCanvas" xmlns="" val="0"/>
                         </a:ext>
                       </a:extLst>
                     </a:blip>
@@ -1702,7 +1760,7 @@
                   <pic:spPr bwMode="auto">
                     <a:xfrm>
                       <a:off x="0" y="0"/>
-                      <a:ext cx="5761249" cy="3878488"/>
+                      <a:ext cx="5760720" cy="3877945"/>
                     </a:xfrm>
                     <a:prstGeom prst="rect">
                       <a:avLst/>
@@ -1723,7 +1781,7 @@
                     </a:effectLst>
                     <a:extLst>
                       <a:ext uri="{53640926-AAD7-44D8-BBD7-CCE9431645EC}">
-                        <a14:shadowObscured xmlns:a14="http://schemas.microsoft.com/office/drawing/2010/main"/>
+                        <a14:shadowObscured xmlns:a14="http://schemas.microsoft.com/office/drawing/2010/main" xmlns:wps="http://schemas.microsoft.com/office/word/2010/wordprocessingShape" xmlns:wpi="http://schemas.microsoft.com/office/word/2010/wordprocessingInk" xmlns:wpg="http://schemas.microsoft.com/office/word/2010/wordprocessingGroup" xmlns:w15="http://schemas.microsoft.com/office/word/2012/wordml" xmlns:w14="http://schemas.microsoft.com/office/word/2010/wordml" xmlns:w="http://schemas.openxmlformats.org/wordprocessingml/2006/main" xmlns:w10="urn:schemas-microsoft-com:office:word" xmlns:wp14="http://schemas.microsoft.com/office/word/2010/wordprocessingDrawing" xmlns:v="urn:schemas-microsoft-com:vml" xmlns:o="urn:schemas-microsoft-com:office:office" xmlns:mc="http://schemas.openxmlformats.org/markup-compatibility/2006" xmlns:wpc="http://schemas.microsoft.com/office/word/2010/wordprocessingCanvas" xmlns=""/>
                       </a:ext>
                     </a:extLst>
                   </pic:spPr>
@@ -1832,38 +1890,46 @@
     </w:p>
     <w:p>
       <w:pPr>
+        <w:jc w:val="both"/>
+        <w:rPr>
+          <w:rFonts w:ascii="Myriad Set Pro" w:hAnsi="Myriad Set Pro"/>
+        </w:rPr>
+      </w:pPr>
+    </w:p>
+    <w:p>
+      <w:pPr>
+        <w:jc w:val="both"/>
+        <w:rPr>
+          <w:rFonts w:ascii="Myriad Set Pro" w:hAnsi="Myriad Set Pro"/>
+        </w:rPr>
+      </w:pPr>
+    </w:p>
+    <w:p>
+      <w:pPr>
         <w:pStyle w:val="Titre2"/>
         <w:numPr>
           <w:ilvl w:val="0"/>
           <w:numId w:val="4"/>
         </w:numPr>
+        <w:jc w:val="both"/>
+        <w:rPr>
+          <w:rFonts w:ascii="Myriad Set Pro" w:hAnsi="Myriad Set Pro"/>
+        </w:rPr>
+      </w:pPr>
+      <w:r>
         <w:rPr>
           <w:rFonts w:ascii="Myriad Set Pro" w:hAnsi="Myriad Set Pro"/>
           <w:u w:val="single"/>
         </w:rPr>
-      </w:pPr>
+        <w:t>Architecture réseau</w:t>
+      </w:r>
       <w:r>
         <w:rPr>
           <w:rFonts w:ascii="Myriad Set Pro" w:hAnsi="Myriad Set Pro"/>
           <w:u w:val="single"/>
         </w:rPr>
-        <w:t>Architecture réseau</w:t>
-      </w:r>
-      <w:r>
-        <w:rPr>
-          <w:rFonts w:ascii="Myriad Set Pro" w:hAnsi="Myriad Set Pro"/>
-          <w:u w:val="single"/>
-        </w:rPr>
         <w:t xml:space="preserve"> de l’entreprise</w:t>
       </w:r>
-    </w:p>
-    <w:p>
-      <w:pPr>
-        <w:jc w:val="both"/>
-        <w:rPr>
-          <w:rFonts w:ascii="Myriad Set Pro" w:hAnsi="Myriad Set Pro"/>
-        </w:rPr>
-      </w:pPr>
     </w:p>
     <w:p>
       <w:pPr>
@@ -1873,14 +1939,6 @@
           <w:noProof/>
           <w:u w:val="single"/>
           <w:lang w:eastAsia="fr-FR"/>
-        </w:rPr>
-      </w:pPr>
-    </w:p>
-    <w:p>
-      <w:pPr>
-        <w:jc w:val="both"/>
-        <w:rPr>
-          <w:rFonts w:ascii="Myriad Set Pro" w:hAnsi="Myriad Set Pro"/>
         </w:rPr>
       </w:pPr>
       <w:r>
@@ -1897,10 +1955,10 @@
               <wp:align>center</wp:align>
             </wp:positionH>
             <wp:positionV relativeFrom="paragraph">
-              <wp:posOffset>185272</wp:posOffset>
+              <wp:posOffset>88266</wp:posOffset>
             </wp:positionV>
-            <wp:extent cx="6719777" cy="4563302"/>
-            <wp:effectExtent l="0" t="0" r="5080" b="8890"/>
+            <wp:extent cx="6029325" cy="4093810"/>
+            <wp:effectExtent l="19050" t="0" r="9525" b="0"/>
             <wp:wrapNone/>
             <wp:docPr id="7" name="Picture 7"/>
             <wp:cNvGraphicFramePr>
@@ -1917,7 +1975,7 @@
                     <a:blip r:embed="rId18" cstate="print">
                       <a:extLst>
                         <a:ext uri="{28A0092B-C50C-407E-A947-70E740481C1C}">
-                          <a14:useLocalDpi xmlns:a14="http://schemas.microsoft.com/office/drawing/2010/main" val="0"/>
+                          <a14:useLocalDpi xmlns:a14="http://schemas.microsoft.com/office/drawing/2010/main" xmlns:wps="http://schemas.microsoft.com/office/word/2010/wordprocessingShape" xmlns:wpi="http://schemas.microsoft.com/office/word/2010/wordprocessingInk" xmlns:wpg="http://schemas.microsoft.com/office/word/2010/wordprocessingGroup" xmlns:w15="http://schemas.microsoft.com/office/word/2012/wordml" xmlns:w14="http://schemas.microsoft.com/office/word/2010/wordml" xmlns:w="http://schemas.openxmlformats.org/wordprocessingml/2006/main" xmlns:w10="urn:schemas-microsoft-com:office:word" xmlns:wp14="http://schemas.microsoft.com/office/word/2010/wordprocessingDrawing" xmlns:v="urn:schemas-microsoft-com:vml" xmlns:o="urn:schemas-microsoft-com:office:office" xmlns:mc="http://schemas.openxmlformats.org/markup-compatibility/2006" xmlns:wpc="http://schemas.microsoft.com/office/word/2010/wordprocessingCanvas" xmlns="" val="0"/>
                         </a:ext>
                       </a:extLst>
                     </a:blip>
@@ -1927,7 +1985,7 @@
                   <pic:spPr bwMode="auto">
                     <a:xfrm>
                       <a:off x="0" y="0"/>
-                      <a:ext cx="6719777" cy="4563302"/>
+                      <a:ext cx="6029325" cy="4093810"/>
                     </a:xfrm>
                     <a:prstGeom prst="rect">
                       <a:avLst/>
@@ -1937,7 +1995,7 @@
                     </a:ln>
                     <a:extLst>
                       <a:ext uri="{53640926-AAD7-44D8-BBD7-CCE9431645EC}">
-                        <a14:shadowObscured xmlns:a14="http://schemas.microsoft.com/office/drawing/2010/main"/>
+                        <a14:shadowObscured xmlns:a14="http://schemas.microsoft.com/office/drawing/2010/main" xmlns:wps="http://schemas.microsoft.com/office/word/2010/wordprocessingShape" xmlns:wpi="http://schemas.microsoft.com/office/word/2010/wordprocessingInk" xmlns:wpg="http://schemas.microsoft.com/office/word/2010/wordprocessingGroup" xmlns:w15="http://schemas.microsoft.com/office/word/2012/wordml" xmlns:w14="http://schemas.microsoft.com/office/word/2010/wordml" xmlns:w="http://schemas.openxmlformats.org/wordprocessingml/2006/main" xmlns:w10="urn:schemas-microsoft-com:office:word" xmlns:wp14="http://schemas.microsoft.com/office/word/2010/wordprocessingDrawing" xmlns:v="urn:schemas-microsoft-com:vml" xmlns:o="urn:schemas-microsoft-com:office:office" xmlns:mc="http://schemas.openxmlformats.org/markup-compatibility/2006" xmlns:wpc="http://schemas.microsoft.com/office/word/2010/wordprocessingCanvas" xmlns=""/>
                       </a:ext>
                     </a:extLst>
                   </pic:spPr>
@@ -2055,110 +2113,6 @@
     <w:p>
       <w:pPr>
         <w:jc w:val="both"/>
-        <w:rPr>
-          <w:rFonts w:ascii="Myriad Set Pro" w:hAnsi="Myriad Set Pro"/>
-        </w:rPr>
-      </w:pPr>
-    </w:p>
-    <w:p>
-      <w:pPr>
-        <w:jc w:val="both"/>
-        <w:rPr>
-          <w:rFonts w:ascii="Myriad Set Pro" w:hAnsi="Myriad Set Pro"/>
-        </w:rPr>
-      </w:pPr>
-    </w:p>
-    <w:p>
-      <w:pPr>
-        <w:jc w:val="both"/>
-        <w:rPr>
-          <w:rFonts w:ascii="Myriad Set Pro" w:hAnsi="Myriad Set Pro"/>
-        </w:rPr>
-      </w:pPr>
-    </w:p>
-    <w:p>
-      <w:pPr>
-        <w:jc w:val="both"/>
-        <w:rPr>
-          <w:rFonts w:ascii="Myriad Set Pro" w:hAnsi="Myriad Set Pro"/>
-        </w:rPr>
-      </w:pPr>
-    </w:p>
-    <w:p>
-      <w:pPr>
-        <w:jc w:val="both"/>
-        <w:rPr>
-          <w:rFonts w:ascii="Myriad Set Pro" w:hAnsi="Myriad Set Pro"/>
-        </w:rPr>
-      </w:pPr>
-    </w:p>
-    <w:p>
-      <w:pPr>
-        <w:jc w:val="both"/>
-        <w:rPr>
-          <w:rFonts w:ascii="Myriad Set Pro" w:hAnsi="Myriad Set Pro"/>
-        </w:rPr>
-      </w:pPr>
-    </w:p>
-    <w:p>
-      <w:pPr>
-        <w:jc w:val="both"/>
-        <w:rPr>
-          <w:rFonts w:ascii="Myriad Set Pro" w:hAnsi="Myriad Set Pro"/>
-        </w:rPr>
-      </w:pPr>
-    </w:p>
-    <w:p>
-      <w:pPr>
-        <w:rPr>
-          <w:rFonts w:ascii="Myriad Set Pro" w:hAnsi="Myriad Set Pro"/>
-        </w:rPr>
-      </w:pPr>
-    </w:p>
-    <w:p>
-      <w:pPr>
-        <w:rPr>
-          <w:rFonts w:ascii="Myriad Set Pro" w:hAnsi="Myriad Set Pro"/>
-        </w:rPr>
-      </w:pPr>
-    </w:p>
-    <w:p>
-      <w:pPr>
-        <w:rPr>
-          <w:rFonts w:ascii="Myriad Set Pro" w:hAnsi="Myriad Set Pro"/>
-        </w:rPr>
-      </w:pPr>
-    </w:p>
-    <w:p>
-      <w:pPr>
-        <w:rPr>
-          <w:rFonts w:ascii="Myriad Set Pro" w:hAnsi="Myriad Set Pro"/>
-        </w:rPr>
-      </w:pPr>
-    </w:p>
-    <w:p>
-      <w:pPr>
-        <w:rPr>
-          <w:rFonts w:ascii="Myriad Set Pro" w:hAnsi="Myriad Set Pro"/>
-        </w:rPr>
-      </w:pPr>
-    </w:p>
-    <w:p>
-      <w:pPr>
-        <w:rPr>
-          <w:rFonts w:ascii="Myriad Set Pro" w:hAnsi="Myriad Set Pro"/>
-        </w:rPr>
-      </w:pPr>
-    </w:p>
-    <w:p>
-      <w:pPr>
-        <w:rPr>
-          <w:rFonts w:ascii="Myriad Set Pro" w:hAnsi="Myriad Set Pro"/>
-        </w:rPr>
-      </w:pPr>
-    </w:p>
-    <w:p>
-      <w:pPr>
         <w:rPr>
           <w:rFonts w:ascii="Myriad Set Pro" w:hAnsi="Myriad Set Pro"/>
         </w:rPr>
@@ -2224,10 +2178,10 @@
                     <pic:cNvPicPr/>
                   </pic:nvPicPr>
                   <pic:blipFill>
-                    <a:blip r:embed="rId19">
+                    <a:blip r:embed="rId19" cstate="print">
                       <a:extLst>
                         <a:ext uri="{28A0092B-C50C-407E-A947-70E740481C1C}">
-                          <a14:useLocalDpi xmlns:a14="http://schemas.microsoft.com/office/drawing/2010/main" val="0"/>
+                          <a14:useLocalDpi xmlns:a14="http://schemas.microsoft.com/office/drawing/2010/main" xmlns:wps="http://schemas.microsoft.com/office/word/2010/wordprocessingShape" xmlns:wpi="http://schemas.microsoft.com/office/word/2010/wordprocessingInk" xmlns:wpg="http://schemas.microsoft.com/office/word/2010/wordprocessingGroup" xmlns:w15="http://schemas.microsoft.com/office/word/2012/wordml" xmlns:w14="http://schemas.microsoft.com/office/word/2010/wordml" xmlns:w="http://schemas.openxmlformats.org/wordprocessingml/2006/main" xmlns:w10="urn:schemas-microsoft-com:office:word" xmlns:wp14="http://schemas.microsoft.com/office/word/2010/wordprocessingDrawing" xmlns:v="urn:schemas-microsoft-com:vml" xmlns:o="urn:schemas-microsoft-com:office:office" xmlns:mc="http://schemas.openxmlformats.org/markup-compatibility/2006" xmlns:wpc="http://schemas.microsoft.com/office/word/2010/wordprocessingCanvas" xmlns="" val="0"/>
                         </a:ext>
                       </a:extLst>
                     </a:blip>
@@ -2247,12 +2201,6 @@
                 </pic:pic>
               </a:graphicData>
             </a:graphic>
-            <wp14:sizeRelH relativeFrom="margin">
-              <wp14:pctWidth>0</wp14:pctWidth>
-            </wp14:sizeRelH>
-            <wp14:sizeRelV relativeFrom="margin">
-              <wp14:pctHeight>0</wp14:pctHeight>
-            </wp14:sizeRelV>
           </wp:anchor>
         </w:drawing>
       </w:r>
@@ -2529,7 +2477,7 @@
         <w:rPr>
           <w:rFonts w:ascii="Myriad Set Pro" w:hAnsi="Myriad Set Pro"/>
         </w:rPr>
-        <w:t>? Gestion des approvisionnements, entretien (restaurant, linge de chambre, véhicules)</w:t>
+        <w:t>Gestion de réservation de chambre en ligne par les clients</w:t>
       </w:r>
     </w:p>
     <w:p>
@@ -2547,8 +2495,33 @@
         <w:rPr>
           <w:rFonts w:ascii="Myriad Set Pro" w:hAnsi="Myriad Set Pro"/>
         </w:rPr>
-        <w:t>Gestion de réservation de chambre en ligne par les clients</w:t>
-      </w:r>
+        <w:t>Gestion de réservation de véhicules</w:t>
+      </w:r>
+    </w:p>
+    <w:p>
+      <w:pPr>
+        <w:pStyle w:val="Paragraphedeliste"/>
+        <w:numPr>
+          <w:ilvl w:val="0"/>
+          <w:numId w:val="3"/>
+        </w:numPr>
+        <w:rPr>
+          <w:rFonts w:ascii="Myriad Set Pro" w:hAnsi="Myriad Set Pro"/>
+        </w:rPr>
+      </w:pPr>
+      <w:r>
+        <w:rPr>
+          <w:rFonts w:ascii="Myriad Set Pro" w:hAnsi="Myriad Set Pro"/>
+        </w:rPr>
+        <w:t>Gestion de système de bons de réductions pour diverses activités de loisir</w:t>
+      </w:r>
+    </w:p>
+    <w:p>
+      <w:pPr>
+        <w:rPr>
+          <w:rFonts w:ascii="Myriad Set Pro" w:hAnsi="Myriad Set Pro"/>
+        </w:rPr>
+      </w:pPr>
     </w:p>
     <w:p>
       <w:pPr>
@@ -2603,7 +2576,39 @@
         </w:numPr>
       </w:pPr>
       <w:r>
-        <w:t>Suite IntelliJ (PHPStorm, RubyMine, DataGrip)</w:t>
+        <w:t xml:space="preserve">Suite </w:t>
+      </w:r>
+      <w:proofErr w:type="spellStart"/>
+      <w:r>
+        <w:t>IntelliJ</w:t>
+      </w:r>
+      <w:proofErr w:type="spellEnd"/>
+      <w:r>
+        <w:t xml:space="preserve"> (</w:t>
+      </w:r>
+      <w:proofErr w:type="spellStart"/>
+      <w:r>
+        <w:t>PHPStorm</w:t>
+      </w:r>
+      <w:proofErr w:type="spellEnd"/>
+      <w:r>
+        <w:t xml:space="preserve">, </w:t>
+      </w:r>
+      <w:proofErr w:type="spellStart"/>
+      <w:r>
+        <w:t>RubyMine</w:t>
+      </w:r>
+      <w:proofErr w:type="spellEnd"/>
+      <w:r>
+        <w:t xml:space="preserve">, </w:t>
+      </w:r>
+      <w:proofErr w:type="spellStart"/>
+      <w:r>
+        <w:t>DataGrip</w:t>
+      </w:r>
+      <w:proofErr w:type="spellEnd"/>
+      <w:r>
+        <w:t>)</w:t>
       </w:r>
     </w:p>
     <w:p>
@@ -2629,6 +2634,7 @@
           <w:numId w:val="3"/>
         </w:numPr>
       </w:pPr>
+      <w:proofErr w:type="spellStart"/>
       <w:r>
         <w:t>Vi</w:t>
       </w:r>
@@ -2636,7 +2642,11 @@
         <w:t>rtua</w:t>
       </w:r>
       <w:r>
-        <w:t>lisation avec Virtual Box</w:t>
+        <w:t>lisation</w:t>
+      </w:r>
+      <w:proofErr w:type="spellEnd"/>
+      <w:r>
+        <w:t xml:space="preserve"> avec Virtual Box</w:t>
       </w:r>
     </w:p>
     <w:sectPr>
@@ -2650,7 +2660,7 @@
 </file>
 
 <file path=word/endnotes.xml><?xml version="1.0" encoding="utf-8"?>
-<w:endnotes xmlns:wpc="http://schemas.microsoft.com/office/word/2010/wordprocessingCanvas" xmlns:mc="http://schemas.openxmlformats.org/markup-compatibility/2006" xmlns:o="urn:schemas-microsoft-com:office:office" xmlns:r="http://schemas.openxmlformats.org/officeDocument/2006/relationships" xmlns:m="http://schemas.openxmlformats.org/officeDocument/2006/math" xmlns:v="urn:schemas-microsoft-com:vml" xmlns:wp14="http://schemas.microsoft.com/office/word/2010/wordprocessingDrawing" xmlns:wp="http://schemas.openxmlformats.org/drawingml/2006/wordprocessingDrawing" xmlns:w10="urn:schemas-microsoft-com:office:word" xmlns:w="http://schemas.openxmlformats.org/wordprocessingml/2006/main" xmlns:w14="http://schemas.microsoft.com/office/word/2010/wordml" xmlns:w15="http://schemas.microsoft.com/office/word/2012/wordml" xmlns:wpg="http://schemas.microsoft.com/office/word/2010/wordprocessingGroup" xmlns:wpi="http://schemas.microsoft.com/office/word/2010/wordprocessingInk" xmlns:wne="http://schemas.microsoft.com/office/word/2006/wordml" xmlns:wps="http://schemas.microsoft.com/office/word/2010/wordprocessingShape" mc:Ignorable="w14 w15 wp14">
+<w:endnotes xmlns:ve="http://schemas.openxmlformats.org/markup-compatibility/2006" xmlns:o="urn:schemas-microsoft-com:office:office" xmlns:r="http://schemas.openxmlformats.org/officeDocument/2006/relationships" xmlns:m="http://schemas.openxmlformats.org/officeDocument/2006/math" xmlns:v="urn:schemas-microsoft-com:vml" xmlns:wp="http://schemas.openxmlformats.org/drawingml/2006/wordprocessingDrawing" xmlns:w10="urn:schemas-microsoft-com:office:word" xmlns:w="http://schemas.openxmlformats.org/wordprocessingml/2006/main" xmlns:wne="http://schemas.microsoft.com/office/word/2006/wordml">
   <w:endnote w:type="separator" w:id="-1">
     <w:p>
       <w:pPr>
@@ -2675,7 +2685,7 @@
 </file>
 
 <file path=word/footnotes.xml><?xml version="1.0" encoding="utf-8"?>
-<w:footnotes xmlns:wpc="http://schemas.microsoft.com/office/word/2010/wordprocessingCanvas" xmlns:mc="http://schemas.openxmlformats.org/markup-compatibility/2006" xmlns:o="urn:schemas-microsoft-com:office:office" xmlns:r="http://schemas.openxmlformats.org/officeDocument/2006/relationships" xmlns:m="http://schemas.openxmlformats.org/officeDocument/2006/math" xmlns:v="urn:schemas-microsoft-com:vml" xmlns:wp14="http://schemas.microsoft.com/office/word/2010/wordprocessingDrawing" xmlns:wp="http://schemas.openxmlformats.org/drawingml/2006/wordprocessingDrawing" xmlns:w10="urn:schemas-microsoft-com:office:word" xmlns:w="http://schemas.openxmlformats.org/wordprocessingml/2006/main" xmlns:w14="http://schemas.microsoft.com/office/word/2010/wordml" xmlns:w15="http://schemas.microsoft.com/office/word/2012/wordml" xmlns:wpg="http://schemas.microsoft.com/office/word/2010/wordprocessingGroup" xmlns:wpi="http://schemas.microsoft.com/office/word/2010/wordprocessingInk" xmlns:wne="http://schemas.microsoft.com/office/word/2006/wordml" xmlns:wps="http://schemas.microsoft.com/office/word/2010/wordprocessingShape" mc:Ignorable="w14 w15 wp14">
+<w:footnotes xmlns:ve="http://schemas.openxmlformats.org/markup-compatibility/2006" xmlns:o="urn:schemas-microsoft-com:office:office" xmlns:r="http://schemas.openxmlformats.org/officeDocument/2006/relationships" xmlns:m="http://schemas.openxmlformats.org/officeDocument/2006/math" xmlns:v="urn:schemas-microsoft-com:vml" xmlns:wp="http://schemas.openxmlformats.org/drawingml/2006/wordprocessingDrawing" xmlns:w10="urn:schemas-microsoft-com:office:word" xmlns:w="http://schemas.openxmlformats.org/wordprocessingml/2006/main" xmlns:wne="http://schemas.microsoft.com/office/word/2006/wordml">
   <w:footnote w:type="separator" w:id="-1">
     <w:p>
       <w:pPr>
@@ -2700,8 +2710,8 @@
 </file>
 
 <file path=word/numbering.xml><?xml version="1.0" encoding="utf-8"?>
-<w:numbering xmlns:wpc="http://schemas.microsoft.com/office/word/2010/wordprocessingCanvas" xmlns:mc="http://schemas.openxmlformats.org/markup-compatibility/2006" xmlns:o="urn:schemas-microsoft-com:office:office" xmlns:r="http://schemas.openxmlformats.org/officeDocument/2006/relationships" xmlns:m="http://schemas.openxmlformats.org/officeDocument/2006/math" xmlns:v="urn:schemas-microsoft-com:vml" xmlns:wp14="http://schemas.microsoft.com/office/word/2010/wordprocessingDrawing" xmlns:wp="http://schemas.openxmlformats.org/drawingml/2006/wordprocessingDrawing" xmlns:w10="urn:schemas-microsoft-com:office:word" xmlns:w="http://schemas.openxmlformats.org/wordprocessingml/2006/main" xmlns:w14="http://schemas.microsoft.com/office/word/2010/wordml" xmlns:w15="http://schemas.microsoft.com/office/word/2012/wordml" xmlns:wpg="http://schemas.microsoft.com/office/word/2010/wordprocessingGroup" xmlns:wpi="http://schemas.microsoft.com/office/word/2010/wordprocessingInk" xmlns:wne="http://schemas.microsoft.com/office/word/2006/wordml" xmlns:wps="http://schemas.microsoft.com/office/word/2010/wordprocessingShape" mc:Ignorable="w14 w15 wp14">
-  <w:abstractNum w:abstractNumId="0" w15:restartNumberingAfterBreak="0">
+<w:numbering xmlns:ve="http://schemas.openxmlformats.org/markup-compatibility/2006" xmlns:o="urn:schemas-microsoft-com:office:office" xmlns:r="http://schemas.openxmlformats.org/officeDocument/2006/relationships" xmlns:m="http://schemas.openxmlformats.org/officeDocument/2006/math" xmlns:v="urn:schemas-microsoft-com:vml" xmlns:wp="http://schemas.openxmlformats.org/drawingml/2006/wordprocessingDrawing" xmlns:w10="urn:schemas-microsoft-com:office:word" xmlns:w="http://schemas.openxmlformats.org/wordprocessingml/2006/main" xmlns:wne="http://schemas.microsoft.com/office/word/2006/wordml">
+  <w:abstractNum w:abstractNumId="0">
     <w:nsid w:val="1C6458E1"/>
     <w:multiLevelType w:val="hybridMultilevel"/>
     <w:tmpl w:val="927E6DD0"/>
@@ -2790,7 +2800,7 @@
       </w:pPr>
     </w:lvl>
   </w:abstractNum>
-  <w:abstractNum w:abstractNumId="1" w15:restartNumberingAfterBreak="0">
+  <w:abstractNum w:abstractNumId="1">
     <w:nsid w:val="27507064"/>
     <w:multiLevelType w:val="hybridMultilevel"/>
     <w:tmpl w:val="D4C88BB0"/>
@@ -2903,7 +2913,7 @@
       </w:rPr>
     </w:lvl>
   </w:abstractNum>
-  <w:abstractNum w:abstractNumId="2" w15:restartNumberingAfterBreak="0">
+  <w:abstractNum w:abstractNumId="2">
     <w:nsid w:val="27C61D9C"/>
     <w:multiLevelType w:val="hybridMultilevel"/>
     <w:tmpl w:val="85F0F220"/>
@@ -2992,7 +3002,7 @@
       </w:pPr>
     </w:lvl>
   </w:abstractNum>
-  <w:abstractNum w:abstractNumId="3" w15:restartNumberingAfterBreak="0">
+  <w:abstractNum w:abstractNumId="3">
     <w:nsid w:val="3A2860AE"/>
     <w:multiLevelType w:val="hybridMultilevel"/>
     <w:tmpl w:val="4FC0DD8A"/>
@@ -3081,7 +3091,7 @@
       </w:pPr>
     </w:lvl>
   </w:abstractNum>
-  <w:abstractNum w:abstractNumId="4" w15:restartNumberingAfterBreak="0">
+  <w:abstractNum w:abstractNumId="4">
     <w:nsid w:val="3BC11D40"/>
     <w:multiLevelType w:val="hybridMultilevel"/>
     <w:tmpl w:val="A5DEE4C4"/>
@@ -3170,7 +3180,7 @@
       </w:pPr>
     </w:lvl>
   </w:abstractNum>
-  <w:abstractNum w:abstractNumId="5" w15:restartNumberingAfterBreak="0">
+  <w:abstractNum w:abstractNumId="5">
     <w:nsid w:val="41E40613"/>
     <w:multiLevelType w:val="hybridMultilevel"/>
     <w:tmpl w:val="B094B1AC"/>
@@ -3259,7 +3269,7 @@
       </w:pPr>
     </w:lvl>
   </w:abstractNum>
-  <w:abstractNum w:abstractNumId="6" w15:restartNumberingAfterBreak="0">
+  <w:abstractNum w:abstractNumId="6">
     <w:nsid w:val="47070D59"/>
     <w:multiLevelType w:val="hybridMultilevel"/>
     <w:tmpl w:val="A5DEE4C4"/>
@@ -3373,7 +3383,7 @@
 </file>
 
 <file path=word/styles.xml><?xml version="1.0" encoding="utf-8"?>
-<w:styles xmlns:mc="http://schemas.openxmlformats.org/markup-compatibility/2006" xmlns:r="http://schemas.openxmlformats.org/officeDocument/2006/relationships" xmlns:w="http://schemas.openxmlformats.org/wordprocessingml/2006/main" xmlns:w14="http://schemas.microsoft.com/office/word/2010/wordml" xmlns:w15="http://schemas.microsoft.com/office/word/2012/wordml" mc:Ignorable="w14 w15">
+<w:styles xmlns:r="http://schemas.openxmlformats.org/officeDocument/2006/relationships" xmlns:w="http://schemas.openxmlformats.org/wordprocessingml/2006/main">
   <w:docDefaults>
     <w:rPrDefault>
       <w:rPr>
@@ -3389,378 +3399,144 @@
       </w:pPr>
     </w:pPrDefault>
   </w:docDefaults>
-  <w:latentStyles w:defLockedState="0" w:defUIPriority="99" w:defSemiHidden="0" w:defUnhideWhenUsed="0" w:defQFormat="0" w:count="371">
-    <w:lsdException w:name="Normal" w:uiPriority="0" w:qFormat="1"/>
-    <w:lsdException w:name="heading 1" w:uiPriority="9" w:qFormat="1"/>
-    <w:lsdException w:name="heading 2" w:semiHidden="1" w:uiPriority="9" w:unhideWhenUsed="1" w:qFormat="1"/>
-    <w:lsdException w:name="heading 3" w:semiHidden="1" w:uiPriority="9" w:unhideWhenUsed="1" w:qFormat="1"/>
-    <w:lsdException w:name="heading 4" w:semiHidden="1" w:uiPriority="9" w:unhideWhenUsed="1" w:qFormat="1"/>
-    <w:lsdException w:name="heading 5" w:semiHidden="1" w:uiPriority="9" w:unhideWhenUsed="1" w:qFormat="1"/>
-    <w:lsdException w:name="heading 6" w:semiHidden="1" w:uiPriority="9" w:unhideWhenUsed="1" w:qFormat="1"/>
-    <w:lsdException w:name="heading 7" w:semiHidden="1" w:uiPriority="9" w:unhideWhenUsed="1" w:qFormat="1"/>
-    <w:lsdException w:name="heading 8" w:semiHidden="1" w:uiPriority="9" w:unhideWhenUsed="1" w:qFormat="1"/>
-    <w:lsdException w:name="heading 9" w:semiHidden="1" w:uiPriority="9" w:unhideWhenUsed="1" w:qFormat="1"/>
-    <w:lsdException w:name="index 1" w:semiHidden="1" w:unhideWhenUsed="1"/>
-    <w:lsdException w:name="index 2" w:semiHidden="1" w:unhideWhenUsed="1"/>
-    <w:lsdException w:name="index 3" w:semiHidden="1" w:unhideWhenUsed="1"/>
-    <w:lsdException w:name="index 4" w:semiHidden="1" w:unhideWhenUsed="1"/>
-    <w:lsdException w:name="index 5" w:semiHidden="1" w:unhideWhenUsed="1"/>
-    <w:lsdException w:name="index 6" w:semiHidden="1" w:unhideWhenUsed="1"/>
-    <w:lsdException w:name="index 7" w:semiHidden="1" w:unhideWhenUsed="1"/>
-    <w:lsdException w:name="index 8" w:semiHidden="1" w:unhideWhenUsed="1"/>
-    <w:lsdException w:name="index 9" w:semiHidden="1" w:unhideWhenUsed="1"/>
-    <w:lsdException w:name="toc 1" w:semiHidden="1" w:uiPriority="39" w:unhideWhenUsed="1"/>
-    <w:lsdException w:name="toc 2" w:semiHidden="1" w:uiPriority="39" w:unhideWhenUsed="1"/>
-    <w:lsdException w:name="toc 3" w:semiHidden="1" w:uiPriority="39" w:unhideWhenUsed="1"/>
-    <w:lsdException w:name="toc 4" w:semiHidden="1" w:uiPriority="39" w:unhideWhenUsed="1"/>
-    <w:lsdException w:name="toc 5" w:semiHidden="1" w:uiPriority="39" w:unhideWhenUsed="1"/>
-    <w:lsdException w:name="toc 6" w:semiHidden="1" w:uiPriority="39" w:unhideWhenUsed="1"/>
-    <w:lsdException w:name="toc 7" w:semiHidden="1" w:uiPriority="39" w:unhideWhenUsed="1"/>
-    <w:lsdException w:name="toc 8" w:semiHidden="1" w:uiPriority="39" w:unhideWhenUsed="1"/>
-    <w:lsdException w:name="toc 9" w:semiHidden="1" w:uiPriority="39" w:unhideWhenUsed="1"/>
-    <w:lsdException w:name="Normal Indent" w:semiHidden="1" w:unhideWhenUsed="1"/>
-    <w:lsdException w:name="footnote text" w:semiHidden="1" w:unhideWhenUsed="1"/>
-    <w:lsdException w:name="annotation text" w:semiHidden="1" w:unhideWhenUsed="1"/>
-    <w:lsdException w:name="header" w:semiHidden="1" w:unhideWhenUsed="1"/>
-    <w:lsdException w:name="footer" w:semiHidden="1" w:unhideWhenUsed="1"/>
-    <w:lsdException w:name="index heading" w:semiHidden="1" w:unhideWhenUsed="1"/>
-    <w:lsdException w:name="caption" w:semiHidden="1" w:uiPriority="35" w:unhideWhenUsed="1" w:qFormat="1"/>
-    <w:lsdException w:name="table of figures" w:semiHidden="1" w:unhideWhenUsed="1"/>
-    <w:lsdException w:name="envelope address" w:semiHidden="1" w:unhideWhenUsed="1"/>
-    <w:lsdException w:name="envelope return" w:semiHidden="1" w:unhideWhenUsed="1"/>
-    <w:lsdException w:name="footnote reference" w:semiHidden="1" w:unhideWhenUsed="1"/>
-    <w:lsdException w:name="annotation reference" w:semiHidden="1" w:unhideWhenUsed="1"/>
-    <w:lsdException w:name="line number" w:semiHidden="1" w:unhideWhenUsed="1"/>
-    <w:lsdException w:name="page number" w:semiHidden="1" w:unhideWhenUsed="1"/>
-    <w:lsdException w:name="endnote reference" w:semiHidden="1" w:unhideWhenUsed="1"/>
-    <w:lsdException w:name="endnote text" w:semiHidden="1" w:unhideWhenUsed="1"/>
-    <w:lsdException w:name="table of authorities" w:semiHidden="1" w:unhideWhenUsed="1"/>
-    <w:lsdException w:name="macro" w:semiHidden="1" w:unhideWhenUsed="1"/>
-    <w:lsdException w:name="toa heading" w:semiHidden="1" w:unhideWhenUsed="1"/>
-    <w:lsdException w:name="List" w:semiHidden="1" w:unhideWhenUsed="1"/>
-    <w:lsdException w:name="List Bullet" w:semiHidden="1" w:unhideWhenUsed="1"/>
-    <w:lsdException w:name="List Number" w:semiHidden="1" w:unhideWhenUsed="1"/>
-    <w:lsdException w:name="List 2" w:semiHidden="1" w:unhideWhenUsed="1"/>
-    <w:lsdException w:name="List 3" w:semiHidden="1" w:unhideWhenUsed="1"/>
-    <w:lsdException w:name="List 4" w:semiHidden="1" w:unhideWhenUsed="1"/>
-    <w:lsdException w:name="List 5" w:semiHidden="1" w:unhideWhenUsed="1"/>
-    <w:lsdException w:name="List Bullet 2" w:semiHidden="1" w:unhideWhenUsed="1"/>
-    <w:lsdException w:name="List Bullet 3" w:semiHidden="1" w:unhideWhenUsed="1"/>
-    <w:lsdException w:name="List Bullet 4" w:semiHidden="1" w:unhideWhenUsed="1"/>
-    <w:lsdException w:name="List Bullet 5" w:semiHidden="1" w:unhideWhenUsed="1"/>
-    <w:lsdException w:name="List Number 2" w:semiHidden="1" w:unhideWhenUsed="1"/>
-    <w:lsdException w:name="List Number 3" w:semiHidden="1" w:unhideWhenUsed="1"/>
-    <w:lsdException w:name="List Number 4" w:semiHidden="1" w:unhideWhenUsed="1"/>
-    <w:lsdException w:name="List Number 5" w:semiHidden="1" w:unhideWhenUsed="1"/>
-    <w:lsdException w:name="Title" w:uiPriority="10" w:qFormat="1"/>
-    <w:lsdException w:name="Closing" w:semiHidden="1" w:unhideWhenUsed="1"/>
-    <w:lsdException w:name="Signature" w:semiHidden="1" w:unhideWhenUsed="1"/>
-    <w:lsdException w:name="Default Paragraph Font" w:semiHidden="1" w:uiPriority="1" w:unhideWhenUsed="1"/>
-    <w:lsdException w:name="Body Text" w:semiHidden="1" w:unhideWhenUsed="1"/>
-    <w:lsdException w:name="Body Text Indent" w:semiHidden="1" w:unhideWhenUsed="1"/>
-    <w:lsdException w:name="List Continue" w:semiHidden="1" w:unhideWhenUsed="1"/>
-    <w:lsdException w:name="List Continue 2" w:semiHidden="1" w:unhideWhenUsed="1"/>
-    <w:lsdException w:name="List Continue 3" w:semiHidden="1" w:unhideWhenUsed="1"/>
-    <w:lsdException w:name="List Continue 4" w:semiHidden="1" w:unhideWhenUsed="1"/>
-    <w:lsdException w:name="List Continue 5" w:semiHidden="1" w:unhideWhenUsed="1"/>
-    <w:lsdException w:name="Message Header" w:semiHidden="1" w:unhideWhenUsed="1"/>
-    <w:lsdException w:name="Subtitle" w:uiPriority="11" w:qFormat="1"/>
-    <w:lsdException w:name="Salutation" w:semiHidden="1" w:unhideWhenUsed="1"/>
-    <w:lsdException w:name="Date" w:semiHidden="1" w:unhideWhenUsed="1"/>
-    <w:lsdException w:name="Body Text First Indent" w:semiHidden="1" w:unhideWhenUsed="1"/>
-    <w:lsdException w:name="Body Text First Indent 2" w:semiHidden="1" w:unhideWhenUsed="1"/>
-    <w:lsdException w:name="Note Heading" w:semiHidden="1" w:unhideWhenUsed="1"/>
-    <w:lsdException w:name="Body Text 2" w:semiHidden="1" w:unhideWhenUsed="1"/>
-    <w:lsdException w:name="Body Text 3" w:semiHidden="1" w:unhideWhenUsed="1"/>
-    <w:lsdException w:name="Body Text Indent 2" w:semiHidden="1" w:unhideWhenUsed="1"/>
-    <w:lsdException w:name="Body Text Indent 3" w:semiHidden="1" w:unhideWhenUsed="1"/>
-    <w:lsdException w:name="Block Text" w:semiHidden="1" w:unhideWhenUsed="1"/>
-    <w:lsdException w:name="Hyperlink" w:semiHidden="1" w:unhideWhenUsed="1"/>
-    <w:lsdException w:name="FollowedHyperlink" w:semiHidden="1" w:unhideWhenUsed="1"/>
-    <w:lsdException w:name="Strong" w:uiPriority="22" w:qFormat="1"/>
-    <w:lsdException w:name="Emphasis" w:uiPriority="20" w:qFormat="1"/>
-    <w:lsdException w:name="Document Map" w:semiHidden="1" w:unhideWhenUsed="1"/>
-    <w:lsdException w:name="Plain Text" w:semiHidden="1" w:unhideWhenUsed="1"/>
-    <w:lsdException w:name="E-mail Signature" w:semiHidden="1" w:unhideWhenUsed="1"/>
-    <w:lsdException w:name="HTML Top of Form" w:semiHidden="1" w:unhideWhenUsed="1"/>
-    <w:lsdException w:name="HTML Bottom of Form" w:semiHidden="1" w:unhideWhenUsed="1"/>
-    <w:lsdException w:name="Normal (Web)" w:semiHidden="1" w:unhideWhenUsed="1"/>
-    <w:lsdException w:name="HTML Acronym" w:semiHidden="1" w:unhideWhenUsed="1"/>
-    <w:lsdException w:name="HTML Address" w:semiHidden="1" w:unhideWhenUsed="1"/>
-    <w:lsdException w:name="HTML Cite" w:semiHidden="1" w:unhideWhenUsed="1"/>
-    <w:lsdException w:name="HTML Code" w:semiHidden="1" w:unhideWhenUsed="1"/>
-    <w:lsdException w:name="HTML Definition" w:semiHidden="1" w:unhideWhenUsed="1"/>
-    <w:lsdException w:name="HTML Keyboard" w:semiHidden="1" w:unhideWhenUsed="1"/>
-    <w:lsdException w:name="HTML Preformatted" w:semiHidden="1" w:unhideWhenUsed="1"/>
-    <w:lsdException w:name="HTML Sample" w:semiHidden="1" w:unhideWhenUsed="1"/>
-    <w:lsdException w:name="HTML Typewriter" w:semiHidden="1" w:unhideWhenUsed="1"/>
-    <w:lsdException w:name="HTML Variable" w:semiHidden="1" w:unhideWhenUsed="1"/>
-    <w:lsdException w:name="Normal Table" w:semiHidden="1" w:unhideWhenUsed="1"/>
-    <w:lsdException w:name="annotation subject" w:semiHidden="1" w:unhideWhenUsed="1"/>
-    <w:lsdException w:name="No List" w:semiHidden="1" w:unhideWhenUsed="1"/>
-    <w:lsdException w:name="Outline List 1" w:semiHidden="1" w:unhideWhenUsed="1"/>
-    <w:lsdException w:name="Outline List 2" w:semiHidden="1" w:unhideWhenUsed="1"/>
-    <w:lsdException w:name="Outline List 3" w:semiHidden="1" w:unhideWhenUsed="1"/>
-    <w:lsdException w:name="Table Simple 1" w:semiHidden="1" w:unhideWhenUsed="1"/>
-    <w:lsdException w:name="Table Simple 2" w:semiHidden="1" w:unhideWhenUsed="1"/>
-    <w:lsdException w:name="Table Simple 3" w:semiHidden="1" w:unhideWhenUsed="1"/>
-    <w:lsdException w:name="Table Classic 1" w:semiHidden="1" w:unhideWhenUsed="1"/>
-    <w:lsdException w:name="Table Classic 2" w:semiHidden="1" w:unhideWhenUsed="1"/>
-    <w:lsdException w:name="Table Classic 3" w:semiHidden="1" w:unhideWhenUsed="1"/>
-    <w:lsdException w:name="Table Classic 4" w:semiHidden="1" w:unhideWhenUsed="1"/>
-    <w:lsdException w:name="Table Colorful 1" w:semiHidden="1" w:unhideWhenUsed="1"/>
-    <w:lsdException w:name="Table Colorful 2" w:semiHidden="1" w:unhideWhenUsed="1"/>
-    <w:lsdException w:name="Table Colorful 3" w:semiHidden="1" w:unhideWhenUsed="1"/>
-    <w:lsdException w:name="Table Columns 1" w:semiHidden="1" w:unhideWhenUsed="1"/>
-    <w:lsdException w:name="Table Columns 2" w:semiHidden="1" w:unhideWhenUsed="1"/>
-    <w:lsdException w:name="Table Columns 3" w:semiHidden="1" w:unhideWhenUsed="1"/>
-    <w:lsdException w:name="Table Columns 4" w:semiHidden="1" w:unhideWhenUsed="1"/>
-    <w:lsdException w:name="Table Columns 5" w:semiHidden="1" w:unhideWhenUsed="1"/>
-    <w:lsdException w:name="Table Grid 1" w:semiHidden="1" w:unhideWhenUsed="1"/>
-    <w:lsdException w:name="Table Grid 2" w:semiHidden="1" w:unhideWhenUsed="1"/>
-    <w:lsdException w:name="Table Grid 3" w:semiHidden="1" w:unhideWhenUsed="1"/>
-    <w:lsdException w:name="Table Grid 4" w:semiHidden="1" w:unhideWhenUsed="1"/>
-    <w:lsdException w:name="Table Grid 5" w:semiHidden="1" w:unhideWhenUsed="1"/>
-    <w:lsdException w:name="Table Grid 6" w:semiHidden="1" w:unhideWhenUsed="1"/>
-    <w:lsdException w:name="Table Grid 7" w:semiHidden="1" w:unhideWhenUsed="1"/>
-    <w:lsdException w:name="Table Grid 8" w:semiHidden="1" w:unhideWhenUsed="1"/>
-    <w:lsdException w:name="Table List 1" w:semiHidden="1" w:unhideWhenUsed="1"/>
-    <w:lsdException w:name="Table List 2" w:semiHidden="1" w:unhideWhenUsed="1"/>
-    <w:lsdException w:name="Table List 3" w:semiHidden="1" w:unhideWhenUsed="1"/>
-    <w:lsdException w:name="Table List 4" w:semiHidden="1" w:unhideWhenUsed="1"/>
-    <w:lsdException w:name="Table List 5" w:semiHidden="1" w:unhideWhenUsed="1"/>
-    <w:lsdException w:name="Table List 6" w:semiHidden="1" w:unhideWhenUsed="1"/>
-    <w:lsdException w:name="Table List 7" w:semiHidden="1" w:unhideWhenUsed="1"/>
-    <w:lsdException w:name="Table List 8" w:semiHidden="1" w:unhideWhenUsed="1"/>
-    <w:lsdException w:name="Table 3D effects 1" w:semiHidden="1" w:unhideWhenUsed="1"/>
-    <w:lsdException w:name="Table 3D effects 2" w:semiHidden="1" w:unhideWhenUsed="1"/>
-    <w:lsdException w:name="Table 3D effects 3" w:semiHidden="1" w:unhideWhenUsed="1"/>
-    <w:lsdException w:name="Table Contemporary" w:semiHidden="1" w:unhideWhenUsed="1"/>
-    <w:lsdException w:name="Table Elegant" w:semiHidden="1" w:unhideWhenUsed="1"/>
-    <w:lsdException w:name="Table Professional" w:semiHidden="1" w:unhideWhenUsed="1"/>
-    <w:lsdException w:name="Table Subtle 1" w:semiHidden="1" w:unhideWhenUsed="1"/>
-    <w:lsdException w:name="Table Subtle 2" w:semiHidden="1" w:unhideWhenUsed="1"/>
-    <w:lsdException w:name="Table Web 1" w:semiHidden="1" w:unhideWhenUsed="1"/>
-    <w:lsdException w:name="Table Web 2" w:semiHidden="1" w:unhideWhenUsed="1"/>
-    <w:lsdException w:name="Table Web 3" w:semiHidden="1" w:unhideWhenUsed="1"/>
-    <w:lsdException w:name="Balloon Text" w:semiHidden="1" w:unhideWhenUsed="1"/>
-    <w:lsdException w:name="Table Grid" w:uiPriority="39"/>
-    <w:lsdException w:name="Table Theme" w:semiHidden="1" w:unhideWhenUsed="1"/>
-    <w:lsdException w:name="Placeholder Text" w:semiHidden="1"/>
-    <w:lsdException w:name="No Spacing" w:uiPriority="1" w:qFormat="1"/>
-    <w:lsdException w:name="Light Shading" w:uiPriority="60"/>
-    <w:lsdException w:name="Light List" w:uiPriority="61"/>
-    <w:lsdException w:name="Light Grid" w:uiPriority="62"/>
-    <w:lsdException w:name="Medium Shading 1" w:uiPriority="63"/>
-    <w:lsdException w:name="Medium Shading 2" w:uiPriority="64"/>
-    <w:lsdException w:name="Medium List 1" w:uiPriority="65"/>
-    <w:lsdException w:name="Medium List 2" w:uiPriority="66"/>
-    <w:lsdException w:name="Medium Grid 1" w:uiPriority="67"/>
-    <w:lsdException w:name="Medium Grid 2" w:uiPriority="68"/>
-    <w:lsdException w:name="Medium Grid 3" w:uiPriority="69"/>
-    <w:lsdException w:name="Dark List" w:uiPriority="70"/>
-    <w:lsdException w:name="Colorful Shading" w:uiPriority="71"/>
-    <w:lsdException w:name="Colorful List" w:uiPriority="72"/>
-    <w:lsdException w:name="Colorful Grid" w:uiPriority="73"/>
-    <w:lsdException w:name="Light Shading Accent 1" w:uiPriority="60"/>
-    <w:lsdException w:name="Light List Accent 1" w:uiPriority="61"/>
-    <w:lsdException w:name="Light Grid Accent 1" w:uiPriority="62"/>
-    <w:lsdException w:name="Medium Shading 1 Accent 1" w:uiPriority="63"/>
-    <w:lsdException w:name="Medium Shading 2 Accent 1" w:uiPriority="64"/>
-    <w:lsdException w:name="Medium List 1 Accent 1" w:uiPriority="65"/>
-    <w:lsdException w:name="Revision" w:semiHidden="1"/>
-    <w:lsdException w:name="List Paragraph" w:uiPriority="34" w:qFormat="1"/>
-    <w:lsdException w:name="Quote" w:uiPriority="29" w:qFormat="1"/>
-    <w:lsdException w:name="Intense Quote" w:uiPriority="30" w:qFormat="1"/>
-    <w:lsdException w:name="Medium List 2 Accent 1" w:uiPriority="66"/>
-    <w:lsdException w:name="Medium Grid 1 Accent 1" w:uiPriority="67"/>
-    <w:lsdException w:name="Medium Grid 2 Accent 1" w:uiPriority="68"/>
-    <w:lsdException w:name="Medium Grid 3 Accent 1" w:uiPriority="69"/>
-    <w:lsdException w:name="Dark List Accent 1" w:uiPriority="70"/>
-    <w:lsdException w:name="Colorful Shading Accent 1" w:uiPriority="71"/>
-    <w:lsdException w:name="Colorful List Accent 1" w:uiPriority="72"/>
-    <w:lsdException w:name="Colorful Grid Accent 1" w:uiPriority="73"/>
-    <w:lsdException w:name="Light Shading Accent 2" w:uiPriority="60"/>
-    <w:lsdException w:name="Light List Accent 2" w:uiPriority="61"/>
-    <w:lsdException w:name="Light Grid Accent 2" w:uiPriority="62"/>
-    <w:lsdException w:name="Medium Shading 1 Accent 2" w:uiPriority="63"/>
-    <w:lsdException w:name="Medium Shading 2 Accent 2" w:uiPriority="64"/>
-    <w:lsdException w:name="Medium List 1 Accent 2" w:uiPriority="65"/>
-    <w:lsdException w:name="Medium List 2 Accent 2" w:uiPriority="66"/>
-    <w:lsdException w:name="Medium Grid 1 Accent 2" w:uiPriority="67"/>
-    <w:lsdException w:name="Medium Grid 2 Accent 2" w:uiPriority="68"/>
-    <w:lsdException w:name="Medium Grid 3 Accent 2" w:uiPriority="69"/>
-    <w:lsdException w:name="Dark List Accent 2" w:uiPriority="70"/>
-    <w:lsdException w:name="Colorful Shading Accent 2" w:uiPriority="71"/>
-    <w:lsdException w:name="Colorful List Accent 2" w:uiPriority="72"/>
-    <w:lsdException w:name="Colorful Grid Accent 2" w:uiPriority="73"/>
-    <w:lsdException w:name="Light Shading Accent 3" w:uiPriority="60"/>
-    <w:lsdException w:name="Light List Accent 3" w:uiPriority="61"/>
-    <w:lsdException w:name="Light Grid Accent 3" w:uiPriority="62"/>
-    <w:lsdException w:name="Medium Shading 1 Accent 3" w:uiPriority="63"/>
-    <w:lsdException w:name="Medium Shading 2 Accent 3" w:uiPriority="64"/>
-    <w:lsdException w:name="Medium List 1 Accent 3" w:uiPriority="65"/>
-    <w:lsdException w:name="Medium List 2 Accent 3" w:uiPriority="66"/>
-    <w:lsdException w:name="Medium Grid 1 Accent 3" w:uiPriority="67"/>
-    <w:lsdException w:name="Medium Grid 2 Accent 3" w:uiPriority="68"/>
-    <w:lsdException w:name="Medium Grid 3 Accent 3" w:uiPriority="69"/>
-    <w:lsdException w:name="Dark List Accent 3" w:uiPriority="70"/>
-    <w:lsdException w:name="Colorful Shading Accent 3" w:uiPriority="71"/>
-    <w:lsdException w:name="Colorful List Accent 3" w:uiPriority="72"/>
-    <w:lsdException w:name="Colorful Grid Accent 3" w:uiPriority="73"/>
-    <w:lsdException w:name="Light Shading Accent 4" w:uiPriority="60"/>
-    <w:lsdException w:name="Light List Accent 4" w:uiPriority="61"/>
-    <w:lsdException w:name="Light Grid Accent 4" w:uiPriority="62"/>
-    <w:lsdException w:name="Medium Shading 1 Accent 4" w:uiPriority="63"/>
-    <w:lsdException w:name="Medium Shading 2 Accent 4" w:uiPriority="64"/>
-    <w:lsdException w:name="Medium List 1 Accent 4" w:uiPriority="65"/>
-    <w:lsdException w:name="Medium List 2 Accent 4" w:uiPriority="66"/>
-    <w:lsdException w:name="Medium Grid 1 Accent 4" w:uiPriority="67"/>
-    <w:lsdException w:name="Medium Grid 2 Accent 4" w:uiPriority="68"/>
-    <w:lsdException w:name="Medium Grid 3 Accent 4" w:uiPriority="69"/>
-    <w:lsdException w:name="Dark List Accent 4" w:uiPriority="70"/>
-    <w:lsdException w:name="Colorful Shading Accent 4" w:uiPriority="71"/>
-    <w:lsdException w:name="Colorful List Accent 4" w:uiPriority="72"/>
-    <w:lsdException w:name="Colorful Grid Accent 4" w:uiPriority="73"/>
-    <w:lsdException w:name="Light Shading Accent 5" w:uiPriority="60"/>
-    <w:lsdException w:name="Light List Accent 5" w:uiPriority="61"/>
-    <w:lsdException w:name="Light Grid Accent 5" w:uiPriority="62"/>
-    <w:lsdException w:name="Medium Shading 1 Accent 5" w:uiPriority="63"/>
-    <w:lsdException w:name="Medium Shading 2 Accent 5" w:uiPriority="64"/>
-    <w:lsdException w:name="Medium List 1 Accent 5" w:uiPriority="65"/>
-    <w:lsdException w:name="Medium List 2 Accent 5" w:uiPriority="66"/>
-    <w:lsdException w:name="Medium Grid 1 Accent 5" w:uiPriority="67"/>
-    <w:lsdException w:name="Medium Grid 2 Accent 5" w:uiPriority="68"/>
-    <w:lsdException w:name="Medium Grid 3 Accent 5" w:uiPriority="69"/>
-    <w:lsdException w:name="Dark List Accent 5" w:uiPriority="70"/>
-    <w:lsdException w:name="Colorful Shading Accent 5" w:uiPriority="71"/>
-    <w:lsdException w:name="Colorful List Accent 5" w:uiPriority="72"/>
-    <w:lsdException w:name="Colorful Grid Accent 5" w:uiPriority="73"/>
-    <w:lsdException w:name="Light Shading Accent 6" w:uiPriority="60"/>
-    <w:lsdException w:name="Light List Accent 6" w:uiPriority="61"/>
-    <w:lsdException w:name="Light Grid Accent 6" w:uiPriority="62"/>
-    <w:lsdException w:name="Medium Shading 1 Accent 6" w:uiPriority="63"/>
-    <w:lsdException w:name="Medium Shading 2 Accent 6" w:uiPriority="64"/>
-    <w:lsdException w:name="Medium List 1 Accent 6" w:uiPriority="65"/>
-    <w:lsdException w:name="Medium List 2 Accent 6" w:uiPriority="66"/>
-    <w:lsdException w:name="Medium Grid 1 Accent 6" w:uiPriority="67"/>
-    <w:lsdException w:name="Medium Grid 2 Accent 6" w:uiPriority="68"/>
-    <w:lsdException w:name="Medium Grid 3 Accent 6" w:uiPriority="69"/>
-    <w:lsdException w:name="Dark List Accent 6" w:uiPriority="70"/>
-    <w:lsdException w:name="Colorful Shading Accent 6" w:uiPriority="71"/>
-    <w:lsdException w:name="Colorful List Accent 6" w:uiPriority="72"/>
-    <w:lsdException w:name="Colorful Grid Accent 6" w:uiPriority="73"/>
-    <w:lsdException w:name="Subtle Emphasis" w:uiPriority="19" w:qFormat="1"/>
-    <w:lsdException w:name="Intense Emphasis" w:uiPriority="21" w:qFormat="1"/>
-    <w:lsdException w:name="Subtle Reference" w:uiPriority="31" w:qFormat="1"/>
-    <w:lsdException w:name="Intense Reference" w:uiPriority="32" w:qFormat="1"/>
-    <w:lsdException w:name="Book Title" w:uiPriority="33" w:qFormat="1"/>
-    <w:lsdException w:name="Bibliography" w:semiHidden="1" w:uiPriority="37" w:unhideWhenUsed="1"/>
-    <w:lsdException w:name="TOC Heading" w:semiHidden="1" w:uiPriority="39" w:unhideWhenUsed="1" w:qFormat="1"/>
-    <w:lsdException w:name="Plain Table 1" w:uiPriority="41"/>
-    <w:lsdException w:name="Plain Table 2" w:uiPriority="42"/>
-    <w:lsdException w:name="Plain Table 3" w:uiPriority="43"/>
-    <w:lsdException w:name="Plain Table 4" w:uiPriority="44"/>
-    <w:lsdException w:name="Plain Table 5" w:uiPriority="45"/>
-    <w:lsdException w:name="Grid Table Light" w:uiPriority="40"/>
-    <w:lsdException w:name="Grid Table 1 Light" w:uiPriority="46"/>
-    <w:lsdException w:name="Grid Table 2" w:uiPriority="47"/>
-    <w:lsdException w:name="Grid Table 3" w:uiPriority="48"/>
-    <w:lsdException w:name="Grid Table 4" w:uiPriority="49"/>
-    <w:lsdException w:name="Grid Table 5 Dark" w:uiPriority="50"/>
-    <w:lsdException w:name="Grid Table 6 Colorful" w:uiPriority="51"/>
-    <w:lsdException w:name="Grid Table 7 Colorful" w:uiPriority="52"/>
-    <w:lsdException w:name="Grid Table 1 Light Accent 1" w:uiPriority="46"/>
-    <w:lsdException w:name="Grid Table 2 Accent 1" w:uiPriority="47"/>
-    <w:lsdException w:name="Grid Table 3 Accent 1" w:uiPriority="48"/>
-    <w:lsdException w:name="Grid Table 4 Accent 1" w:uiPriority="49"/>
-    <w:lsdException w:name="Grid Table 5 Dark Accent 1" w:uiPriority="50"/>
-    <w:lsdException w:name="Grid Table 6 Colorful Accent 1" w:uiPriority="51"/>
-    <w:lsdException w:name="Grid Table 7 Colorful Accent 1" w:uiPriority="52"/>
-    <w:lsdException w:name="Grid Table 1 Light Accent 2" w:uiPriority="46"/>
-    <w:lsdException w:name="Grid Table 2 Accent 2" w:uiPriority="47"/>
-    <w:lsdException w:name="Grid Table 3 Accent 2" w:uiPriority="48"/>
-    <w:lsdException w:name="Grid Table 4 Accent 2" w:uiPriority="49"/>
-    <w:lsdException w:name="Grid Table 5 Dark Accent 2" w:uiPriority="50"/>
-    <w:lsdException w:name="Grid Table 6 Colorful Accent 2" w:uiPriority="51"/>
-    <w:lsdException w:name="Grid Table 7 Colorful Accent 2" w:uiPriority="52"/>
-    <w:lsdException w:name="Grid Table 1 Light Accent 3" w:uiPriority="46"/>
-    <w:lsdException w:name="Grid Table 2 Accent 3" w:uiPriority="47"/>
-    <w:lsdException w:name="Grid Table 3 Accent 3" w:uiPriority="48"/>
-    <w:lsdException w:name="Grid Table 4 Accent 3" w:uiPriority="49"/>
-    <w:lsdException w:name="Grid Table 5 Dark Accent 3" w:uiPriority="50"/>
-    <w:lsdException w:name="Grid Table 6 Colorful Accent 3" w:uiPriority="51"/>
-    <w:lsdException w:name="Grid Table 7 Colorful Accent 3" w:uiPriority="52"/>
-    <w:lsdException w:name="Grid Table 1 Light Accent 4" w:uiPriority="46"/>
-    <w:lsdException w:name="Grid Table 2 Accent 4" w:uiPriority="47"/>
-    <w:lsdException w:name="Grid Table 3 Accent 4" w:uiPriority="48"/>
-    <w:lsdException w:name="Grid Table 4 Accent 4" w:uiPriority="49"/>
-    <w:lsdException w:name="Grid Table 5 Dark Accent 4" w:uiPriority="50"/>
-    <w:lsdException w:name="Grid Table 6 Colorful Accent 4" w:uiPriority="51"/>
-    <w:lsdException w:name="Grid Table 7 Colorful Accent 4" w:uiPriority="52"/>
-    <w:lsdException w:name="Grid Table 1 Light Accent 5" w:uiPriority="46"/>
-    <w:lsdException w:name="Grid Table 2 Accent 5" w:uiPriority="47"/>
-    <w:lsdException w:name="Grid Table 3 Accent 5" w:uiPriority="48"/>
-    <w:lsdException w:name="Grid Table 4 Accent 5" w:uiPriority="49"/>
-    <w:lsdException w:name="Grid Table 5 Dark Accent 5" w:uiPriority="50"/>
-    <w:lsdException w:name="Grid Table 6 Colorful Accent 5" w:uiPriority="51"/>
-    <w:lsdException w:name="Grid Table 7 Colorful Accent 5" w:uiPriority="52"/>
-    <w:lsdException w:name="Grid Table 1 Light Accent 6" w:uiPriority="46"/>
-    <w:lsdException w:name="Grid Table 2 Accent 6" w:uiPriority="47"/>
-    <w:lsdException w:name="Grid Table 3 Accent 6" w:uiPriority="48"/>
-    <w:lsdException w:name="Grid Table 4 Accent 6" w:uiPriority="49"/>
-    <w:lsdException w:name="Grid Table 5 Dark Accent 6" w:uiPriority="50"/>
-    <w:lsdException w:name="Grid Table 6 Colorful Accent 6" w:uiPriority="51"/>
-    <w:lsdException w:name="Grid Table 7 Colorful Accent 6" w:uiPriority="52"/>
-    <w:lsdException w:name="List Table 1 Light" w:uiPriority="46"/>
-    <w:lsdException w:name="List Table 2" w:uiPriority="47"/>
-    <w:lsdException w:name="List Table 3" w:uiPriority="48"/>
-    <w:lsdException w:name="List Table 4" w:uiPriority="49"/>
-    <w:lsdException w:name="List Table 5 Dark" w:uiPriority="50"/>
-    <w:lsdException w:name="List Table 6 Colorful" w:uiPriority="51"/>
-    <w:lsdException w:name="List Table 7 Colorful" w:uiPriority="52"/>
-    <w:lsdException w:name="List Table 1 Light Accent 1" w:uiPriority="46"/>
-    <w:lsdException w:name="List Table 2 Accent 1" w:uiPriority="47"/>
-    <w:lsdException w:name="List Table 3 Accent 1" w:uiPriority="48"/>
-    <w:lsdException w:name="List Table 4 Accent 1" w:uiPriority="49"/>
-    <w:lsdException w:name="List Table 5 Dark Accent 1" w:uiPriority="50"/>
-    <w:lsdException w:name="List Table 6 Colorful Accent 1" w:uiPriority="51"/>
-    <w:lsdException w:name="List Table 7 Colorful Accent 1" w:uiPriority="52"/>
-    <w:lsdException w:name="List Table 1 Light Accent 2" w:uiPriority="46"/>
-    <w:lsdException w:name="List Table 2 Accent 2" w:uiPriority="47"/>
-    <w:lsdException w:name="List Table 3 Accent 2" w:uiPriority="48"/>
-    <w:lsdException w:name="List Table 4 Accent 2" w:uiPriority="49"/>
-    <w:lsdException w:name="List Table 5 Dark Accent 2" w:uiPriority="50"/>
-    <w:lsdException w:name="List Table 6 Colorful Accent 2" w:uiPriority="51"/>
-    <w:lsdException w:name="List Table 7 Colorful Accent 2" w:uiPriority="52"/>
-    <w:lsdException w:name="List Table 1 Light Accent 3" w:uiPriority="46"/>
-    <w:lsdException w:name="List Table 2 Accent 3" w:uiPriority="47"/>
-    <w:lsdException w:name="List Table 3 Accent 3" w:uiPriority="48"/>
-    <w:lsdException w:name="List Table 4 Accent 3" w:uiPriority="49"/>
-    <w:lsdException w:name="List Table 5 Dark Accent 3" w:uiPriority="50"/>
-    <w:lsdException w:name="List Table 6 Colorful Accent 3" w:uiPriority="51"/>
-    <w:lsdException w:name="List Table 7 Colorful Accent 3" w:uiPriority="52"/>
-    <w:lsdException w:name="List Table 1 Light Accent 4" w:uiPriority="46"/>
-    <w:lsdException w:name="List Table 2 Accent 4" w:uiPriority="47"/>
-    <w:lsdException w:name="List Table 3 Accent 4" w:uiPriority="48"/>
-    <w:lsdException w:name="List Table 4 Accent 4" w:uiPriority="49"/>
-    <w:lsdException w:name="List Table 5 Dark Accent 4" w:uiPriority="50"/>
-    <w:lsdException w:name="List Table 6 Colorful Accent 4" w:uiPriority="51"/>
-    <w:lsdException w:name="List Table 7 Colorful Accent 4" w:uiPriority="52"/>
-    <w:lsdException w:name="List Table 1 Light Accent 5" w:uiPriority="46"/>
-    <w:lsdException w:name="List Table 2 Accent 5" w:uiPriority="47"/>
-    <w:lsdException w:name="List Table 3 Accent 5" w:uiPriority="48"/>
-    <w:lsdException w:name="List Table 4 Accent 5" w:uiPriority="49"/>
-    <w:lsdException w:name="List Table 5 Dark Accent 5" w:uiPriority="50"/>
-    <w:lsdException w:name="List Table 6 Colorful Accent 5" w:uiPriority="51"/>
-    <w:lsdException w:name="List Table 7 Colorful Accent 5" w:uiPriority="52"/>
-    <w:lsdException w:name="List Table 1 Light Accent 6" w:uiPriority="46"/>
-    <w:lsdException w:name="List Table 2 Accent 6" w:uiPriority="47"/>
-    <w:lsdException w:name="List Table 3 Accent 6" w:uiPriority="48"/>
-    <w:lsdException w:name="List Table 4 Accent 6" w:uiPriority="49"/>
-    <w:lsdException w:name="List Table 5 Dark Accent 6" w:uiPriority="50"/>
-    <w:lsdException w:name="List Table 6 Colorful Accent 6" w:uiPriority="51"/>
-    <w:lsdException w:name="List Table 7 Colorful Accent 6" w:uiPriority="52"/>
+  <w:latentStyles w:defLockedState="0" w:defUIPriority="99" w:defSemiHidden="1" w:defUnhideWhenUsed="1" w:defQFormat="0" w:count="267">
+    <w:lsdException w:name="Normal" w:semiHidden="0" w:uiPriority="0" w:unhideWhenUsed="0" w:qFormat="1"/>
+    <w:lsdException w:name="heading 1" w:semiHidden="0" w:uiPriority="9" w:unhideWhenUsed="0" w:qFormat="1"/>
+    <w:lsdException w:name="heading 2" w:uiPriority="9" w:qFormat="1"/>
+    <w:lsdException w:name="heading 3" w:uiPriority="9" w:qFormat="1"/>
+    <w:lsdException w:name="heading 4" w:uiPriority="9" w:qFormat="1"/>
+    <w:lsdException w:name="heading 5" w:uiPriority="9" w:qFormat="1"/>
+    <w:lsdException w:name="heading 6" w:uiPriority="9" w:qFormat="1"/>
+    <w:lsdException w:name="heading 7" w:uiPriority="9" w:qFormat="1"/>
+    <w:lsdException w:name="heading 8" w:uiPriority="9" w:qFormat="1"/>
+    <w:lsdException w:name="heading 9" w:uiPriority="9" w:qFormat="1"/>
+    <w:lsdException w:name="toc 1" w:uiPriority="39"/>
+    <w:lsdException w:name="toc 2" w:uiPriority="39"/>
+    <w:lsdException w:name="toc 3" w:uiPriority="39"/>
+    <w:lsdException w:name="toc 4" w:uiPriority="39"/>
+    <w:lsdException w:name="toc 5" w:uiPriority="39"/>
+    <w:lsdException w:name="toc 6" w:uiPriority="39"/>
+    <w:lsdException w:name="toc 7" w:uiPriority="39"/>
+    <w:lsdException w:name="toc 8" w:uiPriority="39"/>
+    <w:lsdException w:name="toc 9" w:uiPriority="39"/>
+    <w:lsdException w:name="caption" w:uiPriority="35" w:qFormat="1"/>
+    <w:lsdException w:name="Title" w:semiHidden="0" w:uiPriority="10" w:unhideWhenUsed="0" w:qFormat="1"/>
+    <w:lsdException w:name="Default Paragraph Font" w:uiPriority="1"/>
+    <w:lsdException w:name="Subtitle" w:semiHidden="0" w:uiPriority="11" w:unhideWhenUsed="0" w:qFormat="1"/>
+    <w:lsdException w:name="Strong" w:semiHidden="0" w:uiPriority="22" w:unhideWhenUsed="0" w:qFormat="1"/>
+    <w:lsdException w:name="Emphasis" w:semiHidden="0" w:uiPriority="20" w:unhideWhenUsed="0" w:qFormat="1"/>
+    <w:lsdException w:name="Table Grid" w:semiHidden="0" w:uiPriority="39" w:unhideWhenUsed="0"/>
+    <w:lsdException w:name="Placeholder Text" w:unhideWhenUsed="0"/>
+    <w:lsdException w:name="No Spacing" w:semiHidden="0" w:uiPriority="1" w:unhideWhenUsed="0" w:qFormat="1"/>
+    <w:lsdException w:name="Light Shading" w:semiHidden="0" w:uiPriority="60" w:unhideWhenUsed="0"/>
+    <w:lsdException w:name="Light List" w:semiHidden="0" w:uiPriority="61" w:unhideWhenUsed="0"/>
+    <w:lsdException w:name="Light Grid" w:semiHidden="0" w:uiPriority="62" w:unhideWhenUsed="0"/>
+    <w:lsdException w:name="Medium Shading 1" w:semiHidden="0" w:uiPriority="63" w:unhideWhenUsed="0"/>
+    <w:lsdException w:name="Medium Shading 2" w:semiHidden="0" w:uiPriority="64" w:unhideWhenUsed="0"/>
+    <w:lsdException w:name="Medium List 1" w:semiHidden="0" w:uiPriority="65" w:unhideWhenUsed="0"/>
+    <w:lsdException w:name="Medium List 2" w:semiHidden="0" w:uiPriority="66" w:unhideWhenUsed="0"/>
+    <w:lsdException w:name="Medium Grid 1" w:semiHidden="0" w:uiPriority="67" w:unhideWhenUsed="0"/>
+    <w:lsdException w:name="Medium Grid 2" w:semiHidden="0" w:uiPriority="68" w:unhideWhenUsed="0"/>
+    <w:lsdException w:name="Medium Grid 3" w:semiHidden="0" w:uiPriority="69" w:unhideWhenUsed="0"/>
+    <w:lsdException w:name="Dark List" w:semiHidden="0" w:uiPriority="70" w:unhideWhenUsed="0"/>
+    <w:lsdException w:name="Colorful Shading" w:semiHidden="0" w:uiPriority="71" w:unhideWhenUsed="0"/>
+    <w:lsdException w:name="Colorful List" w:semiHidden="0" w:uiPriority="72" w:unhideWhenUsed="0"/>
+    <w:lsdException w:name="Colorful Grid" w:semiHidden="0" w:uiPriority="73" w:unhideWhenUsed="0"/>
+    <w:lsdException w:name="Light Shading Accent 1" w:semiHidden="0" w:uiPriority="60" w:unhideWhenUsed="0"/>
+    <w:lsdException w:name="Light List Accent 1" w:semiHidden="0" w:uiPriority="61" w:unhideWhenUsed="0"/>
+    <w:lsdException w:name="Light Grid Accent 1" w:semiHidden="0" w:uiPriority="62" w:unhideWhenUsed="0"/>
+    <w:lsdException w:name="Medium Shading 1 Accent 1" w:semiHidden="0" w:uiPriority="63" w:unhideWhenUsed="0"/>
+    <w:lsdException w:name="Medium Shading 2 Accent 1" w:semiHidden="0" w:uiPriority="64" w:unhideWhenUsed="0"/>
+    <w:lsdException w:name="Medium List 1 Accent 1" w:semiHidden="0" w:uiPriority="65" w:unhideWhenUsed="0"/>
+    <w:lsdException w:name="Revision" w:unhideWhenUsed="0"/>
+    <w:lsdException w:name="List Paragraph" w:semiHidden="0" w:uiPriority="34" w:unhideWhenUsed="0" w:qFormat="1"/>
+    <w:lsdException w:name="Quote" w:semiHidden="0" w:uiPriority="29" w:unhideWhenUsed="0" w:qFormat="1"/>
+    <w:lsdException w:name="Intense Quote" w:semiHidden="0" w:uiPriority="30" w:unhideWhenUsed="0" w:qFormat="1"/>
+    <w:lsdException w:name="Medium List 2 Accent 1" w:semiHidden="0" w:uiPriority="66" w:unhideWhenUsed="0"/>
+    <w:lsdException w:name="Medium Grid 1 Accent 1" w:semiHidden="0" w:uiPriority="67" w:unhideWhenUsed="0"/>
+    <w:lsdException w:name="Medium Grid 2 Accent 1" w:semiHidden="0" w:uiPriority="68" w:unhideWhenUsed="0"/>
+    <w:lsdException w:name="Medium Grid 3 Accent 1" w:semiHidden="0" w:uiPriority="69" w:unhideWhenUsed="0"/>
+    <w:lsdException w:name="Dark List Accent 1" w:semiHidden="0" w:uiPriority="70" w:unhideWhenUsed="0"/>
+    <w:lsdException w:name="Colorful Shading Accent 1" w:semiHidden="0" w:uiPriority="71" w:unhideWhenUsed="0"/>
+    <w:lsdException w:name="Colorful List Accent 1" w:semiHidden="0" w:uiPriority="72" w:unhideWhenUsed="0"/>
+    <w:lsdException w:name="Colorful Grid Accent 1" w:semiHidden="0" w:uiPriority="73" w:unhideWhenUsed="0"/>
+    <w:lsdException w:name="Light Shading Accent 2" w:semiHidden="0" w:uiPriority="60" w:unhideWhenUsed="0"/>
+    <w:lsdException w:name="Light List Accent 2" w:semiHidden="0" w:uiPriority="61" w:unhideWhenUsed="0"/>
+    <w:lsdException w:name="Light Grid Accent 2" w:semiHidden="0" w:uiPriority="62" w:unhideWhenUsed="0"/>
+    <w:lsdException w:name="Medium Shading 1 Accent 2" w:semiHidden="0" w:uiPriority="63" w:unhideWhenUsed="0"/>
+    <w:lsdException w:name="Medium Shading 2 Accent 2" w:semiHidden="0" w:uiPriority="64" w:unhideWhenUsed="0"/>
+    <w:lsdException w:name="Medium List 1 Accent 2" w:semiHidden="0" w:uiPriority="65" w:unhideWhenUsed="0"/>
+    <w:lsdException w:name="Medium List 2 Accent 2" w:semiHidden="0" w:uiPriority="66" w:unhideWhenUsed="0"/>
+    <w:lsdException w:name="Medium Grid 1 Accent 2" w:semiHidden="0" w:uiPriority="67" w:unhideWhenUsed="0"/>
+    <w:lsdException w:name="Medium Grid 2 Accent 2" w:semiHidden="0" w:uiPriority="68" w:unhideWhenUsed="0"/>
+    <w:lsdException w:name="Medium Grid 3 Accent 2" w:semiHidden="0" w:uiPriority="69" w:unhideWhenUsed="0"/>
+    <w:lsdException w:name="Dark List Accent 2" w:semiHidden="0" w:uiPriority="70" w:unhideWhenUsed="0"/>
+    <w:lsdException w:name="Colorful Shading Accent 2" w:semiHidden="0" w:uiPriority="71" w:unhideWhenUsed="0"/>
+    <w:lsdException w:name="Colorful List Accent 2" w:semiHidden="0" w:uiPriority="72" w:unhideWhenUsed="0"/>
+    <w:lsdException w:name="Colorful Grid Accent 2" w:semiHidden="0" w:uiPriority="73" w:unhideWhenUsed="0"/>
+    <w:lsdException w:name="Light Shading Accent 3" w:semiHidden="0" w:uiPriority="60" w:unhideWhenUsed="0"/>
+    <w:lsdException w:name="Light List Accent 3" w:semiHidden="0" w:uiPriority="61" w:unhideWhenUsed="0"/>
+    <w:lsdException w:name="Light Grid Accent 3" w:semiHidden="0" w:uiPriority="62" w:unhideWhenUsed="0"/>
+    <w:lsdException w:name="Medium Shading 1 Accent 3" w:semiHidden="0" w:uiPriority="63" w:unhideWhenUsed="0"/>
+    <w:lsdException w:name="Medium Shading 2 Accent 3" w:semiHidden="0" w:uiPriority="64" w:unhideWhenUsed="0"/>
+    <w:lsdException w:name="Medium List 1 Accent 3" w:semiHidden="0" w:uiPriority="65" w:unhideWhenUsed="0"/>
+    <w:lsdException w:name="Medium List 2 Accent 3" w:semiHidden="0" w:uiPriority="66" w:unhideWhenUsed="0"/>
+    <w:lsdException w:name="Medium Grid 1 Accent 3" w:semiHidden="0" w:uiPriority="67" w:unhideWhenUsed="0"/>
+    <w:lsdException w:name="Medium Grid 2 Accent 3" w:semiHidden="0" w:uiPriority="68" w:unhideWhenUsed="0"/>
+    <w:lsdException w:name="Medium Grid 3 Accent 3" w:semiHidden="0" w:uiPriority="69" w:unhideWhenUsed="0"/>
+    <w:lsdException w:name="Dark List Accent 3" w:semiHidden="0" w:uiPriority="70" w:unhideWhenUsed="0"/>
+    <w:lsdException w:name="Colorful Shading Accent 3" w:semiHidden="0" w:uiPriority="71" w:unhideWhenUsed="0"/>
+    <w:lsdException w:name="Colorful List Accent 3" w:semiHidden="0" w:uiPriority="72" w:unhideWhenUsed="0"/>
+    <w:lsdException w:name="Colorful Grid Accent 3" w:semiHidden="0" w:uiPriority="73" w:unhideWhenUsed="0"/>
+    <w:lsdException w:name="Light Shading Accent 4" w:semiHidden="0" w:uiPriority="60" w:unhideWhenUsed="0"/>
+    <w:lsdException w:name="Light List Accent 4" w:semiHidden="0" w:uiPriority="61" w:unhideWhenUsed="0"/>
+    <w:lsdException w:name="Light Grid Accent 4" w:semiHidden="0" w:uiPriority="62" w:unhideWhenUsed="0"/>
+    <w:lsdException w:name="Medium Shading 1 Accent 4" w:semiHidden="0" w:uiPriority="63" w:unhideWhenUsed="0"/>
+    <w:lsdException w:name="Medium Shading 2 Accent 4" w:semiHidden="0" w:uiPriority="64" w:unhideWhenUsed="0"/>
+    <w:lsdException w:name="Medium List 1 Accent 4" w:semiHidden="0" w:uiPriority="65" w:unhideWhenUsed="0"/>
+    <w:lsdException w:name="Medium List 2 Accent 4" w:semiHidden="0" w:uiPriority="66" w:unhideWhenUsed="0"/>
+    <w:lsdException w:name="Medium Grid 1 Accent 4" w:semiHidden="0" w:uiPriority="67" w:unhideWhenUsed="0"/>
+    <w:lsdException w:name="Medium Grid 2 Accent 4" w:semiHidden="0" w:uiPriority="68" w:unhideWhenUsed="0"/>
+    <w:lsdException w:name="Medium Grid 3 Accent 4" w:semiHidden="0" w:uiPriority="69" w:unhideWhenUsed="0"/>
+    <w:lsdException w:name="Dark List Accent 4" w:semiHidden="0" w:uiPriority="70" w:unhideWhenUsed="0"/>
+    <w:lsdException w:name="Colorful Shading Accent 4" w:semiHidden="0" w:uiPriority="71" w:unhideWhenUsed="0"/>
+    <w:lsdException w:name="Colorful List Accent 4" w:semiHidden="0" w:uiPriority="72" w:unhideWhenUsed="0"/>
+    <w:lsdException w:name="Colorful Grid Accent 4" w:semiHidden="0" w:uiPriority="73" w:unhideWhenUsed="0"/>
+    <w:lsdException w:name="Light Shading Accent 5" w:semiHidden="0" w:uiPriority="60" w:unhideWhenUsed="0"/>
+    <w:lsdException w:name="Light List Accent 5" w:semiHidden="0" w:uiPriority="61" w:unhideWhenUsed="0"/>
+    <w:lsdException w:name="Light Grid Accent 5" w:semiHidden="0" w:uiPriority="62" w:unhideWhenUsed="0"/>
+    <w:lsdException w:name="Medium Shading 1 Accent 5" w:semiHidden="0" w:uiPriority="63" w:unhideWhenUsed="0"/>
+    <w:lsdException w:name="Medium Shading 2 Accent 5" w:semiHidden="0" w:uiPriority="64" w:unhideWhenUsed="0"/>
+    <w:lsdException w:name="Medium List 1 Accent 5" w:semiHidden="0" w:uiPriority="65" w:unhideWhenUsed="0"/>
+    <w:lsdException w:name="Medium List 2 Accent 5" w:semiHidden="0" w:uiPriority="66" w:unhideWhenUsed="0"/>
+    <w:lsdException w:name="Medium Grid 1 Accent 5" w:semiHidden="0" w:uiPriority="67" w:unhideWhenUsed="0"/>
+    <w:lsdException w:name="Medium Grid 2 Accent 5" w:semiHidden="0" w:uiPriority="68" w:unhideWhenUsed="0"/>
+    <w:lsdException w:name="Medium Grid 3 Accent 5" w:semiHidden="0" w:uiPriority="69" w:unhideWhenUsed="0"/>
+    <w:lsdException w:name="Dark List Accent 5" w:semiHidden="0" w:uiPriority="70" w:unhideWhenUsed="0"/>
+    <w:lsdException w:name="Colorful Shading Accent 5" w:semiHidden="0" w:uiPriority="71" w:unhideWhenUsed="0"/>
+    <w:lsdException w:name="Colorful List Accent 5" w:semiHidden="0" w:uiPriority="72" w:unhideWhenUsed="0"/>
+    <w:lsdException w:name="Colorful Grid Accent 5" w:semiHidden="0" w:uiPriority="73" w:unhideWhenUsed="0"/>
+    <w:lsdException w:name="Light Shading Accent 6" w:semiHidden="0" w:uiPriority="60" w:unhideWhenUsed="0"/>
+    <w:lsdException w:name="Light List Accent 6" w:semiHidden="0" w:uiPriority="61" w:unhideWhenUsed="0"/>
+    <w:lsdException w:name="Light Grid Accent 6" w:semiHidden="0" w:uiPriority="62" w:unhideWhenUsed="0"/>
+    <w:lsdException w:name="Medium Shading 1 Accent 6" w:semiHidden="0" w:uiPriority="63" w:unhideWhenUsed="0"/>
+    <w:lsdException w:name="Medium Shading 2 Accent 6" w:semiHidden="0" w:uiPriority="64" w:unhideWhenUsed="0"/>
+    <w:lsdException w:name="Medium List 1 Accent 6" w:semiHidden="0" w:uiPriority="65" w:unhideWhenUsed="0"/>
+    <w:lsdException w:name="Medium List 2 Accent 6" w:semiHidden="0" w:uiPriority="66" w:unhideWhenUsed="0"/>
+    <w:lsdException w:name="Medium Grid 1 Accent 6" w:semiHidden="0" w:uiPriority="67" w:unhideWhenUsed="0"/>
+    <w:lsdException w:name="Medium Grid 2 Accent 6" w:semiHidden="0" w:uiPriority="68" w:unhideWhenUsed="0"/>
+    <w:lsdException w:name="Medium Grid 3 Accent 6" w:semiHidden="0" w:uiPriority="69" w:unhideWhenUsed="0"/>
+    <w:lsdException w:name="Dark List Accent 6" w:semiHidden="0" w:uiPriority="70" w:unhideWhenUsed="0"/>
+    <w:lsdException w:name="Colorful Shading Accent 6" w:semiHidden="0" w:uiPriority="71" w:unhideWhenUsed="0"/>
+    <w:lsdException w:name="Colorful List Accent 6" w:semiHidden="0" w:uiPriority="72" w:unhideWhenUsed="0"/>
+    <w:lsdException w:name="Colorful Grid Accent 6" w:semiHidden="0" w:uiPriority="73" w:unhideWhenUsed="0"/>
+    <w:lsdException w:name="Subtle Emphasis" w:semiHidden="0" w:uiPriority="19" w:unhideWhenUsed="0" w:qFormat="1"/>
+    <w:lsdException w:name="Intense Emphasis" w:semiHidden="0" w:uiPriority="21" w:unhideWhenUsed="0" w:qFormat="1"/>
+    <w:lsdException w:name="Subtle Reference" w:semiHidden="0" w:uiPriority="31" w:unhideWhenUsed="0" w:qFormat="1"/>
+    <w:lsdException w:name="Intense Reference" w:semiHidden="0" w:uiPriority="32" w:unhideWhenUsed="0" w:qFormat="1"/>
+    <w:lsdException w:name="Book Title" w:semiHidden="0" w:uiPriority="33" w:unhideWhenUsed="0" w:qFormat="1"/>
+    <w:lsdException w:name="Bibliography" w:uiPriority="37"/>
+    <w:lsdException w:name="TOC Heading" w:uiPriority="39" w:qFormat="1"/>
   </w:latentStyles>
   <w:style w:type="paragraph" w:default="1" w:styleId="Normal">
     <w:name w:val="Normal"/>
@@ -3821,6 +3597,7 @@
     <w:uiPriority w:val="99"/>
     <w:semiHidden/>
     <w:unhideWhenUsed/>
+    <w:qFormat/>
     <w:tblPr>
       <w:tblInd w:w="0" w:type="dxa"/>
       <w:tblCellMar>
@@ -4279,7 +4056,7 @@
   <a:extraClrSchemeLst/>
   <a:extLst>
     <a:ext uri="{05A4C25C-085E-4340-85A3-A5531E510DB2}">
-      <thm15:themeFamily xmlns:thm15="http://schemas.microsoft.com/office/thememl/2012/main" name="Office Theme" id="{62F939B6-93AF-4DB8-9C6B-D6C7DFDC589F}" vid="{4A3C46E8-61CC-4603-A589-7422A47A8E4A}"/>
+      <thm15:themeFamily xmlns:thm15="http://schemas.microsoft.com/office/thememl/2012/main" xmlns="" name="Office Theme" id="{62F939B6-93AF-4DB8-9C6B-D6C7DFDC589F}" vid="{4A3C46E8-61CC-4603-A589-7422A47A8E4A}"/>
     </a:ext>
   </a:extLst>
 </a:theme>
@@ -4290,7 +4067,7 @@
 </file>
 
 <file path=customXml/itemProps1.xml><?xml version="1.0" encoding="utf-8"?>
-<ds:datastoreItem xmlns:ds="http://schemas.openxmlformats.org/officeDocument/2006/customXml" ds:itemID="{7560560A-0D8C-46E8-91E8-4623AF807D9A}">
+<ds:datastoreItem xmlns:ds="http://schemas.openxmlformats.org/officeDocument/2006/customXml" ds:itemID="{0D791202-7347-4946-A497-028625B58B2E}">
   <ds:schemaRefs>
     <ds:schemaRef ds:uri="http://schemas.openxmlformats.org/officeDocument/2006/bibliography"/>
   </ds:schemaRefs>

</xml_diff>

<commit_message>
ajout refresh menu principal hotel
</commit_message>
<xml_diff>
--- a/CAHIER DES CHARGES PPE.docx
+++ b/CAHIER DES CHARGES PPE.docx
@@ -1,6 +1,6 @@
 
 <file path=word/document.xml><?xml version="1.0" encoding="utf-8"?>
-<w:document xmlns:ve="http://schemas.openxmlformats.org/markup-compatibility/2006" xmlns:o="urn:schemas-microsoft-com:office:office" xmlns:r="http://schemas.openxmlformats.org/officeDocument/2006/relationships" xmlns:m="http://schemas.openxmlformats.org/officeDocument/2006/math" xmlns:v="urn:schemas-microsoft-com:vml" xmlns:wp="http://schemas.openxmlformats.org/drawingml/2006/wordprocessingDrawing" xmlns:w10="urn:schemas-microsoft-com:office:word" xmlns:w="http://schemas.openxmlformats.org/wordprocessingml/2006/main" xmlns:wne="http://schemas.microsoft.com/office/word/2006/wordml">
+<w:document xmlns:wpc="http://schemas.microsoft.com/office/word/2010/wordprocessingCanvas" xmlns:mc="http://schemas.openxmlformats.org/markup-compatibility/2006" xmlns:o="urn:schemas-microsoft-com:office:office" xmlns:r="http://schemas.openxmlformats.org/officeDocument/2006/relationships" xmlns:m="http://schemas.openxmlformats.org/officeDocument/2006/math" xmlns:v="urn:schemas-microsoft-com:vml" xmlns:wp14="http://schemas.microsoft.com/office/word/2010/wordprocessingDrawing" xmlns:wp="http://schemas.openxmlformats.org/drawingml/2006/wordprocessingDrawing" xmlns:w10="urn:schemas-microsoft-com:office:word" xmlns:w="http://schemas.openxmlformats.org/wordprocessingml/2006/main" xmlns:w14="http://schemas.microsoft.com/office/word/2010/wordml" xmlns:w15="http://schemas.microsoft.com/office/word/2012/wordml" xmlns:wpg="http://schemas.microsoft.com/office/word/2010/wordprocessingGroup" xmlns:wpi="http://schemas.microsoft.com/office/word/2010/wordprocessingInk" xmlns:wne="http://schemas.microsoft.com/office/word/2006/wordml" xmlns:wps="http://schemas.microsoft.com/office/word/2010/wordprocessingShape" mc:Ignorable="w14 w15 wp14">
   <w:body>
     <w:p>
       <w:pPr>
@@ -45,7 +45,7 @@
                     <a:blip r:embed="rId8" cstate="print">
                       <a:extLst>
                         <a:ext uri="{28A0092B-C50C-407E-A947-70E740481C1C}">
-                          <a14:useLocalDpi xmlns:a14="http://schemas.microsoft.com/office/drawing/2010/main" xmlns:wps="http://schemas.microsoft.com/office/word/2010/wordprocessingShape" xmlns:wpi="http://schemas.microsoft.com/office/word/2010/wordprocessingInk" xmlns:wpg="http://schemas.microsoft.com/office/word/2010/wordprocessingGroup" xmlns:w15="http://schemas.microsoft.com/office/word/2012/wordml" xmlns:w14="http://schemas.microsoft.com/office/word/2010/wordml" xmlns:w="http://schemas.openxmlformats.org/wordprocessingml/2006/main" xmlns:w10="urn:schemas-microsoft-com:office:word" xmlns:wp14="http://schemas.microsoft.com/office/word/2010/wordprocessingDrawing" xmlns:v="urn:schemas-microsoft-com:vml" xmlns:o="urn:schemas-microsoft-com:office:office" xmlns:mc="http://schemas.openxmlformats.org/markup-compatibility/2006" xmlns:wpc="http://schemas.microsoft.com/office/word/2010/wordprocessingCanvas" xmlns="" val="0"/>
+                          <a14:useLocalDpi xmlns:a14="http://schemas.microsoft.com/office/drawing/2010/main" val="0"/>
                         </a:ext>
                       </a:extLst>
                     </a:blip>
@@ -317,7 +317,7 @@
                     <a:blip r:embed="rId9" cstate="print">
                       <a:extLst>
                         <a:ext uri="{28A0092B-C50C-407E-A947-70E740481C1C}">
-                          <a14:useLocalDpi xmlns:a14="http://schemas.microsoft.com/office/drawing/2010/main" xmlns:wps="http://schemas.microsoft.com/office/word/2010/wordprocessingShape" xmlns:wpi="http://schemas.microsoft.com/office/word/2010/wordprocessingInk" xmlns:wpg="http://schemas.microsoft.com/office/word/2010/wordprocessingGroup" xmlns:w15="http://schemas.microsoft.com/office/word/2012/wordml" xmlns:w14="http://schemas.microsoft.com/office/word/2010/wordml" xmlns:w="http://schemas.openxmlformats.org/wordprocessingml/2006/main" xmlns:w10="urn:schemas-microsoft-com:office:word" xmlns:wp14="http://schemas.microsoft.com/office/word/2010/wordprocessingDrawing" xmlns:v="urn:schemas-microsoft-com:vml" xmlns:o="urn:schemas-microsoft-com:office:office" xmlns:mc="http://schemas.openxmlformats.org/markup-compatibility/2006" xmlns:wpc="http://schemas.microsoft.com/office/word/2010/wordprocessingCanvas" xmlns="" val="0"/>
+                          <a14:useLocalDpi xmlns:a14="http://schemas.microsoft.com/office/drawing/2010/main" val="0"/>
                         </a:ext>
                       </a:extLst>
                     </a:blip>
@@ -531,7 +531,7 @@
                     <a:blip r:embed="rId10" cstate="print">
                       <a:extLst>
                         <a:ext uri="{28A0092B-C50C-407E-A947-70E740481C1C}">
-                          <a14:useLocalDpi xmlns:a14="http://schemas.microsoft.com/office/drawing/2010/main" xmlns:wps="http://schemas.microsoft.com/office/word/2010/wordprocessingShape" xmlns:wpi="http://schemas.microsoft.com/office/word/2010/wordprocessingInk" xmlns:wpg="http://schemas.microsoft.com/office/word/2010/wordprocessingGroup" xmlns:w15="http://schemas.microsoft.com/office/word/2012/wordml" xmlns:w14="http://schemas.microsoft.com/office/word/2010/wordml" xmlns:w="http://schemas.openxmlformats.org/wordprocessingml/2006/main" xmlns:w10="urn:schemas-microsoft-com:office:word" xmlns:wp14="http://schemas.microsoft.com/office/word/2010/wordprocessingDrawing" xmlns:v="urn:schemas-microsoft-com:vml" xmlns:o="urn:schemas-microsoft-com:office:office" xmlns:mc="http://schemas.openxmlformats.org/markup-compatibility/2006" xmlns:wpc="http://schemas.microsoft.com/office/word/2010/wordprocessingCanvas" xmlns="" val="0"/>
+                          <a14:useLocalDpi xmlns:a14="http://schemas.microsoft.com/office/drawing/2010/main" val="0"/>
                         </a:ext>
                       </a:extLst>
                     </a:blip>
@@ -562,7 +562,7 @@
                     </a:effectLst>
                     <a:extLst>
                       <a:ext uri="{53640926-AAD7-44D8-BBD7-CCE9431645EC}">
-                        <a14:shadowObscured xmlns:a14="http://schemas.microsoft.com/office/drawing/2010/main" xmlns:wps="http://schemas.microsoft.com/office/word/2010/wordprocessingShape" xmlns:wpi="http://schemas.microsoft.com/office/word/2010/wordprocessingInk" xmlns:wpg="http://schemas.microsoft.com/office/word/2010/wordprocessingGroup" xmlns:w15="http://schemas.microsoft.com/office/word/2012/wordml" xmlns:w14="http://schemas.microsoft.com/office/word/2010/wordml" xmlns:w="http://schemas.openxmlformats.org/wordprocessingml/2006/main" xmlns:w10="urn:schemas-microsoft-com:office:word" xmlns:wp14="http://schemas.microsoft.com/office/word/2010/wordprocessingDrawing" xmlns:v="urn:schemas-microsoft-com:vml" xmlns:o="urn:schemas-microsoft-com:office:office" xmlns:mc="http://schemas.openxmlformats.org/markup-compatibility/2006" xmlns:wpc="http://schemas.microsoft.com/office/word/2010/wordprocessingCanvas" xmlns=""/>
+                        <a14:shadowObscured xmlns:a14="http://schemas.microsoft.com/office/drawing/2010/main"/>
                       </a:ext>
                     </a:extLst>
                   </pic:spPr>
@@ -843,7 +843,7 @@
             <v:path o:extrusionok="f" gradientshapeok="t" o:connecttype="rect"/>
             <o:lock v:ext="edit" aspectratio="t"/>
           </v:shapetype>
-          <v:shape id="_x0000_i1025" type="#_x0000_t75" style="width:453.75pt;height:339.75pt">
+          <v:shape id="_x0000_i1025" type="#_x0000_t75" style="width:453.75pt;height:339.9pt">
             <v:imagedata r:id="rId11" o:title="circuits"/>
           </v:shape>
         </w:pict>
@@ -863,7 +863,7 @@
           <w:rFonts w:ascii="Myriad Set Pro" w:hAnsi="Myriad Set Pro"/>
         </w:rPr>
         <w:pict>
-          <v:shape id="_x0000_i1026" type="#_x0000_t75" style="width:453.75pt;height:232.5pt">
+          <v:shape id="_x0000_i1026" type="#_x0000_t75" style="width:453.75pt;height:232.75pt">
             <v:imagedata r:id="rId12" o:title="voitures"/>
           </v:shape>
         </w:pict>
@@ -941,99 +941,71 @@
         <w:rPr>
           <w:rFonts w:ascii="Myriad Set Pro" w:hAnsi="Myriad Set Pro"/>
         </w:rPr>
-        <w:t xml:space="preserve">, Restauration, </w:t>
-      </w:r>
-      <w:proofErr w:type="spellStart"/>
-      <w:r>
-        <w:rPr>
-          <w:rFonts w:ascii="Myriad Set Pro" w:hAnsi="Myriad Set Pro"/>
-        </w:rPr>
-        <w:t>etc</w:t>
-      </w:r>
-      <w:proofErr w:type="spellEnd"/>
-      <w:r>
-        <w:rPr>
-          <w:rFonts w:ascii="Myriad Set Pro" w:hAnsi="Myriad Set Pro"/>
-        </w:rPr>
-        <w:t xml:space="preserve">). </w:t>
-      </w:r>
-    </w:p>
-    <w:p>
-      <w:pPr>
-        <w:jc w:val="both"/>
-        <w:rPr>
-          <w:rFonts w:ascii="Myriad Set Pro" w:hAnsi="Myriad Set Pro"/>
-        </w:rPr>
-      </w:pPr>
-    </w:p>
-    <w:p>
-      <w:pPr>
-        <w:jc w:val="both"/>
-        <w:rPr>
-          <w:rFonts w:ascii="Myriad Set Pro" w:hAnsi="Myriad Set Pro"/>
-        </w:rPr>
-      </w:pPr>
-      <w:r>
-        <w:rPr>
-          <w:rFonts w:ascii="Myriad Set Pro" w:hAnsi="Myriad Set Pro"/>
-        </w:rPr>
-        <w:t xml:space="preserve">De plus, un bureau de  gestion nationale se trouve à Paris et permet de centraliser toute l’administration des hôtels de la chaîne. </w:t>
-      </w:r>
-    </w:p>
-    <w:p>
-      <w:pPr>
-        <w:jc w:val="both"/>
-        <w:rPr>
-          <w:rFonts w:ascii="Myriad Set Pro" w:hAnsi="Myriad Set Pro"/>
-        </w:rPr>
-      </w:pPr>
-      <w:r>
-        <w:rPr>
-          <w:rFonts w:ascii="Myriad Set Pro" w:hAnsi="Myriad Set Pro"/>
-        </w:rPr>
-        <w:t>Cette centralisation est gérée grâce à deux serveurs, l’un utilisant le système propriétaire « Windows Server 2012 R2 » et l’autre utilisant le système libre « </w:t>
-      </w:r>
-      <w:proofErr w:type="spellStart"/>
-      <w:r>
-        <w:rPr>
-          <w:rFonts w:ascii="Myriad Set Pro" w:hAnsi="Myriad Set Pro"/>
-        </w:rPr>
-        <w:t>Ubuntu</w:t>
-      </w:r>
-      <w:proofErr w:type="spellEnd"/>
-      <w:r>
-        <w:rPr>
-          <w:rFonts w:ascii="Myriad Set Pro" w:hAnsi="Myriad Set Pro"/>
-        </w:rPr>
-        <w:t xml:space="preserve"> Server Edition ». </w:t>
-      </w:r>
-    </w:p>
-    <w:p>
-      <w:pPr>
-        <w:jc w:val="both"/>
-        <w:rPr>
-          <w:rFonts w:ascii="Myriad Set Pro" w:hAnsi="Myriad Set Pro"/>
-        </w:rPr>
-      </w:pPr>
-      <w:r>
-        <w:rPr>
-          <w:rFonts w:ascii="Myriad Set Pro" w:hAnsi="Myriad Set Pro"/>
-        </w:rPr>
-        <w:t xml:space="preserve">Le serveur </w:t>
-      </w:r>
-      <w:proofErr w:type="spellStart"/>
-      <w:r>
-        <w:rPr>
-          <w:rFonts w:ascii="Myriad Set Pro" w:hAnsi="Myriad Set Pro"/>
-        </w:rPr>
-        <w:t>Ubuntu</w:t>
-      </w:r>
-      <w:proofErr w:type="spellEnd"/>
-      <w:r>
-        <w:rPr>
-          <w:rFonts w:ascii="Myriad Set Pro" w:hAnsi="Myriad Set Pro"/>
-        </w:rPr>
-        <w:t xml:space="preserve"> sert à gérer toute l’administration des </w:t>
+        <w:t xml:space="preserve">, Restauration, etc). </w:t>
+      </w:r>
+    </w:p>
+    <w:p>
+      <w:pPr>
+        <w:jc w:val="both"/>
+        <w:rPr>
+          <w:rFonts w:ascii="Myriad Set Pro" w:hAnsi="Myriad Set Pro"/>
+        </w:rPr>
+      </w:pPr>
+    </w:p>
+    <w:p>
+      <w:pPr>
+        <w:jc w:val="both"/>
+        <w:rPr>
+          <w:rFonts w:ascii="Myriad Set Pro" w:hAnsi="Myriad Set Pro"/>
+        </w:rPr>
+      </w:pPr>
+      <w:r>
+        <w:rPr>
+          <w:rFonts w:ascii="Myriad Set Pro" w:hAnsi="Myriad Set Pro"/>
+        </w:rPr>
+        <w:t>De plus,</w:t>
+      </w:r>
+      <w:r>
+        <w:rPr>
+          <w:rFonts w:ascii="Myriad Set Pro" w:hAnsi="Myriad Set Pro"/>
+        </w:rPr>
+        <w:t xml:space="preserve"> un bureau de  gestion national</w:t>
+      </w:r>
+      <w:bookmarkStart w:id="0" w:name="_GoBack"/>
+      <w:bookmarkEnd w:id="0"/>
+      <w:r>
+        <w:rPr>
+          <w:rFonts w:ascii="Myriad Set Pro" w:hAnsi="Myriad Set Pro"/>
+        </w:rPr>
+        <w:t xml:space="preserve"> se trouve à Paris et permet de centraliser toute l’administration des hôtels de la chaîne. </w:t>
+      </w:r>
+    </w:p>
+    <w:p>
+      <w:pPr>
+        <w:jc w:val="both"/>
+        <w:rPr>
+          <w:rFonts w:ascii="Myriad Set Pro" w:hAnsi="Myriad Set Pro"/>
+        </w:rPr>
+      </w:pPr>
+      <w:r>
+        <w:rPr>
+          <w:rFonts w:ascii="Myriad Set Pro" w:hAnsi="Myriad Set Pro"/>
+        </w:rPr>
+        <w:t xml:space="preserve">Cette centralisation est gérée grâce à deux serveurs, l’un utilisant le système propriétaire « Windows Server 2012 R2 » et l’autre utilisant le système libre « Ubuntu Server Edition ». </w:t>
+      </w:r>
+    </w:p>
+    <w:p>
+      <w:pPr>
+        <w:jc w:val="both"/>
+        <w:rPr>
+          <w:rFonts w:ascii="Myriad Set Pro" w:hAnsi="Myriad Set Pro"/>
+        </w:rPr>
+      </w:pPr>
+      <w:r>
+        <w:rPr>
+          <w:rFonts w:ascii="Myriad Set Pro" w:hAnsi="Myriad Set Pro"/>
+        </w:rPr>
+        <w:t xml:space="preserve">Le serveur Ubuntu sert à gérer toute l’administration des </w:t>
       </w:r>
       <w:r>
         <w:rPr>
@@ -1045,21 +1017,7 @@
         <w:rPr>
           <w:rFonts w:ascii="Myriad Set Pro" w:hAnsi="Myriad Set Pro"/>
         </w:rPr>
-        <w:t xml:space="preserve"> humaines, et le serveur Windows sert à gérer les hôtels (réservations de chambres, de tables, </w:t>
-      </w:r>
-      <w:proofErr w:type="spellStart"/>
-      <w:r>
-        <w:rPr>
-          <w:rFonts w:ascii="Myriad Set Pro" w:hAnsi="Myriad Set Pro"/>
-        </w:rPr>
-        <w:t>etc</w:t>
-      </w:r>
-      <w:proofErr w:type="spellEnd"/>
-      <w:r>
-        <w:rPr>
-          <w:rFonts w:ascii="Myriad Set Pro" w:hAnsi="Myriad Set Pro"/>
-        </w:rPr>
-        <w:t xml:space="preserve">). </w:t>
+        <w:t xml:space="preserve"> humaines, et le serveur Windows sert à gérer les hôtels (réservations de chambres, de tables, etc). </w:t>
       </w:r>
     </w:p>
     <w:p>
@@ -1108,7 +1066,7 @@
                     <a:blip r:embed="rId14" cstate="print">
                       <a:extLst>
                         <a:ext uri="{28A0092B-C50C-407E-A947-70E740481C1C}">
-                          <a14:useLocalDpi xmlns:a14="http://schemas.microsoft.com/office/drawing/2010/main" xmlns:wps="http://schemas.microsoft.com/office/word/2010/wordprocessingShape" xmlns:wpi="http://schemas.microsoft.com/office/word/2010/wordprocessingInk" xmlns:wpg="http://schemas.microsoft.com/office/word/2010/wordprocessingGroup" xmlns:w15="http://schemas.microsoft.com/office/word/2012/wordml" xmlns:w14="http://schemas.microsoft.com/office/word/2010/wordml" xmlns:w="http://schemas.openxmlformats.org/wordprocessingml/2006/main" xmlns:w10="urn:schemas-microsoft-com:office:word" xmlns:wp14="http://schemas.microsoft.com/office/word/2010/wordprocessingDrawing" xmlns:v="urn:schemas-microsoft-com:vml" xmlns:o="urn:schemas-microsoft-com:office:office" xmlns:mc="http://schemas.openxmlformats.org/markup-compatibility/2006" xmlns:wpc="http://schemas.microsoft.com/office/word/2010/wordprocessingCanvas" xmlns="" val="0"/>
+                          <a14:useLocalDpi xmlns:a14="http://schemas.microsoft.com/office/drawing/2010/main" val="0"/>
                         </a:ext>
                       </a:extLst>
                     </a:blip>
@@ -1174,7 +1132,7 @@
                     <a:blip r:embed="rId15" cstate="print">
                       <a:extLst>
                         <a:ext uri="{28A0092B-C50C-407E-A947-70E740481C1C}">
-                          <a14:useLocalDpi xmlns:a14="http://schemas.microsoft.com/office/drawing/2010/main" xmlns:wps="http://schemas.microsoft.com/office/word/2010/wordprocessingShape" xmlns:wpi="http://schemas.microsoft.com/office/word/2010/wordprocessingInk" xmlns:wpg="http://schemas.microsoft.com/office/word/2010/wordprocessingGroup" xmlns:w15="http://schemas.microsoft.com/office/word/2012/wordml" xmlns:w14="http://schemas.microsoft.com/office/word/2010/wordml" xmlns:w="http://schemas.openxmlformats.org/wordprocessingml/2006/main" xmlns:w10="urn:schemas-microsoft-com:office:word" xmlns:wp14="http://schemas.microsoft.com/office/word/2010/wordprocessingDrawing" xmlns:v="urn:schemas-microsoft-com:vml" xmlns:o="urn:schemas-microsoft-com:office:office" xmlns:mc="http://schemas.openxmlformats.org/markup-compatibility/2006" xmlns:wpc="http://schemas.microsoft.com/office/word/2010/wordprocessingCanvas" xmlns="" val="0"/>
+                          <a14:useLocalDpi xmlns:a14="http://schemas.microsoft.com/office/drawing/2010/main" val="0"/>
                         </a:ext>
                       </a:extLst>
                     </a:blip>
@@ -1509,7 +1467,7 @@
                     <a:blip r:embed="rId16" cstate="print">
                       <a:extLst>
                         <a:ext uri="{28A0092B-C50C-407E-A947-70E740481C1C}">
-                          <a14:useLocalDpi xmlns:a14="http://schemas.microsoft.com/office/drawing/2010/main" xmlns:wps="http://schemas.microsoft.com/office/word/2010/wordprocessingShape" xmlns:wpi="http://schemas.microsoft.com/office/word/2010/wordprocessingInk" xmlns:wpg="http://schemas.microsoft.com/office/word/2010/wordprocessingGroup" xmlns:w15="http://schemas.microsoft.com/office/word/2012/wordml" xmlns:w14="http://schemas.microsoft.com/office/word/2010/wordml" xmlns:w="http://schemas.openxmlformats.org/wordprocessingml/2006/main" xmlns:w10="urn:schemas-microsoft-com:office:word" xmlns:wp14="http://schemas.microsoft.com/office/word/2010/wordprocessingDrawing" xmlns:v="urn:schemas-microsoft-com:vml" xmlns:o="urn:schemas-microsoft-com:office:office" xmlns:mc="http://schemas.openxmlformats.org/markup-compatibility/2006" xmlns:wpc="http://schemas.microsoft.com/office/word/2010/wordprocessingCanvas" xmlns="" val="0"/>
+                          <a14:useLocalDpi xmlns:a14="http://schemas.microsoft.com/office/drawing/2010/main" val="0"/>
                         </a:ext>
                       </a:extLst>
                     </a:blip>
@@ -1540,7 +1498,7 @@
                     </a:effectLst>
                     <a:extLst>
                       <a:ext uri="{53640926-AAD7-44D8-BBD7-CCE9431645EC}">
-                        <a14:shadowObscured xmlns:a14="http://schemas.microsoft.com/office/drawing/2010/main" xmlns:wps="http://schemas.microsoft.com/office/word/2010/wordprocessingShape" xmlns:wpi="http://schemas.microsoft.com/office/word/2010/wordprocessingInk" xmlns:wpg="http://schemas.microsoft.com/office/word/2010/wordprocessingGroup" xmlns:w15="http://schemas.microsoft.com/office/word/2012/wordml" xmlns:w14="http://schemas.microsoft.com/office/word/2010/wordml" xmlns:w="http://schemas.openxmlformats.org/wordprocessingml/2006/main" xmlns:w10="urn:schemas-microsoft-com:office:word" xmlns:wp14="http://schemas.microsoft.com/office/word/2010/wordprocessingDrawing" xmlns:v="urn:schemas-microsoft-com:vml" xmlns:o="urn:schemas-microsoft-com:office:office" xmlns:mc="http://schemas.openxmlformats.org/markup-compatibility/2006" xmlns:wpc="http://schemas.microsoft.com/office/word/2010/wordprocessingCanvas" xmlns=""/>
+                        <a14:shadowObscured xmlns:a14="http://schemas.microsoft.com/office/drawing/2010/main"/>
                       </a:ext>
                     </a:extLst>
                   </pic:spPr>
@@ -1750,7 +1708,7 @@
                     <a:blip r:embed="rId17" cstate="print">
                       <a:extLst>
                         <a:ext uri="{28A0092B-C50C-407E-A947-70E740481C1C}">
-                          <a14:useLocalDpi xmlns:a14="http://schemas.microsoft.com/office/drawing/2010/main" xmlns:wps="http://schemas.microsoft.com/office/word/2010/wordprocessingShape" xmlns:wpi="http://schemas.microsoft.com/office/word/2010/wordprocessingInk" xmlns:wpg="http://schemas.microsoft.com/office/word/2010/wordprocessingGroup" xmlns:w15="http://schemas.microsoft.com/office/word/2012/wordml" xmlns:w14="http://schemas.microsoft.com/office/word/2010/wordml" xmlns:w="http://schemas.openxmlformats.org/wordprocessingml/2006/main" xmlns:w10="urn:schemas-microsoft-com:office:word" xmlns:wp14="http://schemas.microsoft.com/office/word/2010/wordprocessingDrawing" xmlns:v="urn:schemas-microsoft-com:vml" xmlns:o="urn:schemas-microsoft-com:office:office" xmlns:mc="http://schemas.openxmlformats.org/markup-compatibility/2006" xmlns:wpc="http://schemas.microsoft.com/office/word/2010/wordprocessingCanvas" xmlns="" val="0"/>
+                          <a14:useLocalDpi xmlns:a14="http://schemas.microsoft.com/office/drawing/2010/main" val="0"/>
                         </a:ext>
                       </a:extLst>
                     </a:blip>
@@ -1781,7 +1739,7 @@
                     </a:effectLst>
                     <a:extLst>
                       <a:ext uri="{53640926-AAD7-44D8-BBD7-CCE9431645EC}">
-                        <a14:shadowObscured xmlns:a14="http://schemas.microsoft.com/office/drawing/2010/main" xmlns:wps="http://schemas.microsoft.com/office/word/2010/wordprocessingShape" xmlns:wpi="http://schemas.microsoft.com/office/word/2010/wordprocessingInk" xmlns:wpg="http://schemas.microsoft.com/office/word/2010/wordprocessingGroup" xmlns:w15="http://schemas.microsoft.com/office/word/2012/wordml" xmlns:w14="http://schemas.microsoft.com/office/word/2010/wordml" xmlns:w="http://schemas.openxmlformats.org/wordprocessingml/2006/main" xmlns:w10="urn:schemas-microsoft-com:office:word" xmlns:wp14="http://schemas.microsoft.com/office/word/2010/wordprocessingDrawing" xmlns:v="urn:schemas-microsoft-com:vml" xmlns:o="urn:schemas-microsoft-com:office:office" xmlns:mc="http://schemas.openxmlformats.org/markup-compatibility/2006" xmlns:wpc="http://schemas.microsoft.com/office/word/2010/wordprocessingCanvas" xmlns=""/>
+                        <a14:shadowObscured xmlns:a14="http://schemas.microsoft.com/office/drawing/2010/main"/>
                       </a:ext>
                     </a:extLst>
                   </pic:spPr>
@@ -1975,7 +1933,7 @@
                     <a:blip r:embed="rId18" cstate="print">
                       <a:extLst>
                         <a:ext uri="{28A0092B-C50C-407E-A947-70E740481C1C}">
-                          <a14:useLocalDpi xmlns:a14="http://schemas.microsoft.com/office/drawing/2010/main" xmlns:wps="http://schemas.microsoft.com/office/word/2010/wordprocessingShape" xmlns:wpi="http://schemas.microsoft.com/office/word/2010/wordprocessingInk" xmlns:wpg="http://schemas.microsoft.com/office/word/2010/wordprocessingGroup" xmlns:w15="http://schemas.microsoft.com/office/word/2012/wordml" xmlns:w14="http://schemas.microsoft.com/office/word/2010/wordml" xmlns:w="http://schemas.openxmlformats.org/wordprocessingml/2006/main" xmlns:w10="urn:schemas-microsoft-com:office:word" xmlns:wp14="http://schemas.microsoft.com/office/word/2010/wordprocessingDrawing" xmlns:v="urn:schemas-microsoft-com:vml" xmlns:o="urn:schemas-microsoft-com:office:office" xmlns:mc="http://schemas.openxmlformats.org/markup-compatibility/2006" xmlns:wpc="http://schemas.microsoft.com/office/word/2010/wordprocessingCanvas" xmlns="" val="0"/>
+                          <a14:useLocalDpi xmlns:a14="http://schemas.microsoft.com/office/drawing/2010/main" val="0"/>
                         </a:ext>
                       </a:extLst>
                     </a:blip>
@@ -1995,7 +1953,7 @@
                     </a:ln>
                     <a:extLst>
                       <a:ext uri="{53640926-AAD7-44D8-BBD7-CCE9431645EC}">
-                        <a14:shadowObscured xmlns:a14="http://schemas.microsoft.com/office/drawing/2010/main" xmlns:wps="http://schemas.microsoft.com/office/word/2010/wordprocessingShape" xmlns:wpi="http://schemas.microsoft.com/office/word/2010/wordprocessingInk" xmlns:wpg="http://schemas.microsoft.com/office/word/2010/wordprocessingGroup" xmlns:w15="http://schemas.microsoft.com/office/word/2012/wordml" xmlns:w14="http://schemas.microsoft.com/office/word/2010/wordml" xmlns:w="http://schemas.openxmlformats.org/wordprocessingml/2006/main" xmlns:w10="urn:schemas-microsoft-com:office:word" xmlns:wp14="http://schemas.microsoft.com/office/word/2010/wordprocessingDrawing" xmlns:v="urn:schemas-microsoft-com:vml" xmlns:o="urn:schemas-microsoft-com:office:office" xmlns:mc="http://schemas.openxmlformats.org/markup-compatibility/2006" xmlns:wpc="http://schemas.microsoft.com/office/word/2010/wordprocessingCanvas" xmlns=""/>
+                        <a14:shadowObscured xmlns:a14="http://schemas.microsoft.com/office/drawing/2010/main"/>
                       </a:ext>
                     </a:extLst>
                   </pic:spPr>
@@ -2144,10 +2102,7 @@
     <w:p/>
     <w:p/>
     <w:p/>
-    <w:p>
-      <w:bookmarkStart w:id="0" w:name="_GoBack"/>
-      <w:bookmarkEnd w:id="0"/>
-    </w:p>
+    <w:p/>
     <w:p>
       <w:r>
         <w:rPr>
@@ -2181,7 +2136,7 @@
                     <a:blip r:embed="rId19" cstate="print">
                       <a:extLst>
                         <a:ext uri="{28A0092B-C50C-407E-A947-70E740481C1C}">
-                          <a14:useLocalDpi xmlns:a14="http://schemas.microsoft.com/office/drawing/2010/main" xmlns:wps="http://schemas.microsoft.com/office/word/2010/wordprocessingShape" xmlns:wpi="http://schemas.microsoft.com/office/word/2010/wordprocessingInk" xmlns:wpg="http://schemas.microsoft.com/office/word/2010/wordprocessingGroup" xmlns:w15="http://schemas.microsoft.com/office/word/2012/wordml" xmlns:w14="http://schemas.microsoft.com/office/word/2010/wordml" xmlns:w="http://schemas.openxmlformats.org/wordprocessingml/2006/main" xmlns:w10="urn:schemas-microsoft-com:office:word" xmlns:wp14="http://schemas.microsoft.com/office/word/2010/wordprocessingDrawing" xmlns:v="urn:schemas-microsoft-com:vml" xmlns:o="urn:schemas-microsoft-com:office:office" xmlns:mc="http://schemas.openxmlformats.org/markup-compatibility/2006" xmlns:wpc="http://schemas.microsoft.com/office/word/2010/wordprocessingCanvas" xmlns="" val="0"/>
+                          <a14:useLocalDpi xmlns:a14="http://schemas.microsoft.com/office/drawing/2010/main" val="0"/>
                         </a:ext>
                       </a:extLst>
                     </a:blip>
@@ -2576,39 +2531,7 @@
         </w:numPr>
       </w:pPr>
       <w:r>
-        <w:t xml:space="preserve">Suite </w:t>
-      </w:r>
-      <w:proofErr w:type="spellStart"/>
-      <w:r>
-        <w:t>IntelliJ</w:t>
-      </w:r>
-      <w:proofErr w:type="spellEnd"/>
-      <w:r>
-        <w:t xml:space="preserve"> (</w:t>
-      </w:r>
-      <w:proofErr w:type="spellStart"/>
-      <w:r>
-        <w:t>PHPStorm</w:t>
-      </w:r>
-      <w:proofErr w:type="spellEnd"/>
-      <w:r>
-        <w:t xml:space="preserve">, </w:t>
-      </w:r>
-      <w:proofErr w:type="spellStart"/>
-      <w:r>
-        <w:t>RubyMine</w:t>
-      </w:r>
-      <w:proofErr w:type="spellEnd"/>
-      <w:r>
-        <w:t xml:space="preserve">, </w:t>
-      </w:r>
-      <w:proofErr w:type="spellStart"/>
-      <w:r>
-        <w:t>DataGrip</w:t>
-      </w:r>
-      <w:proofErr w:type="spellEnd"/>
-      <w:r>
-        <w:t>)</w:t>
+        <w:t>Suite IntelliJ (PHPStorm, RubyMine, DataGrip)</w:t>
       </w:r>
     </w:p>
     <w:p>
@@ -2634,7 +2557,6 @@
           <w:numId w:val="3"/>
         </w:numPr>
       </w:pPr>
-      <w:proofErr w:type="spellStart"/>
       <w:r>
         <w:t>Vi</w:t>
       </w:r>
@@ -2642,11 +2564,7 @@
         <w:t>rtua</w:t>
       </w:r>
       <w:r>
-        <w:t>lisation</w:t>
-      </w:r>
-      <w:proofErr w:type="spellEnd"/>
-      <w:r>
-        <w:t xml:space="preserve"> avec Virtual Box</w:t>
+        <w:t>lisation avec Virtual Box</w:t>
       </w:r>
     </w:p>
     <w:sectPr>
@@ -2660,7 +2578,7 @@
 </file>
 
 <file path=word/endnotes.xml><?xml version="1.0" encoding="utf-8"?>
-<w:endnotes xmlns:ve="http://schemas.openxmlformats.org/markup-compatibility/2006" xmlns:o="urn:schemas-microsoft-com:office:office" xmlns:r="http://schemas.openxmlformats.org/officeDocument/2006/relationships" xmlns:m="http://schemas.openxmlformats.org/officeDocument/2006/math" xmlns:v="urn:schemas-microsoft-com:vml" xmlns:wp="http://schemas.openxmlformats.org/drawingml/2006/wordprocessingDrawing" xmlns:w10="urn:schemas-microsoft-com:office:word" xmlns:w="http://schemas.openxmlformats.org/wordprocessingml/2006/main" xmlns:wne="http://schemas.microsoft.com/office/word/2006/wordml">
+<w:endnotes xmlns:wpc="http://schemas.microsoft.com/office/word/2010/wordprocessingCanvas" xmlns:mc="http://schemas.openxmlformats.org/markup-compatibility/2006" xmlns:o="urn:schemas-microsoft-com:office:office" xmlns:r="http://schemas.openxmlformats.org/officeDocument/2006/relationships" xmlns:m="http://schemas.openxmlformats.org/officeDocument/2006/math" xmlns:v="urn:schemas-microsoft-com:vml" xmlns:wp14="http://schemas.microsoft.com/office/word/2010/wordprocessingDrawing" xmlns:wp="http://schemas.openxmlformats.org/drawingml/2006/wordprocessingDrawing" xmlns:w10="urn:schemas-microsoft-com:office:word" xmlns:w="http://schemas.openxmlformats.org/wordprocessingml/2006/main" xmlns:w14="http://schemas.microsoft.com/office/word/2010/wordml" xmlns:w15="http://schemas.microsoft.com/office/word/2012/wordml" xmlns:wpg="http://schemas.microsoft.com/office/word/2010/wordprocessingGroup" xmlns:wpi="http://schemas.microsoft.com/office/word/2010/wordprocessingInk" xmlns:wne="http://schemas.microsoft.com/office/word/2006/wordml" xmlns:wps="http://schemas.microsoft.com/office/word/2010/wordprocessingShape" mc:Ignorable="w14 w15 wp14">
   <w:endnote w:type="separator" w:id="-1">
     <w:p>
       <w:pPr>
@@ -2685,7 +2603,7 @@
 </file>
 
 <file path=word/footnotes.xml><?xml version="1.0" encoding="utf-8"?>
-<w:footnotes xmlns:ve="http://schemas.openxmlformats.org/markup-compatibility/2006" xmlns:o="urn:schemas-microsoft-com:office:office" xmlns:r="http://schemas.openxmlformats.org/officeDocument/2006/relationships" xmlns:m="http://schemas.openxmlformats.org/officeDocument/2006/math" xmlns:v="urn:schemas-microsoft-com:vml" xmlns:wp="http://schemas.openxmlformats.org/drawingml/2006/wordprocessingDrawing" xmlns:w10="urn:schemas-microsoft-com:office:word" xmlns:w="http://schemas.openxmlformats.org/wordprocessingml/2006/main" xmlns:wne="http://schemas.microsoft.com/office/word/2006/wordml">
+<w:footnotes xmlns:wpc="http://schemas.microsoft.com/office/word/2010/wordprocessingCanvas" xmlns:mc="http://schemas.openxmlformats.org/markup-compatibility/2006" xmlns:o="urn:schemas-microsoft-com:office:office" xmlns:r="http://schemas.openxmlformats.org/officeDocument/2006/relationships" xmlns:m="http://schemas.openxmlformats.org/officeDocument/2006/math" xmlns:v="urn:schemas-microsoft-com:vml" xmlns:wp14="http://schemas.microsoft.com/office/word/2010/wordprocessingDrawing" xmlns:wp="http://schemas.openxmlformats.org/drawingml/2006/wordprocessingDrawing" xmlns:w10="urn:schemas-microsoft-com:office:word" xmlns:w="http://schemas.openxmlformats.org/wordprocessingml/2006/main" xmlns:w14="http://schemas.microsoft.com/office/word/2010/wordml" xmlns:w15="http://schemas.microsoft.com/office/word/2012/wordml" xmlns:wpg="http://schemas.microsoft.com/office/word/2010/wordprocessingGroup" xmlns:wpi="http://schemas.microsoft.com/office/word/2010/wordprocessingInk" xmlns:wne="http://schemas.microsoft.com/office/word/2006/wordml" xmlns:wps="http://schemas.microsoft.com/office/word/2010/wordprocessingShape" mc:Ignorable="w14 w15 wp14">
   <w:footnote w:type="separator" w:id="-1">
     <w:p>
       <w:pPr>
@@ -2710,8 +2628,8 @@
 </file>
 
 <file path=word/numbering.xml><?xml version="1.0" encoding="utf-8"?>
-<w:numbering xmlns:ve="http://schemas.openxmlformats.org/markup-compatibility/2006" xmlns:o="urn:schemas-microsoft-com:office:office" xmlns:r="http://schemas.openxmlformats.org/officeDocument/2006/relationships" xmlns:m="http://schemas.openxmlformats.org/officeDocument/2006/math" xmlns:v="urn:schemas-microsoft-com:vml" xmlns:wp="http://schemas.openxmlformats.org/drawingml/2006/wordprocessingDrawing" xmlns:w10="urn:schemas-microsoft-com:office:word" xmlns:w="http://schemas.openxmlformats.org/wordprocessingml/2006/main" xmlns:wne="http://schemas.microsoft.com/office/word/2006/wordml">
-  <w:abstractNum w:abstractNumId="0">
+<w:numbering xmlns:wpc="http://schemas.microsoft.com/office/word/2010/wordprocessingCanvas" xmlns:mc="http://schemas.openxmlformats.org/markup-compatibility/2006" xmlns:o="urn:schemas-microsoft-com:office:office" xmlns:r="http://schemas.openxmlformats.org/officeDocument/2006/relationships" xmlns:m="http://schemas.openxmlformats.org/officeDocument/2006/math" xmlns:v="urn:schemas-microsoft-com:vml" xmlns:wp14="http://schemas.microsoft.com/office/word/2010/wordprocessingDrawing" xmlns:wp="http://schemas.openxmlformats.org/drawingml/2006/wordprocessingDrawing" xmlns:w10="urn:schemas-microsoft-com:office:word" xmlns:w="http://schemas.openxmlformats.org/wordprocessingml/2006/main" xmlns:w14="http://schemas.microsoft.com/office/word/2010/wordml" xmlns:w15="http://schemas.microsoft.com/office/word/2012/wordml" xmlns:wpg="http://schemas.microsoft.com/office/word/2010/wordprocessingGroup" xmlns:wpi="http://schemas.microsoft.com/office/word/2010/wordprocessingInk" xmlns:wne="http://schemas.microsoft.com/office/word/2006/wordml" xmlns:wps="http://schemas.microsoft.com/office/word/2010/wordprocessingShape" mc:Ignorable="w14 w15 wp14">
+  <w:abstractNum w:abstractNumId="0" w15:restartNumberingAfterBreak="0">
     <w:nsid w:val="1C6458E1"/>
     <w:multiLevelType w:val="hybridMultilevel"/>
     <w:tmpl w:val="927E6DD0"/>
@@ -2800,7 +2718,7 @@
       </w:pPr>
     </w:lvl>
   </w:abstractNum>
-  <w:abstractNum w:abstractNumId="1">
+  <w:abstractNum w:abstractNumId="1" w15:restartNumberingAfterBreak="0">
     <w:nsid w:val="27507064"/>
     <w:multiLevelType w:val="hybridMultilevel"/>
     <w:tmpl w:val="D4C88BB0"/>
@@ -2913,7 +2831,7 @@
       </w:rPr>
     </w:lvl>
   </w:abstractNum>
-  <w:abstractNum w:abstractNumId="2">
+  <w:abstractNum w:abstractNumId="2" w15:restartNumberingAfterBreak="0">
     <w:nsid w:val="27C61D9C"/>
     <w:multiLevelType w:val="hybridMultilevel"/>
     <w:tmpl w:val="85F0F220"/>
@@ -3002,7 +2920,7 @@
       </w:pPr>
     </w:lvl>
   </w:abstractNum>
-  <w:abstractNum w:abstractNumId="3">
+  <w:abstractNum w:abstractNumId="3" w15:restartNumberingAfterBreak="0">
     <w:nsid w:val="3A2860AE"/>
     <w:multiLevelType w:val="hybridMultilevel"/>
     <w:tmpl w:val="4FC0DD8A"/>
@@ -3091,7 +3009,7 @@
       </w:pPr>
     </w:lvl>
   </w:abstractNum>
-  <w:abstractNum w:abstractNumId="4">
+  <w:abstractNum w:abstractNumId="4" w15:restartNumberingAfterBreak="0">
     <w:nsid w:val="3BC11D40"/>
     <w:multiLevelType w:val="hybridMultilevel"/>
     <w:tmpl w:val="A5DEE4C4"/>
@@ -3180,7 +3098,7 @@
       </w:pPr>
     </w:lvl>
   </w:abstractNum>
-  <w:abstractNum w:abstractNumId="5">
+  <w:abstractNum w:abstractNumId="5" w15:restartNumberingAfterBreak="0">
     <w:nsid w:val="41E40613"/>
     <w:multiLevelType w:val="hybridMultilevel"/>
     <w:tmpl w:val="B094B1AC"/>
@@ -3269,7 +3187,7 @@
       </w:pPr>
     </w:lvl>
   </w:abstractNum>
-  <w:abstractNum w:abstractNumId="6">
+  <w:abstractNum w:abstractNumId="6" w15:restartNumberingAfterBreak="0">
     <w:nsid w:val="47070D59"/>
     <w:multiLevelType w:val="hybridMultilevel"/>
     <w:tmpl w:val="A5DEE4C4"/>
@@ -3383,7 +3301,7 @@
 </file>
 
 <file path=word/styles.xml><?xml version="1.0" encoding="utf-8"?>
-<w:styles xmlns:r="http://schemas.openxmlformats.org/officeDocument/2006/relationships" xmlns:w="http://schemas.openxmlformats.org/wordprocessingml/2006/main">
+<w:styles xmlns:mc="http://schemas.openxmlformats.org/markup-compatibility/2006" xmlns:r="http://schemas.openxmlformats.org/officeDocument/2006/relationships" xmlns:w="http://schemas.openxmlformats.org/wordprocessingml/2006/main" xmlns:w14="http://schemas.microsoft.com/office/word/2010/wordml" xmlns:w15="http://schemas.microsoft.com/office/word/2012/wordml" mc:Ignorable="w14 w15">
   <w:docDefaults>
     <w:rPrDefault>
       <w:rPr>
@@ -3399,144 +3317,378 @@
       </w:pPr>
     </w:pPrDefault>
   </w:docDefaults>
-  <w:latentStyles w:defLockedState="0" w:defUIPriority="99" w:defSemiHidden="1" w:defUnhideWhenUsed="1" w:defQFormat="0" w:count="267">
-    <w:lsdException w:name="Normal" w:semiHidden="0" w:uiPriority="0" w:unhideWhenUsed="0" w:qFormat="1"/>
-    <w:lsdException w:name="heading 1" w:semiHidden="0" w:uiPriority="9" w:unhideWhenUsed="0" w:qFormat="1"/>
-    <w:lsdException w:name="heading 2" w:uiPriority="9" w:qFormat="1"/>
-    <w:lsdException w:name="heading 3" w:uiPriority="9" w:qFormat="1"/>
-    <w:lsdException w:name="heading 4" w:uiPriority="9" w:qFormat="1"/>
-    <w:lsdException w:name="heading 5" w:uiPriority="9" w:qFormat="1"/>
-    <w:lsdException w:name="heading 6" w:uiPriority="9" w:qFormat="1"/>
-    <w:lsdException w:name="heading 7" w:uiPriority="9" w:qFormat="1"/>
-    <w:lsdException w:name="heading 8" w:uiPriority="9" w:qFormat="1"/>
-    <w:lsdException w:name="heading 9" w:uiPriority="9" w:qFormat="1"/>
-    <w:lsdException w:name="toc 1" w:uiPriority="39"/>
-    <w:lsdException w:name="toc 2" w:uiPriority="39"/>
-    <w:lsdException w:name="toc 3" w:uiPriority="39"/>
-    <w:lsdException w:name="toc 4" w:uiPriority="39"/>
-    <w:lsdException w:name="toc 5" w:uiPriority="39"/>
-    <w:lsdException w:name="toc 6" w:uiPriority="39"/>
-    <w:lsdException w:name="toc 7" w:uiPriority="39"/>
-    <w:lsdException w:name="toc 8" w:uiPriority="39"/>
-    <w:lsdException w:name="toc 9" w:uiPriority="39"/>
-    <w:lsdException w:name="caption" w:uiPriority="35" w:qFormat="1"/>
-    <w:lsdException w:name="Title" w:semiHidden="0" w:uiPriority="10" w:unhideWhenUsed="0" w:qFormat="1"/>
-    <w:lsdException w:name="Default Paragraph Font" w:uiPriority="1"/>
-    <w:lsdException w:name="Subtitle" w:semiHidden="0" w:uiPriority="11" w:unhideWhenUsed="0" w:qFormat="1"/>
-    <w:lsdException w:name="Strong" w:semiHidden="0" w:uiPriority="22" w:unhideWhenUsed="0" w:qFormat="1"/>
-    <w:lsdException w:name="Emphasis" w:semiHidden="0" w:uiPriority="20" w:unhideWhenUsed="0" w:qFormat="1"/>
-    <w:lsdException w:name="Table Grid" w:semiHidden="0" w:uiPriority="39" w:unhideWhenUsed="0"/>
-    <w:lsdException w:name="Placeholder Text" w:unhideWhenUsed="0"/>
-    <w:lsdException w:name="No Spacing" w:semiHidden="0" w:uiPriority="1" w:unhideWhenUsed="0" w:qFormat="1"/>
-    <w:lsdException w:name="Light Shading" w:semiHidden="0" w:uiPriority="60" w:unhideWhenUsed="0"/>
-    <w:lsdException w:name="Light List" w:semiHidden="0" w:uiPriority="61" w:unhideWhenUsed="0"/>
-    <w:lsdException w:name="Light Grid" w:semiHidden="0" w:uiPriority="62" w:unhideWhenUsed="0"/>
-    <w:lsdException w:name="Medium Shading 1" w:semiHidden="0" w:uiPriority="63" w:unhideWhenUsed="0"/>
-    <w:lsdException w:name="Medium Shading 2" w:semiHidden="0" w:uiPriority="64" w:unhideWhenUsed="0"/>
-    <w:lsdException w:name="Medium List 1" w:semiHidden="0" w:uiPriority="65" w:unhideWhenUsed="0"/>
-    <w:lsdException w:name="Medium List 2" w:semiHidden="0" w:uiPriority="66" w:unhideWhenUsed="0"/>
-    <w:lsdException w:name="Medium Grid 1" w:semiHidden="0" w:uiPriority="67" w:unhideWhenUsed="0"/>
-    <w:lsdException w:name="Medium Grid 2" w:semiHidden="0" w:uiPriority="68" w:unhideWhenUsed="0"/>
-    <w:lsdException w:name="Medium Grid 3" w:semiHidden="0" w:uiPriority="69" w:unhideWhenUsed="0"/>
-    <w:lsdException w:name="Dark List" w:semiHidden="0" w:uiPriority="70" w:unhideWhenUsed="0"/>
-    <w:lsdException w:name="Colorful Shading" w:semiHidden="0" w:uiPriority="71" w:unhideWhenUsed="0"/>
-    <w:lsdException w:name="Colorful List" w:semiHidden="0" w:uiPriority="72" w:unhideWhenUsed="0"/>
-    <w:lsdException w:name="Colorful Grid" w:semiHidden="0" w:uiPriority="73" w:unhideWhenUsed="0"/>
-    <w:lsdException w:name="Light Shading Accent 1" w:semiHidden="0" w:uiPriority="60" w:unhideWhenUsed="0"/>
-    <w:lsdException w:name="Light List Accent 1" w:semiHidden="0" w:uiPriority="61" w:unhideWhenUsed="0"/>
-    <w:lsdException w:name="Light Grid Accent 1" w:semiHidden="0" w:uiPriority="62" w:unhideWhenUsed="0"/>
-    <w:lsdException w:name="Medium Shading 1 Accent 1" w:semiHidden="0" w:uiPriority="63" w:unhideWhenUsed="0"/>
-    <w:lsdException w:name="Medium Shading 2 Accent 1" w:semiHidden="0" w:uiPriority="64" w:unhideWhenUsed="0"/>
-    <w:lsdException w:name="Medium List 1 Accent 1" w:semiHidden="0" w:uiPriority="65" w:unhideWhenUsed="0"/>
-    <w:lsdException w:name="Revision" w:unhideWhenUsed="0"/>
-    <w:lsdException w:name="List Paragraph" w:semiHidden="0" w:uiPriority="34" w:unhideWhenUsed="0" w:qFormat="1"/>
-    <w:lsdException w:name="Quote" w:semiHidden="0" w:uiPriority="29" w:unhideWhenUsed="0" w:qFormat="1"/>
-    <w:lsdException w:name="Intense Quote" w:semiHidden="0" w:uiPriority="30" w:unhideWhenUsed="0" w:qFormat="1"/>
-    <w:lsdException w:name="Medium List 2 Accent 1" w:semiHidden="0" w:uiPriority="66" w:unhideWhenUsed="0"/>
-    <w:lsdException w:name="Medium Grid 1 Accent 1" w:semiHidden="0" w:uiPriority="67" w:unhideWhenUsed="0"/>
-    <w:lsdException w:name="Medium Grid 2 Accent 1" w:semiHidden="0" w:uiPriority="68" w:unhideWhenUsed="0"/>
-    <w:lsdException w:name="Medium Grid 3 Accent 1" w:semiHidden="0" w:uiPriority="69" w:unhideWhenUsed="0"/>
-    <w:lsdException w:name="Dark List Accent 1" w:semiHidden="0" w:uiPriority="70" w:unhideWhenUsed="0"/>
-    <w:lsdException w:name="Colorful Shading Accent 1" w:semiHidden="0" w:uiPriority="71" w:unhideWhenUsed="0"/>
-    <w:lsdException w:name="Colorful List Accent 1" w:semiHidden="0" w:uiPriority="72" w:unhideWhenUsed="0"/>
-    <w:lsdException w:name="Colorful Grid Accent 1" w:semiHidden="0" w:uiPriority="73" w:unhideWhenUsed="0"/>
-    <w:lsdException w:name="Light Shading Accent 2" w:semiHidden="0" w:uiPriority="60" w:unhideWhenUsed="0"/>
-    <w:lsdException w:name="Light List Accent 2" w:semiHidden="0" w:uiPriority="61" w:unhideWhenUsed="0"/>
-    <w:lsdException w:name="Light Grid Accent 2" w:semiHidden="0" w:uiPriority="62" w:unhideWhenUsed="0"/>
-    <w:lsdException w:name="Medium Shading 1 Accent 2" w:semiHidden="0" w:uiPriority="63" w:unhideWhenUsed="0"/>
-    <w:lsdException w:name="Medium Shading 2 Accent 2" w:semiHidden="0" w:uiPriority="64" w:unhideWhenUsed="0"/>
-    <w:lsdException w:name="Medium List 1 Accent 2" w:semiHidden="0" w:uiPriority="65" w:unhideWhenUsed="0"/>
-    <w:lsdException w:name="Medium List 2 Accent 2" w:semiHidden="0" w:uiPriority="66" w:unhideWhenUsed="0"/>
-    <w:lsdException w:name="Medium Grid 1 Accent 2" w:semiHidden="0" w:uiPriority="67" w:unhideWhenUsed="0"/>
-    <w:lsdException w:name="Medium Grid 2 Accent 2" w:semiHidden="0" w:uiPriority="68" w:unhideWhenUsed="0"/>
-    <w:lsdException w:name="Medium Grid 3 Accent 2" w:semiHidden="0" w:uiPriority="69" w:unhideWhenUsed="0"/>
-    <w:lsdException w:name="Dark List Accent 2" w:semiHidden="0" w:uiPriority="70" w:unhideWhenUsed="0"/>
-    <w:lsdException w:name="Colorful Shading Accent 2" w:semiHidden="0" w:uiPriority="71" w:unhideWhenUsed="0"/>
-    <w:lsdException w:name="Colorful List Accent 2" w:semiHidden="0" w:uiPriority="72" w:unhideWhenUsed="0"/>
-    <w:lsdException w:name="Colorful Grid Accent 2" w:semiHidden="0" w:uiPriority="73" w:unhideWhenUsed="0"/>
-    <w:lsdException w:name="Light Shading Accent 3" w:semiHidden="0" w:uiPriority="60" w:unhideWhenUsed="0"/>
-    <w:lsdException w:name="Light List Accent 3" w:semiHidden="0" w:uiPriority="61" w:unhideWhenUsed="0"/>
-    <w:lsdException w:name="Light Grid Accent 3" w:semiHidden="0" w:uiPriority="62" w:unhideWhenUsed="0"/>
-    <w:lsdException w:name="Medium Shading 1 Accent 3" w:semiHidden="0" w:uiPriority="63" w:unhideWhenUsed="0"/>
-    <w:lsdException w:name="Medium Shading 2 Accent 3" w:semiHidden="0" w:uiPriority="64" w:unhideWhenUsed="0"/>
-    <w:lsdException w:name="Medium List 1 Accent 3" w:semiHidden="0" w:uiPriority="65" w:unhideWhenUsed="0"/>
-    <w:lsdException w:name="Medium List 2 Accent 3" w:semiHidden="0" w:uiPriority="66" w:unhideWhenUsed="0"/>
-    <w:lsdException w:name="Medium Grid 1 Accent 3" w:semiHidden="0" w:uiPriority="67" w:unhideWhenUsed="0"/>
-    <w:lsdException w:name="Medium Grid 2 Accent 3" w:semiHidden="0" w:uiPriority="68" w:unhideWhenUsed="0"/>
-    <w:lsdException w:name="Medium Grid 3 Accent 3" w:semiHidden="0" w:uiPriority="69" w:unhideWhenUsed="0"/>
-    <w:lsdException w:name="Dark List Accent 3" w:semiHidden="0" w:uiPriority="70" w:unhideWhenUsed="0"/>
-    <w:lsdException w:name="Colorful Shading Accent 3" w:semiHidden="0" w:uiPriority="71" w:unhideWhenUsed="0"/>
-    <w:lsdException w:name="Colorful List Accent 3" w:semiHidden="0" w:uiPriority="72" w:unhideWhenUsed="0"/>
-    <w:lsdException w:name="Colorful Grid Accent 3" w:semiHidden="0" w:uiPriority="73" w:unhideWhenUsed="0"/>
-    <w:lsdException w:name="Light Shading Accent 4" w:semiHidden="0" w:uiPriority="60" w:unhideWhenUsed="0"/>
-    <w:lsdException w:name="Light List Accent 4" w:semiHidden="0" w:uiPriority="61" w:unhideWhenUsed="0"/>
-    <w:lsdException w:name="Light Grid Accent 4" w:semiHidden="0" w:uiPriority="62" w:unhideWhenUsed="0"/>
-    <w:lsdException w:name="Medium Shading 1 Accent 4" w:semiHidden="0" w:uiPriority="63" w:unhideWhenUsed="0"/>
-    <w:lsdException w:name="Medium Shading 2 Accent 4" w:semiHidden="0" w:uiPriority="64" w:unhideWhenUsed="0"/>
-    <w:lsdException w:name="Medium List 1 Accent 4" w:semiHidden="0" w:uiPriority="65" w:unhideWhenUsed="0"/>
-    <w:lsdException w:name="Medium List 2 Accent 4" w:semiHidden="0" w:uiPriority="66" w:unhideWhenUsed="0"/>
-    <w:lsdException w:name="Medium Grid 1 Accent 4" w:semiHidden="0" w:uiPriority="67" w:unhideWhenUsed="0"/>
-    <w:lsdException w:name="Medium Grid 2 Accent 4" w:semiHidden="0" w:uiPriority="68" w:unhideWhenUsed="0"/>
-    <w:lsdException w:name="Medium Grid 3 Accent 4" w:semiHidden="0" w:uiPriority="69" w:unhideWhenUsed="0"/>
-    <w:lsdException w:name="Dark List Accent 4" w:semiHidden="0" w:uiPriority="70" w:unhideWhenUsed="0"/>
-    <w:lsdException w:name="Colorful Shading Accent 4" w:semiHidden="0" w:uiPriority="71" w:unhideWhenUsed="0"/>
-    <w:lsdException w:name="Colorful List Accent 4" w:semiHidden="0" w:uiPriority="72" w:unhideWhenUsed="0"/>
-    <w:lsdException w:name="Colorful Grid Accent 4" w:semiHidden="0" w:uiPriority="73" w:unhideWhenUsed="0"/>
-    <w:lsdException w:name="Light Shading Accent 5" w:semiHidden="0" w:uiPriority="60" w:unhideWhenUsed="0"/>
-    <w:lsdException w:name="Light List Accent 5" w:semiHidden="0" w:uiPriority="61" w:unhideWhenUsed="0"/>
-    <w:lsdException w:name="Light Grid Accent 5" w:semiHidden="0" w:uiPriority="62" w:unhideWhenUsed="0"/>
-    <w:lsdException w:name="Medium Shading 1 Accent 5" w:semiHidden="0" w:uiPriority="63" w:unhideWhenUsed="0"/>
-    <w:lsdException w:name="Medium Shading 2 Accent 5" w:semiHidden="0" w:uiPriority="64" w:unhideWhenUsed="0"/>
-    <w:lsdException w:name="Medium List 1 Accent 5" w:semiHidden="0" w:uiPriority="65" w:unhideWhenUsed="0"/>
-    <w:lsdException w:name="Medium List 2 Accent 5" w:semiHidden="0" w:uiPriority="66" w:unhideWhenUsed="0"/>
-    <w:lsdException w:name="Medium Grid 1 Accent 5" w:semiHidden="0" w:uiPriority="67" w:unhideWhenUsed="0"/>
-    <w:lsdException w:name="Medium Grid 2 Accent 5" w:semiHidden="0" w:uiPriority="68" w:unhideWhenUsed="0"/>
-    <w:lsdException w:name="Medium Grid 3 Accent 5" w:semiHidden="0" w:uiPriority="69" w:unhideWhenUsed="0"/>
-    <w:lsdException w:name="Dark List Accent 5" w:semiHidden="0" w:uiPriority="70" w:unhideWhenUsed="0"/>
-    <w:lsdException w:name="Colorful Shading Accent 5" w:semiHidden="0" w:uiPriority="71" w:unhideWhenUsed="0"/>
-    <w:lsdException w:name="Colorful List Accent 5" w:semiHidden="0" w:uiPriority="72" w:unhideWhenUsed="0"/>
-    <w:lsdException w:name="Colorful Grid Accent 5" w:semiHidden="0" w:uiPriority="73" w:unhideWhenUsed="0"/>
-    <w:lsdException w:name="Light Shading Accent 6" w:semiHidden="0" w:uiPriority="60" w:unhideWhenUsed="0"/>
-    <w:lsdException w:name="Light List Accent 6" w:semiHidden="0" w:uiPriority="61" w:unhideWhenUsed="0"/>
-    <w:lsdException w:name="Light Grid Accent 6" w:semiHidden="0" w:uiPriority="62" w:unhideWhenUsed="0"/>
-    <w:lsdException w:name="Medium Shading 1 Accent 6" w:semiHidden="0" w:uiPriority="63" w:unhideWhenUsed="0"/>
-    <w:lsdException w:name="Medium Shading 2 Accent 6" w:semiHidden="0" w:uiPriority="64" w:unhideWhenUsed="0"/>
-    <w:lsdException w:name="Medium List 1 Accent 6" w:semiHidden="0" w:uiPriority="65" w:unhideWhenUsed="0"/>
-    <w:lsdException w:name="Medium List 2 Accent 6" w:semiHidden="0" w:uiPriority="66" w:unhideWhenUsed="0"/>
-    <w:lsdException w:name="Medium Grid 1 Accent 6" w:semiHidden="0" w:uiPriority="67" w:unhideWhenUsed="0"/>
-    <w:lsdException w:name="Medium Grid 2 Accent 6" w:semiHidden="0" w:uiPriority="68" w:unhideWhenUsed="0"/>
-    <w:lsdException w:name="Medium Grid 3 Accent 6" w:semiHidden="0" w:uiPriority="69" w:unhideWhenUsed="0"/>
-    <w:lsdException w:name="Dark List Accent 6" w:semiHidden="0" w:uiPriority="70" w:unhideWhenUsed="0"/>
-    <w:lsdException w:name="Colorful Shading Accent 6" w:semiHidden="0" w:uiPriority="71" w:unhideWhenUsed="0"/>
-    <w:lsdException w:name="Colorful List Accent 6" w:semiHidden="0" w:uiPriority="72" w:unhideWhenUsed="0"/>
-    <w:lsdException w:name="Colorful Grid Accent 6" w:semiHidden="0" w:uiPriority="73" w:unhideWhenUsed="0"/>
-    <w:lsdException w:name="Subtle Emphasis" w:semiHidden="0" w:uiPriority="19" w:unhideWhenUsed="0" w:qFormat="1"/>
-    <w:lsdException w:name="Intense Emphasis" w:semiHidden="0" w:uiPriority="21" w:unhideWhenUsed="0" w:qFormat="1"/>
-    <w:lsdException w:name="Subtle Reference" w:semiHidden="0" w:uiPriority="31" w:unhideWhenUsed="0" w:qFormat="1"/>
-    <w:lsdException w:name="Intense Reference" w:semiHidden="0" w:uiPriority="32" w:unhideWhenUsed="0" w:qFormat="1"/>
-    <w:lsdException w:name="Book Title" w:semiHidden="0" w:uiPriority="33" w:unhideWhenUsed="0" w:qFormat="1"/>
-    <w:lsdException w:name="Bibliography" w:uiPriority="37"/>
-    <w:lsdException w:name="TOC Heading" w:uiPriority="39" w:qFormat="1"/>
+  <w:latentStyles w:defLockedState="0" w:defUIPriority="99" w:defSemiHidden="0" w:defUnhideWhenUsed="0" w:defQFormat="0" w:count="371">
+    <w:lsdException w:name="Normal" w:uiPriority="0" w:qFormat="1"/>
+    <w:lsdException w:name="heading 1" w:uiPriority="9" w:qFormat="1"/>
+    <w:lsdException w:name="heading 2" w:semiHidden="1" w:uiPriority="9" w:unhideWhenUsed="1" w:qFormat="1"/>
+    <w:lsdException w:name="heading 3" w:semiHidden="1" w:uiPriority="9" w:unhideWhenUsed="1" w:qFormat="1"/>
+    <w:lsdException w:name="heading 4" w:semiHidden="1" w:uiPriority="9" w:unhideWhenUsed="1" w:qFormat="1"/>
+    <w:lsdException w:name="heading 5" w:semiHidden="1" w:uiPriority="9" w:unhideWhenUsed="1" w:qFormat="1"/>
+    <w:lsdException w:name="heading 6" w:semiHidden="1" w:uiPriority="9" w:unhideWhenUsed="1" w:qFormat="1"/>
+    <w:lsdException w:name="heading 7" w:semiHidden="1" w:uiPriority="9" w:unhideWhenUsed="1" w:qFormat="1"/>
+    <w:lsdException w:name="heading 8" w:semiHidden="1" w:uiPriority="9" w:unhideWhenUsed="1" w:qFormat="1"/>
+    <w:lsdException w:name="heading 9" w:semiHidden="1" w:uiPriority="9" w:unhideWhenUsed="1" w:qFormat="1"/>
+    <w:lsdException w:name="index 1" w:semiHidden="1" w:unhideWhenUsed="1"/>
+    <w:lsdException w:name="index 2" w:semiHidden="1" w:unhideWhenUsed="1"/>
+    <w:lsdException w:name="index 3" w:semiHidden="1" w:unhideWhenUsed="1"/>
+    <w:lsdException w:name="index 4" w:semiHidden="1" w:unhideWhenUsed="1"/>
+    <w:lsdException w:name="index 5" w:semiHidden="1" w:unhideWhenUsed="1"/>
+    <w:lsdException w:name="index 6" w:semiHidden="1" w:unhideWhenUsed="1"/>
+    <w:lsdException w:name="index 7" w:semiHidden="1" w:unhideWhenUsed="1"/>
+    <w:lsdException w:name="index 8" w:semiHidden="1" w:unhideWhenUsed="1"/>
+    <w:lsdException w:name="index 9" w:semiHidden="1" w:unhideWhenUsed="1"/>
+    <w:lsdException w:name="toc 1" w:semiHidden="1" w:uiPriority="39" w:unhideWhenUsed="1"/>
+    <w:lsdException w:name="toc 2" w:semiHidden="1" w:uiPriority="39" w:unhideWhenUsed="1"/>
+    <w:lsdException w:name="toc 3" w:semiHidden="1" w:uiPriority="39" w:unhideWhenUsed="1"/>
+    <w:lsdException w:name="toc 4" w:semiHidden="1" w:uiPriority="39" w:unhideWhenUsed="1"/>
+    <w:lsdException w:name="toc 5" w:semiHidden="1" w:uiPriority="39" w:unhideWhenUsed="1"/>
+    <w:lsdException w:name="toc 6" w:semiHidden="1" w:uiPriority="39" w:unhideWhenUsed="1"/>
+    <w:lsdException w:name="toc 7" w:semiHidden="1" w:uiPriority="39" w:unhideWhenUsed="1"/>
+    <w:lsdException w:name="toc 8" w:semiHidden="1" w:uiPriority="39" w:unhideWhenUsed="1"/>
+    <w:lsdException w:name="toc 9" w:semiHidden="1" w:uiPriority="39" w:unhideWhenUsed="1"/>
+    <w:lsdException w:name="Normal Indent" w:semiHidden="1" w:unhideWhenUsed="1"/>
+    <w:lsdException w:name="footnote text" w:semiHidden="1" w:unhideWhenUsed="1"/>
+    <w:lsdException w:name="annotation text" w:semiHidden="1" w:unhideWhenUsed="1"/>
+    <w:lsdException w:name="header" w:semiHidden="1" w:unhideWhenUsed="1"/>
+    <w:lsdException w:name="footer" w:semiHidden="1" w:unhideWhenUsed="1"/>
+    <w:lsdException w:name="index heading" w:semiHidden="1" w:unhideWhenUsed="1"/>
+    <w:lsdException w:name="caption" w:semiHidden="1" w:uiPriority="35" w:unhideWhenUsed="1" w:qFormat="1"/>
+    <w:lsdException w:name="table of figures" w:semiHidden="1" w:unhideWhenUsed="1"/>
+    <w:lsdException w:name="envelope address" w:semiHidden="1" w:unhideWhenUsed="1"/>
+    <w:lsdException w:name="envelope return" w:semiHidden="1" w:unhideWhenUsed="1"/>
+    <w:lsdException w:name="footnote reference" w:semiHidden="1" w:unhideWhenUsed="1"/>
+    <w:lsdException w:name="annotation reference" w:semiHidden="1" w:unhideWhenUsed="1"/>
+    <w:lsdException w:name="line number" w:semiHidden="1" w:unhideWhenUsed="1"/>
+    <w:lsdException w:name="page number" w:semiHidden="1" w:unhideWhenUsed="1"/>
+    <w:lsdException w:name="endnote reference" w:semiHidden="1" w:unhideWhenUsed="1"/>
+    <w:lsdException w:name="endnote text" w:semiHidden="1" w:unhideWhenUsed="1"/>
+    <w:lsdException w:name="table of authorities" w:semiHidden="1" w:unhideWhenUsed="1"/>
+    <w:lsdException w:name="macro" w:semiHidden="1" w:unhideWhenUsed="1"/>
+    <w:lsdException w:name="toa heading" w:semiHidden="1" w:unhideWhenUsed="1"/>
+    <w:lsdException w:name="List" w:semiHidden="1" w:unhideWhenUsed="1"/>
+    <w:lsdException w:name="List Bullet" w:semiHidden="1" w:unhideWhenUsed="1"/>
+    <w:lsdException w:name="List Number" w:semiHidden="1" w:unhideWhenUsed="1"/>
+    <w:lsdException w:name="List 2" w:semiHidden="1" w:unhideWhenUsed="1"/>
+    <w:lsdException w:name="List 3" w:semiHidden="1" w:unhideWhenUsed="1"/>
+    <w:lsdException w:name="List 4" w:semiHidden="1" w:unhideWhenUsed="1"/>
+    <w:lsdException w:name="List 5" w:semiHidden="1" w:unhideWhenUsed="1"/>
+    <w:lsdException w:name="List Bullet 2" w:semiHidden="1" w:unhideWhenUsed="1"/>
+    <w:lsdException w:name="List Bullet 3" w:semiHidden="1" w:unhideWhenUsed="1"/>
+    <w:lsdException w:name="List Bullet 4" w:semiHidden="1" w:unhideWhenUsed="1"/>
+    <w:lsdException w:name="List Bullet 5" w:semiHidden="1" w:unhideWhenUsed="1"/>
+    <w:lsdException w:name="List Number 2" w:semiHidden="1" w:unhideWhenUsed="1"/>
+    <w:lsdException w:name="List Number 3" w:semiHidden="1" w:unhideWhenUsed="1"/>
+    <w:lsdException w:name="List Number 4" w:semiHidden="1" w:unhideWhenUsed="1"/>
+    <w:lsdException w:name="List Number 5" w:semiHidden="1" w:unhideWhenUsed="1"/>
+    <w:lsdException w:name="Title" w:uiPriority="10" w:qFormat="1"/>
+    <w:lsdException w:name="Closing" w:semiHidden="1" w:unhideWhenUsed="1"/>
+    <w:lsdException w:name="Signature" w:semiHidden="1" w:unhideWhenUsed="1"/>
+    <w:lsdException w:name="Default Paragraph Font" w:semiHidden="1" w:uiPriority="1" w:unhideWhenUsed="1"/>
+    <w:lsdException w:name="Body Text" w:semiHidden="1" w:unhideWhenUsed="1"/>
+    <w:lsdException w:name="Body Text Indent" w:semiHidden="1" w:unhideWhenUsed="1"/>
+    <w:lsdException w:name="List Continue" w:semiHidden="1" w:unhideWhenUsed="1"/>
+    <w:lsdException w:name="List Continue 2" w:semiHidden="1" w:unhideWhenUsed="1"/>
+    <w:lsdException w:name="List Continue 3" w:semiHidden="1" w:unhideWhenUsed="1"/>
+    <w:lsdException w:name="List Continue 4" w:semiHidden="1" w:unhideWhenUsed="1"/>
+    <w:lsdException w:name="List Continue 5" w:semiHidden="1" w:unhideWhenUsed="1"/>
+    <w:lsdException w:name="Message Header" w:semiHidden="1" w:unhideWhenUsed="1"/>
+    <w:lsdException w:name="Subtitle" w:uiPriority="11" w:qFormat="1"/>
+    <w:lsdException w:name="Salutation" w:semiHidden="1" w:unhideWhenUsed="1"/>
+    <w:lsdException w:name="Date" w:semiHidden="1" w:unhideWhenUsed="1"/>
+    <w:lsdException w:name="Body Text First Indent" w:semiHidden="1" w:unhideWhenUsed="1"/>
+    <w:lsdException w:name="Body Text First Indent 2" w:semiHidden="1" w:unhideWhenUsed="1"/>
+    <w:lsdException w:name="Note Heading" w:semiHidden="1" w:unhideWhenUsed="1"/>
+    <w:lsdException w:name="Body Text 2" w:semiHidden="1" w:unhideWhenUsed="1"/>
+    <w:lsdException w:name="Body Text 3" w:semiHidden="1" w:unhideWhenUsed="1"/>
+    <w:lsdException w:name="Body Text Indent 2" w:semiHidden="1" w:unhideWhenUsed="1"/>
+    <w:lsdException w:name="Body Text Indent 3" w:semiHidden="1" w:unhideWhenUsed="1"/>
+    <w:lsdException w:name="Block Text" w:semiHidden="1" w:unhideWhenUsed="1"/>
+    <w:lsdException w:name="Hyperlink" w:semiHidden="1" w:unhideWhenUsed="1"/>
+    <w:lsdException w:name="FollowedHyperlink" w:semiHidden="1" w:unhideWhenUsed="1"/>
+    <w:lsdException w:name="Strong" w:uiPriority="22" w:qFormat="1"/>
+    <w:lsdException w:name="Emphasis" w:uiPriority="20" w:qFormat="1"/>
+    <w:lsdException w:name="Document Map" w:semiHidden="1" w:unhideWhenUsed="1"/>
+    <w:lsdException w:name="Plain Text" w:semiHidden="1" w:unhideWhenUsed="1"/>
+    <w:lsdException w:name="E-mail Signature" w:semiHidden="1" w:unhideWhenUsed="1"/>
+    <w:lsdException w:name="HTML Top of Form" w:semiHidden="1" w:unhideWhenUsed="1"/>
+    <w:lsdException w:name="HTML Bottom of Form" w:semiHidden="1" w:unhideWhenUsed="1"/>
+    <w:lsdException w:name="Normal (Web)" w:semiHidden="1" w:unhideWhenUsed="1"/>
+    <w:lsdException w:name="HTML Acronym" w:semiHidden="1" w:unhideWhenUsed="1"/>
+    <w:lsdException w:name="HTML Address" w:semiHidden="1" w:unhideWhenUsed="1"/>
+    <w:lsdException w:name="HTML Cite" w:semiHidden="1" w:unhideWhenUsed="1"/>
+    <w:lsdException w:name="HTML Code" w:semiHidden="1" w:unhideWhenUsed="1"/>
+    <w:lsdException w:name="HTML Definition" w:semiHidden="1" w:unhideWhenUsed="1"/>
+    <w:lsdException w:name="HTML Keyboard" w:semiHidden="1" w:unhideWhenUsed="1"/>
+    <w:lsdException w:name="HTML Preformatted" w:semiHidden="1" w:unhideWhenUsed="1"/>
+    <w:lsdException w:name="HTML Sample" w:semiHidden="1" w:unhideWhenUsed="1"/>
+    <w:lsdException w:name="HTML Typewriter" w:semiHidden="1" w:unhideWhenUsed="1"/>
+    <w:lsdException w:name="HTML Variable" w:semiHidden="1" w:unhideWhenUsed="1"/>
+    <w:lsdException w:name="Normal Table" w:semiHidden="1" w:unhideWhenUsed="1"/>
+    <w:lsdException w:name="annotation subject" w:semiHidden="1" w:unhideWhenUsed="1"/>
+    <w:lsdException w:name="No List" w:semiHidden="1" w:unhideWhenUsed="1"/>
+    <w:lsdException w:name="Outline List 1" w:semiHidden="1" w:unhideWhenUsed="1"/>
+    <w:lsdException w:name="Outline List 2" w:semiHidden="1" w:unhideWhenUsed="1"/>
+    <w:lsdException w:name="Outline List 3" w:semiHidden="1" w:unhideWhenUsed="1"/>
+    <w:lsdException w:name="Table Simple 1" w:semiHidden="1" w:unhideWhenUsed="1"/>
+    <w:lsdException w:name="Table Simple 2" w:semiHidden="1" w:unhideWhenUsed="1"/>
+    <w:lsdException w:name="Table Simple 3" w:semiHidden="1" w:unhideWhenUsed="1"/>
+    <w:lsdException w:name="Table Classic 1" w:semiHidden="1" w:unhideWhenUsed="1"/>
+    <w:lsdException w:name="Table Classic 2" w:semiHidden="1" w:unhideWhenUsed="1"/>
+    <w:lsdException w:name="Table Classic 3" w:semiHidden="1" w:unhideWhenUsed="1"/>
+    <w:lsdException w:name="Table Classic 4" w:semiHidden="1" w:unhideWhenUsed="1"/>
+    <w:lsdException w:name="Table Colorful 1" w:semiHidden="1" w:unhideWhenUsed="1"/>
+    <w:lsdException w:name="Table Colorful 2" w:semiHidden="1" w:unhideWhenUsed="1"/>
+    <w:lsdException w:name="Table Colorful 3" w:semiHidden="1" w:unhideWhenUsed="1"/>
+    <w:lsdException w:name="Table Columns 1" w:semiHidden="1" w:unhideWhenUsed="1"/>
+    <w:lsdException w:name="Table Columns 2" w:semiHidden="1" w:unhideWhenUsed="1"/>
+    <w:lsdException w:name="Table Columns 3" w:semiHidden="1" w:unhideWhenUsed="1"/>
+    <w:lsdException w:name="Table Columns 4" w:semiHidden="1" w:unhideWhenUsed="1"/>
+    <w:lsdException w:name="Table Columns 5" w:semiHidden="1" w:unhideWhenUsed="1"/>
+    <w:lsdException w:name="Table Grid 1" w:semiHidden="1" w:unhideWhenUsed="1"/>
+    <w:lsdException w:name="Table Grid 2" w:semiHidden="1" w:unhideWhenUsed="1"/>
+    <w:lsdException w:name="Table Grid 3" w:semiHidden="1" w:unhideWhenUsed="1"/>
+    <w:lsdException w:name="Table Grid 4" w:semiHidden="1" w:unhideWhenUsed="1"/>
+    <w:lsdException w:name="Table Grid 5" w:semiHidden="1" w:unhideWhenUsed="1"/>
+    <w:lsdException w:name="Table Grid 6" w:semiHidden="1" w:unhideWhenUsed="1"/>
+    <w:lsdException w:name="Table Grid 7" w:semiHidden="1" w:unhideWhenUsed="1"/>
+    <w:lsdException w:name="Table Grid 8" w:semiHidden="1" w:unhideWhenUsed="1"/>
+    <w:lsdException w:name="Table List 1" w:semiHidden="1" w:unhideWhenUsed="1"/>
+    <w:lsdException w:name="Table List 2" w:semiHidden="1" w:unhideWhenUsed="1"/>
+    <w:lsdException w:name="Table List 3" w:semiHidden="1" w:unhideWhenUsed="1"/>
+    <w:lsdException w:name="Table List 4" w:semiHidden="1" w:unhideWhenUsed="1"/>
+    <w:lsdException w:name="Table List 5" w:semiHidden="1" w:unhideWhenUsed="1"/>
+    <w:lsdException w:name="Table List 6" w:semiHidden="1" w:unhideWhenUsed="1"/>
+    <w:lsdException w:name="Table List 7" w:semiHidden="1" w:unhideWhenUsed="1"/>
+    <w:lsdException w:name="Table List 8" w:semiHidden="1" w:unhideWhenUsed="1"/>
+    <w:lsdException w:name="Table 3D effects 1" w:semiHidden="1" w:unhideWhenUsed="1"/>
+    <w:lsdException w:name="Table 3D effects 2" w:semiHidden="1" w:unhideWhenUsed="1"/>
+    <w:lsdException w:name="Table 3D effects 3" w:semiHidden="1" w:unhideWhenUsed="1"/>
+    <w:lsdException w:name="Table Contemporary" w:semiHidden="1" w:unhideWhenUsed="1"/>
+    <w:lsdException w:name="Table Elegant" w:semiHidden="1" w:unhideWhenUsed="1"/>
+    <w:lsdException w:name="Table Professional" w:semiHidden="1" w:unhideWhenUsed="1"/>
+    <w:lsdException w:name="Table Subtle 1" w:semiHidden="1" w:unhideWhenUsed="1"/>
+    <w:lsdException w:name="Table Subtle 2" w:semiHidden="1" w:unhideWhenUsed="1"/>
+    <w:lsdException w:name="Table Web 1" w:semiHidden="1" w:unhideWhenUsed="1"/>
+    <w:lsdException w:name="Table Web 2" w:semiHidden="1" w:unhideWhenUsed="1"/>
+    <w:lsdException w:name="Table Web 3" w:semiHidden="1" w:unhideWhenUsed="1"/>
+    <w:lsdException w:name="Balloon Text" w:semiHidden="1" w:unhideWhenUsed="1"/>
+    <w:lsdException w:name="Table Grid" w:uiPriority="39"/>
+    <w:lsdException w:name="Table Theme" w:semiHidden="1" w:unhideWhenUsed="1"/>
+    <w:lsdException w:name="Placeholder Text" w:semiHidden="1"/>
+    <w:lsdException w:name="No Spacing" w:uiPriority="1" w:qFormat="1"/>
+    <w:lsdException w:name="Light Shading" w:uiPriority="60"/>
+    <w:lsdException w:name="Light List" w:uiPriority="61"/>
+    <w:lsdException w:name="Light Grid" w:uiPriority="62"/>
+    <w:lsdException w:name="Medium Shading 1" w:uiPriority="63"/>
+    <w:lsdException w:name="Medium Shading 2" w:uiPriority="64"/>
+    <w:lsdException w:name="Medium List 1" w:uiPriority="65"/>
+    <w:lsdException w:name="Medium List 2" w:uiPriority="66"/>
+    <w:lsdException w:name="Medium Grid 1" w:uiPriority="67"/>
+    <w:lsdException w:name="Medium Grid 2" w:uiPriority="68"/>
+    <w:lsdException w:name="Medium Grid 3" w:uiPriority="69"/>
+    <w:lsdException w:name="Dark List" w:uiPriority="70"/>
+    <w:lsdException w:name="Colorful Shading" w:uiPriority="71"/>
+    <w:lsdException w:name="Colorful List" w:uiPriority="72"/>
+    <w:lsdException w:name="Colorful Grid" w:uiPriority="73"/>
+    <w:lsdException w:name="Light Shading Accent 1" w:uiPriority="60"/>
+    <w:lsdException w:name="Light List Accent 1" w:uiPriority="61"/>
+    <w:lsdException w:name="Light Grid Accent 1" w:uiPriority="62"/>
+    <w:lsdException w:name="Medium Shading 1 Accent 1" w:uiPriority="63"/>
+    <w:lsdException w:name="Medium Shading 2 Accent 1" w:uiPriority="64"/>
+    <w:lsdException w:name="Medium List 1 Accent 1" w:uiPriority="65"/>
+    <w:lsdException w:name="Revision" w:semiHidden="1"/>
+    <w:lsdException w:name="List Paragraph" w:uiPriority="34" w:qFormat="1"/>
+    <w:lsdException w:name="Quote" w:uiPriority="29" w:qFormat="1"/>
+    <w:lsdException w:name="Intense Quote" w:uiPriority="30" w:qFormat="1"/>
+    <w:lsdException w:name="Medium List 2 Accent 1" w:uiPriority="66"/>
+    <w:lsdException w:name="Medium Grid 1 Accent 1" w:uiPriority="67"/>
+    <w:lsdException w:name="Medium Grid 2 Accent 1" w:uiPriority="68"/>
+    <w:lsdException w:name="Medium Grid 3 Accent 1" w:uiPriority="69"/>
+    <w:lsdException w:name="Dark List Accent 1" w:uiPriority="70"/>
+    <w:lsdException w:name="Colorful Shading Accent 1" w:uiPriority="71"/>
+    <w:lsdException w:name="Colorful List Accent 1" w:uiPriority="72"/>
+    <w:lsdException w:name="Colorful Grid Accent 1" w:uiPriority="73"/>
+    <w:lsdException w:name="Light Shading Accent 2" w:uiPriority="60"/>
+    <w:lsdException w:name="Light List Accent 2" w:uiPriority="61"/>
+    <w:lsdException w:name="Light Grid Accent 2" w:uiPriority="62"/>
+    <w:lsdException w:name="Medium Shading 1 Accent 2" w:uiPriority="63"/>
+    <w:lsdException w:name="Medium Shading 2 Accent 2" w:uiPriority="64"/>
+    <w:lsdException w:name="Medium List 1 Accent 2" w:uiPriority="65"/>
+    <w:lsdException w:name="Medium List 2 Accent 2" w:uiPriority="66"/>
+    <w:lsdException w:name="Medium Grid 1 Accent 2" w:uiPriority="67"/>
+    <w:lsdException w:name="Medium Grid 2 Accent 2" w:uiPriority="68"/>
+    <w:lsdException w:name="Medium Grid 3 Accent 2" w:uiPriority="69"/>
+    <w:lsdException w:name="Dark List Accent 2" w:uiPriority="70"/>
+    <w:lsdException w:name="Colorful Shading Accent 2" w:uiPriority="71"/>
+    <w:lsdException w:name="Colorful List Accent 2" w:uiPriority="72"/>
+    <w:lsdException w:name="Colorful Grid Accent 2" w:uiPriority="73"/>
+    <w:lsdException w:name="Light Shading Accent 3" w:uiPriority="60"/>
+    <w:lsdException w:name="Light List Accent 3" w:uiPriority="61"/>
+    <w:lsdException w:name="Light Grid Accent 3" w:uiPriority="62"/>
+    <w:lsdException w:name="Medium Shading 1 Accent 3" w:uiPriority="63"/>
+    <w:lsdException w:name="Medium Shading 2 Accent 3" w:uiPriority="64"/>
+    <w:lsdException w:name="Medium List 1 Accent 3" w:uiPriority="65"/>
+    <w:lsdException w:name="Medium List 2 Accent 3" w:uiPriority="66"/>
+    <w:lsdException w:name="Medium Grid 1 Accent 3" w:uiPriority="67"/>
+    <w:lsdException w:name="Medium Grid 2 Accent 3" w:uiPriority="68"/>
+    <w:lsdException w:name="Medium Grid 3 Accent 3" w:uiPriority="69"/>
+    <w:lsdException w:name="Dark List Accent 3" w:uiPriority="70"/>
+    <w:lsdException w:name="Colorful Shading Accent 3" w:uiPriority="71"/>
+    <w:lsdException w:name="Colorful List Accent 3" w:uiPriority="72"/>
+    <w:lsdException w:name="Colorful Grid Accent 3" w:uiPriority="73"/>
+    <w:lsdException w:name="Light Shading Accent 4" w:uiPriority="60"/>
+    <w:lsdException w:name="Light List Accent 4" w:uiPriority="61"/>
+    <w:lsdException w:name="Light Grid Accent 4" w:uiPriority="62"/>
+    <w:lsdException w:name="Medium Shading 1 Accent 4" w:uiPriority="63"/>
+    <w:lsdException w:name="Medium Shading 2 Accent 4" w:uiPriority="64"/>
+    <w:lsdException w:name="Medium List 1 Accent 4" w:uiPriority="65"/>
+    <w:lsdException w:name="Medium List 2 Accent 4" w:uiPriority="66"/>
+    <w:lsdException w:name="Medium Grid 1 Accent 4" w:uiPriority="67"/>
+    <w:lsdException w:name="Medium Grid 2 Accent 4" w:uiPriority="68"/>
+    <w:lsdException w:name="Medium Grid 3 Accent 4" w:uiPriority="69"/>
+    <w:lsdException w:name="Dark List Accent 4" w:uiPriority="70"/>
+    <w:lsdException w:name="Colorful Shading Accent 4" w:uiPriority="71"/>
+    <w:lsdException w:name="Colorful List Accent 4" w:uiPriority="72"/>
+    <w:lsdException w:name="Colorful Grid Accent 4" w:uiPriority="73"/>
+    <w:lsdException w:name="Light Shading Accent 5" w:uiPriority="60"/>
+    <w:lsdException w:name="Light List Accent 5" w:uiPriority="61"/>
+    <w:lsdException w:name="Light Grid Accent 5" w:uiPriority="62"/>
+    <w:lsdException w:name="Medium Shading 1 Accent 5" w:uiPriority="63"/>
+    <w:lsdException w:name="Medium Shading 2 Accent 5" w:uiPriority="64"/>
+    <w:lsdException w:name="Medium List 1 Accent 5" w:uiPriority="65"/>
+    <w:lsdException w:name="Medium List 2 Accent 5" w:uiPriority="66"/>
+    <w:lsdException w:name="Medium Grid 1 Accent 5" w:uiPriority="67"/>
+    <w:lsdException w:name="Medium Grid 2 Accent 5" w:uiPriority="68"/>
+    <w:lsdException w:name="Medium Grid 3 Accent 5" w:uiPriority="69"/>
+    <w:lsdException w:name="Dark List Accent 5" w:uiPriority="70"/>
+    <w:lsdException w:name="Colorful Shading Accent 5" w:uiPriority="71"/>
+    <w:lsdException w:name="Colorful List Accent 5" w:uiPriority="72"/>
+    <w:lsdException w:name="Colorful Grid Accent 5" w:uiPriority="73"/>
+    <w:lsdException w:name="Light Shading Accent 6" w:uiPriority="60"/>
+    <w:lsdException w:name="Light List Accent 6" w:uiPriority="61"/>
+    <w:lsdException w:name="Light Grid Accent 6" w:uiPriority="62"/>
+    <w:lsdException w:name="Medium Shading 1 Accent 6" w:uiPriority="63"/>
+    <w:lsdException w:name="Medium Shading 2 Accent 6" w:uiPriority="64"/>
+    <w:lsdException w:name="Medium List 1 Accent 6" w:uiPriority="65"/>
+    <w:lsdException w:name="Medium List 2 Accent 6" w:uiPriority="66"/>
+    <w:lsdException w:name="Medium Grid 1 Accent 6" w:uiPriority="67"/>
+    <w:lsdException w:name="Medium Grid 2 Accent 6" w:uiPriority="68"/>
+    <w:lsdException w:name="Medium Grid 3 Accent 6" w:uiPriority="69"/>
+    <w:lsdException w:name="Dark List Accent 6" w:uiPriority="70"/>
+    <w:lsdException w:name="Colorful Shading Accent 6" w:uiPriority="71"/>
+    <w:lsdException w:name="Colorful List Accent 6" w:uiPriority="72"/>
+    <w:lsdException w:name="Colorful Grid Accent 6" w:uiPriority="73"/>
+    <w:lsdException w:name="Subtle Emphasis" w:uiPriority="19" w:qFormat="1"/>
+    <w:lsdException w:name="Intense Emphasis" w:uiPriority="21" w:qFormat="1"/>
+    <w:lsdException w:name="Subtle Reference" w:uiPriority="31" w:qFormat="1"/>
+    <w:lsdException w:name="Intense Reference" w:uiPriority="32" w:qFormat="1"/>
+    <w:lsdException w:name="Book Title" w:uiPriority="33" w:qFormat="1"/>
+    <w:lsdException w:name="Bibliography" w:semiHidden="1" w:uiPriority="37" w:unhideWhenUsed="1"/>
+    <w:lsdException w:name="TOC Heading" w:semiHidden="1" w:uiPriority="39" w:unhideWhenUsed="1" w:qFormat="1"/>
+    <w:lsdException w:name="Plain Table 1" w:uiPriority="41"/>
+    <w:lsdException w:name="Plain Table 2" w:uiPriority="42"/>
+    <w:lsdException w:name="Plain Table 3" w:uiPriority="43"/>
+    <w:lsdException w:name="Plain Table 4" w:uiPriority="44"/>
+    <w:lsdException w:name="Plain Table 5" w:uiPriority="45"/>
+    <w:lsdException w:name="Grid Table Light" w:uiPriority="40"/>
+    <w:lsdException w:name="Grid Table 1 Light" w:uiPriority="46"/>
+    <w:lsdException w:name="Grid Table 2" w:uiPriority="47"/>
+    <w:lsdException w:name="Grid Table 3" w:uiPriority="48"/>
+    <w:lsdException w:name="Grid Table 4" w:uiPriority="49"/>
+    <w:lsdException w:name="Grid Table 5 Dark" w:uiPriority="50"/>
+    <w:lsdException w:name="Grid Table 6 Colorful" w:uiPriority="51"/>
+    <w:lsdException w:name="Grid Table 7 Colorful" w:uiPriority="52"/>
+    <w:lsdException w:name="Grid Table 1 Light Accent 1" w:uiPriority="46"/>
+    <w:lsdException w:name="Grid Table 2 Accent 1" w:uiPriority="47"/>
+    <w:lsdException w:name="Grid Table 3 Accent 1" w:uiPriority="48"/>
+    <w:lsdException w:name="Grid Table 4 Accent 1" w:uiPriority="49"/>
+    <w:lsdException w:name="Grid Table 5 Dark Accent 1" w:uiPriority="50"/>
+    <w:lsdException w:name="Grid Table 6 Colorful Accent 1" w:uiPriority="51"/>
+    <w:lsdException w:name="Grid Table 7 Colorful Accent 1" w:uiPriority="52"/>
+    <w:lsdException w:name="Grid Table 1 Light Accent 2" w:uiPriority="46"/>
+    <w:lsdException w:name="Grid Table 2 Accent 2" w:uiPriority="47"/>
+    <w:lsdException w:name="Grid Table 3 Accent 2" w:uiPriority="48"/>
+    <w:lsdException w:name="Grid Table 4 Accent 2" w:uiPriority="49"/>
+    <w:lsdException w:name="Grid Table 5 Dark Accent 2" w:uiPriority="50"/>
+    <w:lsdException w:name="Grid Table 6 Colorful Accent 2" w:uiPriority="51"/>
+    <w:lsdException w:name="Grid Table 7 Colorful Accent 2" w:uiPriority="52"/>
+    <w:lsdException w:name="Grid Table 1 Light Accent 3" w:uiPriority="46"/>
+    <w:lsdException w:name="Grid Table 2 Accent 3" w:uiPriority="47"/>
+    <w:lsdException w:name="Grid Table 3 Accent 3" w:uiPriority="48"/>
+    <w:lsdException w:name="Grid Table 4 Accent 3" w:uiPriority="49"/>
+    <w:lsdException w:name="Grid Table 5 Dark Accent 3" w:uiPriority="50"/>
+    <w:lsdException w:name="Grid Table 6 Colorful Accent 3" w:uiPriority="51"/>
+    <w:lsdException w:name="Grid Table 7 Colorful Accent 3" w:uiPriority="52"/>
+    <w:lsdException w:name="Grid Table 1 Light Accent 4" w:uiPriority="46"/>
+    <w:lsdException w:name="Grid Table 2 Accent 4" w:uiPriority="47"/>
+    <w:lsdException w:name="Grid Table 3 Accent 4" w:uiPriority="48"/>
+    <w:lsdException w:name="Grid Table 4 Accent 4" w:uiPriority="49"/>
+    <w:lsdException w:name="Grid Table 5 Dark Accent 4" w:uiPriority="50"/>
+    <w:lsdException w:name="Grid Table 6 Colorful Accent 4" w:uiPriority="51"/>
+    <w:lsdException w:name="Grid Table 7 Colorful Accent 4" w:uiPriority="52"/>
+    <w:lsdException w:name="Grid Table 1 Light Accent 5" w:uiPriority="46"/>
+    <w:lsdException w:name="Grid Table 2 Accent 5" w:uiPriority="47"/>
+    <w:lsdException w:name="Grid Table 3 Accent 5" w:uiPriority="48"/>
+    <w:lsdException w:name="Grid Table 4 Accent 5" w:uiPriority="49"/>
+    <w:lsdException w:name="Grid Table 5 Dark Accent 5" w:uiPriority="50"/>
+    <w:lsdException w:name="Grid Table 6 Colorful Accent 5" w:uiPriority="51"/>
+    <w:lsdException w:name="Grid Table 7 Colorful Accent 5" w:uiPriority="52"/>
+    <w:lsdException w:name="Grid Table 1 Light Accent 6" w:uiPriority="46"/>
+    <w:lsdException w:name="Grid Table 2 Accent 6" w:uiPriority="47"/>
+    <w:lsdException w:name="Grid Table 3 Accent 6" w:uiPriority="48"/>
+    <w:lsdException w:name="Grid Table 4 Accent 6" w:uiPriority="49"/>
+    <w:lsdException w:name="Grid Table 5 Dark Accent 6" w:uiPriority="50"/>
+    <w:lsdException w:name="Grid Table 6 Colorful Accent 6" w:uiPriority="51"/>
+    <w:lsdException w:name="Grid Table 7 Colorful Accent 6" w:uiPriority="52"/>
+    <w:lsdException w:name="List Table 1 Light" w:uiPriority="46"/>
+    <w:lsdException w:name="List Table 2" w:uiPriority="47"/>
+    <w:lsdException w:name="List Table 3" w:uiPriority="48"/>
+    <w:lsdException w:name="List Table 4" w:uiPriority="49"/>
+    <w:lsdException w:name="List Table 5 Dark" w:uiPriority="50"/>
+    <w:lsdException w:name="List Table 6 Colorful" w:uiPriority="51"/>
+    <w:lsdException w:name="List Table 7 Colorful" w:uiPriority="52"/>
+    <w:lsdException w:name="List Table 1 Light Accent 1" w:uiPriority="46"/>
+    <w:lsdException w:name="List Table 2 Accent 1" w:uiPriority="47"/>
+    <w:lsdException w:name="List Table 3 Accent 1" w:uiPriority="48"/>
+    <w:lsdException w:name="List Table 4 Accent 1" w:uiPriority="49"/>
+    <w:lsdException w:name="List Table 5 Dark Accent 1" w:uiPriority="50"/>
+    <w:lsdException w:name="List Table 6 Colorful Accent 1" w:uiPriority="51"/>
+    <w:lsdException w:name="List Table 7 Colorful Accent 1" w:uiPriority="52"/>
+    <w:lsdException w:name="List Table 1 Light Accent 2" w:uiPriority="46"/>
+    <w:lsdException w:name="List Table 2 Accent 2" w:uiPriority="47"/>
+    <w:lsdException w:name="List Table 3 Accent 2" w:uiPriority="48"/>
+    <w:lsdException w:name="List Table 4 Accent 2" w:uiPriority="49"/>
+    <w:lsdException w:name="List Table 5 Dark Accent 2" w:uiPriority="50"/>
+    <w:lsdException w:name="List Table 6 Colorful Accent 2" w:uiPriority="51"/>
+    <w:lsdException w:name="List Table 7 Colorful Accent 2" w:uiPriority="52"/>
+    <w:lsdException w:name="List Table 1 Light Accent 3" w:uiPriority="46"/>
+    <w:lsdException w:name="List Table 2 Accent 3" w:uiPriority="47"/>
+    <w:lsdException w:name="List Table 3 Accent 3" w:uiPriority="48"/>
+    <w:lsdException w:name="List Table 4 Accent 3" w:uiPriority="49"/>
+    <w:lsdException w:name="List Table 5 Dark Accent 3" w:uiPriority="50"/>
+    <w:lsdException w:name="List Table 6 Colorful Accent 3" w:uiPriority="51"/>
+    <w:lsdException w:name="List Table 7 Colorful Accent 3" w:uiPriority="52"/>
+    <w:lsdException w:name="List Table 1 Light Accent 4" w:uiPriority="46"/>
+    <w:lsdException w:name="List Table 2 Accent 4" w:uiPriority="47"/>
+    <w:lsdException w:name="List Table 3 Accent 4" w:uiPriority="48"/>
+    <w:lsdException w:name="List Table 4 Accent 4" w:uiPriority="49"/>
+    <w:lsdException w:name="List Table 5 Dark Accent 4" w:uiPriority="50"/>
+    <w:lsdException w:name="List Table 6 Colorful Accent 4" w:uiPriority="51"/>
+    <w:lsdException w:name="List Table 7 Colorful Accent 4" w:uiPriority="52"/>
+    <w:lsdException w:name="List Table 1 Light Accent 5" w:uiPriority="46"/>
+    <w:lsdException w:name="List Table 2 Accent 5" w:uiPriority="47"/>
+    <w:lsdException w:name="List Table 3 Accent 5" w:uiPriority="48"/>
+    <w:lsdException w:name="List Table 4 Accent 5" w:uiPriority="49"/>
+    <w:lsdException w:name="List Table 5 Dark Accent 5" w:uiPriority="50"/>
+    <w:lsdException w:name="List Table 6 Colorful Accent 5" w:uiPriority="51"/>
+    <w:lsdException w:name="List Table 7 Colorful Accent 5" w:uiPriority="52"/>
+    <w:lsdException w:name="List Table 1 Light Accent 6" w:uiPriority="46"/>
+    <w:lsdException w:name="List Table 2 Accent 6" w:uiPriority="47"/>
+    <w:lsdException w:name="List Table 3 Accent 6" w:uiPriority="48"/>
+    <w:lsdException w:name="List Table 4 Accent 6" w:uiPriority="49"/>
+    <w:lsdException w:name="List Table 5 Dark Accent 6" w:uiPriority="50"/>
+    <w:lsdException w:name="List Table 6 Colorful Accent 6" w:uiPriority="51"/>
+    <w:lsdException w:name="List Table 7 Colorful Accent 6" w:uiPriority="52"/>
   </w:latentStyles>
   <w:style w:type="paragraph" w:default="1" w:styleId="Normal">
     <w:name w:val="Normal"/>
@@ -3597,7 +3749,6 @@
     <w:uiPriority w:val="99"/>
     <w:semiHidden/>
     <w:unhideWhenUsed/>
-    <w:qFormat/>
     <w:tblPr>
       <w:tblInd w:w="0" w:type="dxa"/>
       <w:tblCellMar>
@@ -4056,7 +4207,7 @@
   <a:extraClrSchemeLst/>
   <a:extLst>
     <a:ext uri="{05A4C25C-085E-4340-85A3-A5531E510DB2}">
-      <thm15:themeFamily xmlns:thm15="http://schemas.microsoft.com/office/thememl/2012/main" xmlns="" name="Office Theme" id="{62F939B6-93AF-4DB8-9C6B-D6C7DFDC589F}" vid="{4A3C46E8-61CC-4603-A589-7422A47A8E4A}"/>
+      <thm15:themeFamily xmlns:thm15="http://schemas.microsoft.com/office/thememl/2012/main" name="Office Theme" id="{62F939B6-93AF-4DB8-9C6B-D6C7DFDC589F}" vid="{4A3C46E8-61CC-4603-A589-7422A47A8E4A}"/>
     </a:ext>
   </a:extLst>
 </a:theme>
@@ -4067,7 +4218,7 @@
 </file>
 
 <file path=customXml/itemProps1.xml><?xml version="1.0" encoding="utf-8"?>
-<ds:datastoreItem xmlns:ds="http://schemas.openxmlformats.org/officeDocument/2006/customXml" ds:itemID="{0D791202-7347-4946-A497-028625B58B2E}">
+<ds:datastoreItem xmlns:ds="http://schemas.openxmlformats.org/officeDocument/2006/customXml" ds:itemID="{85CDA8B2-2AED-4983-B580-4D796DA35819}">
   <ds:schemaRefs>
     <ds:schemaRef ds:uri="http://schemas.openxmlformats.org/officeDocument/2006/bibliography"/>
   </ds:schemaRefs>

</xml_diff>

<commit_message>
Revert "ajout refresh menu principal hotel"
This reverts commit 1b0b827ca042d49a98aa449914eb240f9f39d5a5.
</commit_message>
<xml_diff>
--- a/CAHIER DES CHARGES PPE.docx
+++ b/CAHIER DES CHARGES PPE.docx
@@ -1,6 +1,6 @@
 
 <file path=word/document.xml><?xml version="1.0" encoding="utf-8"?>
-<w:document xmlns:wpc="http://schemas.microsoft.com/office/word/2010/wordprocessingCanvas" xmlns:mc="http://schemas.openxmlformats.org/markup-compatibility/2006" xmlns:o="urn:schemas-microsoft-com:office:office" xmlns:r="http://schemas.openxmlformats.org/officeDocument/2006/relationships" xmlns:m="http://schemas.openxmlformats.org/officeDocument/2006/math" xmlns:v="urn:schemas-microsoft-com:vml" xmlns:wp14="http://schemas.microsoft.com/office/word/2010/wordprocessingDrawing" xmlns:wp="http://schemas.openxmlformats.org/drawingml/2006/wordprocessingDrawing" xmlns:w10="urn:schemas-microsoft-com:office:word" xmlns:w="http://schemas.openxmlformats.org/wordprocessingml/2006/main" xmlns:w14="http://schemas.microsoft.com/office/word/2010/wordml" xmlns:w15="http://schemas.microsoft.com/office/word/2012/wordml" xmlns:wpg="http://schemas.microsoft.com/office/word/2010/wordprocessingGroup" xmlns:wpi="http://schemas.microsoft.com/office/word/2010/wordprocessingInk" xmlns:wne="http://schemas.microsoft.com/office/word/2006/wordml" xmlns:wps="http://schemas.microsoft.com/office/word/2010/wordprocessingShape" mc:Ignorable="w14 w15 wp14">
+<w:document xmlns:ve="http://schemas.openxmlformats.org/markup-compatibility/2006" xmlns:o="urn:schemas-microsoft-com:office:office" xmlns:r="http://schemas.openxmlformats.org/officeDocument/2006/relationships" xmlns:m="http://schemas.openxmlformats.org/officeDocument/2006/math" xmlns:v="urn:schemas-microsoft-com:vml" xmlns:wp="http://schemas.openxmlformats.org/drawingml/2006/wordprocessingDrawing" xmlns:w10="urn:schemas-microsoft-com:office:word" xmlns:w="http://schemas.openxmlformats.org/wordprocessingml/2006/main" xmlns:wne="http://schemas.microsoft.com/office/word/2006/wordml">
   <w:body>
     <w:p>
       <w:pPr>
@@ -45,7 +45,7 @@
                     <a:blip r:embed="rId8" cstate="print">
                       <a:extLst>
                         <a:ext uri="{28A0092B-C50C-407E-A947-70E740481C1C}">
-                          <a14:useLocalDpi xmlns:a14="http://schemas.microsoft.com/office/drawing/2010/main" val="0"/>
+                          <a14:useLocalDpi xmlns:a14="http://schemas.microsoft.com/office/drawing/2010/main" xmlns:wps="http://schemas.microsoft.com/office/word/2010/wordprocessingShape" xmlns:wpi="http://schemas.microsoft.com/office/word/2010/wordprocessingInk" xmlns:wpg="http://schemas.microsoft.com/office/word/2010/wordprocessingGroup" xmlns:w15="http://schemas.microsoft.com/office/word/2012/wordml" xmlns:w14="http://schemas.microsoft.com/office/word/2010/wordml" xmlns:w="http://schemas.openxmlformats.org/wordprocessingml/2006/main" xmlns:w10="urn:schemas-microsoft-com:office:word" xmlns:wp14="http://schemas.microsoft.com/office/word/2010/wordprocessingDrawing" xmlns:v="urn:schemas-microsoft-com:vml" xmlns:o="urn:schemas-microsoft-com:office:office" xmlns:mc="http://schemas.openxmlformats.org/markup-compatibility/2006" xmlns:wpc="http://schemas.microsoft.com/office/word/2010/wordprocessingCanvas" xmlns="" val="0"/>
                         </a:ext>
                       </a:extLst>
                     </a:blip>
@@ -317,7 +317,7 @@
                     <a:blip r:embed="rId9" cstate="print">
                       <a:extLst>
                         <a:ext uri="{28A0092B-C50C-407E-A947-70E740481C1C}">
-                          <a14:useLocalDpi xmlns:a14="http://schemas.microsoft.com/office/drawing/2010/main" val="0"/>
+                          <a14:useLocalDpi xmlns:a14="http://schemas.microsoft.com/office/drawing/2010/main" xmlns:wps="http://schemas.microsoft.com/office/word/2010/wordprocessingShape" xmlns:wpi="http://schemas.microsoft.com/office/word/2010/wordprocessingInk" xmlns:wpg="http://schemas.microsoft.com/office/word/2010/wordprocessingGroup" xmlns:w15="http://schemas.microsoft.com/office/word/2012/wordml" xmlns:w14="http://schemas.microsoft.com/office/word/2010/wordml" xmlns:w="http://schemas.openxmlformats.org/wordprocessingml/2006/main" xmlns:w10="urn:schemas-microsoft-com:office:word" xmlns:wp14="http://schemas.microsoft.com/office/word/2010/wordprocessingDrawing" xmlns:v="urn:schemas-microsoft-com:vml" xmlns:o="urn:schemas-microsoft-com:office:office" xmlns:mc="http://schemas.openxmlformats.org/markup-compatibility/2006" xmlns:wpc="http://schemas.microsoft.com/office/word/2010/wordprocessingCanvas" xmlns="" val="0"/>
                         </a:ext>
                       </a:extLst>
                     </a:blip>
@@ -531,7 +531,7 @@
                     <a:blip r:embed="rId10" cstate="print">
                       <a:extLst>
                         <a:ext uri="{28A0092B-C50C-407E-A947-70E740481C1C}">
-                          <a14:useLocalDpi xmlns:a14="http://schemas.microsoft.com/office/drawing/2010/main" val="0"/>
+                          <a14:useLocalDpi xmlns:a14="http://schemas.microsoft.com/office/drawing/2010/main" xmlns:wps="http://schemas.microsoft.com/office/word/2010/wordprocessingShape" xmlns:wpi="http://schemas.microsoft.com/office/word/2010/wordprocessingInk" xmlns:wpg="http://schemas.microsoft.com/office/word/2010/wordprocessingGroup" xmlns:w15="http://schemas.microsoft.com/office/word/2012/wordml" xmlns:w14="http://schemas.microsoft.com/office/word/2010/wordml" xmlns:w="http://schemas.openxmlformats.org/wordprocessingml/2006/main" xmlns:w10="urn:schemas-microsoft-com:office:word" xmlns:wp14="http://schemas.microsoft.com/office/word/2010/wordprocessingDrawing" xmlns:v="urn:schemas-microsoft-com:vml" xmlns:o="urn:schemas-microsoft-com:office:office" xmlns:mc="http://schemas.openxmlformats.org/markup-compatibility/2006" xmlns:wpc="http://schemas.microsoft.com/office/word/2010/wordprocessingCanvas" xmlns="" val="0"/>
                         </a:ext>
                       </a:extLst>
                     </a:blip>
@@ -562,7 +562,7 @@
                     </a:effectLst>
                     <a:extLst>
                       <a:ext uri="{53640926-AAD7-44D8-BBD7-CCE9431645EC}">
-                        <a14:shadowObscured xmlns:a14="http://schemas.microsoft.com/office/drawing/2010/main"/>
+                        <a14:shadowObscured xmlns:a14="http://schemas.microsoft.com/office/drawing/2010/main" xmlns:wps="http://schemas.microsoft.com/office/word/2010/wordprocessingShape" xmlns:wpi="http://schemas.microsoft.com/office/word/2010/wordprocessingInk" xmlns:wpg="http://schemas.microsoft.com/office/word/2010/wordprocessingGroup" xmlns:w15="http://schemas.microsoft.com/office/word/2012/wordml" xmlns:w14="http://schemas.microsoft.com/office/word/2010/wordml" xmlns:w="http://schemas.openxmlformats.org/wordprocessingml/2006/main" xmlns:w10="urn:schemas-microsoft-com:office:word" xmlns:wp14="http://schemas.microsoft.com/office/word/2010/wordprocessingDrawing" xmlns:v="urn:schemas-microsoft-com:vml" xmlns:o="urn:schemas-microsoft-com:office:office" xmlns:mc="http://schemas.openxmlformats.org/markup-compatibility/2006" xmlns:wpc="http://schemas.microsoft.com/office/word/2010/wordprocessingCanvas" xmlns=""/>
                       </a:ext>
                     </a:extLst>
                   </pic:spPr>
@@ -843,7 +843,7 @@
             <v:path o:extrusionok="f" gradientshapeok="t" o:connecttype="rect"/>
             <o:lock v:ext="edit" aspectratio="t"/>
           </v:shapetype>
-          <v:shape id="_x0000_i1025" type="#_x0000_t75" style="width:453.75pt;height:339.9pt">
+          <v:shape id="_x0000_i1025" type="#_x0000_t75" style="width:453.75pt;height:339.75pt">
             <v:imagedata r:id="rId11" o:title="circuits"/>
           </v:shape>
         </w:pict>
@@ -863,7 +863,7 @@
           <w:rFonts w:ascii="Myriad Set Pro" w:hAnsi="Myriad Set Pro"/>
         </w:rPr>
         <w:pict>
-          <v:shape id="_x0000_i1026" type="#_x0000_t75" style="width:453.75pt;height:232.75pt">
+          <v:shape id="_x0000_i1026" type="#_x0000_t75" style="width:453.75pt;height:232.5pt">
             <v:imagedata r:id="rId12" o:title="voitures"/>
           </v:shape>
         </w:pict>
@@ -941,71 +941,99 @@
         <w:rPr>
           <w:rFonts w:ascii="Myriad Set Pro" w:hAnsi="Myriad Set Pro"/>
         </w:rPr>
-        <w:t xml:space="preserve">, Restauration, etc). </w:t>
-      </w:r>
-    </w:p>
-    <w:p>
-      <w:pPr>
-        <w:jc w:val="both"/>
-        <w:rPr>
-          <w:rFonts w:ascii="Myriad Set Pro" w:hAnsi="Myriad Set Pro"/>
-        </w:rPr>
-      </w:pPr>
-    </w:p>
-    <w:p>
-      <w:pPr>
-        <w:jc w:val="both"/>
-        <w:rPr>
-          <w:rFonts w:ascii="Myriad Set Pro" w:hAnsi="Myriad Set Pro"/>
-        </w:rPr>
-      </w:pPr>
-      <w:r>
-        <w:rPr>
-          <w:rFonts w:ascii="Myriad Set Pro" w:hAnsi="Myriad Set Pro"/>
-        </w:rPr>
-        <w:t>De plus,</w:t>
-      </w:r>
-      <w:r>
-        <w:rPr>
-          <w:rFonts w:ascii="Myriad Set Pro" w:hAnsi="Myriad Set Pro"/>
-        </w:rPr>
-        <w:t xml:space="preserve"> un bureau de  gestion national</w:t>
-      </w:r>
-      <w:bookmarkStart w:id="0" w:name="_GoBack"/>
-      <w:bookmarkEnd w:id="0"/>
-      <w:r>
-        <w:rPr>
-          <w:rFonts w:ascii="Myriad Set Pro" w:hAnsi="Myriad Set Pro"/>
-        </w:rPr>
-        <w:t xml:space="preserve"> se trouve à Paris et permet de centraliser toute l’administration des hôtels de la chaîne. </w:t>
-      </w:r>
-    </w:p>
-    <w:p>
-      <w:pPr>
-        <w:jc w:val="both"/>
-        <w:rPr>
-          <w:rFonts w:ascii="Myriad Set Pro" w:hAnsi="Myriad Set Pro"/>
-        </w:rPr>
-      </w:pPr>
-      <w:r>
-        <w:rPr>
-          <w:rFonts w:ascii="Myriad Set Pro" w:hAnsi="Myriad Set Pro"/>
-        </w:rPr>
-        <w:t xml:space="preserve">Cette centralisation est gérée grâce à deux serveurs, l’un utilisant le système propriétaire « Windows Server 2012 R2 » et l’autre utilisant le système libre « Ubuntu Server Edition ». </w:t>
-      </w:r>
-    </w:p>
-    <w:p>
-      <w:pPr>
-        <w:jc w:val="both"/>
-        <w:rPr>
-          <w:rFonts w:ascii="Myriad Set Pro" w:hAnsi="Myriad Set Pro"/>
-        </w:rPr>
-      </w:pPr>
-      <w:r>
-        <w:rPr>
-          <w:rFonts w:ascii="Myriad Set Pro" w:hAnsi="Myriad Set Pro"/>
-        </w:rPr>
-        <w:t xml:space="preserve">Le serveur Ubuntu sert à gérer toute l’administration des </w:t>
+        <w:t xml:space="preserve">, Restauration, </w:t>
+      </w:r>
+      <w:proofErr w:type="spellStart"/>
+      <w:r>
+        <w:rPr>
+          <w:rFonts w:ascii="Myriad Set Pro" w:hAnsi="Myriad Set Pro"/>
+        </w:rPr>
+        <w:t>etc</w:t>
+      </w:r>
+      <w:proofErr w:type="spellEnd"/>
+      <w:r>
+        <w:rPr>
+          <w:rFonts w:ascii="Myriad Set Pro" w:hAnsi="Myriad Set Pro"/>
+        </w:rPr>
+        <w:t xml:space="preserve">). </w:t>
+      </w:r>
+    </w:p>
+    <w:p>
+      <w:pPr>
+        <w:jc w:val="both"/>
+        <w:rPr>
+          <w:rFonts w:ascii="Myriad Set Pro" w:hAnsi="Myriad Set Pro"/>
+        </w:rPr>
+      </w:pPr>
+    </w:p>
+    <w:p>
+      <w:pPr>
+        <w:jc w:val="both"/>
+        <w:rPr>
+          <w:rFonts w:ascii="Myriad Set Pro" w:hAnsi="Myriad Set Pro"/>
+        </w:rPr>
+      </w:pPr>
+      <w:r>
+        <w:rPr>
+          <w:rFonts w:ascii="Myriad Set Pro" w:hAnsi="Myriad Set Pro"/>
+        </w:rPr>
+        <w:t xml:space="preserve">De plus, un bureau de  gestion nationale se trouve à Paris et permet de centraliser toute l’administration des hôtels de la chaîne. </w:t>
+      </w:r>
+    </w:p>
+    <w:p>
+      <w:pPr>
+        <w:jc w:val="both"/>
+        <w:rPr>
+          <w:rFonts w:ascii="Myriad Set Pro" w:hAnsi="Myriad Set Pro"/>
+        </w:rPr>
+      </w:pPr>
+      <w:r>
+        <w:rPr>
+          <w:rFonts w:ascii="Myriad Set Pro" w:hAnsi="Myriad Set Pro"/>
+        </w:rPr>
+        <w:t>Cette centralisation est gérée grâce à deux serveurs, l’un utilisant le système propriétaire « Windows Server 2012 R2 » et l’autre utilisant le système libre « </w:t>
+      </w:r>
+      <w:proofErr w:type="spellStart"/>
+      <w:r>
+        <w:rPr>
+          <w:rFonts w:ascii="Myriad Set Pro" w:hAnsi="Myriad Set Pro"/>
+        </w:rPr>
+        <w:t>Ubuntu</w:t>
+      </w:r>
+      <w:proofErr w:type="spellEnd"/>
+      <w:r>
+        <w:rPr>
+          <w:rFonts w:ascii="Myriad Set Pro" w:hAnsi="Myriad Set Pro"/>
+        </w:rPr>
+        <w:t xml:space="preserve"> Server Edition ». </w:t>
+      </w:r>
+    </w:p>
+    <w:p>
+      <w:pPr>
+        <w:jc w:val="both"/>
+        <w:rPr>
+          <w:rFonts w:ascii="Myriad Set Pro" w:hAnsi="Myriad Set Pro"/>
+        </w:rPr>
+      </w:pPr>
+      <w:r>
+        <w:rPr>
+          <w:rFonts w:ascii="Myriad Set Pro" w:hAnsi="Myriad Set Pro"/>
+        </w:rPr>
+        <w:t xml:space="preserve">Le serveur </w:t>
+      </w:r>
+      <w:proofErr w:type="spellStart"/>
+      <w:r>
+        <w:rPr>
+          <w:rFonts w:ascii="Myriad Set Pro" w:hAnsi="Myriad Set Pro"/>
+        </w:rPr>
+        <w:t>Ubuntu</w:t>
+      </w:r>
+      <w:proofErr w:type="spellEnd"/>
+      <w:r>
+        <w:rPr>
+          <w:rFonts w:ascii="Myriad Set Pro" w:hAnsi="Myriad Set Pro"/>
+        </w:rPr>
+        <w:t xml:space="preserve"> sert à gérer toute l’administration des </w:t>
       </w:r>
       <w:r>
         <w:rPr>
@@ -1017,7 +1045,21 @@
         <w:rPr>
           <w:rFonts w:ascii="Myriad Set Pro" w:hAnsi="Myriad Set Pro"/>
         </w:rPr>
-        <w:t xml:space="preserve"> humaines, et le serveur Windows sert à gérer les hôtels (réservations de chambres, de tables, etc). </w:t>
+        <w:t xml:space="preserve"> humaines, et le serveur Windows sert à gérer les hôtels (réservations de chambres, de tables, </w:t>
+      </w:r>
+      <w:proofErr w:type="spellStart"/>
+      <w:r>
+        <w:rPr>
+          <w:rFonts w:ascii="Myriad Set Pro" w:hAnsi="Myriad Set Pro"/>
+        </w:rPr>
+        <w:t>etc</w:t>
+      </w:r>
+      <w:proofErr w:type="spellEnd"/>
+      <w:r>
+        <w:rPr>
+          <w:rFonts w:ascii="Myriad Set Pro" w:hAnsi="Myriad Set Pro"/>
+        </w:rPr>
+        <w:t xml:space="preserve">). </w:t>
       </w:r>
     </w:p>
     <w:p>
@@ -1066,7 +1108,7 @@
                     <a:blip r:embed="rId14" cstate="print">
                       <a:extLst>
                         <a:ext uri="{28A0092B-C50C-407E-A947-70E740481C1C}">
-                          <a14:useLocalDpi xmlns:a14="http://schemas.microsoft.com/office/drawing/2010/main" val="0"/>
+                          <a14:useLocalDpi xmlns:a14="http://schemas.microsoft.com/office/drawing/2010/main" xmlns:wps="http://schemas.microsoft.com/office/word/2010/wordprocessingShape" xmlns:wpi="http://schemas.microsoft.com/office/word/2010/wordprocessingInk" xmlns:wpg="http://schemas.microsoft.com/office/word/2010/wordprocessingGroup" xmlns:w15="http://schemas.microsoft.com/office/word/2012/wordml" xmlns:w14="http://schemas.microsoft.com/office/word/2010/wordml" xmlns:w="http://schemas.openxmlformats.org/wordprocessingml/2006/main" xmlns:w10="urn:schemas-microsoft-com:office:word" xmlns:wp14="http://schemas.microsoft.com/office/word/2010/wordprocessingDrawing" xmlns:v="urn:schemas-microsoft-com:vml" xmlns:o="urn:schemas-microsoft-com:office:office" xmlns:mc="http://schemas.openxmlformats.org/markup-compatibility/2006" xmlns:wpc="http://schemas.microsoft.com/office/word/2010/wordprocessingCanvas" xmlns="" val="0"/>
                         </a:ext>
                       </a:extLst>
                     </a:blip>
@@ -1132,7 +1174,7 @@
                     <a:blip r:embed="rId15" cstate="print">
                       <a:extLst>
                         <a:ext uri="{28A0092B-C50C-407E-A947-70E740481C1C}">
-                          <a14:useLocalDpi xmlns:a14="http://schemas.microsoft.com/office/drawing/2010/main" val="0"/>
+                          <a14:useLocalDpi xmlns:a14="http://schemas.microsoft.com/office/drawing/2010/main" xmlns:wps="http://schemas.microsoft.com/office/word/2010/wordprocessingShape" xmlns:wpi="http://schemas.microsoft.com/office/word/2010/wordprocessingInk" xmlns:wpg="http://schemas.microsoft.com/office/word/2010/wordprocessingGroup" xmlns:w15="http://schemas.microsoft.com/office/word/2012/wordml" xmlns:w14="http://schemas.microsoft.com/office/word/2010/wordml" xmlns:w="http://schemas.openxmlformats.org/wordprocessingml/2006/main" xmlns:w10="urn:schemas-microsoft-com:office:word" xmlns:wp14="http://schemas.microsoft.com/office/word/2010/wordprocessingDrawing" xmlns:v="urn:schemas-microsoft-com:vml" xmlns:o="urn:schemas-microsoft-com:office:office" xmlns:mc="http://schemas.openxmlformats.org/markup-compatibility/2006" xmlns:wpc="http://schemas.microsoft.com/office/word/2010/wordprocessingCanvas" xmlns="" val="0"/>
                         </a:ext>
                       </a:extLst>
                     </a:blip>
@@ -1467,7 +1509,7 @@
                     <a:blip r:embed="rId16" cstate="print">
                       <a:extLst>
                         <a:ext uri="{28A0092B-C50C-407E-A947-70E740481C1C}">
-                          <a14:useLocalDpi xmlns:a14="http://schemas.microsoft.com/office/drawing/2010/main" val="0"/>
+                          <a14:useLocalDpi xmlns:a14="http://schemas.microsoft.com/office/drawing/2010/main" xmlns:wps="http://schemas.microsoft.com/office/word/2010/wordprocessingShape" xmlns:wpi="http://schemas.microsoft.com/office/word/2010/wordprocessingInk" xmlns:wpg="http://schemas.microsoft.com/office/word/2010/wordprocessingGroup" xmlns:w15="http://schemas.microsoft.com/office/word/2012/wordml" xmlns:w14="http://schemas.microsoft.com/office/word/2010/wordml" xmlns:w="http://schemas.openxmlformats.org/wordprocessingml/2006/main" xmlns:w10="urn:schemas-microsoft-com:office:word" xmlns:wp14="http://schemas.microsoft.com/office/word/2010/wordprocessingDrawing" xmlns:v="urn:schemas-microsoft-com:vml" xmlns:o="urn:schemas-microsoft-com:office:office" xmlns:mc="http://schemas.openxmlformats.org/markup-compatibility/2006" xmlns:wpc="http://schemas.microsoft.com/office/word/2010/wordprocessingCanvas" xmlns="" val="0"/>
                         </a:ext>
                       </a:extLst>
                     </a:blip>
@@ -1498,7 +1540,7 @@
                     </a:effectLst>
                     <a:extLst>
                       <a:ext uri="{53640926-AAD7-44D8-BBD7-CCE9431645EC}">
-                        <a14:shadowObscured xmlns:a14="http://schemas.microsoft.com/office/drawing/2010/main"/>
+                        <a14:shadowObscured xmlns:a14="http://schemas.microsoft.com/office/drawing/2010/main" xmlns:wps="http://schemas.microsoft.com/office/word/2010/wordprocessingShape" xmlns:wpi="http://schemas.microsoft.com/office/word/2010/wordprocessingInk" xmlns:wpg="http://schemas.microsoft.com/office/word/2010/wordprocessingGroup" xmlns:w15="http://schemas.microsoft.com/office/word/2012/wordml" xmlns:w14="http://schemas.microsoft.com/office/word/2010/wordml" xmlns:w="http://schemas.openxmlformats.org/wordprocessingml/2006/main" xmlns:w10="urn:schemas-microsoft-com:office:word" xmlns:wp14="http://schemas.microsoft.com/office/word/2010/wordprocessingDrawing" xmlns:v="urn:schemas-microsoft-com:vml" xmlns:o="urn:schemas-microsoft-com:office:office" xmlns:mc="http://schemas.openxmlformats.org/markup-compatibility/2006" xmlns:wpc="http://schemas.microsoft.com/office/word/2010/wordprocessingCanvas" xmlns=""/>
                       </a:ext>
                     </a:extLst>
                   </pic:spPr>
@@ -1708,7 +1750,7 @@
                     <a:blip r:embed="rId17" cstate="print">
                       <a:extLst>
                         <a:ext uri="{28A0092B-C50C-407E-A947-70E740481C1C}">
-                          <a14:useLocalDpi xmlns:a14="http://schemas.microsoft.com/office/drawing/2010/main" val="0"/>
+                          <a14:useLocalDpi xmlns:a14="http://schemas.microsoft.com/office/drawing/2010/main" xmlns:wps="http://schemas.microsoft.com/office/word/2010/wordprocessingShape" xmlns:wpi="http://schemas.microsoft.com/office/word/2010/wordprocessingInk" xmlns:wpg="http://schemas.microsoft.com/office/word/2010/wordprocessingGroup" xmlns:w15="http://schemas.microsoft.com/office/word/2012/wordml" xmlns:w14="http://schemas.microsoft.com/office/word/2010/wordml" xmlns:w="http://schemas.openxmlformats.org/wordprocessingml/2006/main" xmlns:w10="urn:schemas-microsoft-com:office:word" xmlns:wp14="http://schemas.microsoft.com/office/word/2010/wordprocessingDrawing" xmlns:v="urn:schemas-microsoft-com:vml" xmlns:o="urn:schemas-microsoft-com:office:office" xmlns:mc="http://schemas.openxmlformats.org/markup-compatibility/2006" xmlns:wpc="http://schemas.microsoft.com/office/word/2010/wordprocessingCanvas" xmlns="" val="0"/>
                         </a:ext>
                       </a:extLst>
                     </a:blip>
@@ -1739,7 +1781,7 @@
                     </a:effectLst>
                     <a:extLst>
                       <a:ext uri="{53640926-AAD7-44D8-BBD7-CCE9431645EC}">
-                        <a14:shadowObscured xmlns:a14="http://schemas.microsoft.com/office/drawing/2010/main"/>
+                        <a14:shadowObscured xmlns:a14="http://schemas.microsoft.com/office/drawing/2010/main" xmlns:wps="http://schemas.microsoft.com/office/word/2010/wordprocessingShape" xmlns:wpi="http://schemas.microsoft.com/office/word/2010/wordprocessingInk" xmlns:wpg="http://schemas.microsoft.com/office/word/2010/wordprocessingGroup" xmlns:w15="http://schemas.microsoft.com/office/word/2012/wordml" xmlns:w14="http://schemas.microsoft.com/office/word/2010/wordml" xmlns:w="http://schemas.openxmlformats.org/wordprocessingml/2006/main" xmlns:w10="urn:schemas-microsoft-com:office:word" xmlns:wp14="http://schemas.microsoft.com/office/word/2010/wordprocessingDrawing" xmlns:v="urn:schemas-microsoft-com:vml" xmlns:o="urn:schemas-microsoft-com:office:office" xmlns:mc="http://schemas.openxmlformats.org/markup-compatibility/2006" xmlns:wpc="http://schemas.microsoft.com/office/word/2010/wordprocessingCanvas" xmlns=""/>
                       </a:ext>
                     </a:extLst>
                   </pic:spPr>
@@ -1933,7 +1975,7 @@
                     <a:blip r:embed="rId18" cstate="print">
                       <a:extLst>
                         <a:ext uri="{28A0092B-C50C-407E-A947-70E740481C1C}">
-                          <a14:useLocalDpi xmlns:a14="http://schemas.microsoft.com/office/drawing/2010/main" val="0"/>
+                          <a14:useLocalDpi xmlns:a14="http://schemas.microsoft.com/office/drawing/2010/main" xmlns:wps="http://schemas.microsoft.com/office/word/2010/wordprocessingShape" xmlns:wpi="http://schemas.microsoft.com/office/word/2010/wordprocessingInk" xmlns:wpg="http://schemas.microsoft.com/office/word/2010/wordprocessingGroup" xmlns:w15="http://schemas.microsoft.com/office/word/2012/wordml" xmlns:w14="http://schemas.microsoft.com/office/word/2010/wordml" xmlns:w="http://schemas.openxmlformats.org/wordprocessingml/2006/main" xmlns:w10="urn:schemas-microsoft-com:office:word" xmlns:wp14="http://schemas.microsoft.com/office/word/2010/wordprocessingDrawing" xmlns:v="urn:schemas-microsoft-com:vml" xmlns:o="urn:schemas-microsoft-com:office:office" xmlns:mc="http://schemas.openxmlformats.org/markup-compatibility/2006" xmlns:wpc="http://schemas.microsoft.com/office/word/2010/wordprocessingCanvas" xmlns="" val="0"/>
                         </a:ext>
                       </a:extLst>
                     </a:blip>
@@ -1953,7 +1995,7 @@
                     </a:ln>
                     <a:extLst>
                       <a:ext uri="{53640926-AAD7-44D8-BBD7-CCE9431645EC}">
-                        <a14:shadowObscured xmlns:a14="http://schemas.microsoft.com/office/drawing/2010/main"/>
+                        <a14:shadowObscured xmlns:a14="http://schemas.microsoft.com/office/drawing/2010/main" xmlns:wps="http://schemas.microsoft.com/office/word/2010/wordprocessingShape" xmlns:wpi="http://schemas.microsoft.com/office/word/2010/wordprocessingInk" xmlns:wpg="http://schemas.microsoft.com/office/word/2010/wordprocessingGroup" xmlns:w15="http://schemas.microsoft.com/office/word/2012/wordml" xmlns:w14="http://schemas.microsoft.com/office/word/2010/wordml" xmlns:w="http://schemas.openxmlformats.org/wordprocessingml/2006/main" xmlns:w10="urn:schemas-microsoft-com:office:word" xmlns:wp14="http://schemas.microsoft.com/office/word/2010/wordprocessingDrawing" xmlns:v="urn:schemas-microsoft-com:vml" xmlns:o="urn:schemas-microsoft-com:office:office" xmlns:mc="http://schemas.openxmlformats.org/markup-compatibility/2006" xmlns:wpc="http://schemas.microsoft.com/office/word/2010/wordprocessingCanvas" xmlns=""/>
                       </a:ext>
                     </a:extLst>
                   </pic:spPr>
@@ -2102,7 +2144,10 @@
     <w:p/>
     <w:p/>
     <w:p/>
-    <w:p/>
+    <w:p>
+      <w:bookmarkStart w:id="0" w:name="_GoBack"/>
+      <w:bookmarkEnd w:id="0"/>
+    </w:p>
     <w:p>
       <w:r>
         <w:rPr>
@@ -2136,7 +2181,7 @@
                     <a:blip r:embed="rId19" cstate="print">
                       <a:extLst>
                         <a:ext uri="{28A0092B-C50C-407E-A947-70E740481C1C}">
-                          <a14:useLocalDpi xmlns:a14="http://schemas.microsoft.com/office/drawing/2010/main" val="0"/>
+                          <a14:useLocalDpi xmlns:a14="http://schemas.microsoft.com/office/drawing/2010/main" xmlns:wps="http://schemas.microsoft.com/office/word/2010/wordprocessingShape" xmlns:wpi="http://schemas.microsoft.com/office/word/2010/wordprocessingInk" xmlns:wpg="http://schemas.microsoft.com/office/word/2010/wordprocessingGroup" xmlns:w15="http://schemas.microsoft.com/office/word/2012/wordml" xmlns:w14="http://schemas.microsoft.com/office/word/2010/wordml" xmlns:w="http://schemas.openxmlformats.org/wordprocessingml/2006/main" xmlns:w10="urn:schemas-microsoft-com:office:word" xmlns:wp14="http://schemas.microsoft.com/office/word/2010/wordprocessingDrawing" xmlns:v="urn:schemas-microsoft-com:vml" xmlns:o="urn:schemas-microsoft-com:office:office" xmlns:mc="http://schemas.openxmlformats.org/markup-compatibility/2006" xmlns:wpc="http://schemas.microsoft.com/office/word/2010/wordprocessingCanvas" xmlns="" val="0"/>
                         </a:ext>
                       </a:extLst>
                     </a:blip>
@@ -2531,7 +2576,39 @@
         </w:numPr>
       </w:pPr>
       <w:r>
-        <w:t>Suite IntelliJ (PHPStorm, RubyMine, DataGrip)</w:t>
+        <w:t xml:space="preserve">Suite </w:t>
+      </w:r>
+      <w:proofErr w:type="spellStart"/>
+      <w:r>
+        <w:t>IntelliJ</w:t>
+      </w:r>
+      <w:proofErr w:type="spellEnd"/>
+      <w:r>
+        <w:t xml:space="preserve"> (</w:t>
+      </w:r>
+      <w:proofErr w:type="spellStart"/>
+      <w:r>
+        <w:t>PHPStorm</w:t>
+      </w:r>
+      <w:proofErr w:type="spellEnd"/>
+      <w:r>
+        <w:t xml:space="preserve">, </w:t>
+      </w:r>
+      <w:proofErr w:type="spellStart"/>
+      <w:r>
+        <w:t>RubyMine</w:t>
+      </w:r>
+      <w:proofErr w:type="spellEnd"/>
+      <w:r>
+        <w:t xml:space="preserve">, </w:t>
+      </w:r>
+      <w:proofErr w:type="spellStart"/>
+      <w:r>
+        <w:t>DataGrip</w:t>
+      </w:r>
+      <w:proofErr w:type="spellEnd"/>
+      <w:r>
+        <w:t>)</w:t>
       </w:r>
     </w:p>
     <w:p>
@@ -2557,6 +2634,7 @@
           <w:numId w:val="3"/>
         </w:numPr>
       </w:pPr>
+      <w:proofErr w:type="spellStart"/>
       <w:r>
         <w:t>Vi</w:t>
       </w:r>
@@ -2564,7 +2642,11 @@
         <w:t>rtua</w:t>
       </w:r>
       <w:r>
-        <w:t>lisation avec Virtual Box</w:t>
+        <w:t>lisation</w:t>
+      </w:r>
+      <w:proofErr w:type="spellEnd"/>
+      <w:r>
+        <w:t xml:space="preserve"> avec Virtual Box</w:t>
       </w:r>
     </w:p>
     <w:sectPr>
@@ -2578,7 +2660,7 @@
 </file>
 
 <file path=word/endnotes.xml><?xml version="1.0" encoding="utf-8"?>
-<w:endnotes xmlns:wpc="http://schemas.microsoft.com/office/word/2010/wordprocessingCanvas" xmlns:mc="http://schemas.openxmlformats.org/markup-compatibility/2006" xmlns:o="urn:schemas-microsoft-com:office:office" xmlns:r="http://schemas.openxmlformats.org/officeDocument/2006/relationships" xmlns:m="http://schemas.openxmlformats.org/officeDocument/2006/math" xmlns:v="urn:schemas-microsoft-com:vml" xmlns:wp14="http://schemas.microsoft.com/office/word/2010/wordprocessingDrawing" xmlns:wp="http://schemas.openxmlformats.org/drawingml/2006/wordprocessingDrawing" xmlns:w10="urn:schemas-microsoft-com:office:word" xmlns:w="http://schemas.openxmlformats.org/wordprocessingml/2006/main" xmlns:w14="http://schemas.microsoft.com/office/word/2010/wordml" xmlns:w15="http://schemas.microsoft.com/office/word/2012/wordml" xmlns:wpg="http://schemas.microsoft.com/office/word/2010/wordprocessingGroup" xmlns:wpi="http://schemas.microsoft.com/office/word/2010/wordprocessingInk" xmlns:wne="http://schemas.microsoft.com/office/word/2006/wordml" xmlns:wps="http://schemas.microsoft.com/office/word/2010/wordprocessingShape" mc:Ignorable="w14 w15 wp14">
+<w:endnotes xmlns:ve="http://schemas.openxmlformats.org/markup-compatibility/2006" xmlns:o="urn:schemas-microsoft-com:office:office" xmlns:r="http://schemas.openxmlformats.org/officeDocument/2006/relationships" xmlns:m="http://schemas.openxmlformats.org/officeDocument/2006/math" xmlns:v="urn:schemas-microsoft-com:vml" xmlns:wp="http://schemas.openxmlformats.org/drawingml/2006/wordprocessingDrawing" xmlns:w10="urn:schemas-microsoft-com:office:word" xmlns:w="http://schemas.openxmlformats.org/wordprocessingml/2006/main" xmlns:wne="http://schemas.microsoft.com/office/word/2006/wordml">
   <w:endnote w:type="separator" w:id="-1">
     <w:p>
       <w:pPr>
@@ -2603,7 +2685,7 @@
 </file>
 
 <file path=word/footnotes.xml><?xml version="1.0" encoding="utf-8"?>
-<w:footnotes xmlns:wpc="http://schemas.microsoft.com/office/word/2010/wordprocessingCanvas" xmlns:mc="http://schemas.openxmlformats.org/markup-compatibility/2006" xmlns:o="urn:schemas-microsoft-com:office:office" xmlns:r="http://schemas.openxmlformats.org/officeDocument/2006/relationships" xmlns:m="http://schemas.openxmlformats.org/officeDocument/2006/math" xmlns:v="urn:schemas-microsoft-com:vml" xmlns:wp14="http://schemas.microsoft.com/office/word/2010/wordprocessingDrawing" xmlns:wp="http://schemas.openxmlformats.org/drawingml/2006/wordprocessingDrawing" xmlns:w10="urn:schemas-microsoft-com:office:word" xmlns:w="http://schemas.openxmlformats.org/wordprocessingml/2006/main" xmlns:w14="http://schemas.microsoft.com/office/word/2010/wordml" xmlns:w15="http://schemas.microsoft.com/office/word/2012/wordml" xmlns:wpg="http://schemas.microsoft.com/office/word/2010/wordprocessingGroup" xmlns:wpi="http://schemas.microsoft.com/office/word/2010/wordprocessingInk" xmlns:wne="http://schemas.microsoft.com/office/word/2006/wordml" xmlns:wps="http://schemas.microsoft.com/office/word/2010/wordprocessingShape" mc:Ignorable="w14 w15 wp14">
+<w:footnotes xmlns:ve="http://schemas.openxmlformats.org/markup-compatibility/2006" xmlns:o="urn:schemas-microsoft-com:office:office" xmlns:r="http://schemas.openxmlformats.org/officeDocument/2006/relationships" xmlns:m="http://schemas.openxmlformats.org/officeDocument/2006/math" xmlns:v="urn:schemas-microsoft-com:vml" xmlns:wp="http://schemas.openxmlformats.org/drawingml/2006/wordprocessingDrawing" xmlns:w10="urn:schemas-microsoft-com:office:word" xmlns:w="http://schemas.openxmlformats.org/wordprocessingml/2006/main" xmlns:wne="http://schemas.microsoft.com/office/word/2006/wordml">
   <w:footnote w:type="separator" w:id="-1">
     <w:p>
       <w:pPr>
@@ -2628,8 +2710,8 @@
 </file>
 
 <file path=word/numbering.xml><?xml version="1.0" encoding="utf-8"?>
-<w:numbering xmlns:wpc="http://schemas.microsoft.com/office/word/2010/wordprocessingCanvas" xmlns:mc="http://schemas.openxmlformats.org/markup-compatibility/2006" xmlns:o="urn:schemas-microsoft-com:office:office" xmlns:r="http://schemas.openxmlformats.org/officeDocument/2006/relationships" xmlns:m="http://schemas.openxmlformats.org/officeDocument/2006/math" xmlns:v="urn:schemas-microsoft-com:vml" xmlns:wp14="http://schemas.microsoft.com/office/word/2010/wordprocessingDrawing" xmlns:wp="http://schemas.openxmlformats.org/drawingml/2006/wordprocessingDrawing" xmlns:w10="urn:schemas-microsoft-com:office:word" xmlns:w="http://schemas.openxmlformats.org/wordprocessingml/2006/main" xmlns:w14="http://schemas.microsoft.com/office/word/2010/wordml" xmlns:w15="http://schemas.microsoft.com/office/word/2012/wordml" xmlns:wpg="http://schemas.microsoft.com/office/word/2010/wordprocessingGroup" xmlns:wpi="http://schemas.microsoft.com/office/word/2010/wordprocessingInk" xmlns:wne="http://schemas.microsoft.com/office/word/2006/wordml" xmlns:wps="http://schemas.microsoft.com/office/word/2010/wordprocessingShape" mc:Ignorable="w14 w15 wp14">
-  <w:abstractNum w:abstractNumId="0" w15:restartNumberingAfterBreak="0">
+<w:numbering xmlns:ve="http://schemas.openxmlformats.org/markup-compatibility/2006" xmlns:o="urn:schemas-microsoft-com:office:office" xmlns:r="http://schemas.openxmlformats.org/officeDocument/2006/relationships" xmlns:m="http://schemas.openxmlformats.org/officeDocument/2006/math" xmlns:v="urn:schemas-microsoft-com:vml" xmlns:wp="http://schemas.openxmlformats.org/drawingml/2006/wordprocessingDrawing" xmlns:w10="urn:schemas-microsoft-com:office:word" xmlns:w="http://schemas.openxmlformats.org/wordprocessingml/2006/main" xmlns:wne="http://schemas.microsoft.com/office/word/2006/wordml">
+  <w:abstractNum w:abstractNumId="0">
     <w:nsid w:val="1C6458E1"/>
     <w:multiLevelType w:val="hybridMultilevel"/>
     <w:tmpl w:val="927E6DD0"/>
@@ -2718,7 +2800,7 @@
       </w:pPr>
     </w:lvl>
   </w:abstractNum>
-  <w:abstractNum w:abstractNumId="1" w15:restartNumberingAfterBreak="0">
+  <w:abstractNum w:abstractNumId="1">
     <w:nsid w:val="27507064"/>
     <w:multiLevelType w:val="hybridMultilevel"/>
     <w:tmpl w:val="D4C88BB0"/>
@@ -2831,7 +2913,7 @@
       </w:rPr>
     </w:lvl>
   </w:abstractNum>
-  <w:abstractNum w:abstractNumId="2" w15:restartNumberingAfterBreak="0">
+  <w:abstractNum w:abstractNumId="2">
     <w:nsid w:val="27C61D9C"/>
     <w:multiLevelType w:val="hybridMultilevel"/>
     <w:tmpl w:val="85F0F220"/>
@@ -2920,7 +3002,7 @@
       </w:pPr>
     </w:lvl>
   </w:abstractNum>
-  <w:abstractNum w:abstractNumId="3" w15:restartNumberingAfterBreak="0">
+  <w:abstractNum w:abstractNumId="3">
     <w:nsid w:val="3A2860AE"/>
     <w:multiLevelType w:val="hybridMultilevel"/>
     <w:tmpl w:val="4FC0DD8A"/>
@@ -3009,7 +3091,7 @@
       </w:pPr>
     </w:lvl>
   </w:abstractNum>
-  <w:abstractNum w:abstractNumId="4" w15:restartNumberingAfterBreak="0">
+  <w:abstractNum w:abstractNumId="4">
     <w:nsid w:val="3BC11D40"/>
     <w:multiLevelType w:val="hybridMultilevel"/>
     <w:tmpl w:val="A5DEE4C4"/>
@@ -3098,7 +3180,7 @@
       </w:pPr>
     </w:lvl>
   </w:abstractNum>
-  <w:abstractNum w:abstractNumId="5" w15:restartNumberingAfterBreak="0">
+  <w:abstractNum w:abstractNumId="5">
     <w:nsid w:val="41E40613"/>
     <w:multiLevelType w:val="hybridMultilevel"/>
     <w:tmpl w:val="B094B1AC"/>
@@ -3187,7 +3269,7 @@
       </w:pPr>
     </w:lvl>
   </w:abstractNum>
-  <w:abstractNum w:abstractNumId="6" w15:restartNumberingAfterBreak="0">
+  <w:abstractNum w:abstractNumId="6">
     <w:nsid w:val="47070D59"/>
     <w:multiLevelType w:val="hybridMultilevel"/>
     <w:tmpl w:val="A5DEE4C4"/>
@@ -3301,7 +3383,7 @@
 </file>
 
 <file path=word/styles.xml><?xml version="1.0" encoding="utf-8"?>
-<w:styles xmlns:mc="http://schemas.openxmlformats.org/markup-compatibility/2006" xmlns:r="http://schemas.openxmlformats.org/officeDocument/2006/relationships" xmlns:w="http://schemas.openxmlformats.org/wordprocessingml/2006/main" xmlns:w14="http://schemas.microsoft.com/office/word/2010/wordml" xmlns:w15="http://schemas.microsoft.com/office/word/2012/wordml" mc:Ignorable="w14 w15">
+<w:styles xmlns:r="http://schemas.openxmlformats.org/officeDocument/2006/relationships" xmlns:w="http://schemas.openxmlformats.org/wordprocessingml/2006/main">
   <w:docDefaults>
     <w:rPrDefault>
       <w:rPr>
@@ -3317,378 +3399,144 @@
       </w:pPr>
     </w:pPrDefault>
   </w:docDefaults>
-  <w:latentStyles w:defLockedState="0" w:defUIPriority="99" w:defSemiHidden="0" w:defUnhideWhenUsed="0" w:defQFormat="0" w:count="371">
-    <w:lsdException w:name="Normal" w:uiPriority="0" w:qFormat="1"/>
-    <w:lsdException w:name="heading 1" w:uiPriority="9" w:qFormat="1"/>
-    <w:lsdException w:name="heading 2" w:semiHidden="1" w:uiPriority="9" w:unhideWhenUsed="1" w:qFormat="1"/>
-    <w:lsdException w:name="heading 3" w:semiHidden="1" w:uiPriority="9" w:unhideWhenUsed="1" w:qFormat="1"/>
-    <w:lsdException w:name="heading 4" w:semiHidden="1" w:uiPriority="9" w:unhideWhenUsed="1" w:qFormat="1"/>
-    <w:lsdException w:name="heading 5" w:semiHidden="1" w:uiPriority="9" w:unhideWhenUsed="1" w:qFormat="1"/>
-    <w:lsdException w:name="heading 6" w:semiHidden="1" w:uiPriority="9" w:unhideWhenUsed="1" w:qFormat="1"/>
-    <w:lsdException w:name="heading 7" w:semiHidden="1" w:uiPriority="9" w:unhideWhenUsed="1" w:qFormat="1"/>
-    <w:lsdException w:name="heading 8" w:semiHidden="1" w:uiPriority="9" w:unhideWhenUsed="1" w:qFormat="1"/>
-    <w:lsdException w:name="heading 9" w:semiHidden="1" w:uiPriority="9" w:unhideWhenUsed="1" w:qFormat="1"/>
-    <w:lsdException w:name="index 1" w:semiHidden="1" w:unhideWhenUsed="1"/>
-    <w:lsdException w:name="index 2" w:semiHidden="1" w:unhideWhenUsed="1"/>
-    <w:lsdException w:name="index 3" w:semiHidden="1" w:unhideWhenUsed="1"/>
-    <w:lsdException w:name="index 4" w:semiHidden="1" w:unhideWhenUsed="1"/>
-    <w:lsdException w:name="index 5" w:semiHidden="1" w:unhideWhenUsed="1"/>
-    <w:lsdException w:name="index 6" w:semiHidden="1" w:unhideWhenUsed="1"/>
-    <w:lsdException w:name="index 7" w:semiHidden="1" w:unhideWhenUsed="1"/>
-    <w:lsdException w:name="index 8" w:semiHidden="1" w:unhideWhenUsed="1"/>
-    <w:lsdException w:name="index 9" w:semiHidden="1" w:unhideWhenUsed="1"/>
-    <w:lsdException w:name="toc 1" w:semiHidden="1" w:uiPriority="39" w:unhideWhenUsed="1"/>
-    <w:lsdException w:name="toc 2" w:semiHidden="1" w:uiPriority="39" w:unhideWhenUsed="1"/>
-    <w:lsdException w:name="toc 3" w:semiHidden="1" w:uiPriority="39" w:unhideWhenUsed="1"/>
-    <w:lsdException w:name="toc 4" w:semiHidden="1" w:uiPriority="39" w:unhideWhenUsed="1"/>
-    <w:lsdException w:name="toc 5" w:semiHidden="1" w:uiPriority="39" w:unhideWhenUsed="1"/>
-    <w:lsdException w:name="toc 6" w:semiHidden="1" w:uiPriority="39" w:unhideWhenUsed="1"/>
-    <w:lsdException w:name="toc 7" w:semiHidden="1" w:uiPriority="39" w:unhideWhenUsed="1"/>
-    <w:lsdException w:name="toc 8" w:semiHidden="1" w:uiPriority="39" w:unhideWhenUsed="1"/>
-    <w:lsdException w:name="toc 9" w:semiHidden="1" w:uiPriority="39" w:unhideWhenUsed="1"/>
-    <w:lsdException w:name="Normal Indent" w:semiHidden="1" w:unhideWhenUsed="1"/>
-    <w:lsdException w:name="footnote text" w:semiHidden="1" w:unhideWhenUsed="1"/>
-    <w:lsdException w:name="annotation text" w:semiHidden="1" w:unhideWhenUsed="1"/>
-    <w:lsdException w:name="header" w:semiHidden="1" w:unhideWhenUsed="1"/>
-    <w:lsdException w:name="footer" w:semiHidden="1" w:unhideWhenUsed="1"/>
-    <w:lsdException w:name="index heading" w:semiHidden="1" w:unhideWhenUsed="1"/>
-    <w:lsdException w:name="caption" w:semiHidden="1" w:uiPriority="35" w:unhideWhenUsed="1" w:qFormat="1"/>
-    <w:lsdException w:name="table of figures" w:semiHidden="1" w:unhideWhenUsed="1"/>
-    <w:lsdException w:name="envelope address" w:semiHidden="1" w:unhideWhenUsed="1"/>
-    <w:lsdException w:name="envelope return" w:semiHidden="1" w:unhideWhenUsed="1"/>
-    <w:lsdException w:name="footnote reference" w:semiHidden="1" w:unhideWhenUsed="1"/>
-    <w:lsdException w:name="annotation reference" w:semiHidden="1" w:unhideWhenUsed="1"/>
-    <w:lsdException w:name="line number" w:semiHidden="1" w:unhideWhenUsed="1"/>
-    <w:lsdException w:name="page number" w:semiHidden="1" w:unhideWhenUsed="1"/>
-    <w:lsdException w:name="endnote reference" w:semiHidden="1" w:unhideWhenUsed="1"/>
-    <w:lsdException w:name="endnote text" w:semiHidden="1" w:unhideWhenUsed="1"/>
-    <w:lsdException w:name="table of authorities" w:semiHidden="1" w:unhideWhenUsed="1"/>
-    <w:lsdException w:name="macro" w:semiHidden="1" w:unhideWhenUsed="1"/>
-    <w:lsdException w:name="toa heading" w:semiHidden="1" w:unhideWhenUsed="1"/>
-    <w:lsdException w:name="List" w:semiHidden="1" w:unhideWhenUsed="1"/>
-    <w:lsdException w:name="List Bullet" w:semiHidden="1" w:unhideWhenUsed="1"/>
-    <w:lsdException w:name="List Number" w:semiHidden="1" w:unhideWhenUsed="1"/>
-    <w:lsdException w:name="List 2" w:semiHidden="1" w:unhideWhenUsed="1"/>
-    <w:lsdException w:name="List 3" w:semiHidden="1" w:unhideWhenUsed="1"/>
-    <w:lsdException w:name="List 4" w:semiHidden="1" w:unhideWhenUsed="1"/>
-    <w:lsdException w:name="List 5" w:semiHidden="1" w:unhideWhenUsed="1"/>
-    <w:lsdException w:name="List Bullet 2" w:semiHidden="1" w:unhideWhenUsed="1"/>
-    <w:lsdException w:name="List Bullet 3" w:semiHidden="1" w:unhideWhenUsed="1"/>
-    <w:lsdException w:name="List Bullet 4" w:semiHidden="1" w:unhideWhenUsed="1"/>
-    <w:lsdException w:name="List Bullet 5" w:semiHidden="1" w:unhideWhenUsed="1"/>
-    <w:lsdException w:name="List Number 2" w:semiHidden="1" w:unhideWhenUsed="1"/>
-    <w:lsdException w:name="List Number 3" w:semiHidden="1" w:unhideWhenUsed="1"/>
-    <w:lsdException w:name="List Number 4" w:semiHidden="1" w:unhideWhenUsed="1"/>
-    <w:lsdException w:name="List Number 5" w:semiHidden="1" w:unhideWhenUsed="1"/>
-    <w:lsdException w:name="Title" w:uiPriority="10" w:qFormat="1"/>
-    <w:lsdException w:name="Closing" w:semiHidden="1" w:unhideWhenUsed="1"/>
-    <w:lsdException w:name="Signature" w:semiHidden="1" w:unhideWhenUsed="1"/>
-    <w:lsdException w:name="Default Paragraph Font" w:semiHidden="1" w:uiPriority="1" w:unhideWhenUsed="1"/>
-    <w:lsdException w:name="Body Text" w:semiHidden="1" w:unhideWhenUsed="1"/>
-    <w:lsdException w:name="Body Text Indent" w:semiHidden="1" w:unhideWhenUsed="1"/>
-    <w:lsdException w:name="List Continue" w:semiHidden="1" w:unhideWhenUsed="1"/>
-    <w:lsdException w:name="List Continue 2" w:semiHidden="1" w:unhideWhenUsed="1"/>
-    <w:lsdException w:name="List Continue 3" w:semiHidden="1" w:unhideWhenUsed="1"/>
-    <w:lsdException w:name="List Continue 4" w:semiHidden="1" w:unhideWhenUsed="1"/>
-    <w:lsdException w:name="List Continue 5" w:semiHidden="1" w:unhideWhenUsed="1"/>
-    <w:lsdException w:name="Message Header" w:semiHidden="1" w:unhideWhenUsed="1"/>
-    <w:lsdException w:name="Subtitle" w:uiPriority="11" w:qFormat="1"/>
-    <w:lsdException w:name="Salutation" w:semiHidden="1" w:unhideWhenUsed="1"/>
-    <w:lsdException w:name="Date" w:semiHidden="1" w:unhideWhenUsed="1"/>
-    <w:lsdException w:name="Body Text First Indent" w:semiHidden="1" w:unhideWhenUsed="1"/>
-    <w:lsdException w:name="Body Text First Indent 2" w:semiHidden="1" w:unhideWhenUsed="1"/>
-    <w:lsdException w:name="Note Heading" w:semiHidden="1" w:unhideWhenUsed="1"/>
-    <w:lsdException w:name="Body Text 2" w:semiHidden="1" w:unhideWhenUsed="1"/>
-    <w:lsdException w:name="Body Text 3" w:semiHidden="1" w:unhideWhenUsed="1"/>
-    <w:lsdException w:name="Body Text Indent 2" w:semiHidden="1" w:unhideWhenUsed="1"/>
-    <w:lsdException w:name="Body Text Indent 3" w:semiHidden="1" w:unhideWhenUsed="1"/>
-    <w:lsdException w:name="Block Text" w:semiHidden="1" w:unhideWhenUsed="1"/>
-    <w:lsdException w:name="Hyperlink" w:semiHidden="1" w:unhideWhenUsed="1"/>
-    <w:lsdException w:name="FollowedHyperlink" w:semiHidden="1" w:unhideWhenUsed="1"/>
-    <w:lsdException w:name="Strong" w:uiPriority="22" w:qFormat="1"/>
-    <w:lsdException w:name="Emphasis" w:uiPriority="20" w:qFormat="1"/>
-    <w:lsdException w:name="Document Map" w:semiHidden="1" w:unhideWhenUsed="1"/>
-    <w:lsdException w:name="Plain Text" w:semiHidden="1" w:unhideWhenUsed="1"/>
-    <w:lsdException w:name="E-mail Signature" w:semiHidden="1" w:unhideWhenUsed="1"/>
-    <w:lsdException w:name="HTML Top of Form" w:semiHidden="1" w:unhideWhenUsed="1"/>
-    <w:lsdException w:name="HTML Bottom of Form" w:semiHidden="1" w:unhideWhenUsed="1"/>
-    <w:lsdException w:name="Normal (Web)" w:semiHidden="1" w:unhideWhenUsed="1"/>
-    <w:lsdException w:name="HTML Acronym" w:semiHidden="1" w:unhideWhenUsed="1"/>
-    <w:lsdException w:name="HTML Address" w:semiHidden="1" w:unhideWhenUsed="1"/>
-    <w:lsdException w:name="HTML Cite" w:semiHidden="1" w:unhideWhenUsed="1"/>
-    <w:lsdException w:name="HTML Code" w:semiHidden="1" w:unhideWhenUsed="1"/>
-    <w:lsdException w:name="HTML Definition" w:semiHidden="1" w:unhideWhenUsed="1"/>
-    <w:lsdException w:name="HTML Keyboard" w:semiHidden="1" w:unhideWhenUsed="1"/>
-    <w:lsdException w:name="HTML Preformatted" w:semiHidden="1" w:unhideWhenUsed="1"/>
-    <w:lsdException w:name="HTML Sample" w:semiHidden="1" w:unhideWhenUsed="1"/>
-    <w:lsdException w:name="HTML Typewriter" w:semiHidden="1" w:unhideWhenUsed="1"/>
-    <w:lsdException w:name="HTML Variable" w:semiHidden="1" w:unhideWhenUsed="1"/>
-    <w:lsdException w:name="Normal Table" w:semiHidden="1" w:unhideWhenUsed="1"/>
-    <w:lsdException w:name="annotation subject" w:semiHidden="1" w:unhideWhenUsed="1"/>
-    <w:lsdException w:name="No List" w:semiHidden="1" w:unhideWhenUsed="1"/>
-    <w:lsdException w:name="Outline List 1" w:semiHidden="1" w:unhideWhenUsed="1"/>
-    <w:lsdException w:name="Outline List 2" w:semiHidden="1" w:unhideWhenUsed="1"/>
-    <w:lsdException w:name="Outline List 3" w:semiHidden="1" w:unhideWhenUsed="1"/>
-    <w:lsdException w:name="Table Simple 1" w:semiHidden="1" w:unhideWhenUsed="1"/>
-    <w:lsdException w:name="Table Simple 2" w:semiHidden="1" w:unhideWhenUsed="1"/>
-    <w:lsdException w:name="Table Simple 3" w:semiHidden="1" w:unhideWhenUsed="1"/>
-    <w:lsdException w:name="Table Classic 1" w:semiHidden="1" w:unhideWhenUsed="1"/>
-    <w:lsdException w:name="Table Classic 2" w:semiHidden="1" w:unhideWhenUsed="1"/>
-    <w:lsdException w:name="Table Classic 3" w:semiHidden="1" w:unhideWhenUsed="1"/>
-    <w:lsdException w:name="Table Classic 4" w:semiHidden="1" w:unhideWhenUsed="1"/>
-    <w:lsdException w:name="Table Colorful 1" w:semiHidden="1" w:unhideWhenUsed="1"/>
-    <w:lsdException w:name="Table Colorful 2" w:semiHidden="1" w:unhideWhenUsed="1"/>
-    <w:lsdException w:name="Table Colorful 3" w:semiHidden="1" w:unhideWhenUsed="1"/>
-    <w:lsdException w:name="Table Columns 1" w:semiHidden="1" w:unhideWhenUsed="1"/>
-    <w:lsdException w:name="Table Columns 2" w:semiHidden="1" w:unhideWhenUsed="1"/>
-    <w:lsdException w:name="Table Columns 3" w:semiHidden="1" w:unhideWhenUsed="1"/>
-    <w:lsdException w:name="Table Columns 4" w:semiHidden="1" w:unhideWhenUsed="1"/>
-    <w:lsdException w:name="Table Columns 5" w:semiHidden="1" w:unhideWhenUsed="1"/>
-    <w:lsdException w:name="Table Grid 1" w:semiHidden="1" w:unhideWhenUsed="1"/>
-    <w:lsdException w:name="Table Grid 2" w:semiHidden="1" w:unhideWhenUsed="1"/>
-    <w:lsdException w:name="Table Grid 3" w:semiHidden="1" w:unhideWhenUsed="1"/>
-    <w:lsdException w:name="Table Grid 4" w:semiHidden="1" w:unhideWhenUsed="1"/>
-    <w:lsdException w:name="Table Grid 5" w:semiHidden="1" w:unhideWhenUsed="1"/>
-    <w:lsdException w:name="Table Grid 6" w:semiHidden="1" w:unhideWhenUsed="1"/>
-    <w:lsdException w:name="Table Grid 7" w:semiHidden="1" w:unhideWhenUsed="1"/>
-    <w:lsdException w:name="Table Grid 8" w:semiHidden="1" w:unhideWhenUsed="1"/>
-    <w:lsdException w:name="Table List 1" w:semiHidden="1" w:unhideWhenUsed="1"/>
-    <w:lsdException w:name="Table List 2" w:semiHidden="1" w:unhideWhenUsed="1"/>
-    <w:lsdException w:name="Table List 3" w:semiHidden="1" w:unhideWhenUsed="1"/>
-    <w:lsdException w:name="Table List 4" w:semiHidden="1" w:unhideWhenUsed="1"/>
-    <w:lsdException w:name="Table List 5" w:semiHidden="1" w:unhideWhenUsed="1"/>
-    <w:lsdException w:name="Table List 6" w:semiHidden="1" w:unhideWhenUsed="1"/>
-    <w:lsdException w:name="Table List 7" w:semiHidden="1" w:unhideWhenUsed="1"/>
-    <w:lsdException w:name="Table List 8" w:semiHidden="1" w:unhideWhenUsed="1"/>
-    <w:lsdException w:name="Table 3D effects 1" w:semiHidden="1" w:unhideWhenUsed="1"/>
-    <w:lsdException w:name="Table 3D effects 2" w:semiHidden="1" w:unhideWhenUsed="1"/>
-    <w:lsdException w:name="Table 3D effects 3" w:semiHidden="1" w:unhideWhenUsed="1"/>
-    <w:lsdException w:name="Table Contemporary" w:semiHidden="1" w:unhideWhenUsed="1"/>
-    <w:lsdException w:name="Table Elegant" w:semiHidden="1" w:unhideWhenUsed="1"/>
-    <w:lsdException w:name="Table Professional" w:semiHidden="1" w:unhideWhenUsed="1"/>
-    <w:lsdException w:name="Table Subtle 1" w:semiHidden="1" w:unhideWhenUsed="1"/>
-    <w:lsdException w:name="Table Subtle 2" w:semiHidden="1" w:unhideWhenUsed="1"/>
-    <w:lsdException w:name="Table Web 1" w:semiHidden="1" w:unhideWhenUsed="1"/>
-    <w:lsdException w:name="Table Web 2" w:semiHidden="1" w:unhideWhenUsed="1"/>
-    <w:lsdException w:name="Table Web 3" w:semiHidden="1" w:unhideWhenUsed="1"/>
-    <w:lsdException w:name="Balloon Text" w:semiHidden="1" w:unhideWhenUsed="1"/>
-    <w:lsdException w:name="Table Grid" w:uiPriority="39"/>
-    <w:lsdException w:name="Table Theme" w:semiHidden="1" w:unhideWhenUsed="1"/>
-    <w:lsdException w:name="Placeholder Text" w:semiHidden="1"/>
-    <w:lsdException w:name="No Spacing" w:uiPriority="1" w:qFormat="1"/>
-    <w:lsdException w:name="Light Shading" w:uiPriority="60"/>
-    <w:lsdException w:name="Light List" w:uiPriority="61"/>
-    <w:lsdException w:name="Light Grid" w:uiPriority="62"/>
-    <w:lsdException w:name="Medium Shading 1" w:uiPriority="63"/>
-    <w:lsdException w:name="Medium Shading 2" w:uiPriority="64"/>
-    <w:lsdException w:name="Medium List 1" w:uiPriority="65"/>
-    <w:lsdException w:name="Medium List 2" w:uiPriority="66"/>
-    <w:lsdException w:name="Medium Grid 1" w:uiPriority="67"/>
-    <w:lsdException w:name="Medium Grid 2" w:uiPriority="68"/>
-    <w:lsdException w:name="Medium Grid 3" w:uiPriority="69"/>
-    <w:lsdException w:name="Dark List" w:uiPriority="70"/>
-    <w:lsdException w:name="Colorful Shading" w:uiPriority="71"/>
-    <w:lsdException w:name="Colorful List" w:uiPriority="72"/>
-    <w:lsdException w:name="Colorful Grid" w:uiPriority="73"/>
-    <w:lsdException w:name="Light Shading Accent 1" w:uiPriority="60"/>
-    <w:lsdException w:name="Light List Accent 1" w:uiPriority="61"/>
-    <w:lsdException w:name="Light Grid Accent 1" w:uiPriority="62"/>
-    <w:lsdException w:name="Medium Shading 1 Accent 1" w:uiPriority="63"/>
-    <w:lsdException w:name="Medium Shading 2 Accent 1" w:uiPriority="64"/>
-    <w:lsdException w:name="Medium List 1 Accent 1" w:uiPriority="65"/>
-    <w:lsdException w:name="Revision" w:semiHidden="1"/>
-    <w:lsdException w:name="List Paragraph" w:uiPriority="34" w:qFormat="1"/>
-    <w:lsdException w:name="Quote" w:uiPriority="29" w:qFormat="1"/>
-    <w:lsdException w:name="Intense Quote" w:uiPriority="30" w:qFormat="1"/>
-    <w:lsdException w:name="Medium List 2 Accent 1" w:uiPriority="66"/>
-    <w:lsdException w:name="Medium Grid 1 Accent 1" w:uiPriority="67"/>
-    <w:lsdException w:name="Medium Grid 2 Accent 1" w:uiPriority="68"/>
-    <w:lsdException w:name="Medium Grid 3 Accent 1" w:uiPriority="69"/>
-    <w:lsdException w:name="Dark List Accent 1" w:uiPriority="70"/>
-    <w:lsdException w:name="Colorful Shading Accent 1" w:uiPriority="71"/>
-    <w:lsdException w:name="Colorful List Accent 1" w:uiPriority="72"/>
-    <w:lsdException w:name="Colorful Grid Accent 1" w:uiPriority="73"/>
-    <w:lsdException w:name="Light Shading Accent 2" w:uiPriority="60"/>
-    <w:lsdException w:name="Light List Accent 2" w:uiPriority="61"/>
-    <w:lsdException w:name="Light Grid Accent 2" w:uiPriority="62"/>
-    <w:lsdException w:name="Medium Shading 1 Accent 2" w:uiPriority="63"/>
-    <w:lsdException w:name="Medium Shading 2 Accent 2" w:uiPriority="64"/>
-    <w:lsdException w:name="Medium List 1 Accent 2" w:uiPriority="65"/>
-    <w:lsdException w:name="Medium List 2 Accent 2" w:uiPriority="66"/>
-    <w:lsdException w:name="Medium Grid 1 Accent 2" w:uiPriority="67"/>
-    <w:lsdException w:name="Medium Grid 2 Accent 2" w:uiPriority="68"/>
-    <w:lsdException w:name="Medium Grid 3 Accent 2" w:uiPriority="69"/>
-    <w:lsdException w:name="Dark List Accent 2" w:uiPriority="70"/>
-    <w:lsdException w:name="Colorful Shading Accent 2" w:uiPriority="71"/>
-    <w:lsdException w:name="Colorful List Accent 2" w:uiPriority="72"/>
-    <w:lsdException w:name="Colorful Grid Accent 2" w:uiPriority="73"/>
-    <w:lsdException w:name="Light Shading Accent 3" w:uiPriority="60"/>
-    <w:lsdException w:name="Light List Accent 3" w:uiPriority="61"/>
-    <w:lsdException w:name="Light Grid Accent 3" w:uiPriority="62"/>
-    <w:lsdException w:name="Medium Shading 1 Accent 3" w:uiPriority="63"/>
-    <w:lsdException w:name="Medium Shading 2 Accent 3" w:uiPriority="64"/>
-    <w:lsdException w:name="Medium List 1 Accent 3" w:uiPriority="65"/>
-    <w:lsdException w:name="Medium List 2 Accent 3" w:uiPriority="66"/>
-    <w:lsdException w:name="Medium Grid 1 Accent 3" w:uiPriority="67"/>
-    <w:lsdException w:name="Medium Grid 2 Accent 3" w:uiPriority="68"/>
-    <w:lsdException w:name="Medium Grid 3 Accent 3" w:uiPriority="69"/>
-    <w:lsdException w:name="Dark List Accent 3" w:uiPriority="70"/>
-    <w:lsdException w:name="Colorful Shading Accent 3" w:uiPriority="71"/>
-    <w:lsdException w:name="Colorful List Accent 3" w:uiPriority="72"/>
-    <w:lsdException w:name="Colorful Grid Accent 3" w:uiPriority="73"/>
-    <w:lsdException w:name="Light Shading Accent 4" w:uiPriority="60"/>
-    <w:lsdException w:name="Light List Accent 4" w:uiPriority="61"/>
-    <w:lsdException w:name="Light Grid Accent 4" w:uiPriority="62"/>
-    <w:lsdException w:name="Medium Shading 1 Accent 4" w:uiPriority="63"/>
-    <w:lsdException w:name="Medium Shading 2 Accent 4" w:uiPriority="64"/>
-    <w:lsdException w:name="Medium List 1 Accent 4" w:uiPriority="65"/>
-    <w:lsdException w:name="Medium List 2 Accent 4" w:uiPriority="66"/>
-    <w:lsdException w:name="Medium Grid 1 Accent 4" w:uiPriority="67"/>
-    <w:lsdException w:name="Medium Grid 2 Accent 4" w:uiPriority="68"/>
-    <w:lsdException w:name="Medium Grid 3 Accent 4" w:uiPriority="69"/>
-    <w:lsdException w:name="Dark List Accent 4" w:uiPriority="70"/>
-    <w:lsdException w:name="Colorful Shading Accent 4" w:uiPriority="71"/>
-    <w:lsdException w:name="Colorful List Accent 4" w:uiPriority="72"/>
-    <w:lsdException w:name="Colorful Grid Accent 4" w:uiPriority="73"/>
-    <w:lsdException w:name="Light Shading Accent 5" w:uiPriority="60"/>
-    <w:lsdException w:name="Light List Accent 5" w:uiPriority="61"/>
-    <w:lsdException w:name="Light Grid Accent 5" w:uiPriority="62"/>
-    <w:lsdException w:name="Medium Shading 1 Accent 5" w:uiPriority="63"/>
-    <w:lsdException w:name="Medium Shading 2 Accent 5" w:uiPriority="64"/>
-    <w:lsdException w:name="Medium List 1 Accent 5" w:uiPriority="65"/>
-    <w:lsdException w:name="Medium List 2 Accent 5" w:uiPriority="66"/>
-    <w:lsdException w:name="Medium Grid 1 Accent 5" w:uiPriority="67"/>
-    <w:lsdException w:name="Medium Grid 2 Accent 5" w:uiPriority="68"/>
-    <w:lsdException w:name="Medium Grid 3 Accent 5" w:uiPriority="69"/>
-    <w:lsdException w:name="Dark List Accent 5" w:uiPriority="70"/>
-    <w:lsdException w:name="Colorful Shading Accent 5" w:uiPriority="71"/>
-    <w:lsdException w:name="Colorful List Accent 5" w:uiPriority="72"/>
-    <w:lsdException w:name="Colorful Grid Accent 5" w:uiPriority="73"/>
-    <w:lsdException w:name="Light Shading Accent 6" w:uiPriority="60"/>
-    <w:lsdException w:name="Light List Accent 6" w:uiPriority="61"/>
-    <w:lsdException w:name="Light Grid Accent 6" w:uiPriority="62"/>
-    <w:lsdException w:name="Medium Shading 1 Accent 6" w:uiPriority="63"/>
-    <w:lsdException w:name="Medium Shading 2 Accent 6" w:uiPriority="64"/>
-    <w:lsdException w:name="Medium List 1 Accent 6" w:uiPriority="65"/>
-    <w:lsdException w:name="Medium List 2 Accent 6" w:uiPriority="66"/>
-    <w:lsdException w:name="Medium Grid 1 Accent 6" w:uiPriority="67"/>
-    <w:lsdException w:name="Medium Grid 2 Accent 6" w:uiPriority="68"/>
-    <w:lsdException w:name="Medium Grid 3 Accent 6" w:uiPriority="69"/>
-    <w:lsdException w:name="Dark List Accent 6" w:uiPriority="70"/>
-    <w:lsdException w:name="Colorful Shading Accent 6" w:uiPriority="71"/>
-    <w:lsdException w:name="Colorful List Accent 6" w:uiPriority="72"/>
-    <w:lsdException w:name="Colorful Grid Accent 6" w:uiPriority="73"/>
-    <w:lsdException w:name="Subtle Emphasis" w:uiPriority="19" w:qFormat="1"/>
-    <w:lsdException w:name="Intense Emphasis" w:uiPriority="21" w:qFormat="1"/>
-    <w:lsdException w:name="Subtle Reference" w:uiPriority="31" w:qFormat="1"/>
-    <w:lsdException w:name="Intense Reference" w:uiPriority="32" w:qFormat="1"/>
-    <w:lsdException w:name="Book Title" w:uiPriority="33" w:qFormat="1"/>
-    <w:lsdException w:name="Bibliography" w:semiHidden="1" w:uiPriority="37" w:unhideWhenUsed="1"/>
-    <w:lsdException w:name="TOC Heading" w:semiHidden="1" w:uiPriority="39" w:unhideWhenUsed="1" w:qFormat="1"/>
-    <w:lsdException w:name="Plain Table 1" w:uiPriority="41"/>
-    <w:lsdException w:name="Plain Table 2" w:uiPriority="42"/>
-    <w:lsdException w:name="Plain Table 3" w:uiPriority="43"/>
-    <w:lsdException w:name="Plain Table 4" w:uiPriority="44"/>
-    <w:lsdException w:name="Plain Table 5" w:uiPriority="45"/>
-    <w:lsdException w:name="Grid Table Light" w:uiPriority="40"/>
-    <w:lsdException w:name="Grid Table 1 Light" w:uiPriority="46"/>
-    <w:lsdException w:name="Grid Table 2" w:uiPriority="47"/>
-    <w:lsdException w:name="Grid Table 3" w:uiPriority="48"/>
-    <w:lsdException w:name="Grid Table 4" w:uiPriority="49"/>
-    <w:lsdException w:name="Grid Table 5 Dark" w:uiPriority="50"/>
-    <w:lsdException w:name="Grid Table 6 Colorful" w:uiPriority="51"/>
-    <w:lsdException w:name="Grid Table 7 Colorful" w:uiPriority="52"/>
-    <w:lsdException w:name="Grid Table 1 Light Accent 1" w:uiPriority="46"/>
-    <w:lsdException w:name="Grid Table 2 Accent 1" w:uiPriority="47"/>
-    <w:lsdException w:name="Grid Table 3 Accent 1" w:uiPriority="48"/>
-    <w:lsdException w:name="Grid Table 4 Accent 1" w:uiPriority="49"/>
-    <w:lsdException w:name="Grid Table 5 Dark Accent 1" w:uiPriority="50"/>
-    <w:lsdException w:name="Grid Table 6 Colorful Accent 1" w:uiPriority="51"/>
-    <w:lsdException w:name="Grid Table 7 Colorful Accent 1" w:uiPriority="52"/>
-    <w:lsdException w:name="Grid Table 1 Light Accent 2" w:uiPriority="46"/>
-    <w:lsdException w:name="Grid Table 2 Accent 2" w:uiPriority="47"/>
-    <w:lsdException w:name="Grid Table 3 Accent 2" w:uiPriority="48"/>
-    <w:lsdException w:name="Grid Table 4 Accent 2" w:uiPriority="49"/>
-    <w:lsdException w:name="Grid Table 5 Dark Accent 2" w:uiPriority="50"/>
-    <w:lsdException w:name="Grid Table 6 Colorful Accent 2" w:uiPriority="51"/>
-    <w:lsdException w:name="Grid Table 7 Colorful Accent 2" w:uiPriority="52"/>
-    <w:lsdException w:name="Grid Table 1 Light Accent 3" w:uiPriority="46"/>
-    <w:lsdException w:name="Grid Table 2 Accent 3" w:uiPriority="47"/>
-    <w:lsdException w:name="Grid Table 3 Accent 3" w:uiPriority="48"/>
-    <w:lsdException w:name="Grid Table 4 Accent 3" w:uiPriority="49"/>
-    <w:lsdException w:name="Grid Table 5 Dark Accent 3" w:uiPriority="50"/>
-    <w:lsdException w:name="Grid Table 6 Colorful Accent 3" w:uiPriority="51"/>
-    <w:lsdException w:name="Grid Table 7 Colorful Accent 3" w:uiPriority="52"/>
-    <w:lsdException w:name="Grid Table 1 Light Accent 4" w:uiPriority="46"/>
-    <w:lsdException w:name="Grid Table 2 Accent 4" w:uiPriority="47"/>
-    <w:lsdException w:name="Grid Table 3 Accent 4" w:uiPriority="48"/>
-    <w:lsdException w:name="Grid Table 4 Accent 4" w:uiPriority="49"/>
-    <w:lsdException w:name="Grid Table 5 Dark Accent 4" w:uiPriority="50"/>
-    <w:lsdException w:name="Grid Table 6 Colorful Accent 4" w:uiPriority="51"/>
-    <w:lsdException w:name="Grid Table 7 Colorful Accent 4" w:uiPriority="52"/>
-    <w:lsdException w:name="Grid Table 1 Light Accent 5" w:uiPriority="46"/>
-    <w:lsdException w:name="Grid Table 2 Accent 5" w:uiPriority="47"/>
-    <w:lsdException w:name="Grid Table 3 Accent 5" w:uiPriority="48"/>
-    <w:lsdException w:name="Grid Table 4 Accent 5" w:uiPriority="49"/>
-    <w:lsdException w:name="Grid Table 5 Dark Accent 5" w:uiPriority="50"/>
-    <w:lsdException w:name="Grid Table 6 Colorful Accent 5" w:uiPriority="51"/>
-    <w:lsdException w:name="Grid Table 7 Colorful Accent 5" w:uiPriority="52"/>
-    <w:lsdException w:name="Grid Table 1 Light Accent 6" w:uiPriority="46"/>
-    <w:lsdException w:name="Grid Table 2 Accent 6" w:uiPriority="47"/>
-    <w:lsdException w:name="Grid Table 3 Accent 6" w:uiPriority="48"/>
-    <w:lsdException w:name="Grid Table 4 Accent 6" w:uiPriority="49"/>
-    <w:lsdException w:name="Grid Table 5 Dark Accent 6" w:uiPriority="50"/>
-    <w:lsdException w:name="Grid Table 6 Colorful Accent 6" w:uiPriority="51"/>
-    <w:lsdException w:name="Grid Table 7 Colorful Accent 6" w:uiPriority="52"/>
-    <w:lsdException w:name="List Table 1 Light" w:uiPriority="46"/>
-    <w:lsdException w:name="List Table 2" w:uiPriority="47"/>
-    <w:lsdException w:name="List Table 3" w:uiPriority="48"/>
-    <w:lsdException w:name="List Table 4" w:uiPriority="49"/>
-    <w:lsdException w:name="List Table 5 Dark" w:uiPriority="50"/>
-    <w:lsdException w:name="List Table 6 Colorful" w:uiPriority="51"/>
-    <w:lsdException w:name="List Table 7 Colorful" w:uiPriority="52"/>
-    <w:lsdException w:name="List Table 1 Light Accent 1" w:uiPriority="46"/>
-    <w:lsdException w:name="List Table 2 Accent 1" w:uiPriority="47"/>
-    <w:lsdException w:name="List Table 3 Accent 1" w:uiPriority="48"/>
-    <w:lsdException w:name="List Table 4 Accent 1" w:uiPriority="49"/>
-    <w:lsdException w:name="List Table 5 Dark Accent 1" w:uiPriority="50"/>
-    <w:lsdException w:name="List Table 6 Colorful Accent 1" w:uiPriority="51"/>
-    <w:lsdException w:name="List Table 7 Colorful Accent 1" w:uiPriority="52"/>
-    <w:lsdException w:name="List Table 1 Light Accent 2" w:uiPriority="46"/>
-    <w:lsdException w:name="List Table 2 Accent 2" w:uiPriority="47"/>
-    <w:lsdException w:name="List Table 3 Accent 2" w:uiPriority="48"/>
-    <w:lsdException w:name="List Table 4 Accent 2" w:uiPriority="49"/>
-    <w:lsdException w:name="List Table 5 Dark Accent 2" w:uiPriority="50"/>
-    <w:lsdException w:name="List Table 6 Colorful Accent 2" w:uiPriority="51"/>
-    <w:lsdException w:name="List Table 7 Colorful Accent 2" w:uiPriority="52"/>
-    <w:lsdException w:name="List Table 1 Light Accent 3" w:uiPriority="46"/>
-    <w:lsdException w:name="List Table 2 Accent 3" w:uiPriority="47"/>
-    <w:lsdException w:name="List Table 3 Accent 3" w:uiPriority="48"/>
-    <w:lsdException w:name="List Table 4 Accent 3" w:uiPriority="49"/>
-    <w:lsdException w:name="List Table 5 Dark Accent 3" w:uiPriority="50"/>
-    <w:lsdException w:name="List Table 6 Colorful Accent 3" w:uiPriority="51"/>
-    <w:lsdException w:name="List Table 7 Colorful Accent 3" w:uiPriority="52"/>
-    <w:lsdException w:name="List Table 1 Light Accent 4" w:uiPriority="46"/>
-    <w:lsdException w:name="List Table 2 Accent 4" w:uiPriority="47"/>
-    <w:lsdException w:name="List Table 3 Accent 4" w:uiPriority="48"/>
-    <w:lsdException w:name="List Table 4 Accent 4" w:uiPriority="49"/>
-    <w:lsdException w:name="List Table 5 Dark Accent 4" w:uiPriority="50"/>
-    <w:lsdException w:name="List Table 6 Colorful Accent 4" w:uiPriority="51"/>
-    <w:lsdException w:name="List Table 7 Colorful Accent 4" w:uiPriority="52"/>
-    <w:lsdException w:name="List Table 1 Light Accent 5" w:uiPriority="46"/>
-    <w:lsdException w:name="List Table 2 Accent 5" w:uiPriority="47"/>
-    <w:lsdException w:name="List Table 3 Accent 5" w:uiPriority="48"/>
-    <w:lsdException w:name="List Table 4 Accent 5" w:uiPriority="49"/>
-    <w:lsdException w:name="List Table 5 Dark Accent 5" w:uiPriority="50"/>
-    <w:lsdException w:name="List Table 6 Colorful Accent 5" w:uiPriority="51"/>
-    <w:lsdException w:name="List Table 7 Colorful Accent 5" w:uiPriority="52"/>
-    <w:lsdException w:name="List Table 1 Light Accent 6" w:uiPriority="46"/>
-    <w:lsdException w:name="List Table 2 Accent 6" w:uiPriority="47"/>
-    <w:lsdException w:name="List Table 3 Accent 6" w:uiPriority="48"/>
-    <w:lsdException w:name="List Table 4 Accent 6" w:uiPriority="49"/>
-    <w:lsdException w:name="List Table 5 Dark Accent 6" w:uiPriority="50"/>
-    <w:lsdException w:name="List Table 6 Colorful Accent 6" w:uiPriority="51"/>
-    <w:lsdException w:name="List Table 7 Colorful Accent 6" w:uiPriority="52"/>
+  <w:latentStyles w:defLockedState="0" w:defUIPriority="99" w:defSemiHidden="1" w:defUnhideWhenUsed="1" w:defQFormat="0" w:count="267">
+    <w:lsdException w:name="Normal" w:semiHidden="0" w:uiPriority="0" w:unhideWhenUsed="0" w:qFormat="1"/>
+    <w:lsdException w:name="heading 1" w:semiHidden="0" w:uiPriority="9" w:unhideWhenUsed="0" w:qFormat="1"/>
+    <w:lsdException w:name="heading 2" w:uiPriority="9" w:qFormat="1"/>
+    <w:lsdException w:name="heading 3" w:uiPriority="9" w:qFormat="1"/>
+    <w:lsdException w:name="heading 4" w:uiPriority="9" w:qFormat="1"/>
+    <w:lsdException w:name="heading 5" w:uiPriority="9" w:qFormat="1"/>
+    <w:lsdException w:name="heading 6" w:uiPriority="9" w:qFormat="1"/>
+    <w:lsdException w:name="heading 7" w:uiPriority="9" w:qFormat="1"/>
+    <w:lsdException w:name="heading 8" w:uiPriority="9" w:qFormat="1"/>
+    <w:lsdException w:name="heading 9" w:uiPriority="9" w:qFormat="1"/>
+    <w:lsdException w:name="toc 1" w:uiPriority="39"/>
+    <w:lsdException w:name="toc 2" w:uiPriority="39"/>
+    <w:lsdException w:name="toc 3" w:uiPriority="39"/>
+    <w:lsdException w:name="toc 4" w:uiPriority="39"/>
+    <w:lsdException w:name="toc 5" w:uiPriority="39"/>
+    <w:lsdException w:name="toc 6" w:uiPriority="39"/>
+    <w:lsdException w:name="toc 7" w:uiPriority="39"/>
+    <w:lsdException w:name="toc 8" w:uiPriority="39"/>
+    <w:lsdException w:name="toc 9" w:uiPriority="39"/>
+    <w:lsdException w:name="caption" w:uiPriority="35" w:qFormat="1"/>
+    <w:lsdException w:name="Title" w:semiHidden="0" w:uiPriority="10" w:unhideWhenUsed="0" w:qFormat="1"/>
+    <w:lsdException w:name="Default Paragraph Font" w:uiPriority="1"/>
+    <w:lsdException w:name="Subtitle" w:semiHidden="0" w:uiPriority="11" w:unhideWhenUsed="0" w:qFormat="1"/>
+    <w:lsdException w:name="Strong" w:semiHidden="0" w:uiPriority="22" w:unhideWhenUsed="0" w:qFormat="1"/>
+    <w:lsdException w:name="Emphasis" w:semiHidden="0" w:uiPriority="20" w:unhideWhenUsed="0" w:qFormat="1"/>
+    <w:lsdException w:name="Table Grid" w:semiHidden="0" w:uiPriority="39" w:unhideWhenUsed="0"/>
+    <w:lsdException w:name="Placeholder Text" w:unhideWhenUsed="0"/>
+    <w:lsdException w:name="No Spacing" w:semiHidden="0" w:uiPriority="1" w:unhideWhenUsed="0" w:qFormat="1"/>
+    <w:lsdException w:name="Light Shading" w:semiHidden="0" w:uiPriority="60" w:unhideWhenUsed="0"/>
+    <w:lsdException w:name="Light List" w:semiHidden="0" w:uiPriority="61" w:unhideWhenUsed="0"/>
+    <w:lsdException w:name="Light Grid" w:semiHidden="0" w:uiPriority="62" w:unhideWhenUsed="0"/>
+    <w:lsdException w:name="Medium Shading 1" w:semiHidden="0" w:uiPriority="63" w:unhideWhenUsed="0"/>
+    <w:lsdException w:name="Medium Shading 2" w:semiHidden="0" w:uiPriority="64" w:unhideWhenUsed="0"/>
+    <w:lsdException w:name="Medium List 1" w:semiHidden="0" w:uiPriority="65" w:unhideWhenUsed="0"/>
+    <w:lsdException w:name="Medium List 2" w:semiHidden="0" w:uiPriority="66" w:unhideWhenUsed="0"/>
+    <w:lsdException w:name="Medium Grid 1" w:semiHidden="0" w:uiPriority="67" w:unhideWhenUsed="0"/>
+    <w:lsdException w:name="Medium Grid 2" w:semiHidden="0" w:uiPriority="68" w:unhideWhenUsed="0"/>
+    <w:lsdException w:name="Medium Grid 3" w:semiHidden="0" w:uiPriority="69" w:unhideWhenUsed="0"/>
+    <w:lsdException w:name="Dark List" w:semiHidden="0" w:uiPriority="70" w:unhideWhenUsed="0"/>
+    <w:lsdException w:name="Colorful Shading" w:semiHidden="0" w:uiPriority="71" w:unhideWhenUsed="0"/>
+    <w:lsdException w:name="Colorful List" w:semiHidden="0" w:uiPriority="72" w:unhideWhenUsed="0"/>
+    <w:lsdException w:name="Colorful Grid" w:semiHidden="0" w:uiPriority="73" w:unhideWhenUsed="0"/>
+    <w:lsdException w:name="Light Shading Accent 1" w:semiHidden="0" w:uiPriority="60" w:unhideWhenUsed="0"/>
+    <w:lsdException w:name="Light List Accent 1" w:semiHidden="0" w:uiPriority="61" w:unhideWhenUsed="0"/>
+    <w:lsdException w:name="Light Grid Accent 1" w:semiHidden="0" w:uiPriority="62" w:unhideWhenUsed="0"/>
+    <w:lsdException w:name="Medium Shading 1 Accent 1" w:semiHidden="0" w:uiPriority="63" w:unhideWhenUsed="0"/>
+    <w:lsdException w:name="Medium Shading 2 Accent 1" w:semiHidden="0" w:uiPriority="64" w:unhideWhenUsed="0"/>
+    <w:lsdException w:name="Medium List 1 Accent 1" w:semiHidden="0" w:uiPriority="65" w:unhideWhenUsed="0"/>
+    <w:lsdException w:name="Revision" w:unhideWhenUsed="0"/>
+    <w:lsdException w:name="List Paragraph" w:semiHidden="0" w:uiPriority="34" w:unhideWhenUsed="0" w:qFormat="1"/>
+    <w:lsdException w:name="Quote" w:semiHidden="0" w:uiPriority="29" w:unhideWhenUsed="0" w:qFormat="1"/>
+    <w:lsdException w:name="Intense Quote" w:semiHidden="0" w:uiPriority="30" w:unhideWhenUsed="0" w:qFormat="1"/>
+    <w:lsdException w:name="Medium List 2 Accent 1" w:semiHidden="0" w:uiPriority="66" w:unhideWhenUsed="0"/>
+    <w:lsdException w:name="Medium Grid 1 Accent 1" w:semiHidden="0" w:uiPriority="67" w:unhideWhenUsed="0"/>
+    <w:lsdException w:name="Medium Grid 2 Accent 1" w:semiHidden="0" w:uiPriority="68" w:unhideWhenUsed="0"/>
+    <w:lsdException w:name="Medium Grid 3 Accent 1" w:semiHidden="0" w:uiPriority="69" w:unhideWhenUsed="0"/>
+    <w:lsdException w:name="Dark List Accent 1" w:semiHidden="0" w:uiPriority="70" w:unhideWhenUsed="0"/>
+    <w:lsdException w:name="Colorful Shading Accent 1" w:semiHidden="0" w:uiPriority="71" w:unhideWhenUsed="0"/>
+    <w:lsdException w:name="Colorful List Accent 1" w:semiHidden="0" w:uiPriority="72" w:unhideWhenUsed="0"/>
+    <w:lsdException w:name="Colorful Grid Accent 1" w:semiHidden="0" w:uiPriority="73" w:unhideWhenUsed="0"/>
+    <w:lsdException w:name="Light Shading Accent 2" w:semiHidden="0" w:uiPriority="60" w:unhideWhenUsed="0"/>
+    <w:lsdException w:name="Light List Accent 2" w:semiHidden="0" w:uiPriority="61" w:unhideWhenUsed="0"/>
+    <w:lsdException w:name="Light Grid Accent 2" w:semiHidden="0" w:uiPriority="62" w:unhideWhenUsed="0"/>
+    <w:lsdException w:name="Medium Shading 1 Accent 2" w:semiHidden="0" w:uiPriority="63" w:unhideWhenUsed="0"/>
+    <w:lsdException w:name="Medium Shading 2 Accent 2" w:semiHidden="0" w:uiPriority="64" w:unhideWhenUsed="0"/>
+    <w:lsdException w:name="Medium List 1 Accent 2" w:semiHidden="0" w:uiPriority="65" w:unhideWhenUsed="0"/>
+    <w:lsdException w:name="Medium List 2 Accent 2" w:semiHidden="0" w:uiPriority="66" w:unhideWhenUsed="0"/>
+    <w:lsdException w:name="Medium Grid 1 Accent 2" w:semiHidden="0" w:uiPriority="67" w:unhideWhenUsed="0"/>
+    <w:lsdException w:name="Medium Grid 2 Accent 2" w:semiHidden="0" w:uiPriority="68" w:unhideWhenUsed="0"/>
+    <w:lsdException w:name="Medium Grid 3 Accent 2" w:semiHidden="0" w:uiPriority="69" w:unhideWhenUsed="0"/>
+    <w:lsdException w:name="Dark List Accent 2" w:semiHidden="0" w:uiPriority="70" w:unhideWhenUsed="0"/>
+    <w:lsdException w:name="Colorful Shading Accent 2" w:semiHidden="0" w:uiPriority="71" w:unhideWhenUsed="0"/>
+    <w:lsdException w:name="Colorful List Accent 2" w:semiHidden="0" w:uiPriority="72" w:unhideWhenUsed="0"/>
+    <w:lsdException w:name="Colorful Grid Accent 2" w:semiHidden="0" w:uiPriority="73" w:unhideWhenUsed="0"/>
+    <w:lsdException w:name="Light Shading Accent 3" w:semiHidden="0" w:uiPriority="60" w:unhideWhenUsed="0"/>
+    <w:lsdException w:name="Light List Accent 3" w:semiHidden="0" w:uiPriority="61" w:unhideWhenUsed="0"/>
+    <w:lsdException w:name="Light Grid Accent 3" w:semiHidden="0" w:uiPriority="62" w:unhideWhenUsed="0"/>
+    <w:lsdException w:name="Medium Shading 1 Accent 3" w:semiHidden="0" w:uiPriority="63" w:unhideWhenUsed="0"/>
+    <w:lsdException w:name="Medium Shading 2 Accent 3" w:semiHidden="0" w:uiPriority="64" w:unhideWhenUsed="0"/>
+    <w:lsdException w:name="Medium List 1 Accent 3" w:semiHidden="0" w:uiPriority="65" w:unhideWhenUsed="0"/>
+    <w:lsdException w:name="Medium List 2 Accent 3" w:semiHidden="0" w:uiPriority="66" w:unhideWhenUsed="0"/>
+    <w:lsdException w:name="Medium Grid 1 Accent 3" w:semiHidden="0" w:uiPriority="67" w:unhideWhenUsed="0"/>
+    <w:lsdException w:name="Medium Grid 2 Accent 3" w:semiHidden="0" w:uiPriority="68" w:unhideWhenUsed="0"/>
+    <w:lsdException w:name="Medium Grid 3 Accent 3" w:semiHidden="0" w:uiPriority="69" w:unhideWhenUsed="0"/>
+    <w:lsdException w:name="Dark List Accent 3" w:semiHidden="0" w:uiPriority="70" w:unhideWhenUsed="0"/>
+    <w:lsdException w:name="Colorful Shading Accent 3" w:semiHidden="0" w:uiPriority="71" w:unhideWhenUsed="0"/>
+    <w:lsdException w:name="Colorful List Accent 3" w:semiHidden="0" w:uiPriority="72" w:unhideWhenUsed="0"/>
+    <w:lsdException w:name="Colorful Grid Accent 3" w:semiHidden="0" w:uiPriority="73" w:unhideWhenUsed="0"/>
+    <w:lsdException w:name="Light Shading Accent 4" w:semiHidden="0" w:uiPriority="60" w:unhideWhenUsed="0"/>
+    <w:lsdException w:name="Light List Accent 4" w:semiHidden="0" w:uiPriority="61" w:unhideWhenUsed="0"/>
+    <w:lsdException w:name="Light Grid Accent 4" w:semiHidden="0" w:uiPriority="62" w:unhideWhenUsed="0"/>
+    <w:lsdException w:name="Medium Shading 1 Accent 4" w:semiHidden="0" w:uiPriority="63" w:unhideWhenUsed="0"/>
+    <w:lsdException w:name="Medium Shading 2 Accent 4" w:semiHidden="0" w:uiPriority="64" w:unhideWhenUsed="0"/>
+    <w:lsdException w:name="Medium List 1 Accent 4" w:semiHidden="0" w:uiPriority="65" w:unhideWhenUsed="0"/>
+    <w:lsdException w:name="Medium List 2 Accent 4" w:semiHidden="0" w:uiPriority="66" w:unhideWhenUsed="0"/>
+    <w:lsdException w:name="Medium Grid 1 Accent 4" w:semiHidden="0" w:uiPriority="67" w:unhideWhenUsed="0"/>
+    <w:lsdException w:name="Medium Grid 2 Accent 4" w:semiHidden="0" w:uiPriority="68" w:unhideWhenUsed="0"/>
+    <w:lsdException w:name="Medium Grid 3 Accent 4" w:semiHidden="0" w:uiPriority="69" w:unhideWhenUsed="0"/>
+    <w:lsdException w:name="Dark List Accent 4" w:semiHidden="0" w:uiPriority="70" w:unhideWhenUsed="0"/>
+    <w:lsdException w:name="Colorful Shading Accent 4" w:semiHidden="0" w:uiPriority="71" w:unhideWhenUsed="0"/>
+    <w:lsdException w:name="Colorful List Accent 4" w:semiHidden="0" w:uiPriority="72" w:unhideWhenUsed="0"/>
+    <w:lsdException w:name="Colorful Grid Accent 4" w:semiHidden="0" w:uiPriority="73" w:unhideWhenUsed="0"/>
+    <w:lsdException w:name="Light Shading Accent 5" w:semiHidden="0" w:uiPriority="60" w:unhideWhenUsed="0"/>
+    <w:lsdException w:name="Light List Accent 5" w:semiHidden="0" w:uiPriority="61" w:unhideWhenUsed="0"/>
+    <w:lsdException w:name="Light Grid Accent 5" w:semiHidden="0" w:uiPriority="62" w:unhideWhenUsed="0"/>
+    <w:lsdException w:name="Medium Shading 1 Accent 5" w:semiHidden="0" w:uiPriority="63" w:unhideWhenUsed="0"/>
+    <w:lsdException w:name="Medium Shading 2 Accent 5" w:semiHidden="0" w:uiPriority="64" w:unhideWhenUsed="0"/>
+    <w:lsdException w:name="Medium List 1 Accent 5" w:semiHidden="0" w:uiPriority="65" w:unhideWhenUsed="0"/>
+    <w:lsdException w:name="Medium List 2 Accent 5" w:semiHidden="0" w:uiPriority="66" w:unhideWhenUsed="0"/>
+    <w:lsdException w:name="Medium Grid 1 Accent 5" w:semiHidden="0" w:uiPriority="67" w:unhideWhenUsed="0"/>
+    <w:lsdException w:name="Medium Grid 2 Accent 5" w:semiHidden="0" w:uiPriority="68" w:unhideWhenUsed="0"/>
+    <w:lsdException w:name="Medium Grid 3 Accent 5" w:semiHidden="0" w:uiPriority="69" w:unhideWhenUsed="0"/>
+    <w:lsdException w:name="Dark List Accent 5" w:semiHidden="0" w:uiPriority="70" w:unhideWhenUsed="0"/>
+    <w:lsdException w:name="Colorful Shading Accent 5" w:semiHidden="0" w:uiPriority="71" w:unhideWhenUsed="0"/>
+    <w:lsdException w:name="Colorful List Accent 5" w:semiHidden="0" w:uiPriority="72" w:unhideWhenUsed="0"/>
+    <w:lsdException w:name="Colorful Grid Accent 5" w:semiHidden="0" w:uiPriority="73" w:unhideWhenUsed="0"/>
+    <w:lsdException w:name="Light Shading Accent 6" w:semiHidden="0" w:uiPriority="60" w:unhideWhenUsed="0"/>
+    <w:lsdException w:name="Light List Accent 6" w:semiHidden="0" w:uiPriority="61" w:unhideWhenUsed="0"/>
+    <w:lsdException w:name="Light Grid Accent 6" w:semiHidden="0" w:uiPriority="62" w:unhideWhenUsed="0"/>
+    <w:lsdException w:name="Medium Shading 1 Accent 6" w:semiHidden="0" w:uiPriority="63" w:unhideWhenUsed="0"/>
+    <w:lsdException w:name="Medium Shading 2 Accent 6" w:semiHidden="0" w:uiPriority="64" w:unhideWhenUsed="0"/>
+    <w:lsdException w:name="Medium List 1 Accent 6" w:semiHidden="0" w:uiPriority="65" w:unhideWhenUsed="0"/>
+    <w:lsdException w:name="Medium List 2 Accent 6" w:semiHidden="0" w:uiPriority="66" w:unhideWhenUsed="0"/>
+    <w:lsdException w:name="Medium Grid 1 Accent 6" w:semiHidden="0" w:uiPriority="67" w:unhideWhenUsed="0"/>
+    <w:lsdException w:name="Medium Grid 2 Accent 6" w:semiHidden="0" w:uiPriority="68" w:unhideWhenUsed="0"/>
+    <w:lsdException w:name="Medium Grid 3 Accent 6" w:semiHidden="0" w:uiPriority="69" w:unhideWhenUsed="0"/>
+    <w:lsdException w:name="Dark List Accent 6" w:semiHidden="0" w:uiPriority="70" w:unhideWhenUsed="0"/>
+    <w:lsdException w:name="Colorful Shading Accent 6" w:semiHidden="0" w:uiPriority="71" w:unhideWhenUsed="0"/>
+    <w:lsdException w:name="Colorful List Accent 6" w:semiHidden="0" w:uiPriority="72" w:unhideWhenUsed="0"/>
+    <w:lsdException w:name="Colorful Grid Accent 6" w:semiHidden="0" w:uiPriority="73" w:unhideWhenUsed="0"/>
+    <w:lsdException w:name="Subtle Emphasis" w:semiHidden="0" w:uiPriority="19" w:unhideWhenUsed="0" w:qFormat="1"/>
+    <w:lsdException w:name="Intense Emphasis" w:semiHidden="0" w:uiPriority="21" w:unhideWhenUsed="0" w:qFormat="1"/>
+    <w:lsdException w:name="Subtle Reference" w:semiHidden="0" w:uiPriority="31" w:unhideWhenUsed="0" w:qFormat="1"/>
+    <w:lsdException w:name="Intense Reference" w:semiHidden="0" w:uiPriority="32" w:unhideWhenUsed="0" w:qFormat="1"/>
+    <w:lsdException w:name="Book Title" w:semiHidden="0" w:uiPriority="33" w:unhideWhenUsed="0" w:qFormat="1"/>
+    <w:lsdException w:name="Bibliography" w:uiPriority="37"/>
+    <w:lsdException w:name="TOC Heading" w:uiPriority="39" w:qFormat="1"/>
   </w:latentStyles>
   <w:style w:type="paragraph" w:default="1" w:styleId="Normal">
     <w:name w:val="Normal"/>
@@ -3749,6 +3597,7 @@
     <w:uiPriority w:val="99"/>
     <w:semiHidden/>
     <w:unhideWhenUsed/>
+    <w:qFormat/>
     <w:tblPr>
       <w:tblInd w:w="0" w:type="dxa"/>
       <w:tblCellMar>
@@ -4207,7 +4056,7 @@
   <a:extraClrSchemeLst/>
   <a:extLst>
     <a:ext uri="{05A4C25C-085E-4340-85A3-A5531E510DB2}">
-      <thm15:themeFamily xmlns:thm15="http://schemas.microsoft.com/office/thememl/2012/main" name="Office Theme" id="{62F939B6-93AF-4DB8-9C6B-D6C7DFDC589F}" vid="{4A3C46E8-61CC-4603-A589-7422A47A8E4A}"/>
+      <thm15:themeFamily xmlns:thm15="http://schemas.microsoft.com/office/thememl/2012/main" xmlns="" name="Office Theme" id="{62F939B6-93AF-4DB8-9C6B-D6C7DFDC589F}" vid="{4A3C46E8-61CC-4603-A589-7422A47A8E4A}"/>
     </a:ext>
   </a:extLst>
 </a:theme>
@@ -4218,7 +4067,7 @@
 </file>
 
 <file path=customXml/itemProps1.xml><?xml version="1.0" encoding="utf-8"?>
-<ds:datastoreItem xmlns:ds="http://schemas.openxmlformats.org/officeDocument/2006/customXml" ds:itemID="{85CDA8B2-2AED-4983-B580-4D796DA35819}">
+<ds:datastoreItem xmlns:ds="http://schemas.openxmlformats.org/officeDocument/2006/customXml" ds:itemID="{0D791202-7347-4946-A497-028625B58B2E}">
   <ds:schemaRefs>
     <ds:schemaRef ds:uri="http://schemas.openxmlformats.org/officeDocument/2006/bibliography"/>
   </ds:schemaRefs>

</xml_diff>

<commit_message>
Revert "Revert "ajout refresh menu principal hotel""
This reverts commit 515ba955fb87c7a2b4629f9cf6d1ed5da01ce79a.
</commit_message>
<xml_diff>
--- a/CAHIER DES CHARGES PPE.docx
+++ b/CAHIER DES CHARGES PPE.docx
@@ -1,6 +1,6 @@
 
 <file path=word/document.xml><?xml version="1.0" encoding="utf-8"?>
-<w:document xmlns:ve="http://schemas.openxmlformats.org/markup-compatibility/2006" xmlns:o="urn:schemas-microsoft-com:office:office" xmlns:r="http://schemas.openxmlformats.org/officeDocument/2006/relationships" xmlns:m="http://schemas.openxmlformats.org/officeDocument/2006/math" xmlns:v="urn:schemas-microsoft-com:vml" xmlns:wp="http://schemas.openxmlformats.org/drawingml/2006/wordprocessingDrawing" xmlns:w10="urn:schemas-microsoft-com:office:word" xmlns:w="http://schemas.openxmlformats.org/wordprocessingml/2006/main" xmlns:wne="http://schemas.microsoft.com/office/word/2006/wordml">
+<w:document xmlns:wpc="http://schemas.microsoft.com/office/word/2010/wordprocessingCanvas" xmlns:mc="http://schemas.openxmlformats.org/markup-compatibility/2006" xmlns:o="urn:schemas-microsoft-com:office:office" xmlns:r="http://schemas.openxmlformats.org/officeDocument/2006/relationships" xmlns:m="http://schemas.openxmlformats.org/officeDocument/2006/math" xmlns:v="urn:schemas-microsoft-com:vml" xmlns:wp14="http://schemas.microsoft.com/office/word/2010/wordprocessingDrawing" xmlns:wp="http://schemas.openxmlformats.org/drawingml/2006/wordprocessingDrawing" xmlns:w10="urn:schemas-microsoft-com:office:word" xmlns:w="http://schemas.openxmlformats.org/wordprocessingml/2006/main" xmlns:w14="http://schemas.microsoft.com/office/word/2010/wordml" xmlns:w15="http://schemas.microsoft.com/office/word/2012/wordml" xmlns:wpg="http://schemas.microsoft.com/office/word/2010/wordprocessingGroup" xmlns:wpi="http://schemas.microsoft.com/office/word/2010/wordprocessingInk" xmlns:wne="http://schemas.microsoft.com/office/word/2006/wordml" xmlns:wps="http://schemas.microsoft.com/office/word/2010/wordprocessingShape" mc:Ignorable="w14 w15 wp14">
   <w:body>
     <w:p>
       <w:pPr>
@@ -45,7 +45,7 @@
                     <a:blip r:embed="rId8" cstate="print">
                       <a:extLst>
                         <a:ext uri="{28A0092B-C50C-407E-A947-70E740481C1C}">
-                          <a14:useLocalDpi xmlns:a14="http://schemas.microsoft.com/office/drawing/2010/main" xmlns:wps="http://schemas.microsoft.com/office/word/2010/wordprocessingShape" xmlns:wpi="http://schemas.microsoft.com/office/word/2010/wordprocessingInk" xmlns:wpg="http://schemas.microsoft.com/office/word/2010/wordprocessingGroup" xmlns:w15="http://schemas.microsoft.com/office/word/2012/wordml" xmlns:w14="http://schemas.microsoft.com/office/word/2010/wordml" xmlns:w="http://schemas.openxmlformats.org/wordprocessingml/2006/main" xmlns:w10="urn:schemas-microsoft-com:office:word" xmlns:wp14="http://schemas.microsoft.com/office/word/2010/wordprocessingDrawing" xmlns:v="urn:schemas-microsoft-com:vml" xmlns:o="urn:schemas-microsoft-com:office:office" xmlns:mc="http://schemas.openxmlformats.org/markup-compatibility/2006" xmlns:wpc="http://schemas.microsoft.com/office/word/2010/wordprocessingCanvas" xmlns="" val="0"/>
+                          <a14:useLocalDpi xmlns:a14="http://schemas.microsoft.com/office/drawing/2010/main" val="0"/>
                         </a:ext>
                       </a:extLst>
                     </a:blip>
@@ -317,7 +317,7 @@
                     <a:blip r:embed="rId9" cstate="print">
                       <a:extLst>
                         <a:ext uri="{28A0092B-C50C-407E-A947-70E740481C1C}">
-                          <a14:useLocalDpi xmlns:a14="http://schemas.microsoft.com/office/drawing/2010/main" xmlns:wps="http://schemas.microsoft.com/office/word/2010/wordprocessingShape" xmlns:wpi="http://schemas.microsoft.com/office/word/2010/wordprocessingInk" xmlns:wpg="http://schemas.microsoft.com/office/word/2010/wordprocessingGroup" xmlns:w15="http://schemas.microsoft.com/office/word/2012/wordml" xmlns:w14="http://schemas.microsoft.com/office/word/2010/wordml" xmlns:w="http://schemas.openxmlformats.org/wordprocessingml/2006/main" xmlns:w10="urn:schemas-microsoft-com:office:word" xmlns:wp14="http://schemas.microsoft.com/office/word/2010/wordprocessingDrawing" xmlns:v="urn:schemas-microsoft-com:vml" xmlns:o="urn:schemas-microsoft-com:office:office" xmlns:mc="http://schemas.openxmlformats.org/markup-compatibility/2006" xmlns:wpc="http://schemas.microsoft.com/office/word/2010/wordprocessingCanvas" xmlns="" val="0"/>
+                          <a14:useLocalDpi xmlns:a14="http://schemas.microsoft.com/office/drawing/2010/main" val="0"/>
                         </a:ext>
                       </a:extLst>
                     </a:blip>
@@ -531,7 +531,7 @@
                     <a:blip r:embed="rId10" cstate="print">
                       <a:extLst>
                         <a:ext uri="{28A0092B-C50C-407E-A947-70E740481C1C}">
-                          <a14:useLocalDpi xmlns:a14="http://schemas.microsoft.com/office/drawing/2010/main" xmlns:wps="http://schemas.microsoft.com/office/word/2010/wordprocessingShape" xmlns:wpi="http://schemas.microsoft.com/office/word/2010/wordprocessingInk" xmlns:wpg="http://schemas.microsoft.com/office/word/2010/wordprocessingGroup" xmlns:w15="http://schemas.microsoft.com/office/word/2012/wordml" xmlns:w14="http://schemas.microsoft.com/office/word/2010/wordml" xmlns:w="http://schemas.openxmlformats.org/wordprocessingml/2006/main" xmlns:w10="urn:schemas-microsoft-com:office:word" xmlns:wp14="http://schemas.microsoft.com/office/word/2010/wordprocessingDrawing" xmlns:v="urn:schemas-microsoft-com:vml" xmlns:o="urn:schemas-microsoft-com:office:office" xmlns:mc="http://schemas.openxmlformats.org/markup-compatibility/2006" xmlns:wpc="http://schemas.microsoft.com/office/word/2010/wordprocessingCanvas" xmlns="" val="0"/>
+                          <a14:useLocalDpi xmlns:a14="http://schemas.microsoft.com/office/drawing/2010/main" val="0"/>
                         </a:ext>
                       </a:extLst>
                     </a:blip>
@@ -562,7 +562,7 @@
                     </a:effectLst>
                     <a:extLst>
                       <a:ext uri="{53640926-AAD7-44D8-BBD7-CCE9431645EC}">
-                        <a14:shadowObscured xmlns:a14="http://schemas.microsoft.com/office/drawing/2010/main" xmlns:wps="http://schemas.microsoft.com/office/word/2010/wordprocessingShape" xmlns:wpi="http://schemas.microsoft.com/office/word/2010/wordprocessingInk" xmlns:wpg="http://schemas.microsoft.com/office/word/2010/wordprocessingGroup" xmlns:w15="http://schemas.microsoft.com/office/word/2012/wordml" xmlns:w14="http://schemas.microsoft.com/office/word/2010/wordml" xmlns:w="http://schemas.openxmlformats.org/wordprocessingml/2006/main" xmlns:w10="urn:schemas-microsoft-com:office:word" xmlns:wp14="http://schemas.microsoft.com/office/word/2010/wordprocessingDrawing" xmlns:v="urn:schemas-microsoft-com:vml" xmlns:o="urn:schemas-microsoft-com:office:office" xmlns:mc="http://schemas.openxmlformats.org/markup-compatibility/2006" xmlns:wpc="http://schemas.microsoft.com/office/word/2010/wordprocessingCanvas" xmlns=""/>
+                        <a14:shadowObscured xmlns:a14="http://schemas.microsoft.com/office/drawing/2010/main"/>
                       </a:ext>
                     </a:extLst>
                   </pic:spPr>
@@ -843,7 +843,7 @@
             <v:path o:extrusionok="f" gradientshapeok="t" o:connecttype="rect"/>
             <o:lock v:ext="edit" aspectratio="t"/>
           </v:shapetype>
-          <v:shape id="_x0000_i1025" type="#_x0000_t75" style="width:453.75pt;height:339.75pt">
+          <v:shape id="_x0000_i1025" type="#_x0000_t75" style="width:453.75pt;height:339.9pt">
             <v:imagedata r:id="rId11" o:title="circuits"/>
           </v:shape>
         </w:pict>
@@ -863,7 +863,7 @@
           <w:rFonts w:ascii="Myriad Set Pro" w:hAnsi="Myriad Set Pro"/>
         </w:rPr>
         <w:pict>
-          <v:shape id="_x0000_i1026" type="#_x0000_t75" style="width:453.75pt;height:232.5pt">
+          <v:shape id="_x0000_i1026" type="#_x0000_t75" style="width:453.75pt;height:232.75pt">
             <v:imagedata r:id="rId12" o:title="voitures"/>
           </v:shape>
         </w:pict>
@@ -941,99 +941,71 @@
         <w:rPr>
           <w:rFonts w:ascii="Myriad Set Pro" w:hAnsi="Myriad Set Pro"/>
         </w:rPr>
-        <w:t xml:space="preserve">, Restauration, </w:t>
-      </w:r>
-      <w:proofErr w:type="spellStart"/>
-      <w:r>
-        <w:rPr>
-          <w:rFonts w:ascii="Myriad Set Pro" w:hAnsi="Myriad Set Pro"/>
-        </w:rPr>
-        <w:t>etc</w:t>
-      </w:r>
-      <w:proofErr w:type="spellEnd"/>
-      <w:r>
-        <w:rPr>
-          <w:rFonts w:ascii="Myriad Set Pro" w:hAnsi="Myriad Set Pro"/>
-        </w:rPr>
-        <w:t xml:space="preserve">). </w:t>
-      </w:r>
-    </w:p>
-    <w:p>
-      <w:pPr>
-        <w:jc w:val="both"/>
-        <w:rPr>
-          <w:rFonts w:ascii="Myriad Set Pro" w:hAnsi="Myriad Set Pro"/>
-        </w:rPr>
-      </w:pPr>
-    </w:p>
-    <w:p>
-      <w:pPr>
-        <w:jc w:val="both"/>
-        <w:rPr>
-          <w:rFonts w:ascii="Myriad Set Pro" w:hAnsi="Myriad Set Pro"/>
-        </w:rPr>
-      </w:pPr>
-      <w:r>
-        <w:rPr>
-          <w:rFonts w:ascii="Myriad Set Pro" w:hAnsi="Myriad Set Pro"/>
-        </w:rPr>
-        <w:t xml:space="preserve">De plus, un bureau de  gestion nationale se trouve à Paris et permet de centraliser toute l’administration des hôtels de la chaîne. </w:t>
-      </w:r>
-    </w:p>
-    <w:p>
-      <w:pPr>
-        <w:jc w:val="both"/>
-        <w:rPr>
-          <w:rFonts w:ascii="Myriad Set Pro" w:hAnsi="Myriad Set Pro"/>
-        </w:rPr>
-      </w:pPr>
-      <w:r>
-        <w:rPr>
-          <w:rFonts w:ascii="Myriad Set Pro" w:hAnsi="Myriad Set Pro"/>
-        </w:rPr>
-        <w:t>Cette centralisation est gérée grâce à deux serveurs, l’un utilisant le système propriétaire « Windows Server 2012 R2 » et l’autre utilisant le système libre « </w:t>
-      </w:r>
-      <w:proofErr w:type="spellStart"/>
-      <w:r>
-        <w:rPr>
-          <w:rFonts w:ascii="Myriad Set Pro" w:hAnsi="Myriad Set Pro"/>
-        </w:rPr>
-        <w:t>Ubuntu</w:t>
-      </w:r>
-      <w:proofErr w:type="spellEnd"/>
-      <w:r>
-        <w:rPr>
-          <w:rFonts w:ascii="Myriad Set Pro" w:hAnsi="Myriad Set Pro"/>
-        </w:rPr>
-        <w:t xml:space="preserve"> Server Edition ». </w:t>
-      </w:r>
-    </w:p>
-    <w:p>
-      <w:pPr>
-        <w:jc w:val="both"/>
-        <w:rPr>
-          <w:rFonts w:ascii="Myriad Set Pro" w:hAnsi="Myriad Set Pro"/>
-        </w:rPr>
-      </w:pPr>
-      <w:r>
-        <w:rPr>
-          <w:rFonts w:ascii="Myriad Set Pro" w:hAnsi="Myriad Set Pro"/>
-        </w:rPr>
-        <w:t xml:space="preserve">Le serveur </w:t>
-      </w:r>
-      <w:proofErr w:type="spellStart"/>
-      <w:r>
-        <w:rPr>
-          <w:rFonts w:ascii="Myriad Set Pro" w:hAnsi="Myriad Set Pro"/>
-        </w:rPr>
-        <w:t>Ubuntu</w:t>
-      </w:r>
-      <w:proofErr w:type="spellEnd"/>
-      <w:r>
-        <w:rPr>
-          <w:rFonts w:ascii="Myriad Set Pro" w:hAnsi="Myriad Set Pro"/>
-        </w:rPr>
-        <w:t xml:space="preserve"> sert à gérer toute l’administration des </w:t>
+        <w:t xml:space="preserve">, Restauration, etc). </w:t>
+      </w:r>
+    </w:p>
+    <w:p>
+      <w:pPr>
+        <w:jc w:val="both"/>
+        <w:rPr>
+          <w:rFonts w:ascii="Myriad Set Pro" w:hAnsi="Myriad Set Pro"/>
+        </w:rPr>
+      </w:pPr>
+    </w:p>
+    <w:p>
+      <w:pPr>
+        <w:jc w:val="both"/>
+        <w:rPr>
+          <w:rFonts w:ascii="Myriad Set Pro" w:hAnsi="Myriad Set Pro"/>
+        </w:rPr>
+      </w:pPr>
+      <w:r>
+        <w:rPr>
+          <w:rFonts w:ascii="Myriad Set Pro" w:hAnsi="Myriad Set Pro"/>
+        </w:rPr>
+        <w:t>De plus,</w:t>
+      </w:r>
+      <w:r>
+        <w:rPr>
+          <w:rFonts w:ascii="Myriad Set Pro" w:hAnsi="Myriad Set Pro"/>
+        </w:rPr>
+        <w:t xml:space="preserve"> un bureau de  gestion national</w:t>
+      </w:r>
+      <w:bookmarkStart w:id="0" w:name="_GoBack"/>
+      <w:bookmarkEnd w:id="0"/>
+      <w:r>
+        <w:rPr>
+          <w:rFonts w:ascii="Myriad Set Pro" w:hAnsi="Myriad Set Pro"/>
+        </w:rPr>
+        <w:t xml:space="preserve"> se trouve à Paris et permet de centraliser toute l’administration des hôtels de la chaîne. </w:t>
+      </w:r>
+    </w:p>
+    <w:p>
+      <w:pPr>
+        <w:jc w:val="both"/>
+        <w:rPr>
+          <w:rFonts w:ascii="Myriad Set Pro" w:hAnsi="Myriad Set Pro"/>
+        </w:rPr>
+      </w:pPr>
+      <w:r>
+        <w:rPr>
+          <w:rFonts w:ascii="Myriad Set Pro" w:hAnsi="Myriad Set Pro"/>
+        </w:rPr>
+        <w:t xml:space="preserve">Cette centralisation est gérée grâce à deux serveurs, l’un utilisant le système propriétaire « Windows Server 2012 R2 » et l’autre utilisant le système libre « Ubuntu Server Edition ». </w:t>
+      </w:r>
+    </w:p>
+    <w:p>
+      <w:pPr>
+        <w:jc w:val="both"/>
+        <w:rPr>
+          <w:rFonts w:ascii="Myriad Set Pro" w:hAnsi="Myriad Set Pro"/>
+        </w:rPr>
+      </w:pPr>
+      <w:r>
+        <w:rPr>
+          <w:rFonts w:ascii="Myriad Set Pro" w:hAnsi="Myriad Set Pro"/>
+        </w:rPr>
+        <w:t xml:space="preserve">Le serveur Ubuntu sert à gérer toute l’administration des </w:t>
       </w:r>
       <w:r>
         <w:rPr>
@@ -1045,21 +1017,7 @@
         <w:rPr>
           <w:rFonts w:ascii="Myriad Set Pro" w:hAnsi="Myriad Set Pro"/>
         </w:rPr>
-        <w:t xml:space="preserve"> humaines, et le serveur Windows sert à gérer les hôtels (réservations de chambres, de tables, </w:t>
-      </w:r>
-      <w:proofErr w:type="spellStart"/>
-      <w:r>
-        <w:rPr>
-          <w:rFonts w:ascii="Myriad Set Pro" w:hAnsi="Myriad Set Pro"/>
-        </w:rPr>
-        <w:t>etc</w:t>
-      </w:r>
-      <w:proofErr w:type="spellEnd"/>
-      <w:r>
-        <w:rPr>
-          <w:rFonts w:ascii="Myriad Set Pro" w:hAnsi="Myriad Set Pro"/>
-        </w:rPr>
-        <w:t xml:space="preserve">). </w:t>
+        <w:t xml:space="preserve"> humaines, et le serveur Windows sert à gérer les hôtels (réservations de chambres, de tables, etc). </w:t>
       </w:r>
     </w:p>
     <w:p>
@@ -1108,7 +1066,7 @@
                     <a:blip r:embed="rId14" cstate="print">
                       <a:extLst>
                         <a:ext uri="{28A0092B-C50C-407E-A947-70E740481C1C}">
-                          <a14:useLocalDpi xmlns:a14="http://schemas.microsoft.com/office/drawing/2010/main" xmlns:wps="http://schemas.microsoft.com/office/word/2010/wordprocessingShape" xmlns:wpi="http://schemas.microsoft.com/office/word/2010/wordprocessingInk" xmlns:wpg="http://schemas.microsoft.com/office/word/2010/wordprocessingGroup" xmlns:w15="http://schemas.microsoft.com/office/word/2012/wordml" xmlns:w14="http://schemas.microsoft.com/office/word/2010/wordml" xmlns:w="http://schemas.openxmlformats.org/wordprocessingml/2006/main" xmlns:w10="urn:schemas-microsoft-com:office:word" xmlns:wp14="http://schemas.microsoft.com/office/word/2010/wordprocessingDrawing" xmlns:v="urn:schemas-microsoft-com:vml" xmlns:o="urn:schemas-microsoft-com:office:office" xmlns:mc="http://schemas.openxmlformats.org/markup-compatibility/2006" xmlns:wpc="http://schemas.microsoft.com/office/word/2010/wordprocessingCanvas" xmlns="" val="0"/>
+                          <a14:useLocalDpi xmlns:a14="http://schemas.microsoft.com/office/drawing/2010/main" val="0"/>
                         </a:ext>
                       </a:extLst>
                     </a:blip>
@@ -1174,7 +1132,7 @@
                     <a:blip r:embed="rId15" cstate="print">
                       <a:extLst>
                         <a:ext uri="{28A0092B-C50C-407E-A947-70E740481C1C}">
-                          <a14:useLocalDpi xmlns:a14="http://schemas.microsoft.com/office/drawing/2010/main" xmlns:wps="http://schemas.microsoft.com/office/word/2010/wordprocessingShape" xmlns:wpi="http://schemas.microsoft.com/office/word/2010/wordprocessingInk" xmlns:wpg="http://schemas.microsoft.com/office/word/2010/wordprocessingGroup" xmlns:w15="http://schemas.microsoft.com/office/word/2012/wordml" xmlns:w14="http://schemas.microsoft.com/office/word/2010/wordml" xmlns:w="http://schemas.openxmlformats.org/wordprocessingml/2006/main" xmlns:w10="urn:schemas-microsoft-com:office:word" xmlns:wp14="http://schemas.microsoft.com/office/word/2010/wordprocessingDrawing" xmlns:v="urn:schemas-microsoft-com:vml" xmlns:o="urn:schemas-microsoft-com:office:office" xmlns:mc="http://schemas.openxmlformats.org/markup-compatibility/2006" xmlns:wpc="http://schemas.microsoft.com/office/word/2010/wordprocessingCanvas" xmlns="" val="0"/>
+                          <a14:useLocalDpi xmlns:a14="http://schemas.microsoft.com/office/drawing/2010/main" val="0"/>
                         </a:ext>
                       </a:extLst>
                     </a:blip>
@@ -1509,7 +1467,7 @@
                     <a:blip r:embed="rId16" cstate="print">
                       <a:extLst>
                         <a:ext uri="{28A0092B-C50C-407E-A947-70E740481C1C}">
-                          <a14:useLocalDpi xmlns:a14="http://schemas.microsoft.com/office/drawing/2010/main" xmlns:wps="http://schemas.microsoft.com/office/word/2010/wordprocessingShape" xmlns:wpi="http://schemas.microsoft.com/office/word/2010/wordprocessingInk" xmlns:wpg="http://schemas.microsoft.com/office/word/2010/wordprocessingGroup" xmlns:w15="http://schemas.microsoft.com/office/word/2012/wordml" xmlns:w14="http://schemas.microsoft.com/office/word/2010/wordml" xmlns:w="http://schemas.openxmlformats.org/wordprocessingml/2006/main" xmlns:w10="urn:schemas-microsoft-com:office:word" xmlns:wp14="http://schemas.microsoft.com/office/word/2010/wordprocessingDrawing" xmlns:v="urn:schemas-microsoft-com:vml" xmlns:o="urn:schemas-microsoft-com:office:office" xmlns:mc="http://schemas.openxmlformats.org/markup-compatibility/2006" xmlns:wpc="http://schemas.microsoft.com/office/word/2010/wordprocessingCanvas" xmlns="" val="0"/>
+                          <a14:useLocalDpi xmlns:a14="http://schemas.microsoft.com/office/drawing/2010/main" val="0"/>
                         </a:ext>
                       </a:extLst>
                     </a:blip>
@@ -1540,7 +1498,7 @@
                     </a:effectLst>
                     <a:extLst>
                       <a:ext uri="{53640926-AAD7-44D8-BBD7-CCE9431645EC}">
-                        <a14:shadowObscured xmlns:a14="http://schemas.microsoft.com/office/drawing/2010/main" xmlns:wps="http://schemas.microsoft.com/office/word/2010/wordprocessingShape" xmlns:wpi="http://schemas.microsoft.com/office/word/2010/wordprocessingInk" xmlns:wpg="http://schemas.microsoft.com/office/word/2010/wordprocessingGroup" xmlns:w15="http://schemas.microsoft.com/office/word/2012/wordml" xmlns:w14="http://schemas.microsoft.com/office/word/2010/wordml" xmlns:w="http://schemas.openxmlformats.org/wordprocessingml/2006/main" xmlns:w10="urn:schemas-microsoft-com:office:word" xmlns:wp14="http://schemas.microsoft.com/office/word/2010/wordprocessingDrawing" xmlns:v="urn:schemas-microsoft-com:vml" xmlns:o="urn:schemas-microsoft-com:office:office" xmlns:mc="http://schemas.openxmlformats.org/markup-compatibility/2006" xmlns:wpc="http://schemas.microsoft.com/office/word/2010/wordprocessingCanvas" xmlns=""/>
+                        <a14:shadowObscured xmlns:a14="http://schemas.microsoft.com/office/drawing/2010/main"/>
                       </a:ext>
                     </a:extLst>
                   </pic:spPr>
@@ -1750,7 +1708,7 @@
                     <a:blip r:embed="rId17" cstate="print">
                       <a:extLst>
                         <a:ext uri="{28A0092B-C50C-407E-A947-70E740481C1C}">
-                          <a14:useLocalDpi xmlns:a14="http://schemas.microsoft.com/office/drawing/2010/main" xmlns:wps="http://schemas.microsoft.com/office/word/2010/wordprocessingShape" xmlns:wpi="http://schemas.microsoft.com/office/word/2010/wordprocessingInk" xmlns:wpg="http://schemas.microsoft.com/office/word/2010/wordprocessingGroup" xmlns:w15="http://schemas.microsoft.com/office/word/2012/wordml" xmlns:w14="http://schemas.microsoft.com/office/word/2010/wordml" xmlns:w="http://schemas.openxmlformats.org/wordprocessingml/2006/main" xmlns:w10="urn:schemas-microsoft-com:office:word" xmlns:wp14="http://schemas.microsoft.com/office/word/2010/wordprocessingDrawing" xmlns:v="urn:schemas-microsoft-com:vml" xmlns:o="urn:schemas-microsoft-com:office:office" xmlns:mc="http://schemas.openxmlformats.org/markup-compatibility/2006" xmlns:wpc="http://schemas.microsoft.com/office/word/2010/wordprocessingCanvas" xmlns="" val="0"/>
+                          <a14:useLocalDpi xmlns:a14="http://schemas.microsoft.com/office/drawing/2010/main" val="0"/>
                         </a:ext>
                       </a:extLst>
                     </a:blip>
@@ -1781,7 +1739,7 @@
                     </a:effectLst>
                     <a:extLst>
                       <a:ext uri="{53640926-AAD7-44D8-BBD7-CCE9431645EC}">
-                        <a14:shadowObscured xmlns:a14="http://schemas.microsoft.com/office/drawing/2010/main" xmlns:wps="http://schemas.microsoft.com/office/word/2010/wordprocessingShape" xmlns:wpi="http://schemas.microsoft.com/office/word/2010/wordprocessingInk" xmlns:wpg="http://schemas.microsoft.com/office/word/2010/wordprocessingGroup" xmlns:w15="http://schemas.microsoft.com/office/word/2012/wordml" xmlns:w14="http://schemas.microsoft.com/office/word/2010/wordml" xmlns:w="http://schemas.openxmlformats.org/wordprocessingml/2006/main" xmlns:w10="urn:schemas-microsoft-com:office:word" xmlns:wp14="http://schemas.microsoft.com/office/word/2010/wordprocessingDrawing" xmlns:v="urn:schemas-microsoft-com:vml" xmlns:o="urn:schemas-microsoft-com:office:office" xmlns:mc="http://schemas.openxmlformats.org/markup-compatibility/2006" xmlns:wpc="http://schemas.microsoft.com/office/word/2010/wordprocessingCanvas" xmlns=""/>
+                        <a14:shadowObscured xmlns:a14="http://schemas.microsoft.com/office/drawing/2010/main"/>
                       </a:ext>
                     </a:extLst>
                   </pic:spPr>
@@ -1975,7 +1933,7 @@
                     <a:blip r:embed="rId18" cstate="print">
                       <a:extLst>
                         <a:ext uri="{28A0092B-C50C-407E-A947-70E740481C1C}">
-                          <a14:useLocalDpi xmlns:a14="http://schemas.microsoft.com/office/drawing/2010/main" xmlns:wps="http://schemas.microsoft.com/office/word/2010/wordprocessingShape" xmlns:wpi="http://schemas.microsoft.com/office/word/2010/wordprocessingInk" xmlns:wpg="http://schemas.microsoft.com/office/word/2010/wordprocessingGroup" xmlns:w15="http://schemas.microsoft.com/office/word/2012/wordml" xmlns:w14="http://schemas.microsoft.com/office/word/2010/wordml" xmlns:w="http://schemas.openxmlformats.org/wordprocessingml/2006/main" xmlns:w10="urn:schemas-microsoft-com:office:word" xmlns:wp14="http://schemas.microsoft.com/office/word/2010/wordprocessingDrawing" xmlns:v="urn:schemas-microsoft-com:vml" xmlns:o="urn:schemas-microsoft-com:office:office" xmlns:mc="http://schemas.openxmlformats.org/markup-compatibility/2006" xmlns:wpc="http://schemas.microsoft.com/office/word/2010/wordprocessingCanvas" xmlns="" val="0"/>
+                          <a14:useLocalDpi xmlns:a14="http://schemas.microsoft.com/office/drawing/2010/main" val="0"/>
                         </a:ext>
                       </a:extLst>
                     </a:blip>
@@ -1995,7 +1953,7 @@
                     </a:ln>
                     <a:extLst>
                       <a:ext uri="{53640926-AAD7-44D8-BBD7-CCE9431645EC}">
-                        <a14:shadowObscured xmlns:a14="http://schemas.microsoft.com/office/drawing/2010/main" xmlns:wps="http://schemas.microsoft.com/office/word/2010/wordprocessingShape" xmlns:wpi="http://schemas.microsoft.com/office/word/2010/wordprocessingInk" xmlns:wpg="http://schemas.microsoft.com/office/word/2010/wordprocessingGroup" xmlns:w15="http://schemas.microsoft.com/office/word/2012/wordml" xmlns:w14="http://schemas.microsoft.com/office/word/2010/wordml" xmlns:w="http://schemas.openxmlformats.org/wordprocessingml/2006/main" xmlns:w10="urn:schemas-microsoft-com:office:word" xmlns:wp14="http://schemas.microsoft.com/office/word/2010/wordprocessingDrawing" xmlns:v="urn:schemas-microsoft-com:vml" xmlns:o="urn:schemas-microsoft-com:office:office" xmlns:mc="http://schemas.openxmlformats.org/markup-compatibility/2006" xmlns:wpc="http://schemas.microsoft.com/office/word/2010/wordprocessingCanvas" xmlns=""/>
+                        <a14:shadowObscured xmlns:a14="http://schemas.microsoft.com/office/drawing/2010/main"/>
                       </a:ext>
                     </a:extLst>
                   </pic:spPr>
@@ -2144,10 +2102,7 @@
     <w:p/>
     <w:p/>
     <w:p/>
-    <w:p>
-      <w:bookmarkStart w:id="0" w:name="_GoBack"/>
-      <w:bookmarkEnd w:id="0"/>
-    </w:p>
+    <w:p/>
     <w:p>
       <w:r>
         <w:rPr>
@@ -2181,7 +2136,7 @@
                     <a:blip r:embed="rId19" cstate="print">
                       <a:extLst>
                         <a:ext uri="{28A0092B-C50C-407E-A947-70E740481C1C}">
-                          <a14:useLocalDpi xmlns:a14="http://schemas.microsoft.com/office/drawing/2010/main" xmlns:wps="http://schemas.microsoft.com/office/word/2010/wordprocessingShape" xmlns:wpi="http://schemas.microsoft.com/office/word/2010/wordprocessingInk" xmlns:wpg="http://schemas.microsoft.com/office/word/2010/wordprocessingGroup" xmlns:w15="http://schemas.microsoft.com/office/word/2012/wordml" xmlns:w14="http://schemas.microsoft.com/office/word/2010/wordml" xmlns:w="http://schemas.openxmlformats.org/wordprocessingml/2006/main" xmlns:w10="urn:schemas-microsoft-com:office:word" xmlns:wp14="http://schemas.microsoft.com/office/word/2010/wordprocessingDrawing" xmlns:v="urn:schemas-microsoft-com:vml" xmlns:o="urn:schemas-microsoft-com:office:office" xmlns:mc="http://schemas.openxmlformats.org/markup-compatibility/2006" xmlns:wpc="http://schemas.microsoft.com/office/word/2010/wordprocessingCanvas" xmlns="" val="0"/>
+                          <a14:useLocalDpi xmlns:a14="http://schemas.microsoft.com/office/drawing/2010/main" val="0"/>
                         </a:ext>
                       </a:extLst>
                     </a:blip>
@@ -2576,39 +2531,7 @@
         </w:numPr>
       </w:pPr>
       <w:r>
-        <w:t xml:space="preserve">Suite </w:t>
-      </w:r>
-      <w:proofErr w:type="spellStart"/>
-      <w:r>
-        <w:t>IntelliJ</w:t>
-      </w:r>
-      <w:proofErr w:type="spellEnd"/>
-      <w:r>
-        <w:t xml:space="preserve"> (</w:t>
-      </w:r>
-      <w:proofErr w:type="spellStart"/>
-      <w:r>
-        <w:t>PHPStorm</w:t>
-      </w:r>
-      <w:proofErr w:type="spellEnd"/>
-      <w:r>
-        <w:t xml:space="preserve">, </w:t>
-      </w:r>
-      <w:proofErr w:type="spellStart"/>
-      <w:r>
-        <w:t>RubyMine</w:t>
-      </w:r>
-      <w:proofErr w:type="spellEnd"/>
-      <w:r>
-        <w:t xml:space="preserve">, </w:t>
-      </w:r>
-      <w:proofErr w:type="spellStart"/>
-      <w:r>
-        <w:t>DataGrip</w:t>
-      </w:r>
-      <w:proofErr w:type="spellEnd"/>
-      <w:r>
-        <w:t>)</w:t>
+        <w:t>Suite IntelliJ (PHPStorm, RubyMine, DataGrip)</w:t>
       </w:r>
     </w:p>
     <w:p>
@@ -2634,7 +2557,6 @@
           <w:numId w:val="3"/>
         </w:numPr>
       </w:pPr>
-      <w:proofErr w:type="spellStart"/>
       <w:r>
         <w:t>Vi</w:t>
       </w:r>
@@ -2642,11 +2564,7 @@
         <w:t>rtua</w:t>
       </w:r>
       <w:r>
-        <w:t>lisation</w:t>
-      </w:r>
-      <w:proofErr w:type="spellEnd"/>
-      <w:r>
-        <w:t xml:space="preserve"> avec Virtual Box</w:t>
+        <w:t>lisation avec Virtual Box</w:t>
       </w:r>
     </w:p>
     <w:sectPr>
@@ -2660,7 +2578,7 @@
 </file>
 
 <file path=word/endnotes.xml><?xml version="1.0" encoding="utf-8"?>
-<w:endnotes xmlns:ve="http://schemas.openxmlformats.org/markup-compatibility/2006" xmlns:o="urn:schemas-microsoft-com:office:office" xmlns:r="http://schemas.openxmlformats.org/officeDocument/2006/relationships" xmlns:m="http://schemas.openxmlformats.org/officeDocument/2006/math" xmlns:v="urn:schemas-microsoft-com:vml" xmlns:wp="http://schemas.openxmlformats.org/drawingml/2006/wordprocessingDrawing" xmlns:w10="urn:schemas-microsoft-com:office:word" xmlns:w="http://schemas.openxmlformats.org/wordprocessingml/2006/main" xmlns:wne="http://schemas.microsoft.com/office/word/2006/wordml">
+<w:endnotes xmlns:wpc="http://schemas.microsoft.com/office/word/2010/wordprocessingCanvas" xmlns:mc="http://schemas.openxmlformats.org/markup-compatibility/2006" xmlns:o="urn:schemas-microsoft-com:office:office" xmlns:r="http://schemas.openxmlformats.org/officeDocument/2006/relationships" xmlns:m="http://schemas.openxmlformats.org/officeDocument/2006/math" xmlns:v="urn:schemas-microsoft-com:vml" xmlns:wp14="http://schemas.microsoft.com/office/word/2010/wordprocessingDrawing" xmlns:wp="http://schemas.openxmlformats.org/drawingml/2006/wordprocessingDrawing" xmlns:w10="urn:schemas-microsoft-com:office:word" xmlns:w="http://schemas.openxmlformats.org/wordprocessingml/2006/main" xmlns:w14="http://schemas.microsoft.com/office/word/2010/wordml" xmlns:w15="http://schemas.microsoft.com/office/word/2012/wordml" xmlns:wpg="http://schemas.microsoft.com/office/word/2010/wordprocessingGroup" xmlns:wpi="http://schemas.microsoft.com/office/word/2010/wordprocessingInk" xmlns:wne="http://schemas.microsoft.com/office/word/2006/wordml" xmlns:wps="http://schemas.microsoft.com/office/word/2010/wordprocessingShape" mc:Ignorable="w14 w15 wp14">
   <w:endnote w:type="separator" w:id="-1">
     <w:p>
       <w:pPr>
@@ -2685,7 +2603,7 @@
 </file>
 
 <file path=word/footnotes.xml><?xml version="1.0" encoding="utf-8"?>
-<w:footnotes xmlns:ve="http://schemas.openxmlformats.org/markup-compatibility/2006" xmlns:o="urn:schemas-microsoft-com:office:office" xmlns:r="http://schemas.openxmlformats.org/officeDocument/2006/relationships" xmlns:m="http://schemas.openxmlformats.org/officeDocument/2006/math" xmlns:v="urn:schemas-microsoft-com:vml" xmlns:wp="http://schemas.openxmlformats.org/drawingml/2006/wordprocessingDrawing" xmlns:w10="urn:schemas-microsoft-com:office:word" xmlns:w="http://schemas.openxmlformats.org/wordprocessingml/2006/main" xmlns:wne="http://schemas.microsoft.com/office/word/2006/wordml">
+<w:footnotes xmlns:wpc="http://schemas.microsoft.com/office/word/2010/wordprocessingCanvas" xmlns:mc="http://schemas.openxmlformats.org/markup-compatibility/2006" xmlns:o="urn:schemas-microsoft-com:office:office" xmlns:r="http://schemas.openxmlformats.org/officeDocument/2006/relationships" xmlns:m="http://schemas.openxmlformats.org/officeDocument/2006/math" xmlns:v="urn:schemas-microsoft-com:vml" xmlns:wp14="http://schemas.microsoft.com/office/word/2010/wordprocessingDrawing" xmlns:wp="http://schemas.openxmlformats.org/drawingml/2006/wordprocessingDrawing" xmlns:w10="urn:schemas-microsoft-com:office:word" xmlns:w="http://schemas.openxmlformats.org/wordprocessingml/2006/main" xmlns:w14="http://schemas.microsoft.com/office/word/2010/wordml" xmlns:w15="http://schemas.microsoft.com/office/word/2012/wordml" xmlns:wpg="http://schemas.microsoft.com/office/word/2010/wordprocessingGroup" xmlns:wpi="http://schemas.microsoft.com/office/word/2010/wordprocessingInk" xmlns:wne="http://schemas.microsoft.com/office/word/2006/wordml" xmlns:wps="http://schemas.microsoft.com/office/word/2010/wordprocessingShape" mc:Ignorable="w14 w15 wp14">
   <w:footnote w:type="separator" w:id="-1">
     <w:p>
       <w:pPr>
@@ -2710,8 +2628,8 @@
 </file>
 
 <file path=word/numbering.xml><?xml version="1.0" encoding="utf-8"?>
-<w:numbering xmlns:ve="http://schemas.openxmlformats.org/markup-compatibility/2006" xmlns:o="urn:schemas-microsoft-com:office:office" xmlns:r="http://schemas.openxmlformats.org/officeDocument/2006/relationships" xmlns:m="http://schemas.openxmlformats.org/officeDocument/2006/math" xmlns:v="urn:schemas-microsoft-com:vml" xmlns:wp="http://schemas.openxmlformats.org/drawingml/2006/wordprocessingDrawing" xmlns:w10="urn:schemas-microsoft-com:office:word" xmlns:w="http://schemas.openxmlformats.org/wordprocessingml/2006/main" xmlns:wne="http://schemas.microsoft.com/office/word/2006/wordml">
-  <w:abstractNum w:abstractNumId="0">
+<w:numbering xmlns:wpc="http://schemas.microsoft.com/office/word/2010/wordprocessingCanvas" xmlns:mc="http://schemas.openxmlformats.org/markup-compatibility/2006" xmlns:o="urn:schemas-microsoft-com:office:office" xmlns:r="http://schemas.openxmlformats.org/officeDocument/2006/relationships" xmlns:m="http://schemas.openxmlformats.org/officeDocument/2006/math" xmlns:v="urn:schemas-microsoft-com:vml" xmlns:wp14="http://schemas.microsoft.com/office/word/2010/wordprocessingDrawing" xmlns:wp="http://schemas.openxmlformats.org/drawingml/2006/wordprocessingDrawing" xmlns:w10="urn:schemas-microsoft-com:office:word" xmlns:w="http://schemas.openxmlformats.org/wordprocessingml/2006/main" xmlns:w14="http://schemas.microsoft.com/office/word/2010/wordml" xmlns:w15="http://schemas.microsoft.com/office/word/2012/wordml" xmlns:wpg="http://schemas.microsoft.com/office/word/2010/wordprocessingGroup" xmlns:wpi="http://schemas.microsoft.com/office/word/2010/wordprocessingInk" xmlns:wne="http://schemas.microsoft.com/office/word/2006/wordml" xmlns:wps="http://schemas.microsoft.com/office/word/2010/wordprocessingShape" mc:Ignorable="w14 w15 wp14">
+  <w:abstractNum w:abstractNumId="0" w15:restartNumberingAfterBreak="0">
     <w:nsid w:val="1C6458E1"/>
     <w:multiLevelType w:val="hybridMultilevel"/>
     <w:tmpl w:val="927E6DD0"/>
@@ -2800,7 +2718,7 @@
       </w:pPr>
     </w:lvl>
   </w:abstractNum>
-  <w:abstractNum w:abstractNumId="1">
+  <w:abstractNum w:abstractNumId="1" w15:restartNumberingAfterBreak="0">
     <w:nsid w:val="27507064"/>
     <w:multiLevelType w:val="hybridMultilevel"/>
     <w:tmpl w:val="D4C88BB0"/>
@@ -2913,7 +2831,7 @@
       </w:rPr>
     </w:lvl>
   </w:abstractNum>
-  <w:abstractNum w:abstractNumId="2">
+  <w:abstractNum w:abstractNumId="2" w15:restartNumberingAfterBreak="0">
     <w:nsid w:val="27C61D9C"/>
     <w:multiLevelType w:val="hybridMultilevel"/>
     <w:tmpl w:val="85F0F220"/>
@@ -3002,7 +2920,7 @@
       </w:pPr>
     </w:lvl>
   </w:abstractNum>
-  <w:abstractNum w:abstractNumId="3">
+  <w:abstractNum w:abstractNumId="3" w15:restartNumberingAfterBreak="0">
     <w:nsid w:val="3A2860AE"/>
     <w:multiLevelType w:val="hybridMultilevel"/>
     <w:tmpl w:val="4FC0DD8A"/>
@@ -3091,7 +3009,7 @@
       </w:pPr>
     </w:lvl>
   </w:abstractNum>
-  <w:abstractNum w:abstractNumId="4">
+  <w:abstractNum w:abstractNumId="4" w15:restartNumberingAfterBreak="0">
     <w:nsid w:val="3BC11D40"/>
     <w:multiLevelType w:val="hybridMultilevel"/>
     <w:tmpl w:val="A5DEE4C4"/>
@@ -3180,7 +3098,7 @@
       </w:pPr>
     </w:lvl>
   </w:abstractNum>
-  <w:abstractNum w:abstractNumId="5">
+  <w:abstractNum w:abstractNumId="5" w15:restartNumberingAfterBreak="0">
     <w:nsid w:val="41E40613"/>
     <w:multiLevelType w:val="hybridMultilevel"/>
     <w:tmpl w:val="B094B1AC"/>
@@ -3269,7 +3187,7 @@
       </w:pPr>
     </w:lvl>
   </w:abstractNum>
-  <w:abstractNum w:abstractNumId="6">
+  <w:abstractNum w:abstractNumId="6" w15:restartNumberingAfterBreak="0">
     <w:nsid w:val="47070D59"/>
     <w:multiLevelType w:val="hybridMultilevel"/>
     <w:tmpl w:val="A5DEE4C4"/>
@@ -3383,7 +3301,7 @@
 </file>
 
 <file path=word/styles.xml><?xml version="1.0" encoding="utf-8"?>
-<w:styles xmlns:r="http://schemas.openxmlformats.org/officeDocument/2006/relationships" xmlns:w="http://schemas.openxmlformats.org/wordprocessingml/2006/main">
+<w:styles xmlns:mc="http://schemas.openxmlformats.org/markup-compatibility/2006" xmlns:r="http://schemas.openxmlformats.org/officeDocument/2006/relationships" xmlns:w="http://schemas.openxmlformats.org/wordprocessingml/2006/main" xmlns:w14="http://schemas.microsoft.com/office/word/2010/wordml" xmlns:w15="http://schemas.microsoft.com/office/word/2012/wordml" mc:Ignorable="w14 w15">
   <w:docDefaults>
     <w:rPrDefault>
       <w:rPr>
@@ -3399,144 +3317,378 @@
       </w:pPr>
     </w:pPrDefault>
   </w:docDefaults>
-  <w:latentStyles w:defLockedState="0" w:defUIPriority="99" w:defSemiHidden="1" w:defUnhideWhenUsed="1" w:defQFormat="0" w:count="267">
-    <w:lsdException w:name="Normal" w:semiHidden="0" w:uiPriority="0" w:unhideWhenUsed="0" w:qFormat="1"/>
-    <w:lsdException w:name="heading 1" w:semiHidden="0" w:uiPriority="9" w:unhideWhenUsed="0" w:qFormat="1"/>
-    <w:lsdException w:name="heading 2" w:uiPriority="9" w:qFormat="1"/>
-    <w:lsdException w:name="heading 3" w:uiPriority="9" w:qFormat="1"/>
-    <w:lsdException w:name="heading 4" w:uiPriority="9" w:qFormat="1"/>
-    <w:lsdException w:name="heading 5" w:uiPriority="9" w:qFormat="1"/>
-    <w:lsdException w:name="heading 6" w:uiPriority="9" w:qFormat="1"/>
-    <w:lsdException w:name="heading 7" w:uiPriority="9" w:qFormat="1"/>
-    <w:lsdException w:name="heading 8" w:uiPriority="9" w:qFormat="1"/>
-    <w:lsdException w:name="heading 9" w:uiPriority="9" w:qFormat="1"/>
-    <w:lsdException w:name="toc 1" w:uiPriority="39"/>
-    <w:lsdException w:name="toc 2" w:uiPriority="39"/>
-    <w:lsdException w:name="toc 3" w:uiPriority="39"/>
-    <w:lsdException w:name="toc 4" w:uiPriority="39"/>
-    <w:lsdException w:name="toc 5" w:uiPriority="39"/>
-    <w:lsdException w:name="toc 6" w:uiPriority="39"/>
-    <w:lsdException w:name="toc 7" w:uiPriority="39"/>
-    <w:lsdException w:name="toc 8" w:uiPriority="39"/>
-    <w:lsdException w:name="toc 9" w:uiPriority="39"/>
-    <w:lsdException w:name="caption" w:uiPriority="35" w:qFormat="1"/>
-    <w:lsdException w:name="Title" w:semiHidden="0" w:uiPriority="10" w:unhideWhenUsed="0" w:qFormat="1"/>
-    <w:lsdException w:name="Default Paragraph Font" w:uiPriority="1"/>
-    <w:lsdException w:name="Subtitle" w:semiHidden="0" w:uiPriority="11" w:unhideWhenUsed="0" w:qFormat="1"/>
-    <w:lsdException w:name="Strong" w:semiHidden="0" w:uiPriority="22" w:unhideWhenUsed="0" w:qFormat="1"/>
-    <w:lsdException w:name="Emphasis" w:semiHidden="0" w:uiPriority="20" w:unhideWhenUsed="0" w:qFormat="1"/>
-    <w:lsdException w:name="Table Grid" w:semiHidden="0" w:uiPriority="39" w:unhideWhenUsed="0"/>
-    <w:lsdException w:name="Placeholder Text" w:unhideWhenUsed="0"/>
-    <w:lsdException w:name="No Spacing" w:semiHidden="0" w:uiPriority="1" w:unhideWhenUsed="0" w:qFormat="1"/>
-    <w:lsdException w:name="Light Shading" w:semiHidden="0" w:uiPriority="60" w:unhideWhenUsed="0"/>
-    <w:lsdException w:name="Light List" w:semiHidden="0" w:uiPriority="61" w:unhideWhenUsed="0"/>
-    <w:lsdException w:name="Light Grid" w:semiHidden="0" w:uiPriority="62" w:unhideWhenUsed="0"/>
-    <w:lsdException w:name="Medium Shading 1" w:semiHidden="0" w:uiPriority="63" w:unhideWhenUsed="0"/>
-    <w:lsdException w:name="Medium Shading 2" w:semiHidden="0" w:uiPriority="64" w:unhideWhenUsed="0"/>
-    <w:lsdException w:name="Medium List 1" w:semiHidden="0" w:uiPriority="65" w:unhideWhenUsed="0"/>
-    <w:lsdException w:name="Medium List 2" w:semiHidden="0" w:uiPriority="66" w:unhideWhenUsed="0"/>
-    <w:lsdException w:name="Medium Grid 1" w:semiHidden="0" w:uiPriority="67" w:unhideWhenUsed="0"/>
-    <w:lsdException w:name="Medium Grid 2" w:semiHidden="0" w:uiPriority="68" w:unhideWhenUsed="0"/>
-    <w:lsdException w:name="Medium Grid 3" w:semiHidden="0" w:uiPriority="69" w:unhideWhenUsed="0"/>
-    <w:lsdException w:name="Dark List" w:semiHidden="0" w:uiPriority="70" w:unhideWhenUsed="0"/>
-    <w:lsdException w:name="Colorful Shading" w:semiHidden="0" w:uiPriority="71" w:unhideWhenUsed="0"/>
-    <w:lsdException w:name="Colorful List" w:semiHidden="0" w:uiPriority="72" w:unhideWhenUsed="0"/>
-    <w:lsdException w:name="Colorful Grid" w:semiHidden="0" w:uiPriority="73" w:unhideWhenUsed="0"/>
-    <w:lsdException w:name="Light Shading Accent 1" w:semiHidden="0" w:uiPriority="60" w:unhideWhenUsed="0"/>
-    <w:lsdException w:name="Light List Accent 1" w:semiHidden="0" w:uiPriority="61" w:unhideWhenUsed="0"/>
-    <w:lsdException w:name="Light Grid Accent 1" w:semiHidden="0" w:uiPriority="62" w:unhideWhenUsed="0"/>
-    <w:lsdException w:name="Medium Shading 1 Accent 1" w:semiHidden="0" w:uiPriority="63" w:unhideWhenUsed="0"/>
-    <w:lsdException w:name="Medium Shading 2 Accent 1" w:semiHidden="0" w:uiPriority="64" w:unhideWhenUsed="0"/>
-    <w:lsdException w:name="Medium List 1 Accent 1" w:semiHidden="0" w:uiPriority="65" w:unhideWhenUsed="0"/>
-    <w:lsdException w:name="Revision" w:unhideWhenUsed="0"/>
-    <w:lsdException w:name="List Paragraph" w:semiHidden="0" w:uiPriority="34" w:unhideWhenUsed="0" w:qFormat="1"/>
-    <w:lsdException w:name="Quote" w:semiHidden="0" w:uiPriority="29" w:unhideWhenUsed="0" w:qFormat="1"/>
-    <w:lsdException w:name="Intense Quote" w:semiHidden="0" w:uiPriority="30" w:unhideWhenUsed="0" w:qFormat="1"/>
-    <w:lsdException w:name="Medium List 2 Accent 1" w:semiHidden="0" w:uiPriority="66" w:unhideWhenUsed="0"/>
-    <w:lsdException w:name="Medium Grid 1 Accent 1" w:semiHidden="0" w:uiPriority="67" w:unhideWhenUsed="0"/>
-    <w:lsdException w:name="Medium Grid 2 Accent 1" w:semiHidden="0" w:uiPriority="68" w:unhideWhenUsed="0"/>
-    <w:lsdException w:name="Medium Grid 3 Accent 1" w:semiHidden="0" w:uiPriority="69" w:unhideWhenUsed="0"/>
-    <w:lsdException w:name="Dark List Accent 1" w:semiHidden="0" w:uiPriority="70" w:unhideWhenUsed="0"/>
-    <w:lsdException w:name="Colorful Shading Accent 1" w:semiHidden="0" w:uiPriority="71" w:unhideWhenUsed="0"/>
-    <w:lsdException w:name="Colorful List Accent 1" w:semiHidden="0" w:uiPriority="72" w:unhideWhenUsed="0"/>
-    <w:lsdException w:name="Colorful Grid Accent 1" w:semiHidden="0" w:uiPriority="73" w:unhideWhenUsed="0"/>
-    <w:lsdException w:name="Light Shading Accent 2" w:semiHidden="0" w:uiPriority="60" w:unhideWhenUsed="0"/>
-    <w:lsdException w:name="Light List Accent 2" w:semiHidden="0" w:uiPriority="61" w:unhideWhenUsed="0"/>
-    <w:lsdException w:name="Light Grid Accent 2" w:semiHidden="0" w:uiPriority="62" w:unhideWhenUsed="0"/>
-    <w:lsdException w:name="Medium Shading 1 Accent 2" w:semiHidden="0" w:uiPriority="63" w:unhideWhenUsed="0"/>
-    <w:lsdException w:name="Medium Shading 2 Accent 2" w:semiHidden="0" w:uiPriority="64" w:unhideWhenUsed="0"/>
-    <w:lsdException w:name="Medium List 1 Accent 2" w:semiHidden="0" w:uiPriority="65" w:unhideWhenUsed="0"/>
-    <w:lsdException w:name="Medium List 2 Accent 2" w:semiHidden="0" w:uiPriority="66" w:unhideWhenUsed="0"/>
-    <w:lsdException w:name="Medium Grid 1 Accent 2" w:semiHidden="0" w:uiPriority="67" w:unhideWhenUsed="0"/>
-    <w:lsdException w:name="Medium Grid 2 Accent 2" w:semiHidden="0" w:uiPriority="68" w:unhideWhenUsed="0"/>
-    <w:lsdException w:name="Medium Grid 3 Accent 2" w:semiHidden="0" w:uiPriority="69" w:unhideWhenUsed="0"/>
-    <w:lsdException w:name="Dark List Accent 2" w:semiHidden="0" w:uiPriority="70" w:unhideWhenUsed="0"/>
-    <w:lsdException w:name="Colorful Shading Accent 2" w:semiHidden="0" w:uiPriority="71" w:unhideWhenUsed="0"/>
-    <w:lsdException w:name="Colorful List Accent 2" w:semiHidden="0" w:uiPriority="72" w:unhideWhenUsed="0"/>
-    <w:lsdException w:name="Colorful Grid Accent 2" w:semiHidden="0" w:uiPriority="73" w:unhideWhenUsed="0"/>
-    <w:lsdException w:name="Light Shading Accent 3" w:semiHidden="0" w:uiPriority="60" w:unhideWhenUsed="0"/>
-    <w:lsdException w:name="Light List Accent 3" w:semiHidden="0" w:uiPriority="61" w:unhideWhenUsed="0"/>
-    <w:lsdException w:name="Light Grid Accent 3" w:semiHidden="0" w:uiPriority="62" w:unhideWhenUsed="0"/>
-    <w:lsdException w:name="Medium Shading 1 Accent 3" w:semiHidden="0" w:uiPriority="63" w:unhideWhenUsed="0"/>
-    <w:lsdException w:name="Medium Shading 2 Accent 3" w:semiHidden="0" w:uiPriority="64" w:unhideWhenUsed="0"/>
-    <w:lsdException w:name="Medium List 1 Accent 3" w:semiHidden="0" w:uiPriority="65" w:unhideWhenUsed="0"/>
-    <w:lsdException w:name="Medium List 2 Accent 3" w:semiHidden="0" w:uiPriority="66" w:unhideWhenUsed="0"/>
-    <w:lsdException w:name="Medium Grid 1 Accent 3" w:semiHidden="0" w:uiPriority="67" w:unhideWhenUsed="0"/>
-    <w:lsdException w:name="Medium Grid 2 Accent 3" w:semiHidden="0" w:uiPriority="68" w:unhideWhenUsed="0"/>
-    <w:lsdException w:name="Medium Grid 3 Accent 3" w:semiHidden="0" w:uiPriority="69" w:unhideWhenUsed="0"/>
-    <w:lsdException w:name="Dark List Accent 3" w:semiHidden="0" w:uiPriority="70" w:unhideWhenUsed="0"/>
-    <w:lsdException w:name="Colorful Shading Accent 3" w:semiHidden="0" w:uiPriority="71" w:unhideWhenUsed="0"/>
-    <w:lsdException w:name="Colorful List Accent 3" w:semiHidden="0" w:uiPriority="72" w:unhideWhenUsed="0"/>
-    <w:lsdException w:name="Colorful Grid Accent 3" w:semiHidden="0" w:uiPriority="73" w:unhideWhenUsed="0"/>
-    <w:lsdException w:name="Light Shading Accent 4" w:semiHidden="0" w:uiPriority="60" w:unhideWhenUsed="0"/>
-    <w:lsdException w:name="Light List Accent 4" w:semiHidden="0" w:uiPriority="61" w:unhideWhenUsed="0"/>
-    <w:lsdException w:name="Light Grid Accent 4" w:semiHidden="0" w:uiPriority="62" w:unhideWhenUsed="0"/>
-    <w:lsdException w:name="Medium Shading 1 Accent 4" w:semiHidden="0" w:uiPriority="63" w:unhideWhenUsed="0"/>
-    <w:lsdException w:name="Medium Shading 2 Accent 4" w:semiHidden="0" w:uiPriority="64" w:unhideWhenUsed="0"/>
-    <w:lsdException w:name="Medium List 1 Accent 4" w:semiHidden="0" w:uiPriority="65" w:unhideWhenUsed="0"/>
-    <w:lsdException w:name="Medium List 2 Accent 4" w:semiHidden="0" w:uiPriority="66" w:unhideWhenUsed="0"/>
-    <w:lsdException w:name="Medium Grid 1 Accent 4" w:semiHidden="0" w:uiPriority="67" w:unhideWhenUsed="0"/>
-    <w:lsdException w:name="Medium Grid 2 Accent 4" w:semiHidden="0" w:uiPriority="68" w:unhideWhenUsed="0"/>
-    <w:lsdException w:name="Medium Grid 3 Accent 4" w:semiHidden="0" w:uiPriority="69" w:unhideWhenUsed="0"/>
-    <w:lsdException w:name="Dark List Accent 4" w:semiHidden="0" w:uiPriority="70" w:unhideWhenUsed="0"/>
-    <w:lsdException w:name="Colorful Shading Accent 4" w:semiHidden="0" w:uiPriority="71" w:unhideWhenUsed="0"/>
-    <w:lsdException w:name="Colorful List Accent 4" w:semiHidden="0" w:uiPriority="72" w:unhideWhenUsed="0"/>
-    <w:lsdException w:name="Colorful Grid Accent 4" w:semiHidden="0" w:uiPriority="73" w:unhideWhenUsed="0"/>
-    <w:lsdException w:name="Light Shading Accent 5" w:semiHidden="0" w:uiPriority="60" w:unhideWhenUsed="0"/>
-    <w:lsdException w:name="Light List Accent 5" w:semiHidden="0" w:uiPriority="61" w:unhideWhenUsed="0"/>
-    <w:lsdException w:name="Light Grid Accent 5" w:semiHidden="0" w:uiPriority="62" w:unhideWhenUsed="0"/>
-    <w:lsdException w:name="Medium Shading 1 Accent 5" w:semiHidden="0" w:uiPriority="63" w:unhideWhenUsed="0"/>
-    <w:lsdException w:name="Medium Shading 2 Accent 5" w:semiHidden="0" w:uiPriority="64" w:unhideWhenUsed="0"/>
-    <w:lsdException w:name="Medium List 1 Accent 5" w:semiHidden="0" w:uiPriority="65" w:unhideWhenUsed="0"/>
-    <w:lsdException w:name="Medium List 2 Accent 5" w:semiHidden="0" w:uiPriority="66" w:unhideWhenUsed="0"/>
-    <w:lsdException w:name="Medium Grid 1 Accent 5" w:semiHidden="0" w:uiPriority="67" w:unhideWhenUsed="0"/>
-    <w:lsdException w:name="Medium Grid 2 Accent 5" w:semiHidden="0" w:uiPriority="68" w:unhideWhenUsed="0"/>
-    <w:lsdException w:name="Medium Grid 3 Accent 5" w:semiHidden="0" w:uiPriority="69" w:unhideWhenUsed="0"/>
-    <w:lsdException w:name="Dark List Accent 5" w:semiHidden="0" w:uiPriority="70" w:unhideWhenUsed="0"/>
-    <w:lsdException w:name="Colorful Shading Accent 5" w:semiHidden="0" w:uiPriority="71" w:unhideWhenUsed="0"/>
-    <w:lsdException w:name="Colorful List Accent 5" w:semiHidden="0" w:uiPriority="72" w:unhideWhenUsed="0"/>
-    <w:lsdException w:name="Colorful Grid Accent 5" w:semiHidden="0" w:uiPriority="73" w:unhideWhenUsed="0"/>
-    <w:lsdException w:name="Light Shading Accent 6" w:semiHidden="0" w:uiPriority="60" w:unhideWhenUsed="0"/>
-    <w:lsdException w:name="Light List Accent 6" w:semiHidden="0" w:uiPriority="61" w:unhideWhenUsed="0"/>
-    <w:lsdException w:name="Light Grid Accent 6" w:semiHidden="0" w:uiPriority="62" w:unhideWhenUsed="0"/>
-    <w:lsdException w:name="Medium Shading 1 Accent 6" w:semiHidden="0" w:uiPriority="63" w:unhideWhenUsed="0"/>
-    <w:lsdException w:name="Medium Shading 2 Accent 6" w:semiHidden="0" w:uiPriority="64" w:unhideWhenUsed="0"/>
-    <w:lsdException w:name="Medium List 1 Accent 6" w:semiHidden="0" w:uiPriority="65" w:unhideWhenUsed="0"/>
-    <w:lsdException w:name="Medium List 2 Accent 6" w:semiHidden="0" w:uiPriority="66" w:unhideWhenUsed="0"/>
-    <w:lsdException w:name="Medium Grid 1 Accent 6" w:semiHidden="0" w:uiPriority="67" w:unhideWhenUsed="0"/>
-    <w:lsdException w:name="Medium Grid 2 Accent 6" w:semiHidden="0" w:uiPriority="68" w:unhideWhenUsed="0"/>
-    <w:lsdException w:name="Medium Grid 3 Accent 6" w:semiHidden="0" w:uiPriority="69" w:unhideWhenUsed="0"/>
-    <w:lsdException w:name="Dark List Accent 6" w:semiHidden="0" w:uiPriority="70" w:unhideWhenUsed="0"/>
-    <w:lsdException w:name="Colorful Shading Accent 6" w:semiHidden="0" w:uiPriority="71" w:unhideWhenUsed="0"/>
-    <w:lsdException w:name="Colorful List Accent 6" w:semiHidden="0" w:uiPriority="72" w:unhideWhenUsed="0"/>
-    <w:lsdException w:name="Colorful Grid Accent 6" w:semiHidden="0" w:uiPriority="73" w:unhideWhenUsed="0"/>
-    <w:lsdException w:name="Subtle Emphasis" w:semiHidden="0" w:uiPriority="19" w:unhideWhenUsed="0" w:qFormat="1"/>
-    <w:lsdException w:name="Intense Emphasis" w:semiHidden="0" w:uiPriority="21" w:unhideWhenUsed="0" w:qFormat="1"/>
-    <w:lsdException w:name="Subtle Reference" w:semiHidden="0" w:uiPriority="31" w:unhideWhenUsed="0" w:qFormat="1"/>
-    <w:lsdException w:name="Intense Reference" w:semiHidden="0" w:uiPriority="32" w:unhideWhenUsed="0" w:qFormat="1"/>
-    <w:lsdException w:name="Book Title" w:semiHidden="0" w:uiPriority="33" w:unhideWhenUsed="0" w:qFormat="1"/>
-    <w:lsdException w:name="Bibliography" w:uiPriority="37"/>
-    <w:lsdException w:name="TOC Heading" w:uiPriority="39" w:qFormat="1"/>
+  <w:latentStyles w:defLockedState="0" w:defUIPriority="99" w:defSemiHidden="0" w:defUnhideWhenUsed="0" w:defQFormat="0" w:count="371">
+    <w:lsdException w:name="Normal" w:uiPriority="0" w:qFormat="1"/>
+    <w:lsdException w:name="heading 1" w:uiPriority="9" w:qFormat="1"/>
+    <w:lsdException w:name="heading 2" w:semiHidden="1" w:uiPriority="9" w:unhideWhenUsed="1" w:qFormat="1"/>
+    <w:lsdException w:name="heading 3" w:semiHidden="1" w:uiPriority="9" w:unhideWhenUsed="1" w:qFormat="1"/>
+    <w:lsdException w:name="heading 4" w:semiHidden="1" w:uiPriority="9" w:unhideWhenUsed="1" w:qFormat="1"/>
+    <w:lsdException w:name="heading 5" w:semiHidden="1" w:uiPriority="9" w:unhideWhenUsed="1" w:qFormat="1"/>
+    <w:lsdException w:name="heading 6" w:semiHidden="1" w:uiPriority="9" w:unhideWhenUsed="1" w:qFormat="1"/>
+    <w:lsdException w:name="heading 7" w:semiHidden="1" w:uiPriority="9" w:unhideWhenUsed="1" w:qFormat="1"/>
+    <w:lsdException w:name="heading 8" w:semiHidden="1" w:uiPriority="9" w:unhideWhenUsed="1" w:qFormat="1"/>
+    <w:lsdException w:name="heading 9" w:semiHidden="1" w:uiPriority="9" w:unhideWhenUsed="1" w:qFormat="1"/>
+    <w:lsdException w:name="index 1" w:semiHidden="1" w:unhideWhenUsed="1"/>
+    <w:lsdException w:name="index 2" w:semiHidden="1" w:unhideWhenUsed="1"/>
+    <w:lsdException w:name="index 3" w:semiHidden="1" w:unhideWhenUsed="1"/>
+    <w:lsdException w:name="index 4" w:semiHidden="1" w:unhideWhenUsed="1"/>
+    <w:lsdException w:name="index 5" w:semiHidden="1" w:unhideWhenUsed="1"/>
+    <w:lsdException w:name="index 6" w:semiHidden="1" w:unhideWhenUsed="1"/>
+    <w:lsdException w:name="index 7" w:semiHidden="1" w:unhideWhenUsed="1"/>
+    <w:lsdException w:name="index 8" w:semiHidden="1" w:unhideWhenUsed="1"/>
+    <w:lsdException w:name="index 9" w:semiHidden="1" w:unhideWhenUsed="1"/>
+    <w:lsdException w:name="toc 1" w:semiHidden="1" w:uiPriority="39" w:unhideWhenUsed="1"/>
+    <w:lsdException w:name="toc 2" w:semiHidden="1" w:uiPriority="39" w:unhideWhenUsed="1"/>
+    <w:lsdException w:name="toc 3" w:semiHidden="1" w:uiPriority="39" w:unhideWhenUsed="1"/>
+    <w:lsdException w:name="toc 4" w:semiHidden="1" w:uiPriority="39" w:unhideWhenUsed="1"/>
+    <w:lsdException w:name="toc 5" w:semiHidden="1" w:uiPriority="39" w:unhideWhenUsed="1"/>
+    <w:lsdException w:name="toc 6" w:semiHidden="1" w:uiPriority="39" w:unhideWhenUsed="1"/>
+    <w:lsdException w:name="toc 7" w:semiHidden="1" w:uiPriority="39" w:unhideWhenUsed="1"/>
+    <w:lsdException w:name="toc 8" w:semiHidden="1" w:uiPriority="39" w:unhideWhenUsed="1"/>
+    <w:lsdException w:name="toc 9" w:semiHidden="1" w:uiPriority="39" w:unhideWhenUsed="1"/>
+    <w:lsdException w:name="Normal Indent" w:semiHidden="1" w:unhideWhenUsed="1"/>
+    <w:lsdException w:name="footnote text" w:semiHidden="1" w:unhideWhenUsed="1"/>
+    <w:lsdException w:name="annotation text" w:semiHidden="1" w:unhideWhenUsed="1"/>
+    <w:lsdException w:name="header" w:semiHidden="1" w:unhideWhenUsed="1"/>
+    <w:lsdException w:name="footer" w:semiHidden="1" w:unhideWhenUsed="1"/>
+    <w:lsdException w:name="index heading" w:semiHidden="1" w:unhideWhenUsed="1"/>
+    <w:lsdException w:name="caption" w:semiHidden="1" w:uiPriority="35" w:unhideWhenUsed="1" w:qFormat="1"/>
+    <w:lsdException w:name="table of figures" w:semiHidden="1" w:unhideWhenUsed="1"/>
+    <w:lsdException w:name="envelope address" w:semiHidden="1" w:unhideWhenUsed="1"/>
+    <w:lsdException w:name="envelope return" w:semiHidden="1" w:unhideWhenUsed="1"/>
+    <w:lsdException w:name="footnote reference" w:semiHidden="1" w:unhideWhenUsed="1"/>
+    <w:lsdException w:name="annotation reference" w:semiHidden="1" w:unhideWhenUsed="1"/>
+    <w:lsdException w:name="line number" w:semiHidden="1" w:unhideWhenUsed="1"/>
+    <w:lsdException w:name="page number" w:semiHidden="1" w:unhideWhenUsed="1"/>
+    <w:lsdException w:name="endnote reference" w:semiHidden="1" w:unhideWhenUsed="1"/>
+    <w:lsdException w:name="endnote text" w:semiHidden="1" w:unhideWhenUsed="1"/>
+    <w:lsdException w:name="table of authorities" w:semiHidden="1" w:unhideWhenUsed="1"/>
+    <w:lsdException w:name="macro" w:semiHidden="1" w:unhideWhenUsed="1"/>
+    <w:lsdException w:name="toa heading" w:semiHidden="1" w:unhideWhenUsed="1"/>
+    <w:lsdException w:name="List" w:semiHidden="1" w:unhideWhenUsed="1"/>
+    <w:lsdException w:name="List Bullet" w:semiHidden="1" w:unhideWhenUsed="1"/>
+    <w:lsdException w:name="List Number" w:semiHidden="1" w:unhideWhenUsed="1"/>
+    <w:lsdException w:name="List 2" w:semiHidden="1" w:unhideWhenUsed="1"/>
+    <w:lsdException w:name="List 3" w:semiHidden="1" w:unhideWhenUsed="1"/>
+    <w:lsdException w:name="List 4" w:semiHidden="1" w:unhideWhenUsed="1"/>
+    <w:lsdException w:name="List 5" w:semiHidden="1" w:unhideWhenUsed="1"/>
+    <w:lsdException w:name="List Bullet 2" w:semiHidden="1" w:unhideWhenUsed="1"/>
+    <w:lsdException w:name="List Bullet 3" w:semiHidden="1" w:unhideWhenUsed="1"/>
+    <w:lsdException w:name="List Bullet 4" w:semiHidden="1" w:unhideWhenUsed="1"/>
+    <w:lsdException w:name="List Bullet 5" w:semiHidden="1" w:unhideWhenUsed="1"/>
+    <w:lsdException w:name="List Number 2" w:semiHidden="1" w:unhideWhenUsed="1"/>
+    <w:lsdException w:name="List Number 3" w:semiHidden="1" w:unhideWhenUsed="1"/>
+    <w:lsdException w:name="List Number 4" w:semiHidden="1" w:unhideWhenUsed="1"/>
+    <w:lsdException w:name="List Number 5" w:semiHidden="1" w:unhideWhenUsed="1"/>
+    <w:lsdException w:name="Title" w:uiPriority="10" w:qFormat="1"/>
+    <w:lsdException w:name="Closing" w:semiHidden="1" w:unhideWhenUsed="1"/>
+    <w:lsdException w:name="Signature" w:semiHidden="1" w:unhideWhenUsed="1"/>
+    <w:lsdException w:name="Default Paragraph Font" w:semiHidden="1" w:uiPriority="1" w:unhideWhenUsed="1"/>
+    <w:lsdException w:name="Body Text" w:semiHidden="1" w:unhideWhenUsed="1"/>
+    <w:lsdException w:name="Body Text Indent" w:semiHidden="1" w:unhideWhenUsed="1"/>
+    <w:lsdException w:name="List Continue" w:semiHidden="1" w:unhideWhenUsed="1"/>
+    <w:lsdException w:name="List Continue 2" w:semiHidden="1" w:unhideWhenUsed="1"/>
+    <w:lsdException w:name="List Continue 3" w:semiHidden="1" w:unhideWhenUsed="1"/>
+    <w:lsdException w:name="List Continue 4" w:semiHidden="1" w:unhideWhenUsed="1"/>
+    <w:lsdException w:name="List Continue 5" w:semiHidden="1" w:unhideWhenUsed="1"/>
+    <w:lsdException w:name="Message Header" w:semiHidden="1" w:unhideWhenUsed="1"/>
+    <w:lsdException w:name="Subtitle" w:uiPriority="11" w:qFormat="1"/>
+    <w:lsdException w:name="Salutation" w:semiHidden="1" w:unhideWhenUsed="1"/>
+    <w:lsdException w:name="Date" w:semiHidden="1" w:unhideWhenUsed="1"/>
+    <w:lsdException w:name="Body Text First Indent" w:semiHidden="1" w:unhideWhenUsed="1"/>
+    <w:lsdException w:name="Body Text First Indent 2" w:semiHidden="1" w:unhideWhenUsed="1"/>
+    <w:lsdException w:name="Note Heading" w:semiHidden="1" w:unhideWhenUsed="1"/>
+    <w:lsdException w:name="Body Text 2" w:semiHidden="1" w:unhideWhenUsed="1"/>
+    <w:lsdException w:name="Body Text 3" w:semiHidden="1" w:unhideWhenUsed="1"/>
+    <w:lsdException w:name="Body Text Indent 2" w:semiHidden="1" w:unhideWhenUsed="1"/>
+    <w:lsdException w:name="Body Text Indent 3" w:semiHidden="1" w:unhideWhenUsed="1"/>
+    <w:lsdException w:name="Block Text" w:semiHidden="1" w:unhideWhenUsed="1"/>
+    <w:lsdException w:name="Hyperlink" w:semiHidden="1" w:unhideWhenUsed="1"/>
+    <w:lsdException w:name="FollowedHyperlink" w:semiHidden="1" w:unhideWhenUsed="1"/>
+    <w:lsdException w:name="Strong" w:uiPriority="22" w:qFormat="1"/>
+    <w:lsdException w:name="Emphasis" w:uiPriority="20" w:qFormat="1"/>
+    <w:lsdException w:name="Document Map" w:semiHidden="1" w:unhideWhenUsed="1"/>
+    <w:lsdException w:name="Plain Text" w:semiHidden="1" w:unhideWhenUsed="1"/>
+    <w:lsdException w:name="E-mail Signature" w:semiHidden="1" w:unhideWhenUsed="1"/>
+    <w:lsdException w:name="HTML Top of Form" w:semiHidden="1" w:unhideWhenUsed="1"/>
+    <w:lsdException w:name="HTML Bottom of Form" w:semiHidden="1" w:unhideWhenUsed="1"/>
+    <w:lsdException w:name="Normal (Web)" w:semiHidden="1" w:unhideWhenUsed="1"/>
+    <w:lsdException w:name="HTML Acronym" w:semiHidden="1" w:unhideWhenUsed="1"/>
+    <w:lsdException w:name="HTML Address" w:semiHidden="1" w:unhideWhenUsed="1"/>
+    <w:lsdException w:name="HTML Cite" w:semiHidden="1" w:unhideWhenUsed="1"/>
+    <w:lsdException w:name="HTML Code" w:semiHidden="1" w:unhideWhenUsed="1"/>
+    <w:lsdException w:name="HTML Definition" w:semiHidden="1" w:unhideWhenUsed="1"/>
+    <w:lsdException w:name="HTML Keyboard" w:semiHidden="1" w:unhideWhenUsed="1"/>
+    <w:lsdException w:name="HTML Preformatted" w:semiHidden="1" w:unhideWhenUsed="1"/>
+    <w:lsdException w:name="HTML Sample" w:semiHidden="1" w:unhideWhenUsed="1"/>
+    <w:lsdException w:name="HTML Typewriter" w:semiHidden="1" w:unhideWhenUsed="1"/>
+    <w:lsdException w:name="HTML Variable" w:semiHidden="1" w:unhideWhenUsed="1"/>
+    <w:lsdException w:name="Normal Table" w:semiHidden="1" w:unhideWhenUsed="1"/>
+    <w:lsdException w:name="annotation subject" w:semiHidden="1" w:unhideWhenUsed="1"/>
+    <w:lsdException w:name="No List" w:semiHidden="1" w:unhideWhenUsed="1"/>
+    <w:lsdException w:name="Outline List 1" w:semiHidden="1" w:unhideWhenUsed="1"/>
+    <w:lsdException w:name="Outline List 2" w:semiHidden="1" w:unhideWhenUsed="1"/>
+    <w:lsdException w:name="Outline List 3" w:semiHidden="1" w:unhideWhenUsed="1"/>
+    <w:lsdException w:name="Table Simple 1" w:semiHidden="1" w:unhideWhenUsed="1"/>
+    <w:lsdException w:name="Table Simple 2" w:semiHidden="1" w:unhideWhenUsed="1"/>
+    <w:lsdException w:name="Table Simple 3" w:semiHidden="1" w:unhideWhenUsed="1"/>
+    <w:lsdException w:name="Table Classic 1" w:semiHidden="1" w:unhideWhenUsed="1"/>
+    <w:lsdException w:name="Table Classic 2" w:semiHidden="1" w:unhideWhenUsed="1"/>
+    <w:lsdException w:name="Table Classic 3" w:semiHidden="1" w:unhideWhenUsed="1"/>
+    <w:lsdException w:name="Table Classic 4" w:semiHidden="1" w:unhideWhenUsed="1"/>
+    <w:lsdException w:name="Table Colorful 1" w:semiHidden="1" w:unhideWhenUsed="1"/>
+    <w:lsdException w:name="Table Colorful 2" w:semiHidden="1" w:unhideWhenUsed="1"/>
+    <w:lsdException w:name="Table Colorful 3" w:semiHidden="1" w:unhideWhenUsed="1"/>
+    <w:lsdException w:name="Table Columns 1" w:semiHidden="1" w:unhideWhenUsed="1"/>
+    <w:lsdException w:name="Table Columns 2" w:semiHidden="1" w:unhideWhenUsed="1"/>
+    <w:lsdException w:name="Table Columns 3" w:semiHidden="1" w:unhideWhenUsed="1"/>
+    <w:lsdException w:name="Table Columns 4" w:semiHidden="1" w:unhideWhenUsed="1"/>
+    <w:lsdException w:name="Table Columns 5" w:semiHidden="1" w:unhideWhenUsed="1"/>
+    <w:lsdException w:name="Table Grid 1" w:semiHidden="1" w:unhideWhenUsed="1"/>
+    <w:lsdException w:name="Table Grid 2" w:semiHidden="1" w:unhideWhenUsed="1"/>
+    <w:lsdException w:name="Table Grid 3" w:semiHidden="1" w:unhideWhenUsed="1"/>
+    <w:lsdException w:name="Table Grid 4" w:semiHidden="1" w:unhideWhenUsed="1"/>
+    <w:lsdException w:name="Table Grid 5" w:semiHidden="1" w:unhideWhenUsed="1"/>
+    <w:lsdException w:name="Table Grid 6" w:semiHidden="1" w:unhideWhenUsed="1"/>
+    <w:lsdException w:name="Table Grid 7" w:semiHidden="1" w:unhideWhenUsed="1"/>
+    <w:lsdException w:name="Table Grid 8" w:semiHidden="1" w:unhideWhenUsed="1"/>
+    <w:lsdException w:name="Table List 1" w:semiHidden="1" w:unhideWhenUsed="1"/>
+    <w:lsdException w:name="Table List 2" w:semiHidden="1" w:unhideWhenUsed="1"/>
+    <w:lsdException w:name="Table List 3" w:semiHidden="1" w:unhideWhenUsed="1"/>
+    <w:lsdException w:name="Table List 4" w:semiHidden="1" w:unhideWhenUsed="1"/>
+    <w:lsdException w:name="Table List 5" w:semiHidden="1" w:unhideWhenUsed="1"/>
+    <w:lsdException w:name="Table List 6" w:semiHidden="1" w:unhideWhenUsed="1"/>
+    <w:lsdException w:name="Table List 7" w:semiHidden="1" w:unhideWhenUsed="1"/>
+    <w:lsdException w:name="Table List 8" w:semiHidden="1" w:unhideWhenUsed="1"/>
+    <w:lsdException w:name="Table 3D effects 1" w:semiHidden="1" w:unhideWhenUsed="1"/>
+    <w:lsdException w:name="Table 3D effects 2" w:semiHidden="1" w:unhideWhenUsed="1"/>
+    <w:lsdException w:name="Table 3D effects 3" w:semiHidden="1" w:unhideWhenUsed="1"/>
+    <w:lsdException w:name="Table Contemporary" w:semiHidden="1" w:unhideWhenUsed="1"/>
+    <w:lsdException w:name="Table Elegant" w:semiHidden="1" w:unhideWhenUsed="1"/>
+    <w:lsdException w:name="Table Professional" w:semiHidden="1" w:unhideWhenUsed="1"/>
+    <w:lsdException w:name="Table Subtle 1" w:semiHidden="1" w:unhideWhenUsed="1"/>
+    <w:lsdException w:name="Table Subtle 2" w:semiHidden="1" w:unhideWhenUsed="1"/>
+    <w:lsdException w:name="Table Web 1" w:semiHidden="1" w:unhideWhenUsed="1"/>
+    <w:lsdException w:name="Table Web 2" w:semiHidden="1" w:unhideWhenUsed="1"/>
+    <w:lsdException w:name="Table Web 3" w:semiHidden="1" w:unhideWhenUsed="1"/>
+    <w:lsdException w:name="Balloon Text" w:semiHidden="1" w:unhideWhenUsed="1"/>
+    <w:lsdException w:name="Table Grid" w:uiPriority="39"/>
+    <w:lsdException w:name="Table Theme" w:semiHidden="1" w:unhideWhenUsed="1"/>
+    <w:lsdException w:name="Placeholder Text" w:semiHidden="1"/>
+    <w:lsdException w:name="No Spacing" w:uiPriority="1" w:qFormat="1"/>
+    <w:lsdException w:name="Light Shading" w:uiPriority="60"/>
+    <w:lsdException w:name="Light List" w:uiPriority="61"/>
+    <w:lsdException w:name="Light Grid" w:uiPriority="62"/>
+    <w:lsdException w:name="Medium Shading 1" w:uiPriority="63"/>
+    <w:lsdException w:name="Medium Shading 2" w:uiPriority="64"/>
+    <w:lsdException w:name="Medium List 1" w:uiPriority="65"/>
+    <w:lsdException w:name="Medium List 2" w:uiPriority="66"/>
+    <w:lsdException w:name="Medium Grid 1" w:uiPriority="67"/>
+    <w:lsdException w:name="Medium Grid 2" w:uiPriority="68"/>
+    <w:lsdException w:name="Medium Grid 3" w:uiPriority="69"/>
+    <w:lsdException w:name="Dark List" w:uiPriority="70"/>
+    <w:lsdException w:name="Colorful Shading" w:uiPriority="71"/>
+    <w:lsdException w:name="Colorful List" w:uiPriority="72"/>
+    <w:lsdException w:name="Colorful Grid" w:uiPriority="73"/>
+    <w:lsdException w:name="Light Shading Accent 1" w:uiPriority="60"/>
+    <w:lsdException w:name="Light List Accent 1" w:uiPriority="61"/>
+    <w:lsdException w:name="Light Grid Accent 1" w:uiPriority="62"/>
+    <w:lsdException w:name="Medium Shading 1 Accent 1" w:uiPriority="63"/>
+    <w:lsdException w:name="Medium Shading 2 Accent 1" w:uiPriority="64"/>
+    <w:lsdException w:name="Medium List 1 Accent 1" w:uiPriority="65"/>
+    <w:lsdException w:name="Revision" w:semiHidden="1"/>
+    <w:lsdException w:name="List Paragraph" w:uiPriority="34" w:qFormat="1"/>
+    <w:lsdException w:name="Quote" w:uiPriority="29" w:qFormat="1"/>
+    <w:lsdException w:name="Intense Quote" w:uiPriority="30" w:qFormat="1"/>
+    <w:lsdException w:name="Medium List 2 Accent 1" w:uiPriority="66"/>
+    <w:lsdException w:name="Medium Grid 1 Accent 1" w:uiPriority="67"/>
+    <w:lsdException w:name="Medium Grid 2 Accent 1" w:uiPriority="68"/>
+    <w:lsdException w:name="Medium Grid 3 Accent 1" w:uiPriority="69"/>
+    <w:lsdException w:name="Dark List Accent 1" w:uiPriority="70"/>
+    <w:lsdException w:name="Colorful Shading Accent 1" w:uiPriority="71"/>
+    <w:lsdException w:name="Colorful List Accent 1" w:uiPriority="72"/>
+    <w:lsdException w:name="Colorful Grid Accent 1" w:uiPriority="73"/>
+    <w:lsdException w:name="Light Shading Accent 2" w:uiPriority="60"/>
+    <w:lsdException w:name="Light List Accent 2" w:uiPriority="61"/>
+    <w:lsdException w:name="Light Grid Accent 2" w:uiPriority="62"/>
+    <w:lsdException w:name="Medium Shading 1 Accent 2" w:uiPriority="63"/>
+    <w:lsdException w:name="Medium Shading 2 Accent 2" w:uiPriority="64"/>
+    <w:lsdException w:name="Medium List 1 Accent 2" w:uiPriority="65"/>
+    <w:lsdException w:name="Medium List 2 Accent 2" w:uiPriority="66"/>
+    <w:lsdException w:name="Medium Grid 1 Accent 2" w:uiPriority="67"/>
+    <w:lsdException w:name="Medium Grid 2 Accent 2" w:uiPriority="68"/>
+    <w:lsdException w:name="Medium Grid 3 Accent 2" w:uiPriority="69"/>
+    <w:lsdException w:name="Dark List Accent 2" w:uiPriority="70"/>
+    <w:lsdException w:name="Colorful Shading Accent 2" w:uiPriority="71"/>
+    <w:lsdException w:name="Colorful List Accent 2" w:uiPriority="72"/>
+    <w:lsdException w:name="Colorful Grid Accent 2" w:uiPriority="73"/>
+    <w:lsdException w:name="Light Shading Accent 3" w:uiPriority="60"/>
+    <w:lsdException w:name="Light List Accent 3" w:uiPriority="61"/>
+    <w:lsdException w:name="Light Grid Accent 3" w:uiPriority="62"/>
+    <w:lsdException w:name="Medium Shading 1 Accent 3" w:uiPriority="63"/>
+    <w:lsdException w:name="Medium Shading 2 Accent 3" w:uiPriority="64"/>
+    <w:lsdException w:name="Medium List 1 Accent 3" w:uiPriority="65"/>
+    <w:lsdException w:name="Medium List 2 Accent 3" w:uiPriority="66"/>
+    <w:lsdException w:name="Medium Grid 1 Accent 3" w:uiPriority="67"/>
+    <w:lsdException w:name="Medium Grid 2 Accent 3" w:uiPriority="68"/>
+    <w:lsdException w:name="Medium Grid 3 Accent 3" w:uiPriority="69"/>
+    <w:lsdException w:name="Dark List Accent 3" w:uiPriority="70"/>
+    <w:lsdException w:name="Colorful Shading Accent 3" w:uiPriority="71"/>
+    <w:lsdException w:name="Colorful List Accent 3" w:uiPriority="72"/>
+    <w:lsdException w:name="Colorful Grid Accent 3" w:uiPriority="73"/>
+    <w:lsdException w:name="Light Shading Accent 4" w:uiPriority="60"/>
+    <w:lsdException w:name="Light List Accent 4" w:uiPriority="61"/>
+    <w:lsdException w:name="Light Grid Accent 4" w:uiPriority="62"/>
+    <w:lsdException w:name="Medium Shading 1 Accent 4" w:uiPriority="63"/>
+    <w:lsdException w:name="Medium Shading 2 Accent 4" w:uiPriority="64"/>
+    <w:lsdException w:name="Medium List 1 Accent 4" w:uiPriority="65"/>
+    <w:lsdException w:name="Medium List 2 Accent 4" w:uiPriority="66"/>
+    <w:lsdException w:name="Medium Grid 1 Accent 4" w:uiPriority="67"/>
+    <w:lsdException w:name="Medium Grid 2 Accent 4" w:uiPriority="68"/>
+    <w:lsdException w:name="Medium Grid 3 Accent 4" w:uiPriority="69"/>
+    <w:lsdException w:name="Dark List Accent 4" w:uiPriority="70"/>
+    <w:lsdException w:name="Colorful Shading Accent 4" w:uiPriority="71"/>
+    <w:lsdException w:name="Colorful List Accent 4" w:uiPriority="72"/>
+    <w:lsdException w:name="Colorful Grid Accent 4" w:uiPriority="73"/>
+    <w:lsdException w:name="Light Shading Accent 5" w:uiPriority="60"/>
+    <w:lsdException w:name="Light List Accent 5" w:uiPriority="61"/>
+    <w:lsdException w:name="Light Grid Accent 5" w:uiPriority="62"/>
+    <w:lsdException w:name="Medium Shading 1 Accent 5" w:uiPriority="63"/>
+    <w:lsdException w:name="Medium Shading 2 Accent 5" w:uiPriority="64"/>
+    <w:lsdException w:name="Medium List 1 Accent 5" w:uiPriority="65"/>
+    <w:lsdException w:name="Medium List 2 Accent 5" w:uiPriority="66"/>
+    <w:lsdException w:name="Medium Grid 1 Accent 5" w:uiPriority="67"/>
+    <w:lsdException w:name="Medium Grid 2 Accent 5" w:uiPriority="68"/>
+    <w:lsdException w:name="Medium Grid 3 Accent 5" w:uiPriority="69"/>
+    <w:lsdException w:name="Dark List Accent 5" w:uiPriority="70"/>
+    <w:lsdException w:name="Colorful Shading Accent 5" w:uiPriority="71"/>
+    <w:lsdException w:name="Colorful List Accent 5" w:uiPriority="72"/>
+    <w:lsdException w:name="Colorful Grid Accent 5" w:uiPriority="73"/>
+    <w:lsdException w:name="Light Shading Accent 6" w:uiPriority="60"/>
+    <w:lsdException w:name="Light List Accent 6" w:uiPriority="61"/>
+    <w:lsdException w:name="Light Grid Accent 6" w:uiPriority="62"/>
+    <w:lsdException w:name="Medium Shading 1 Accent 6" w:uiPriority="63"/>
+    <w:lsdException w:name="Medium Shading 2 Accent 6" w:uiPriority="64"/>
+    <w:lsdException w:name="Medium List 1 Accent 6" w:uiPriority="65"/>
+    <w:lsdException w:name="Medium List 2 Accent 6" w:uiPriority="66"/>
+    <w:lsdException w:name="Medium Grid 1 Accent 6" w:uiPriority="67"/>
+    <w:lsdException w:name="Medium Grid 2 Accent 6" w:uiPriority="68"/>
+    <w:lsdException w:name="Medium Grid 3 Accent 6" w:uiPriority="69"/>
+    <w:lsdException w:name="Dark List Accent 6" w:uiPriority="70"/>
+    <w:lsdException w:name="Colorful Shading Accent 6" w:uiPriority="71"/>
+    <w:lsdException w:name="Colorful List Accent 6" w:uiPriority="72"/>
+    <w:lsdException w:name="Colorful Grid Accent 6" w:uiPriority="73"/>
+    <w:lsdException w:name="Subtle Emphasis" w:uiPriority="19" w:qFormat="1"/>
+    <w:lsdException w:name="Intense Emphasis" w:uiPriority="21" w:qFormat="1"/>
+    <w:lsdException w:name="Subtle Reference" w:uiPriority="31" w:qFormat="1"/>
+    <w:lsdException w:name="Intense Reference" w:uiPriority="32" w:qFormat="1"/>
+    <w:lsdException w:name="Book Title" w:uiPriority="33" w:qFormat="1"/>
+    <w:lsdException w:name="Bibliography" w:semiHidden="1" w:uiPriority="37" w:unhideWhenUsed="1"/>
+    <w:lsdException w:name="TOC Heading" w:semiHidden="1" w:uiPriority="39" w:unhideWhenUsed="1" w:qFormat="1"/>
+    <w:lsdException w:name="Plain Table 1" w:uiPriority="41"/>
+    <w:lsdException w:name="Plain Table 2" w:uiPriority="42"/>
+    <w:lsdException w:name="Plain Table 3" w:uiPriority="43"/>
+    <w:lsdException w:name="Plain Table 4" w:uiPriority="44"/>
+    <w:lsdException w:name="Plain Table 5" w:uiPriority="45"/>
+    <w:lsdException w:name="Grid Table Light" w:uiPriority="40"/>
+    <w:lsdException w:name="Grid Table 1 Light" w:uiPriority="46"/>
+    <w:lsdException w:name="Grid Table 2" w:uiPriority="47"/>
+    <w:lsdException w:name="Grid Table 3" w:uiPriority="48"/>
+    <w:lsdException w:name="Grid Table 4" w:uiPriority="49"/>
+    <w:lsdException w:name="Grid Table 5 Dark" w:uiPriority="50"/>
+    <w:lsdException w:name="Grid Table 6 Colorful" w:uiPriority="51"/>
+    <w:lsdException w:name="Grid Table 7 Colorful" w:uiPriority="52"/>
+    <w:lsdException w:name="Grid Table 1 Light Accent 1" w:uiPriority="46"/>
+    <w:lsdException w:name="Grid Table 2 Accent 1" w:uiPriority="47"/>
+    <w:lsdException w:name="Grid Table 3 Accent 1" w:uiPriority="48"/>
+    <w:lsdException w:name="Grid Table 4 Accent 1" w:uiPriority="49"/>
+    <w:lsdException w:name="Grid Table 5 Dark Accent 1" w:uiPriority="50"/>
+    <w:lsdException w:name="Grid Table 6 Colorful Accent 1" w:uiPriority="51"/>
+    <w:lsdException w:name="Grid Table 7 Colorful Accent 1" w:uiPriority="52"/>
+    <w:lsdException w:name="Grid Table 1 Light Accent 2" w:uiPriority="46"/>
+    <w:lsdException w:name="Grid Table 2 Accent 2" w:uiPriority="47"/>
+    <w:lsdException w:name="Grid Table 3 Accent 2" w:uiPriority="48"/>
+    <w:lsdException w:name="Grid Table 4 Accent 2" w:uiPriority="49"/>
+    <w:lsdException w:name="Grid Table 5 Dark Accent 2" w:uiPriority="50"/>
+    <w:lsdException w:name="Grid Table 6 Colorful Accent 2" w:uiPriority="51"/>
+    <w:lsdException w:name="Grid Table 7 Colorful Accent 2" w:uiPriority="52"/>
+    <w:lsdException w:name="Grid Table 1 Light Accent 3" w:uiPriority="46"/>
+    <w:lsdException w:name="Grid Table 2 Accent 3" w:uiPriority="47"/>
+    <w:lsdException w:name="Grid Table 3 Accent 3" w:uiPriority="48"/>
+    <w:lsdException w:name="Grid Table 4 Accent 3" w:uiPriority="49"/>
+    <w:lsdException w:name="Grid Table 5 Dark Accent 3" w:uiPriority="50"/>
+    <w:lsdException w:name="Grid Table 6 Colorful Accent 3" w:uiPriority="51"/>
+    <w:lsdException w:name="Grid Table 7 Colorful Accent 3" w:uiPriority="52"/>
+    <w:lsdException w:name="Grid Table 1 Light Accent 4" w:uiPriority="46"/>
+    <w:lsdException w:name="Grid Table 2 Accent 4" w:uiPriority="47"/>
+    <w:lsdException w:name="Grid Table 3 Accent 4" w:uiPriority="48"/>
+    <w:lsdException w:name="Grid Table 4 Accent 4" w:uiPriority="49"/>
+    <w:lsdException w:name="Grid Table 5 Dark Accent 4" w:uiPriority="50"/>
+    <w:lsdException w:name="Grid Table 6 Colorful Accent 4" w:uiPriority="51"/>
+    <w:lsdException w:name="Grid Table 7 Colorful Accent 4" w:uiPriority="52"/>
+    <w:lsdException w:name="Grid Table 1 Light Accent 5" w:uiPriority="46"/>
+    <w:lsdException w:name="Grid Table 2 Accent 5" w:uiPriority="47"/>
+    <w:lsdException w:name="Grid Table 3 Accent 5" w:uiPriority="48"/>
+    <w:lsdException w:name="Grid Table 4 Accent 5" w:uiPriority="49"/>
+    <w:lsdException w:name="Grid Table 5 Dark Accent 5" w:uiPriority="50"/>
+    <w:lsdException w:name="Grid Table 6 Colorful Accent 5" w:uiPriority="51"/>
+    <w:lsdException w:name="Grid Table 7 Colorful Accent 5" w:uiPriority="52"/>
+    <w:lsdException w:name="Grid Table 1 Light Accent 6" w:uiPriority="46"/>
+    <w:lsdException w:name="Grid Table 2 Accent 6" w:uiPriority="47"/>
+    <w:lsdException w:name="Grid Table 3 Accent 6" w:uiPriority="48"/>
+    <w:lsdException w:name="Grid Table 4 Accent 6" w:uiPriority="49"/>
+    <w:lsdException w:name="Grid Table 5 Dark Accent 6" w:uiPriority="50"/>
+    <w:lsdException w:name="Grid Table 6 Colorful Accent 6" w:uiPriority="51"/>
+    <w:lsdException w:name="Grid Table 7 Colorful Accent 6" w:uiPriority="52"/>
+    <w:lsdException w:name="List Table 1 Light" w:uiPriority="46"/>
+    <w:lsdException w:name="List Table 2" w:uiPriority="47"/>
+    <w:lsdException w:name="List Table 3" w:uiPriority="48"/>
+    <w:lsdException w:name="List Table 4" w:uiPriority="49"/>
+    <w:lsdException w:name="List Table 5 Dark" w:uiPriority="50"/>
+    <w:lsdException w:name="List Table 6 Colorful" w:uiPriority="51"/>
+    <w:lsdException w:name="List Table 7 Colorful" w:uiPriority="52"/>
+    <w:lsdException w:name="List Table 1 Light Accent 1" w:uiPriority="46"/>
+    <w:lsdException w:name="List Table 2 Accent 1" w:uiPriority="47"/>
+    <w:lsdException w:name="List Table 3 Accent 1" w:uiPriority="48"/>
+    <w:lsdException w:name="List Table 4 Accent 1" w:uiPriority="49"/>
+    <w:lsdException w:name="List Table 5 Dark Accent 1" w:uiPriority="50"/>
+    <w:lsdException w:name="List Table 6 Colorful Accent 1" w:uiPriority="51"/>
+    <w:lsdException w:name="List Table 7 Colorful Accent 1" w:uiPriority="52"/>
+    <w:lsdException w:name="List Table 1 Light Accent 2" w:uiPriority="46"/>
+    <w:lsdException w:name="List Table 2 Accent 2" w:uiPriority="47"/>
+    <w:lsdException w:name="List Table 3 Accent 2" w:uiPriority="48"/>
+    <w:lsdException w:name="List Table 4 Accent 2" w:uiPriority="49"/>
+    <w:lsdException w:name="List Table 5 Dark Accent 2" w:uiPriority="50"/>
+    <w:lsdException w:name="List Table 6 Colorful Accent 2" w:uiPriority="51"/>
+    <w:lsdException w:name="List Table 7 Colorful Accent 2" w:uiPriority="52"/>
+    <w:lsdException w:name="List Table 1 Light Accent 3" w:uiPriority="46"/>
+    <w:lsdException w:name="List Table 2 Accent 3" w:uiPriority="47"/>
+    <w:lsdException w:name="List Table 3 Accent 3" w:uiPriority="48"/>
+    <w:lsdException w:name="List Table 4 Accent 3" w:uiPriority="49"/>
+    <w:lsdException w:name="List Table 5 Dark Accent 3" w:uiPriority="50"/>
+    <w:lsdException w:name="List Table 6 Colorful Accent 3" w:uiPriority="51"/>
+    <w:lsdException w:name="List Table 7 Colorful Accent 3" w:uiPriority="52"/>
+    <w:lsdException w:name="List Table 1 Light Accent 4" w:uiPriority="46"/>
+    <w:lsdException w:name="List Table 2 Accent 4" w:uiPriority="47"/>
+    <w:lsdException w:name="List Table 3 Accent 4" w:uiPriority="48"/>
+    <w:lsdException w:name="List Table 4 Accent 4" w:uiPriority="49"/>
+    <w:lsdException w:name="List Table 5 Dark Accent 4" w:uiPriority="50"/>
+    <w:lsdException w:name="List Table 6 Colorful Accent 4" w:uiPriority="51"/>
+    <w:lsdException w:name="List Table 7 Colorful Accent 4" w:uiPriority="52"/>
+    <w:lsdException w:name="List Table 1 Light Accent 5" w:uiPriority="46"/>
+    <w:lsdException w:name="List Table 2 Accent 5" w:uiPriority="47"/>
+    <w:lsdException w:name="List Table 3 Accent 5" w:uiPriority="48"/>
+    <w:lsdException w:name="List Table 4 Accent 5" w:uiPriority="49"/>
+    <w:lsdException w:name="List Table 5 Dark Accent 5" w:uiPriority="50"/>
+    <w:lsdException w:name="List Table 6 Colorful Accent 5" w:uiPriority="51"/>
+    <w:lsdException w:name="List Table 7 Colorful Accent 5" w:uiPriority="52"/>
+    <w:lsdException w:name="List Table 1 Light Accent 6" w:uiPriority="46"/>
+    <w:lsdException w:name="List Table 2 Accent 6" w:uiPriority="47"/>
+    <w:lsdException w:name="List Table 3 Accent 6" w:uiPriority="48"/>
+    <w:lsdException w:name="List Table 4 Accent 6" w:uiPriority="49"/>
+    <w:lsdException w:name="List Table 5 Dark Accent 6" w:uiPriority="50"/>
+    <w:lsdException w:name="List Table 6 Colorful Accent 6" w:uiPriority="51"/>
+    <w:lsdException w:name="List Table 7 Colorful Accent 6" w:uiPriority="52"/>
   </w:latentStyles>
   <w:style w:type="paragraph" w:default="1" w:styleId="Normal">
     <w:name w:val="Normal"/>
@@ -3597,7 +3749,6 @@
     <w:uiPriority w:val="99"/>
     <w:semiHidden/>
     <w:unhideWhenUsed/>
-    <w:qFormat/>
     <w:tblPr>
       <w:tblInd w:w="0" w:type="dxa"/>
       <w:tblCellMar>
@@ -4056,7 +4207,7 @@
   <a:extraClrSchemeLst/>
   <a:extLst>
     <a:ext uri="{05A4C25C-085E-4340-85A3-A5531E510DB2}">
-      <thm15:themeFamily xmlns:thm15="http://schemas.microsoft.com/office/thememl/2012/main" xmlns="" name="Office Theme" id="{62F939B6-93AF-4DB8-9C6B-D6C7DFDC589F}" vid="{4A3C46E8-61CC-4603-A589-7422A47A8E4A}"/>
+      <thm15:themeFamily xmlns:thm15="http://schemas.microsoft.com/office/thememl/2012/main" name="Office Theme" id="{62F939B6-93AF-4DB8-9C6B-D6C7DFDC589F}" vid="{4A3C46E8-61CC-4603-A589-7422A47A8E4A}"/>
     </a:ext>
   </a:extLst>
 </a:theme>
@@ -4067,7 +4218,7 @@
 </file>
 
 <file path=customXml/itemProps1.xml><?xml version="1.0" encoding="utf-8"?>
-<ds:datastoreItem xmlns:ds="http://schemas.openxmlformats.org/officeDocument/2006/customXml" ds:itemID="{0D791202-7347-4946-A497-028625B58B2E}">
+<ds:datastoreItem xmlns:ds="http://schemas.openxmlformats.org/officeDocument/2006/customXml" ds:itemID="{85CDA8B2-2AED-4983-B580-4D796DA35819}">
   <ds:schemaRefs>
     <ds:schemaRef ds:uri="http://schemas.openxmlformats.org/officeDocument/2006/bibliography"/>
   </ds:schemaRefs>

</xml_diff>